<commit_message>
Added render of v33 of the dispenser
</commit_message>
<xml_diff>
--- a/documentation/user_guide/unl_cchil_precise_dispenser_guide.docx
+++ b/documentation/user_guide/unl_cchil_precise_dispenser_guide.docx
@@ -56,7 +56,64 @@
         <w:t>V0.1</w:t>
       </w:r>
     </w:p>
-    <w:p/>
+    <w:p>
+      <w:pPr>
+        <w:jc w:val="center"/>
+      </w:pPr>
+      <w:r>
+        <w:rPr>
+          <w:noProof/>
+        </w:rPr>
+        <w:drawing>
+          <wp:inline distT="0" distB="0" distL="0" distR="0" wp14:anchorId="21151DC7" wp14:editId="18EAFB05">
+            <wp:extent cx="3451860" cy="2865120"/>
+            <wp:effectExtent l="0" t="0" r="0" b="0"/>
+            <wp:docPr id="1" name="Picture 1"/>
+            <wp:cNvGraphicFramePr>
+              <a:graphicFrameLocks xmlns:a="http://schemas.openxmlformats.org/drawingml/2006/main" noChangeAspect="1"/>
+            </wp:cNvGraphicFramePr>
+            <a:graphic xmlns:a="http://schemas.openxmlformats.org/drawingml/2006/main">
+              <a:graphicData uri="http://schemas.openxmlformats.org/drawingml/2006/picture">
+                <pic:pic xmlns:pic="http://schemas.openxmlformats.org/drawingml/2006/picture">
+                  <pic:nvPicPr>
+                    <pic:cNvPr id="1" name="Picture 1"/>
+                    <pic:cNvPicPr/>
+                  </pic:nvPicPr>
+                  <pic:blipFill rotWithShape="1">
+                    <a:blip r:embed="rId5" cstate="print">
+                      <a:extLst>
+                        <a:ext uri="{28A0092B-C50C-407E-A947-70E740481C1C}">
+                          <a14:useLocalDpi xmlns:a14="http://schemas.microsoft.com/office/drawing/2010/main" val="0"/>
+                        </a:ext>
+                      </a:extLst>
+                    </a:blip>
+                    <a:srcRect t="6843" b="10155"/>
+                    <a:stretch/>
+                  </pic:blipFill>
+                  <pic:spPr bwMode="auto">
+                    <a:xfrm>
+                      <a:off x="0" y="0"/>
+                      <a:ext cx="3451860" cy="2865120"/>
+                    </a:xfrm>
+                    <a:prstGeom prst="rect">
+                      <a:avLst/>
+                    </a:prstGeom>
+                    <a:ln>
+                      <a:noFill/>
+                    </a:ln>
+                    <a:extLst>
+                      <a:ext uri="{53640926-AAD7-44D8-BBD7-CCE9431645EC}">
+                        <a14:shadowObscured xmlns:a14="http://schemas.microsoft.com/office/drawing/2010/main"/>
+                      </a:ext>
+                    </a:extLst>
+                  </pic:spPr>
+                </pic:pic>
+              </a:graphicData>
+            </a:graphic>
+          </wp:inline>
+        </w:drawing>
+      </w:r>
+    </w:p>
     <w:p>
       <w:pPr>
         <w:rPr>
@@ -217,6 +274,7 @@
         </w:numPr>
       </w:pPr>
       <w:r>
+        <w:lastRenderedPageBreak/>
         <w:t>Decoupled Interfaces</w:t>
       </w:r>
     </w:p>
@@ -293,7 +351,7 @@
       <w:r>
         <w:t xml:space="preserve">Using a Raspberry Pi with a fresh installation of Raspbian Buster, there are built-in tools to achieve </w:t>
       </w:r>
-      <w:hyperlink r:id="rId5" w:history="1">
+      <w:hyperlink r:id="rId6" w:history="1">
         <w:r>
           <w:rPr>
             <w:rStyle w:val="Hyperlink"/>
@@ -302,11 +360,47 @@
         </w:r>
       </w:hyperlink>
       <w:r>
-        <w:t xml:space="preserve">.  “The SD Card Copier application, which can be found on the Accessories menu of the Raspberry Pi Desktop, will copy Raspbian from one card to another. To use it, you will need a USB SD card writer.  To back up your existing </w:t>
-      </w:r>
-      <w:r>
-        <w:lastRenderedPageBreak/>
-        <w:t>Raspbian installation, put a blank SD card in your USB card writer and plug it into your Pi, and then launch SD Card Copier. In the ‘Copy From Device’ box, select the internal SD Card. This could have a number of different names and may have something like (/dev/mmcblk0) in its entry, but will usually be the first item in the list. Then select the USB card writer in the ‘Copy To Device’ box (where it will probably be the only device listed). Press ‘Start’. The copy, depending on the size of the SD card, can take ten or fifteen minutes, and when complete you should have a clone of your current installation on the new SD card. You can test it by putting the newly-copied card into the Pi’s SD card slot and booting it; it should boot and look exactly the same as your original installation, with all your data and applications intact.”</w:t>
+        <w:t xml:space="preserve">.  “The SD Card Copier application, which can be found on the Accessories menu of the Raspberry Pi Desktop, will copy Raspbian from one card to another. To use it, you will need a USB SD card writer.  To back up </w:t>
+      </w:r>
+      <w:proofErr w:type="gramStart"/>
+      <w:r>
+        <w:t>your</w:t>
+      </w:r>
+      <w:proofErr w:type="gramEnd"/>
+      <w:r>
+        <w:t xml:space="preserve"> existing Raspbian installation, put a blank SD card in your USB card writer and plug it into your Pi, and then launch SD Card Copier. In the ‘Copy </w:t>
+      </w:r>
+      <w:proofErr w:type="gramStart"/>
+      <w:r>
+        <w:t>From</w:t>
+      </w:r>
+      <w:proofErr w:type="gramEnd"/>
+      <w:r>
+        <w:t xml:space="preserve"> Device’ box, select the internal SD Card. This could have a number of different names and may have something like (/dev/mmcblk0) in its </w:t>
+      </w:r>
+      <w:proofErr w:type="gramStart"/>
+      <w:r>
+        <w:t>entry, but</w:t>
+      </w:r>
+      <w:proofErr w:type="gramEnd"/>
+      <w:r>
+        <w:t xml:space="preserve"> will usually be the first item in the list. Then select the USB card writer in the ‘Copy </w:t>
+      </w:r>
+      <w:proofErr w:type="gramStart"/>
+      <w:r>
+        <w:t>To</w:t>
+      </w:r>
+      <w:proofErr w:type="gramEnd"/>
+      <w:r>
+        <w:t xml:space="preserve"> Device’ box (where it will probably be the only device listed). Press ‘Start’. The copy, depending on the size of the SD card, can take ten or fifteen minutes, and when complete you should have a clone of your current installation on the new SD card. You can test it by putting the newly-copied card into the Pi’s SD card slot and booting it; it should boot and look </w:t>
+      </w:r>
+      <w:proofErr w:type="gramStart"/>
+      <w:r>
+        <w:t>exactly the same</w:t>
+      </w:r>
+      <w:proofErr w:type="gramEnd"/>
+      <w:r>
+        <w:t xml:space="preserve"> as your original installation, with all your data and applications intact.”</w:t>
       </w:r>
     </w:p>
     <w:p>
@@ -338,7 +432,15 @@
       </w:r>
       <w:proofErr w:type="spellEnd"/>
       <w:r>
-        <w:t xml:space="preserve"> Buster onto a micro SD card and place an empty file named “</w:t>
+        <w:t xml:space="preserve"> Buster onto a </w:t>
+      </w:r>
+      <w:proofErr w:type="gramStart"/>
+      <w:r>
+        <w:t>micro SD</w:t>
+      </w:r>
+      <w:proofErr w:type="gramEnd"/>
+      <w:r>
+        <w:t xml:space="preserve"> card and place an empty file named “</w:t>
       </w:r>
       <w:proofErr w:type="spellStart"/>
       <w:r>
@@ -401,7 +503,7 @@
       <w:r>
         <w:t xml:space="preserve">Once in, the </w:t>
       </w:r>
-      <w:hyperlink r:id="rId6" w:history="1">
+      <w:hyperlink r:id="rId7" w:history="1">
         <w:r>
           <w:rPr>
             <w:rStyle w:val="Hyperlink"/>
@@ -432,7 +534,7 @@
       <w:r>
         <w:t xml:space="preserve">The </w:t>
       </w:r>
-      <w:hyperlink r:id="rId7" w:history="1">
+      <w:hyperlink r:id="rId8" w:history="1">
         <w:proofErr w:type="spellStart"/>
         <w:r>
           <w:rPr>
@@ -701,6 +803,7 @@
         <w:rPr>
           <w:rFonts w:cs="Times New Roman"/>
         </w:rPr>
+        <w:lastRenderedPageBreak/>
         <w:t>If you want to run experiments, you will need to connect a screen to the Pi on HDMI0.  An issue may present itself where no screen is presented when connected, which is caused by an incorrect /boot/config.txt file.  To fix this do the following:</w:t>
       </w:r>
     </w:p>
@@ -889,7 +992,25 @@
           <w:sz w:val="18"/>
           <w:szCs w:val="18"/>
         </w:rPr>
-        <w:t xml:space="preserve">export DISPLAY=:0 ; python3 </w:t>
+        <w:t>export DISPLAY=:</w:t>
+      </w:r>
+      <w:proofErr w:type="gramStart"/>
+      <w:r>
+        <w:rPr>
+          <w:rFonts w:ascii="Courier New" w:hAnsi="Courier New" w:cs="Courier New"/>
+          <w:sz w:val="18"/>
+          <w:szCs w:val="18"/>
+        </w:rPr>
+        <w:t>0 ;</w:t>
+      </w:r>
+      <w:proofErr w:type="gramEnd"/>
+      <w:r>
+        <w:rPr>
+          <w:rFonts w:ascii="Courier New" w:hAnsi="Courier New" w:cs="Courier New"/>
+          <w:sz w:val="18"/>
+          <w:szCs w:val="18"/>
+        </w:rPr>
+        <w:t xml:space="preserve"> python3 </w:t>
       </w:r>
       <w:r>
         <w:rPr>
@@ -1008,7 +1129,6 @@
           <w:b/>
           <w:bCs/>
         </w:rPr>
-        <w:lastRenderedPageBreak/>
         <w:t>Raspberry Pi Interfacing and Passwords</w:t>
       </w:r>
     </w:p>
@@ -1022,9 +1142,17 @@
       </w:r>
       <w:proofErr w:type="spellEnd"/>
       <w:r>
-        <w:t xml:space="preserve"> access point called, “operant-canine-xx”, with “xx” being the number, i.e. “01”.  By connecting to this, the Raspberry Pi can be accessed through SSH using a program called </w:t>
-      </w:r>
-      <w:hyperlink r:id="rId8" w:history="1">
+        <w:t xml:space="preserve"> access point called, “operant-canine-xx”, with “xx” being the number, </w:t>
+      </w:r>
+      <w:proofErr w:type="gramStart"/>
+      <w:r>
+        <w:t>i.e.</w:t>
+      </w:r>
+      <w:proofErr w:type="gramEnd"/>
+      <w:r>
+        <w:t xml:space="preserve"> “01”.  By connecting to this, the Raspberry Pi can be accessed through SSH using a program called </w:t>
+      </w:r>
+      <w:hyperlink r:id="rId9" w:history="1">
         <w:r>
           <w:rPr>
             <w:rStyle w:val="Hyperlink"/>
@@ -1197,7 +1325,7 @@
                     <pic:cNvPicPr/>
                   </pic:nvPicPr>
                   <pic:blipFill>
-                    <a:blip r:embed="rId9"/>
+                    <a:blip r:embed="rId10"/>
                     <a:stretch>
                       <a:fillRect/>
                     </a:stretch>

</xml_diff>

<commit_message>
Completed first draft of artwork to control the stepper motor and IR break beam
</commit_message>
<xml_diff>
--- a/documentation/user_guide/unl_cchil_precise_dispenser_guide.docx
+++ b/documentation/user_guide/unl_cchil_precise_dispenser_guide.docx
@@ -156,6 +156,17 @@
         <w:t>Dispenser Operation</w:t>
       </w:r>
     </w:p>
+    <w:p>
+      <w:r>
+        <w:t xml:space="preserve">The precise dispenser has a wheel on the top of it that holds up to 59 treats.  </w:t>
+      </w:r>
+      <w:r>
+        <w:t xml:space="preserve">The stepper motor shaft interfaces to the dispenser wheel through the center hole and by actuating the motor, the holes for the treat lines up with the treat exhaust and falls to the bowl below.  </w:t>
+      </w:r>
+      <w:r>
+        <w:t>When the treat goes through the exhaust it breaks an infrared break beam and the Raspberry Pi detects the treat dispensing.</w:t>
+      </w:r>
+    </w:p>
     <w:p/>
     <w:p>
       <w:pPr>
@@ -222,15 +233,7 @@
     </w:p>
     <w:p>
       <w:r>
-        <w:t xml:space="preserve">The experiments on canine operant conditioning are run using a Python package called </w:t>
-      </w:r>
-      <w:proofErr w:type="spellStart"/>
-      <w:r>
-        <w:t>PsychoPy</w:t>
-      </w:r>
-      <w:proofErr w:type="spellEnd"/>
-      <w:r>
-        <w:t>.  It essentially acts as a development environment for psychology experiments and provides a variety of utilities for user interface development, trigger conditions, experiment logging, and so on.  Our aim is to integrate this directly into a Raspberry Pi 4, to allow the entire setup to become a mobile testing unit.  To do this, we will have a few requirements:</w:t>
+        <w:t>The experiments on canine operant conditioning are run using a Python package called PsychoPy.  It essentially acts as a development environment for psychology experiments and provides a variety of utilities for user interface development, trigger conditions, experiment logging, and so on.  Our aim is to integrate this directly into a Raspberry Pi 4, to allow the entire setup to become a mobile testing unit.  To do this, we will have a few requirements:</w:t>
       </w:r>
     </w:p>
     <w:p>
@@ -242,6 +245,7 @@
         </w:numPr>
       </w:pPr>
       <w:r>
+        <w:lastRenderedPageBreak/>
         <w:t>Wireless Access Point</w:t>
       </w:r>
     </w:p>
@@ -254,15 +258,7 @@
         </w:numPr>
       </w:pPr>
       <w:r>
-        <w:t xml:space="preserve">The Raspberry Pi 4 should host its own </w:t>
-      </w:r>
-      <w:proofErr w:type="spellStart"/>
-      <w:r>
-        <w:t>WiFi</w:t>
-      </w:r>
-      <w:proofErr w:type="spellEnd"/>
-      <w:r>
-        <w:t xml:space="preserve"> access point (AP), which allows the experimenter to connect to the Pi and run experiments, download results, and interact with the main system.</w:t>
+        <w:t>The Raspberry Pi 4 should host its own WiFi access point (AP), which allows the experimenter to connect to the Pi and run experiments, download results, and interact with the main system.</w:t>
       </w:r>
     </w:p>
     <w:p>
@@ -274,7 +270,6 @@
         </w:numPr>
       </w:pPr>
       <w:r>
-        <w:lastRenderedPageBreak/>
         <w:t>Decoupled Interfaces</w:t>
       </w:r>
     </w:p>
@@ -329,15 +324,7 @@
         </w:numPr>
       </w:pPr>
       <w:r>
-        <w:t xml:space="preserve">Flash a new SD card with an image from the </w:t>
-      </w:r>
-      <w:proofErr w:type="spellStart"/>
-      <w:r>
-        <w:t>iso_images</w:t>
-      </w:r>
-      <w:proofErr w:type="spellEnd"/>
-      <w:r>
-        <w:t xml:space="preserve"> folder</w:t>
+        <w:t>Flash a new SD card with an image from the iso_images folder</w:t>
       </w:r>
     </w:p>
     <w:p>
@@ -360,47 +347,7 @@
         </w:r>
       </w:hyperlink>
       <w:r>
-        <w:t xml:space="preserve">.  “The SD Card Copier application, which can be found on the Accessories menu of the Raspberry Pi Desktop, will copy Raspbian from one card to another. To use it, you will need a USB SD card writer.  To back up </w:t>
-      </w:r>
-      <w:proofErr w:type="gramStart"/>
-      <w:r>
-        <w:t>your</w:t>
-      </w:r>
-      <w:proofErr w:type="gramEnd"/>
-      <w:r>
-        <w:t xml:space="preserve"> existing Raspbian installation, put a blank SD card in your USB card writer and plug it into your Pi, and then launch SD Card Copier. In the ‘Copy </w:t>
-      </w:r>
-      <w:proofErr w:type="gramStart"/>
-      <w:r>
-        <w:t>From</w:t>
-      </w:r>
-      <w:proofErr w:type="gramEnd"/>
-      <w:r>
-        <w:t xml:space="preserve"> Device’ box, select the internal SD Card. This could have a number of different names and may have something like (/dev/mmcblk0) in its </w:t>
-      </w:r>
-      <w:proofErr w:type="gramStart"/>
-      <w:r>
-        <w:t>entry, but</w:t>
-      </w:r>
-      <w:proofErr w:type="gramEnd"/>
-      <w:r>
-        <w:t xml:space="preserve"> will usually be the first item in the list. Then select the USB card writer in the ‘Copy </w:t>
-      </w:r>
-      <w:proofErr w:type="gramStart"/>
-      <w:r>
-        <w:t>To</w:t>
-      </w:r>
-      <w:proofErr w:type="gramEnd"/>
-      <w:r>
-        <w:t xml:space="preserve"> Device’ box (where it will probably be the only device listed). Press ‘Start’. The copy, depending on the size of the SD card, can take ten or fifteen minutes, and when complete you should have a clone of your current installation on the new SD card. You can test it by putting the newly-copied card into the Pi’s SD card slot and booting it; it should boot and look </w:t>
-      </w:r>
-      <w:proofErr w:type="gramStart"/>
-      <w:r>
-        <w:t>exactly the same</w:t>
-      </w:r>
-      <w:proofErr w:type="gramEnd"/>
-      <w:r>
-        <w:t xml:space="preserve"> as your original installation, with all your data and applications intact.”</w:t>
+        <w:t>.  “The SD Card Copier application, which can be found on the Accessories menu of the Raspberry Pi Desktop, will copy Raspbian from one card to another. To use it, you will need a USB SD card writer.  To back up your existing Raspbian installation, put a blank SD card in your USB card writer and plug it into your Pi, and then launch SD Card Copier. In the ‘Copy From Device’ box, select the internal SD Card. This could have a number of different names and may have something like (/dev/mmcblk0) in its entry, but will usually be the first item in the list. Then select the USB card writer in the ‘Copy To Device’ box (where it will probably be the only device listed). Press ‘Start’. The copy, depending on the size of the SD card, can take ten or fifteen minutes, and when complete you should have a clone of your current installation on the new SD card. You can test it by putting the newly-copied card into the Pi’s SD card slot and booting it; it should boot and look exactly the same as your original installation, with all your data and applications intact.”</w:t>
       </w:r>
     </w:p>
     <w:p>
@@ -424,31 +371,7 @@
         </w:numPr>
       </w:pPr>
       <w:r>
-        <w:t xml:space="preserve">Flash a new copy of </w:t>
-      </w:r>
-      <w:proofErr w:type="spellStart"/>
-      <w:r>
-        <w:t>Rasbian</w:t>
-      </w:r>
-      <w:proofErr w:type="spellEnd"/>
-      <w:r>
-        <w:t xml:space="preserve"> Buster onto a </w:t>
-      </w:r>
-      <w:proofErr w:type="gramStart"/>
-      <w:r>
-        <w:t>micro SD</w:t>
-      </w:r>
-      <w:proofErr w:type="gramEnd"/>
-      <w:r>
-        <w:t xml:space="preserve"> card and place an empty file named “</w:t>
-      </w:r>
-      <w:proofErr w:type="spellStart"/>
-      <w:r>
-        <w:t>ssh</w:t>
-      </w:r>
-      <w:proofErr w:type="spellEnd"/>
-      <w:r>
-        <w:t>” onto the boot partition.  There is no file extension.</w:t>
+        <w:t>Flash a new copy of Rasbian Buster onto a micro SD card and place an empty file named “ssh” onto the boot partition.  There is no file extension.</w:t>
       </w:r>
     </w:p>
     <w:p>
@@ -512,15 +435,7 @@
         </w:r>
       </w:hyperlink>
       <w:r>
-        <w:t xml:space="preserve"> can be installed to create the access point.  Note, the </w:t>
-      </w:r>
-      <w:proofErr w:type="spellStart"/>
-      <w:r>
-        <w:t>dog_operant</w:t>
-      </w:r>
-      <w:proofErr w:type="spellEnd"/>
-      <w:r>
-        <w:t xml:space="preserve"> repository does contain a copy of this, but the main repository will contain the most recent version. </w:t>
+        <w:t xml:space="preserve"> can be installed to create the access point.  Note, the dog_operant repository does contain a copy of this, but the main repository will contain the most recent version. </w:t>
       </w:r>
     </w:p>
     <w:p>
@@ -535,14 +450,12 @@
         <w:t xml:space="preserve">The </w:t>
       </w:r>
       <w:hyperlink r:id="rId8" w:history="1">
-        <w:proofErr w:type="spellStart"/>
         <w:r>
           <w:rPr>
             <w:rStyle w:val="Hyperlink"/>
           </w:rPr>
           <w:t>dog_operant</w:t>
         </w:r>
-        <w:proofErr w:type="spellEnd"/>
       </w:hyperlink>
       <w:r>
         <w:t xml:space="preserve"> repository can be cloned using the </w:t>
@@ -576,44 +489,42 @@
         </w:rPr>
         <w:t xml:space="preserve">Run the command </w:t>
       </w:r>
-      <w:proofErr w:type="spellStart"/>
       <w:r>
         <w:rPr>
           <w:rFonts w:ascii="Courier New" w:hAnsi="Courier New" w:cs="Courier New"/>
           <w:sz w:val="18"/>
           <w:szCs w:val="18"/>
         </w:rPr>
-        <w:t>sudo</w:t>
-      </w:r>
-      <w:proofErr w:type="spellEnd"/>
+        <w:t>sudo apt-get update</w:t>
+      </w:r>
+    </w:p>
+    <w:p>
+      <w:pPr>
+        <w:pStyle w:val="ListParagraph"/>
+        <w:numPr>
+          <w:ilvl w:val="1"/>
+          <w:numId w:val="2"/>
+        </w:numPr>
+      </w:pPr>
+      <w:r>
+        <w:rPr>
+          <w:rFonts w:cs="Times New Roman"/>
+        </w:rPr>
+        <w:t xml:space="preserve">You will need to upgrade pip using </w:t>
+      </w:r>
+      <w:r>
+        <w:rPr>
+          <w:rFonts w:cs="Times New Roman"/>
+        </w:rPr>
+        <w:br/>
+      </w:r>
       <w:r>
         <w:rPr>
           <w:rFonts w:ascii="Courier New" w:hAnsi="Courier New" w:cs="Courier New"/>
           <w:sz w:val="18"/>
           <w:szCs w:val="18"/>
         </w:rPr>
-        <w:t xml:space="preserve"> apt-get update</w:t>
-      </w:r>
-    </w:p>
-    <w:p>
-      <w:pPr>
-        <w:pStyle w:val="ListParagraph"/>
-        <w:numPr>
-          <w:ilvl w:val="1"/>
-          <w:numId w:val="2"/>
-        </w:numPr>
-      </w:pPr>
-      <w:r>
-        <w:rPr>
-          <w:rFonts w:cs="Times New Roman"/>
-        </w:rPr>
-        <w:t xml:space="preserve">You will need to upgrade pip using </w:t>
-      </w:r>
-      <w:r>
-        <w:rPr>
-          <w:rFonts w:cs="Times New Roman"/>
-        </w:rPr>
-        <w:br/>
+        <w:t xml:space="preserve">python3 -m pip install --upgrade pip </w:t>
       </w:r>
       <w:r>
         <w:rPr>
@@ -621,7 +532,37 @@
           <w:sz w:val="18"/>
           <w:szCs w:val="18"/>
         </w:rPr>
-        <w:t xml:space="preserve">python3 -m pip install --upgrade pip </w:t>
+        <w:br/>
+      </w:r>
+      <w:r>
+        <w:rPr>
+          <w:rFonts w:cs="Times New Roman"/>
+        </w:rPr>
+        <w:t>which will allow it to index some of the following packages.</w:t>
+      </w:r>
+    </w:p>
+    <w:p>
+      <w:pPr>
+        <w:pStyle w:val="ListParagraph"/>
+        <w:numPr>
+          <w:ilvl w:val="1"/>
+          <w:numId w:val="2"/>
+        </w:numPr>
+        <w:rPr>
+          <w:rFonts w:cs="Times New Roman"/>
+        </w:rPr>
+      </w:pPr>
+      <w:r>
+        <w:rPr>
+          <w:rFonts w:cs="Times New Roman"/>
+        </w:rPr>
+        <w:t xml:space="preserve">Run the command </w:t>
+      </w:r>
+      <w:r>
+        <w:rPr>
+          <w:rFonts w:cs="Times New Roman"/>
+        </w:rPr>
+        <w:br/>
       </w:r>
       <w:r>
         <w:rPr>
@@ -629,13 +570,29 @@
           <w:sz w:val="18"/>
           <w:szCs w:val="18"/>
         </w:rPr>
+        <w:t>python3 -m pip install psychopy==3.2.4</w:t>
+      </w:r>
+      <w:r>
+        <w:rPr>
+          <w:rFonts w:cs="Times New Roman"/>
+          <w:sz w:val="18"/>
+          <w:szCs w:val="18"/>
+        </w:rPr>
+        <w:t xml:space="preserve"> </w:t>
+      </w:r>
+      <w:r>
+        <w:rPr>
+          <w:rFonts w:cs="Times New Roman"/>
+          <w:sz w:val="18"/>
+          <w:szCs w:val="18"/>
+        </w:rPr>
         <w:br/>
       </w:r>
       <w:r>
         <w:rPr>
           <w:rFonts w:cs="Times New Roman"/>
         </w:rPr>
-        <w:t>which will allow it to index some of the following packages.</w:t>
+        <w:t>which will install all the needed packages.  Using the older version of PsychoPy will prevent a ‘Segmentation fault’ caused when rendering a new Window.</w:t>
       </w:r>
     </w:p>
     <w:p>
@@ -653,7 +610,8 @@
         <w:rPr>
           <w:rFonts w:cs="Times New Roman"/>
         </w:rPr>
-        <w:t xml:space="preserve">Run the command </w:t>
+        <w:lastRenderedPageBreak/>
+        <w:t xml:space="preserve">You may get an error saying that there is no package called ‘wx’, in which case you need to run the command </w:t>
       </w:r>
       <w:r>
         <w:rPr>
@@ -667,181 +625,214 @@
           <w:sz w:val="18"/>
           <w:szCs w:val="18"/>
         </w:rPr>
-        <w:t xml:space="preserve">python3 -m pip install </w:t>
-      </w:r>
-      <w:proofErr w:type="spellStart"/>
+        <w:t xml:space="preserve">python3 -m pip install wxPython </w:t>
+      </w:r>
+    </w:p>
+    <w:p>
+      <w:pPr>
+        <w:pStyle w:val="ListParagraph"/>
+        <w:numPr>
+          <w:ilvl w:val="1"/>
+          <w:numId w:val="2"/>
+        </w:numPr>
+        <w:rPr>
+          <w:rFonts w:cs="Times New Roman"/>
+        </w:rPr>
+      </w:pPr>
+      <w:r>
+        <w:rPr>
+          <w:rFonts w:cs="Times New Roman"/>
+        </w:rPr>
+        <w:t>If you want to run experiments, you will need to connect a screen to the Pi on HDMI0.  An issue may present itself where no screen is presented when connected, which is caused by an incorrect /boot/config.txt file.  To fix this do the following:</w:t>
+      </w:r>
+    </w:p>
+    <w:p>
+      <w:pPr>
+        <w:pStyle w:val="ListParagraph"/>
+        <w:numPr>
+          <w:ilvl w:val="2"/>
+          <w:numId w:val="2"/>
+        </w:numPr>
+        <w:rPr>
+          <w:rFonts w:cs="Times New Roman"/>
+        </w:rPr>
+      </w:pPr>
       <w:r>
         <w:rPr>
           <w:rFonts w:ascii="Courier New" w:hAnsi="Courier New" w:cs="Courier New"/>
           <w:sz w:val="18"/>
           <w:szCs w:val="18"/>
         </w:rPr>
-        <w:t>psychopy</w:t>
-      </w:r>
-      <w:proofErr w:type="spellEnd"/>
+        <w:t xml:space="preserve">sudo nano /boot/config.txt </w:t>
+      </w:r>
+    </w:p>
+    <w:p>
+      <w:pPr>
+        <w:pStyle w:val="ListParagraph"/>
+        <w:numPr>
+          <w:ilvl w:val="2"/>
+          <w:numId w:val="2"/>
+        </w:numPr>
+        <w:rPr>
+          <w:rFonts w:cs="Times New Roman"/>
+        </w:rPr>
+      </w:pPr>
+      <w:r>
+        <w:rPr>
+          <w:rFonts w:cs="Times New Roman"/>
+        </w:rPr>
+        <w:t>Add the following to the file or uncomment from the file,</w:t>
+      </w:r>
+    </w:p>
+    <w:p>
+      <w:pPr>
+        <w:pStyle w:val="ListParagraph"/>
+        <w:numPr>
+          <w:ilvl w:val="3"/>
+          <w:numId w:val="2"/>
+        </w:numPr>
+        <w:rPr>
+          <w:rFonts w:cs="Times New Roman"/>
+        </w:rPr>
+      </w:pPr>
       <w:r>
         <w:rPr>
           <w:rFonts w:ascii="Courier New" w:hAnsi="Courier New" w:cs="Courier New"/>
           <w:sz w:val="18"/>
           <w:szCs w:val="18"/>
         </w:rPr>
-        <w:t>==3.2.4</w:t>
-      </w:r>
-      <w:r>
-        <w:rPr>
-          <w:rFonts w:cs="Times New Roman"/>
-          <w:sz w:val="18"/>
-          <w:szCs w:val="18"/>
-        </w:rPr>
-        <w:t xml:space="preserve"> </w:t>
-      </w:r>
-      <w:r>
-        <w:rPr>
-          <w:rFonts w:cs="Times New Roman"/>
-          <w:sz w:val="18"/>
-          <w:szCs w:val="18"/>
-        </w:rPr>
-        <w:br/>
-      </w:r>
-      <w:r>
-        <w:rPr>
-          <w:rFonts w:cs="Times New Roman"/>
-        </w:rPr>
-        <w:t xml:space="preserve">which will install all the needed packages.  Using the older version of </w:t>
-      </w:r>
-      <w:proofErr w:type="spellStart"/>
-      <w:r>
-        <w:rPr>
-          <w:rFonts w:cs="Times New Roman"/>
-        </w:rPr>
-        <w:t>PsychoPy</w:t>
-      </w:r>
-      <w:proofErr w:type="spellEnd"/>
-      <w:r>
-        <w:rPr>
-          <w:rFonts w:cs="Times New Roman"/>
-        </w:rPr>
-        <w:t xml:space="preserve"> will prevent a ‘Segmentation fault’ caused when rendering a new Window.</w:t>
-      </w:r>
-    </w:p>
-    <w:p>
-      <w:pPr>
-        <w:pStyle w:val="ListParagraph"/>
-        <w:numPr>
-          <w:ilvl w:val="1"/>
+        <w:t>hdmi_force_hotplug=1</w:t>
+      </w:r>
+    </w:p>
+    <w:p>
+      <w:pPr>
+        <w:pStyle w:val="ListParagraph"/>
+        <w:numPr>
+          <w:ilvl w:val="3"/>
           <w:numId w:val="2"/>
         </w:numPr>
         <w:rPr>
           <w:rFonts w:cs="Times New Roman"/>
         </w:rPr>
       </w:pPr>
-      <w:r>
-        <w:rPr>
-          <w:rFonts w:cs="Times New Roman"/>
-        </w:rPr>
-        <w:t>You may get an error saying that there is no package called ‘</w:t>
-      </w:r>
-      <w:proofErr w:type="spellStart"/>
-      <w:r>
-        <w:rPr>
-          <w:rFonts w:cs="Times New Roman"/>
-        </w:rPr>
-        <w:t>wx</w:t>
-      </w:r>
-      <w:proofErr w:type="spellEnd"/>
-      <w:r>
-        <w:rPr>
-          <w:rFonts w:cs="Times New Roman"/>
-        </w:rPr>
-        <w:t xml:space="preserve">’, in which case you need to run the command </w:t>
-      </w:r>
-      <w:r>
-        <w:rPr>
-          <w:rFonts w:cs="Times New Roman"/>
-        </w:rPr>
-        <w:br/>
-      </w:r>
       <w:r>
         <w:rPr>
           <w:rFonts w:ascii="Courier New" w:hAnsi="Courier New" w:cs="Courier New"/>
           <w:sz w:val="18"/>
           <w:szCs w:val="18"/>
         </w:rPr>
-        <w:t xml:space="preserve">python3 -m pip install </w:t>
-      </w:r>
-      <w:proofErr w:type="spellStart"/>
+        <w:t>hdmi_drive=2</w:t>
+      </w:r>
+    </w:p>
+    <w:p>
+      <w:pPr>
+        <w:pStyle w:val="ListParagraph"/>
+        <w:numPr>
+          <w:ilvl w:val="2"/>
+          <w:numId w:val="2"/>
+        </w:numPr>
+        <w:rPr>
+          <w:rFonts w:cs="Times New Roman"/>
+        </w:rPr>
+      </w:pPr>
+      <w:r>
+        <w:rPr>
+          <w:rFonts w:cs="Times New Roman"/>
+        </w:rPr>
+        <w:t>If this does not fix the issue, add,</w:t>
+      </w:r>
+    </w:p>
+    <w:p>
+      <w:pPr>
+        <w:pStyle w:val="ListParagraph"/>
+        <w:numPr>
+          <w:ilvl w:val="3"/>
+          <w:numId w:val="2"/>
+        </w:numPr>
+        <w:rPr>
+          <w:rFonts w:cs="Times New Roman"/>
+        </w:rPr>
+      </w:pPr>
       <w:r>
         <w:rPr>
           <w:rFonts w:ascii="Courier New" w:hAnsi="Courier New" w:cs="Courier New"/>
           <w:sz w:val="18"/>
           <w:szCs w:val="18"/>
         </w:rPr>
-        <w:t>wxPython</w:t>
-      </w:r>
-      <w:proofErr w:type="spellEnd"/>
+        <w:t>hdmi_safe=1</w:t>
+      </w:r>
+    </w:p>
+    <w:p>
+      <w:pPr>
+        <w:pStyle w:val="ListParagraph"/>
+        <w:numPr>
+          <w:ilvl w:val="1"/>
+          <w:numId w:val="2"/>
+        </w:numPr>
+        <w:rPr>
+          <w:rFonts w:cs="Times New Roman"/>
+        </w:rPr>
+      </w:pPr>
+      <w:r>
+        <w:rPr>
+          <w:rFonts w:cs="Times New Roman"/>
+        </w:rPr>
+        <w:t xml:space="preserve">To run an experiment, use the following command </w:t>
+      </w:r>
+      <w:r>
+        <w:rPr>
+          <w:rFonts w:cs="Times New Roman"/>
+        </w:rPr>
+        <w:br/>
+      </w:r>
       <w:r>
         <w:rPr>
           <w:rFonts w:ascii="Courier New" w:hAnsi="Courier New" w:cs="Courier New"/>
           <w:sz w:val="18"/>
           <w:szCs w:val="18"/>
         </w:rPr>
-        <w:t xml:space="preserve"> </w:t>
-      </w:r>
-    </w:p>
-    <w:p>
-      <w:pPr>
-        <w:pStyle w:val="ListParagraph"/>
-        <w:numPr>
-          <w:ilvl w:val="1"/>
-          <w:numId w:val="2"/>
-        </w:numPr>
-        <w:rPr>
-          <w:rFonts w:cs="Times New Roman"/>
-        </w:rPr>
-      </w:pPr>
-      <w:r>
-        <w:rPr>
-          <w:rFonts w:cs="Times New Roman"/>
-        </w:rPr>
-        <w:lastRenderedPageBreak/>
-        <w:t>If you want to run experiments, you will need to connect a screen to the Pi on HDMI0.  An issue may present itself where no screen is presented when connected, which is caused by an incorrect /boot/config.txt file.  To fix this do the following:</w:t>
-      </w:r>
-    </w:p>
-    <w:p>
-      <w:pPr>
-        <w:pStyle w:val="ListParagraph"/>
-        <w:numPr>
-          <w:ilvl w:val="2"/>
-          <w:numId w:val="2"/>
-        </w:numPr>
-        <w:rPr>
-          <w:rFonts w:cs="Times New Roman"/>
-        </w:rPr>
-      </w:pPr>
-      <w:proofErr w:type="spellStart"/>
+        <w:t xml:space="preserve">export DISPLAY=:0 ; python3 </w:t>
+      </w:r>
       <w:r>
         <w:rPr>
           <w:rFonts w:ascii="Courier New" w:hAnsi="Courier New" w:cs="Courier New"/>
           <w:sz w:val="18"/>
           <w:szCs w:val="18"/>
         </w:rPr>
-        <w:t>sudo</w:t>
-      </w:r>
-      <w:proofErr w:type="spellEnd"/>
+        <w:t>dog</w:t>
+      </w:r>
       <w:r>
         <w:rPr>
           <w:rFonts w:ascii="Courier New" w:hAnsi="Courier New" w:cs="Courier New"/>
           <w:sz w:val="18"/>
           <w:szCs w:val="18"/>
         </w:rPr>
-        <w:t xml:space="preserve"> nano /boot/config.txt </w:t>
-      </w:r>
-    </w:p>
-    <w:p>
-      <w:pPr>
-        <w:pStyle w:val="ListParagraph"/>
-        <w:numPr>
-          <w:ilvl w:val="2"/>
+        <w:t>_operant/system_test.py</w:t>
+      </w:r>
+      <w:r>
+        <w:rPr>
+          <w:rFonts w:cs="Times New Roman"/>
+        </w:rPr>
+        <w:t xml:space="preserve"> </w:t>
+      </w:r>
+      <w:r>
+        <w:rPr>
+          <w:rFonts w:cs="Times New Roman"/>
+        </w:rPr>
+        <w:br/>
+      </w:r>
+      <w:r>
+        <w:rPr>
+          <w:rFonts w:cs="Times New Roman"/>
+        </w:rPr>
+        <w:t>Note, this works from the command line, so run this when you are connected to an SSH session and with a screen connected to HDMI0 of the Pi and the experiment will display over HDMI0.  Setting the DISPLAY variable to 0 will default it to the local display.</w:t>
+      </w:r>
+    </w:p>
+    <w:p>
+      <w:pPr>
+        <w:pStyle w:val="ListParagraph"/>
+        <w:numPr>
+          <w:ilvl w:val="0"/>
           <w:numId w:val="2"/>
         </w:numPr>
         <w:rPr>
@@ -852,261 +843,27 @@
         <w:rPr>
           <w:rFonts w:cs="Times New Roman"/>
         </w:rPr>
-        <w:t>Add the following to the file or uncomment from the file,</w:t>
-      </w:r>
-    </w:p>
-    <w:p>
-      <w:pPr>
-        <w:pStyle w:val="ListParagraph"/>
-        <w:numPr>
-          <w:ilvl w:val="3"/>
-          <w:numId w:val="2"/>
-        </w:numPr>
-        <w:rPr>
-          <w:rFonts w:cs="Times New Roman"/>
-        </w:rPr>
-      </w:pPr>
-      <w:proofErr w:type="spellStart"/>
+        <w:t xml:space="preserve">To transfer the results of the experiments, copy the contents of the data directory from the dog_operant directory.  Use the following command structure: </w:t>
+      </w:r>
+      <w:r>
+        <w:rPr>
+          <w:rFonts w:cs="Times New Roman"/>
+        </w:rPr>
+        <w:br/>
+      </w:r>
+      <w:r>
+        <w:rPr>
+          <w:rFonts w:cs="Times New Roman"/>
+        </w:rPr>
+        <w:br/>
+      </w:r>
       <w:r>
         <w:rPr>
           <w:rFonts w:ascii="Courier New" w:hAnsi="Courier New" w:cs="Courier New"/>
           <w:sz w:val="18"/>
           <w:szCs w:val="18"/>
         </w:rPr>
-        <w:t>hdmi_force_hotplug</w:t>
-      </w:r>
-      <w:proofErr w:type="spellEnd"/>
-      <w:r>
-        <w:rPr>
-          <w:rFonts w:ascii="Courier New" w:hAnsi="Courier New" w:cs="Courier New"/>
-          <w:sz w:val="18"/>
-          <w:szCs w:val="18"/>
-        </w:rPr>
-        <w:t>=1</w:t>
-      </w:r>
-    </w:p>
-    <w:p>
-      <w:pPr>
-        <w:pStyle w:val="ListParagraph"/>
-        <w:numPr>
-          <w:ilvl w:val="3"/>
-          <w:numId w:val="2"/>
-        </w:numPr>
-        <w:rPr>
-          <w:rFonts w:cs="Times New Roman"/>
-        </w:rPr>
-      </w:pPr>
-      <w:proofErr w:type="spellStart"/>
-      <w:r>
-        <w:rPr>
-          <w:rFonts w:ascii="Courier New" w:hAnsi="Courier New" w:cs="Courier New"/>
-          <w:sz w:val="18"/>
-          <w:szCs w:val="18"/>
-        </w:rPr>
-        <w:t>hdmi_drive</w:t>
-      </w:r>
-      <w:proofErr w:type="spellEnd"/>
-      <w:r>
-        <w:rPr>
-          <w:rFonts w:ascii="Courier New" w:hAnsi="Courier New" w:cs="Courier New"/>
-          <w:sz w:val="18"/>
-          <w:szCs w:val="18"/>
-        </w:rPr>
-        <w:t>=2</w:t>
-      </w:r>
-    </w:p>
-    <w:p>
-      <w:pPr>
-        <w:pStyle w:val="ListParagraph"/>
-        <w:numPr>
-          <w:ilvl w:val="2"/>
-          <w:numId w:val="2"/>
-        </w:numPr>
-        <w:rPr>
-          <w:rFonts w:cs="Times New Roman"/>
-        </w:rPr>
-      </w:pPr>
-      <w:r>
-        <w:rPr>
-          <w:rFonts w:cs="Times New Roman"/>
-        </w:rPr>
-        <w:t>If this does not fix the issue, add,</w:t>
-      </w:r>
-    </w:p>
-    <w:p>
-      <w:pPr>
-        <w:pStyle w:val="ListParagraph"/>
-        <w:numPr>
-          <w:ilvl w:val="3"/>
-          <w:numId w:val="2"/>
-        </w:numPr>
-        <w:rPr>
-          <w:rFonts w:cs="Times New Roman"/>
-        </w:rPr>
-      </w:pPr>
-      <w:proofErr w:type="spellStart"/>
-      <w:r>
-        <w:rPr>
-          <w:rFonts w:ascii="Courier New" w:hAnsi="Courier New" w:cs="Courier New"/>
-          <w:sz w:val="18"/>
-          <w:szCs w:val="18"/>
-        </w:rPr>
-        <w:t>hdmi_safe</w:t>
-      </w:r>
-      <w:proofErr w:type="spellEnd"/>
-      <w:r>
-        <w:rPr>
-          <w:rFonts w:ascii="Courier New" w:hAnsi="Courier New" w:cs="Courier New"/>
-          <w:sz w:val="18"/>
-          <w:szCs w:val="18"/>
-        </w:rPr>
-        <w:t>=1</w:t>
-      </w:r>
-    </w:p>
-    <w:p>
-      <w:pPr>
-        <w:pStyle w:val="ListParagraph"/>
-        <w:numPr>
-          <w:ilvl w:val="1"/>
-          <w:numId w:val="2"/>
-        </w:numPr>
-        <w:rPr>
-          <w:rFonts w:cs="Times New Roman"/>
-        </w:rPr>
-      </w:pPr>
-      <w:r>
-        <w:rPr>
-          <w:rFonts w:cs="Times New Roman"/>
-        </w:rPr>
-        <w:t xml:space="preserve">To run an experiment, use the following command </w:t>
-      </w:r>
-      <w:r>
-        <w:rPr>
-          <w:rFonts w:cs="Times New Roman"/>
-        </w:rPr>
-        <w:br/>
-      </w:r>
-      <w:r>
-        <w:rPr>
-          <w:rFonts w:ascii="Courier New" w:hAnsi="Courier New" w:cs="Courier New"/>
-          <w:sz w:val="18"/>
-          <w:szCs w:val="18"/>
-        </w:rPr>
-        <w:t>export DISPLAY=:</w:t>
-      </w:r>
-      <w:proofErr w:type="gramStart"/>
-      <w:r>
-        <w:rPr>
-          <w:rFonts w:ascii="Courier New" w:hAnsi="Courier New" w:cs="Courier New"/>
-          <w:sz w:val="18"/>
-          <w:szCs w:val="18"/>
-        </w:rPr>
-        <w:t>0 ;</w:t>
-      </w:r>
-      <w:proofErr w:type="gramEnd"/>
-      <w:r>
-        <w:rPr>
-          <w:rFonts w:ascii="Courier New" w:hAnsi="Courier New" w:cs="Courier New"/>
-          <w:sz w:val="18"/>
-          <w:szCs w:val="18"/>
-        </w:rPr>
-        <w:t xml:space="preserve"> python3 </w:t>
-      </w:r>
-      <w:r>
-        <w:rPr>
-          <w:rFonts w:ascii="Courier New" w:hAnsi="Courier New" w:cs="Courier New"/>
-          <w:sz w:val="18"/>
-          <w:szCs w:val="18"/>
-        </w:rPr>
-        <w:t>dog</w:t>
-      </w:r>
-      <w:r>
-        <w:rPr>
-          <w:rFonts w:ascii="Courier New" w:hAnsi="Courier New" w:cs="Courier New"/>
-          <w:sz w:val="18"/>
-          <w:szCs w:val="18"/>
-        </w:rPr>
-        <w:t>_operant/system_test.py</w:t>
-      </w:r>
-      <w:r>
-        <w:rPr>
-          <w:rFonts w:cs="Times New Roman"/>
-        </w:rPr>
-        <w:t xml:space="preserve"> </w:t>
-      </w:r>
-      <w:r>
-        <w:rPr>
-          <w:rFonts w:cs="Times New Roman"/>
-        </w:rPr>
-        <w:br/>
-      </w:r>
-      <w:r>
-        <w:rPr>
-          <w:rFonts w:cs="Times New Roman"/>
-        </w:rPr>
-        <w:t>Note, this works from the command line, so run this when you are connected to an SSH session and with a screen connected to HDMI0 of the Pi and the experiment will display over HDMI0.  Setting the DISPLAY variable to 0 will default it to the local display.</w:t>
-      </w:r>
-    </w:p>
-    <w:p>
-      <w:pPr>
-        <w:pStyle w:val="ListParagraph"/>
-        <w:numPr>
-          <w:ilvl w:val="0"/>
-          <w:numId w:val="2"/>
-        </w:numPr>
-        <w:rPr>
-          <w:rFonts w:cs="Times New Roman"/>
-        </w:rPr>
-      </w:pPr>
-      <w:r>
-        <w:rPr>
-          <w:rFonts w:cs="Times New Roman"/>
-        </w:rPr>
-        <w:t xml:space="preserve">To transfer the results of the experiments, copy the contents of the data directory from the </w:t>
-      </w:r>
-      <w:proofErr w:type="spellStart"/>
-      <w:r>
-        <w:rPr>
-          <w:rFonts w:cs="Times New Roman"/>
-        </w:rPr>
-        <w:t>dog_operant</w:t>
-      </w:r>
-      <w:proofErr w:type="spellEnd"/>
-      <w:r>
-        <w:rPr>
-          <w:rFonts w:cs="Times New Roman"/>
-        </w:rPr>
-        <w:t xml:space="preserve"> directory.  Use the following command structure: </w:t>
-      </w:r>
-      <w:r>
-        <w:rPr>
-          <w:rFonts w:cs="Times New Roman"/>
-        </w:rPr>
-        <w:br/>
-      </w:r>
-      <w:r>
-        <w:rPr>
-          <w:rFonts w:cs="Times New Roman"/>
-        </w:rPr>
-        <w:br/>
-      </w:r>
-      <w:proofErr w:type="spellStart"/>
-      <w:r>
-        <w:rPr>
-          <w:rFonts w:ascii="Courier New" w:hAnsi="Courier New" w:cs="Courier New"/>
-          <w:sz w:val="18"/>
-          <w:szCs w:val="18"/>
-        </w:rPr>
-        <w:t>scp</w:t>
-      </w:r>
-      <w:proofErr w:type="spellEnd"/>
-      <w:r>
-        <w:rPr>
-          <w:rFonts w:ascii="Courier New" w:hAnsi="Courier New" w:cs="Courier New"/>
-          <w:sz w:val="18"/>
-          <w:szCs w:val="18"/>
-        </w:rPr>
-        <w:t xml:space="preserve"> -r user@ssh.example.com:/path/to/remote/source /path/to/local/destination</w:t>
+        <w:t>scp -r user@ssh.example.com:/path/to/remote/source /path/to/local/destination</w:t>
       </w:r>
     </w:p>
     <w:p>
@@ -1134,23 +891,7 @@
     </w:p>
     <w:p>
       <w:r>
-        <w:t xml:space="preserve">The dispenser, when turned on, will create a </w:t>
-      </w:r>
-      <w:proofErr w:type="spellStart"/>
-      <w:r>
-        <w:t>WiFi</w:t>
-      </w:r>
-      <w:proofErr w:type="spellEnd"/>
-      <w:r>
-        <w:t xml:space="preserve"> access point called, “operant-canine-xx”, with “xx” being the number, </w:t>
-      </w:r>
-      <w:proofErr w:type="gramStart"/>
-      <w:r>
-        <w:t>i.e.</w:t>
-      </w:r>
-      <w:proofErr w:type="gramEnd"/>
-      <w:r>
-        <w:t xml:space="preserve"> “01”.  By connecting to this, the Raspberry Pi can be accessed through SSH using a program called </w:t>
+        <w:t xml:space="preserve">The dispenser, when turned on, will create a WiFi access point called, “operant-canine-xx”, with “xx” being the number, i.e. “01”.  By connecting to this, the Raspberry Pi can be accessed through SSH using a program called </w:t>
       </w:r>
       <w:hyperlink r:id="rId9" w:history="1">
         <w:r>

</xml_diff>

<commit_message>
Documented Python driver and added documentation to user guide
- Added timeout to the dispense loop
- Added documentation to Python driver functions
- Added Python documentation to user guide
</commit_message>
<xml_diff>
--- a/documentation/user_guide/unl_cchil_precise_dispenser_guide.docx
+++ b/documentation/user_guide/unl_cchil_precise_dispenser_guide.docx
@@ -58,6 +58,7 @@
     </w:p>
     <w:p>
       <w:pPr>
+        <w:keepNext/>
         <w:jc w:val="center"/>
       </w:pPr>
       <w:r>
@@ -116,6 +117,74 @@
     </w:p>
     <w:p>
       <w:pPr>
+        <w:pStyle w:val="Caption"/>
+        <w:jc w:val="center"/>
+        <w:rPr>
+          <w:color w:val="auto"/>
+          <w:sz w:val="22"/>
+          <w:szCs w:val="22"/>
+        </w:rPr>
+      </w:pPr>
+      <w:r>
+        <w:rPr>
+          <w:color w:val="auto"/>
+          <w:sz w:val="22"/>
+          <w:szCs w:val="22"/>
+        </w:rPr>
+        <w:t xml:space="preserve">Figure </w:t>
+      </w:r>
+      <w:r>
+        <w:rPr>
+          <w:color w:val="auto"/>
+          <w:sz w:val="22"/>
+          <w:szCs w:val="22"/>
+        </w:rPr>
+        <w:fldChar w:fldCharType="begin"/>
+      </w:r>
+      <w:r>
+        <w:rPr>
+          <w:color w:val="auto"/>
+          <w:sz w:val="22"/>
+          <w:szCs w:val="22"/>
+        </w:rPr>
+        <w:instrText xml:space="preserve"> SEQ Figure \* ARABIC </w:instrText>
+      </w:r>
+      <w:r>
+        <w:rPr>
+          <w:color w:val="auto"/>
+          <w:sz w:val="22"/>
+          <w:szCs w:val="22"/>
+        </w:rPr>
+        <w:fldChar w:fldCharType="separate"/>
+      </w:r>
+      <w:r>
+        <w:rPr>
+          <w:noProof/>
+          <w:color w:val="auto"/>
+          <w:sz w:val="22"/>
+          <w:szCs w:val="22"/>
+        </w:rPr>
+        <w:t>1</w:t>
+      </w:r>
+      <w:r>
+        <w:rPr>
+          <w:color w:val="auto"/>
+          <w:sz w:val="22"/>
+          <w:szCs w:val="22"/>
+        </w:rPr>
+        <w:fldChar w:fldCharType="end"/>
+      </w:r>
+      <w:r>
+        <w:rPr>
+          <w:color w:val="auto"/>
+          <w:sz w:val="22"/>
+          <w:szCs w:val="22"/>
+        </w:rPr>
+        <w:t xml:space="preserve"> – Dispenser v33 Render</w:t>
+      </w:r>
+    </w:p>
+    <w:p>
+      <w:pPr>
         <w:rPr>
           <w:b/>
           <w:bCs/>
@@ -166,6 +235,9 @@
       <w:r>
         <w:t>When the treat goes through the exhaust it breaks an infrared break beam and the Raspberry Pi detects the treat dispensing.</w:t>
       </w:r>
+      <w:r>
+        <w:t xml:space="preserve">  </w:t>
+      </w:r>
     </w:p>
     <w:p/>
     <w:p>
@@ -203,37 +275,1237 @@
     <w:p>
       <w:pPr>
         <w:rPr>
+          <w:rFonts w:ascii="Courier New" w:hAnsi="Courier New" w:cs="Courier New"/>
+          <w:sz w:val="18"/>
+          <w:szCs w:val="18"/>
+        </w:rPr>
+      </w:pPr>
+      <w:r>
+        <w:rPr>
+          <w:rFonts w:ascii="Courier New" w:hAnsi="Courier New" w:cs="Courier New"/>
+          <w:sz w:val="18"/>
+          <w:szCs w:val="18"/>
+        </w:rPr>
+        <w:t xml:space="preserve">class </w:t>
+      </w:r>
+      <w:proofErr w:type="spellStart"/>
+      <w:r>
+        <w:rPr>
+          <w:rFonts w:ascii="Courier New" w:hAnsi="Courier New" w:cs="Courier New"/>
+          <w:sz w:val="18"/>
+          <w:szCs w:val="18"/>
+        </w:rPr>
+        <w:t>PreciseDispenser</w:t>
+      </w:r>
+      <w:proofErr w:type="spellEnd"/>
+    </w:p>
+    <w:p>
+      <w:pPr>
+        <w:rPr>
+          <w:rFonts w:ascii="Courier New" w:hAnsi="Courier New" w:cs="Courier New"/>
+          <w:sz w:val="18"/>
+          <w:szCs w:val="18"/>
+        </w:rPr>
+      </w:pPr>
+      <w:r>
+        <w:rPr>
+          <w:rFonts w:ascii="Courier New" w:hAnsi="Courier New" w:cs="Courier New"/>
+          <w:sz w:val="18"/>
+          <w:szCs w:val="18"/>
+        </w:rPr>
+        <w:tab/>
+      </w:r>
+      <w:r>
+        <w:rPr>
+          <w:rFonts w:ascii="Courier New" w:hAnsi="Courier New" w:cs="Courier New"/>
           <w:b/>
           <w:bCs/>
-        </w:rPr>
-      </w:pPr>
-      <w:r>
-        <w:rPr>
+          <w:sz w:val="18"/>
+          <w:szCs w:val="18"/>
+        </w:rPr>
+        <w:t>__</w:t>
+      </w:r>
+      <w:proofErr w:type="spellStart"/>
+      <w:r>
+        <w:rPr>
+          <w:rFonts w:ascii="Courier New" w:hAnsi="Courier New" w:cs="Courier New"/>
           <w:b/>
           <w:bCs/>
-        </w:rPr>
-        <w:t>Interfacing Example</w:t>
-      </w:r>
-    </w:p>
-    <w:p/>
-    <w:p>
-      <w:pPr>
-        <w:rPr>
+          <w:sz w:val="18"/>
+          <w:szCs w:val="18"/>
+        </w:rPr>
+        <w:t>init</w:t>
+      </w:r>
+      <w:proofErr w:type="spellEnd"/>
+      <w:r>
+        <w:rPr>
+          <w:rFonts w:ascii="Courier New" w:hAnsi="Courier New" w:cs="Courier New"/>
           <w:b/>
           <w:bCs/>
-        </w:rPr>
-      </w:pPr>
-      <w:r>
-        <w:rPr>
+          <w:sz w:val="18"/>
+          <w:szCs w:val="18"/>
+        </w:rPr>
+        <w:t>_</w:t>
+      </w:r>
+      <w:proofErr w:type="gramStart"/>
+      <w:r>
+        <w:rPr>
+          <w:rFonts w:ascii="Courier New" w:hAnsi="Courier New" w:cs="Courier New"/>
           <w:b/>
           <w:bCs/>
+          <w:sz w:val="18"/>
+          <w:szCs w:val="18"/>
+        </w:rPr>
+        <w:t>_</w:t>
+      </w:r>
+      <w:r>
+        <w:rPr>
+          <w:rFonts w:ascii="Courier New" w:hAnsi="Courier New" w:cs="Courier New"/>
+          <w:sz w:val="18"/>
+          <w:szCs w:val="18"/>
+        </w:rPr>
+        <w:t>(</w:t>
+      </w:r>
+      <w:proofErr w:type="spellStart"/>
+      <w:proofErr w:type="gramEnd"/>
+      <w:r>
+        <w:rPr>
+          <w:rFonts w:ascii="Courier New" w:hAnsi="Courier New" w:cs="Courier New"/>
+          <w:sz w:val="18"/>
+          <w:szCs w:val="18"/>
+        </w:rPr>
+        <w:t>loaded_treats</w:t>
+      </w:r>
+      <w:proofErr w:type="spellEnd"/>
+      <w:r>
+        <w:rPr>
+          <w:rFonts w:ascii="Courier New" w:hAnsi="Courier New" w:cs="Courier New"/>
+          <w:sz w:val="18"/>
+          <w:szCs w:val="18"/>
+        </w:rPr>
+        <w:t xml:space="preserve">, </w:t>
+      </w:r>
+      <w:r>
+        <w:rPr>
+          <w:rFonts w:ascii="Courier New" w:hAnsi="Courier New" w:cs="Courier New"/>
+          <w:sz w:val="18"/>
+          <w:szCs w:val="18"/>
+        </w:rPr>
+        <w:t>timeout=1</w:t>
+      </w:r>
+      <w:r>
+        <w:rPr>
+          <w:rFonts w:ascii="Courier New" w:hAnsi="Courier New" w:cs="Courier New"/>
+          <w:sz w:val="18"/>
+          <w:szCs w:val="18"/>
+        </w:rPr>
+        <w:t>)</w:t>
+      </w:r>
+    </w:p>
+    <w:p>
+      <w:pPr>
+        <w:ind w:left="1440"/>
+        <w:rPr>
+          <w:rFonts w:ascii="Courier New" w:hAnsi="Courier New" w:cs="Courier New"/>
+          <w:sz w:val="18"/>
+          <w:szCs w:val="18"/>
+        </w:rPr>
+      </w:pPr>
+      <w:r>
+        <w:rPr>
+          <w:rFonts w:ascii="Courier New" w:hAnsi="Courier New" w:cs="Courier New"/>
+          <w:sz w:val="18"/>
+          <w:szCs w:val="18"/>
+        </w:rPr>
+        <w:t>Initializer for the canine treat dispenser, configures control variables and Pi GPIO.</w:t>
+      </w:r>
+    </w:p>
+    <w:p>
+      <w:pPr>
+        <w:ind w:left="1440"/>
+        <w:rPr>
+          <w:rFonts w:ascii="Courier New" w:hAnsi="Courier New" w:cs="Courier New"/>
+          <w:sz w:val="18"/>
+          <w:szCs w:val="18"/>
+        </w:rPr>
+      </w:pPr>
+      <w:proofErr w:type="gramStart"/>
+      <w:r>
+        <w:rPr>
+          <w:rFonts w:ascii="Courier New" w:hAnsi="Courier New" w:cs="Courier New"/>
+          <w:sz w:val="18"/>
+          <w:szCs w:val="18"/>
+        </w:rPr>
+        <w:t>:param</w:t>
+      </w:r>
+      <w:proofErr w:type="gramEnd"/>
+      <w:r>
+        <w:rPr>
+          <w:rFonts w:ascii="Courier New" w:hAnsi="Courier New" w:cs="Courier New"/>
+          <w:sz w:val="18"/>
+          <w:szCs w:val="18"/>
+        </w:rPr>
+        <w:t xml:space="preserve"> </w:t>
+      </w:r>
+      <w:proofErr w:type="spellStart"/>
+      <w:r>
+        <w:rPr>
+          <w:rFonts w:ascii="Courier New" w:hAnsi="Courier New" w:cs="Courier New"/>
+          <w:sz w:val="18"/>
+          <w:szCs w:val="18"/>
+        </w:rPr>
+        <w:t>loaded_treats</w:t>
+      </w:r>
+      <w:proofErr w:type="spellEnd"/>
+      <w:r>
+        <w:rPr>
+          <w:rFonts w:ascii="Courier New" w:hAnsi="Courier New" w:cs="Courier New"/>
+          <w:sz w:val="18"/>
+          <w:szCs w:val="18"/>
+        </w:rPr>
+        <w:t>: The number of treats that are loaded into the dispenser for this session.  Defaults to max, 59 treats.</w:t>
+      </w:r>
+    </w:p>
+    <w:p>
+      <w:pPr>
+        <w:ind w:left="1440"/>
+        <w:rPr>
+          <w:rFonts w:ascii="Courier New" w:hAnsi="Courier New" w:cs="Courier New"/>
+          <w:sz w:val="18"/>
+          <w:szCs w:val="18"/>
+        </w:rPr>
+      </w:pPr>
+      <w:proofErr w:type="gramStart"/>
+      <w:r>
+        <w:rPr>
+          <w:rFonts w:ascii="Courier New" w:hAnsi="Courier New" w:cs="Courier New"/>
+          <w:sz w:val="18"/>
+          <w:szCs w:val="18"/>
+        </w:rPr>
+        <w:t>:param</w:t>
+      </w:r>
+      <w:proofErr w:type="gramEnd"/>
+      <w:r>
+        <w:rPr>
+          <w:rFonts w:ascii="Courier New" w:hAnsi="Courier New" w:cs="Courier New"/>
+          <w:sz w:val="18"/>
+          <w:szCs w:val="18"/>
+        </w:rPr>
+        <w:t xml:space="preserve"> timeout: The amount of time before the dispenser throw an error between dispensation events</w:t>
+      </w:r>
+    </w:p>
+    <w:p>
+      <w:pPr>
+        <w:rPr>
+          <w:rFonts w:ascii="Courier New" w:hAnsi="Courier New" w:cs="Courier New"/>
+          <w:sz w:val="18"/>
+          <w:szCs w:val="18"/>
+        </w:rPr>
+      </w:pPr>
+      <w:r>
+        <w:rPr>
+          <w:rFonts w:ascii="Courier New" w:hAnsi="Courier New" w:cs="Courier New"/>
+          <w:sz w:val="18"/>
+          <w:szCs w:val="18"/>
+        </w:rPr>
+        <w:lastRenderedPageBreak/>
+        <w:t xml:space="preserve">       </w:t>
+      </w:r>
+      <w:r>
+        <w:rPr>
+          <w:rFonts w:ascii="Courier New" w:hAnsi="Courier New" w:cs="Courier New"/>
+          <w:sz w:val="18"/>
+          <w:szCs w:val="18"/>
+        </w:rPr>
+        <w:tab/>
+      </w:r>
+      <w:proofErr w:type="gramStart"/>
+      <w:r>
+        <w:rPr>
+          <w:rFonts w:ascii="Courier New" w:hAnsi="Courier New" w:cs="Courier New"/>
+          <w:sz w:val="18"/>
+          <w:szCs w:val="18"/>
+        </w:rPr>
+        <w:t>:returns</w:t>
+      </w:r>
+      <w:proofErr w:type="gramEnd"/>
+      <w:r>
+        <w:rPr>
+          <w:rFonts w:ascii="Courier New" w:hAnsi="Courier New" w:cs="Courier New"/>
+          <w:sz w:val="18"/>
+          <w:szCs w:val="18"/>
+        </w:rPr>
+        <w:t>: None.</w:t>
+      </w:r>
+      <w:r>
+        <w:rPr>
+          <w:rFonts w:ascii="Courier New" w:hAnsi="Courier New" w:cs="Courier New"/>
+          <w:sz w:val="18"/>
+          <w:szCs w:val="18"/>
+        </w:rPr>
+        <w:tab/>
+      </w:r>
+    </w:p>
+    <w:p>
+      <w:pPr>
+        <w:ind w:firstLine="720"/>
+        <w:rPr>
+          <w:rFonts w:ascii="Courier New" w:hAnsi="Courier New" w:cs="Courier New"/>
+          <w:sz w:val="18"/>
+          <w:szCs w:val="18"/>
+        </w:rPr>
+      </w:pPr>
+      <w:proofErr w:type="spellStart"/>
+      <w:r>
+        <w:rPr>
+          <w:rFonts w:ascii="Courier New" w:hAnsi="Courier New" w:cs="Courier New"/>
+          <w:b/>
+          <w:bCs/>
+          <w:sz w:val="18"/>
+          <w:szCs w:val="18"/>
+        </w:rPr>
+        <w:t>dispense_</w:t>
+      </w:r>
+      <w:proofErr w:type="gramStart"/>
+      <w:r>
+        <w:rPr>
+          <w:rFonts w:ascii="Courier New" w:hAnsi="Courier New" w:cs="Courier New"/>
+          <w:b/>
+          <w:bCs/>
+          <w:sz w:val="18"/>
+          <w:szCs w:val="18"/>
+        </w:rPr>
+        <w:t>treat</w:t>
+      </w:r>
+      <w:proofErr w:type="spellEnd"/>
+      <w:r>
+        <w:rPr>
+          <w:rFonts w:ascii="Courier New" w:hAnsi="Courier New" w:cs="Courier New"/>
+          <w:sz w:val="18"/>
+          <w:szCs w:val="18"/>
+        </w:rPr>
+        <w:t>(</w:t>
+      </w:r>
+      <w:proofErr w:type="gramEnd"/>
+      <w:r>
+        <w:rPr>
+          <w:rFonts w:ascii="Courier New" w:hAnsi="Courier New" w:cs="Courier New"/>
+          <w:sz w:val="18"/>
+          <w:szCs w:val="18"/>
+        </w:rPr>
+        <w:t>)</w:t>
+      </w:r>
+    </w:p>
+    <w:p>
+      <w:pPr>
+        <w:ind w:left="1440"/>
+        <w:rPr>
+          <w:rFonts w:ascii="Courier New" w:hAnsi="Courier New" w:cs="Courier New"/>
+          <w:sz w:val="18"/>
+          <w:szCs w:val="18"/>
+        </w:rPr>
+      </w:pPr>
+      <w:r>
+        <w:rPr>
+          <w:rFonts w:ascii="Courier New" w:hAnsi="Courier New" w:cs="Courier New"/>
+          <w:sz w:val="18"/>
+          <w:szCs w:val="18"/>
+        </w:rPr>
+        <w:t xml:space="preserve">Function to dispense a single treat.  Should not be used, use </w:t>
+      </w:r>
+      <w:proofErr w:type="spellStart"/>
+      <w:r>
+        <w:rPr>
+          <w:rFonts w:ascii="Courier New" w:hAnsi="Courier New" w:cs="Courier New"/>
+          <w:sz w:val="18"/>
+          <w:szCs w:val="18"/>
+        </w:rPr>
+        <w:t>dispense_treats</w:t>
+      </w:r>
+      <w:proofErr w:type="spellEnd"/>
+      <w:r>
+        <w:rPr>
+          <w:rFonts w:ascii="Courier New" w:hAnsi="Courier New" w:cs="Courier New"/>
+          <w:sz w:val="18"/>
+          <w:szCs w:val="18"/>
+        </w:rPr>
+        <w:t xml:space="preserve"> for error handling.</w:t>
+      </w:r>
+    </w:p>
+    <w:p>
+      <w:pPr>
+        <w:rPr>
+          <w:rFonts w:ascii="Courier New" w:hAnsi="Courier New" w:cs="Courier New"/>
+          <w:sz w:val="18"/>
+          <w:szCs w:val="18"/>
+        </w:rPr>
+      </w:pPr>
+    </w:p>
+    <w:p>
+      <w:pPr>
+        <w:ind w:left="1440"/>
+        <w:rPr>
+          <w:rFonts w:ascii="Courier New" w:hAnsi="Courier New" w:cs="Courier New"/>
+          <w:sz w:val="18"/>
+          <w:szCs w:val="18"/>
+        </w:rPr>
+      </w:pPr>
+      <w:proofErr w:type="gramStart"/>
+      <w:r>
+        <w:rPr>
+          <w:rFonts w:ascii="Courier New" w:hAnsi="Courier New" w:cs="Courier New"/>
+          <w:sz w:val="18"/>
+          <w:szCs w:val="18"/>
+        </w:rPr>
+        <w:t>:returns</w:t>
+      </w:r>
+      <w:proofErr w:type="gramEnd"/>
+      <w:r>
+        <w:rPr>
+          <w:rFonts w:ascii="Courier New" w:hAnsi="Courier New" w:cs="Courier New"/>
+          <w:sz w:val="18"/>
+          <w:szCs w:val="18"/>
+        </w:rPr>
+        <w:t>: True for successful dispensation of a single treat, False for a failure to dispense the treat.</w:t>
+      </w:r>
+    </w:p>
+    <w:p>
+      <w:pPr>
+        <w:rPr>
+          <w:rFonts w:ascii="Courier New" w:hAnsi="Courier New" w:cs="Courier New"/>
+          <w:sz w:val="18"/>
+          <w:szCs w:val="18"/>
+        </w:rPr>
+      </w:pPr>
+      <w:r>
+        <w:rPr>
+          <w:rFonts w:ascii="Courier New" w:hAnsi="Courier New" w:cs="Courier New"/>
+          <w:sz w:val="18"/>
+          <w:szCs w:val="18"/>
+        </w:rPr>
+        <w:tab/>
+      </w:r>
+      <w:proofErr w:type="spellStart"/>
+      <w:r>
+        <w:rPr>
+          <w:rFonts w:ascii="Courier New" w:hAnsi="Courier New" w:cs="Courier New"/>
+          <w:b/>
+          <w:bCs/>
+          <w:sz w:val="18"/>
+          <w:szCs w:val="18"/>
+        </w:rPr>
+        <w:t>dispense_treats</w:t>
+      </w:r>
+      <w:proofErr w:type="spellEnd"/>
+      <w:r>
+        <w:rPr>
+          <w:rFonts w:ascii="Courier New" w:hAnsi="Courier New" w:cs="Courier New"/>
+          <w:sz w:val="18"/>
+          <w:szCs w:val="18"/>
+        </w:rPr>
+        <w:t>(</w:t>
+      </w:r>
+      <w:proofErr w:type="spellStart"/>
+      <w:r>
+        <w:rPr>
+          <w:rFonts w:ascii="Courier New" w:hAnsi="Courier New" w:cs="Courier New"/>
+          <w:sz w:val="18"/>
+          <w:szCs w:val="18"/>
+        </w:rPr>
+        <w:t>num_treats</w:t>
+      </w:r>
+      <w:proofErr w:type="spellEnd"/>
+      <w:r>
+        <w:rPr>
+          <w:rFonts w:ascii="Courier New" w:hAnsi="Courier New" w:cs="Courier New"/>
+          <w:sz w:val="18"/>
+          <w:szCs w:val="18"/>
+        </w:rPr>
+        <w:t>)</w:t>
+      </w:r>
+    </w:p>
+    <w:p>
+      <w:pPr>
+        <w:ind w:left="1440"/>
+        <w:rPr>
+          <w:rFonts w:ascii="Courier New" w:hAnsi="Courier New" w:cs="Courier New"/>
+          <w:sz w:val="18"/>
+          <w:szCs w:val="18"/>
+        </w:rPr>
+      </w:pPr>
+      <w:r>
+        <w:rPr>
+          <w:rFonts w:ascii="Courier New" w:hAnsi="Courier New" w:cs="Courier New"/>
+          <w:sz w:val="18"/>
+          <w:szCs w:val="18"/>
+        </w:rPr>
+        <w:t xml:space="preserve">Dispenses the specified number of treats.  If the requested number of treats is greater than the remaining treats, a </w:t>
+      </w:r>
+      <w:proofErr w:type="spellStart"/>
+      <w:r>
+        <w:rPr>
+          <w:rFonts w:ascii="Courier New" w:hAnsi="Courier New" w:cs="Courier New"/>
+          <w:sz w:val="18"/>
+          <w:szCs w:val="18"/>
+        </w:rPr>
+        <w:t>ValueError</w:t>
+      </w:r>
+      <w:proofErr w:type="spellEnd"/>
+      <w:r>
+        <w:rPr>
+          <w:rFonts w:ascii="Courier New" w:hAnsi="Courier New" w:cs="Courier New"/>
+          <w:sz w:val="18"/>
+          <w:szCs w:val="18"/>
+        </w:rPr>
+        <w:t xml:space="preserve"> is thrown.  If the treat dispenser</w:t>
+      </w:r>
+      <w:r>
+        <w:rPr>
+          <w:rFonts w:ascii="Courier New" w:hAnsi="Courier New" w:cs="Courier New"/>
+          <w:sz w:val="18"/>
+          <w:szCs w:val="18"/>
+        </w:rPr>
+        <w:t xml:space="preserve"> </w:t>
+      </w:r>
+      <w:r>
+        <w:rPr>
+          <w:rFonts w:ascii="Courier New" w:hAnsi="Courier New" w:cs="Courier New"/>
+          <w:sz w:val="18"/>
+          <w:szCs w:val="18"/>
+        </w:rPr>
+        <w:t xml:space="preserve">loop times out, a </w:t>
+      </w:r>
+      <w:proofErr w:type="spellStart"/>
+      <w:r>
+        <w:rPr>
+          <w:rFonts w:ascii="Courier New" w:hAnsi="Courier New" w:cs="Courier New"/>
+          <w:sz w:val="18"/>
+          <w:szCs w:val="18"/>
+        </w:rPr>
+        <w:t>ValueError</w:t>
+      </w:r>
+      <w:proofErr w:type="spellEnd"/>
+      <w:r>
+        <w:rPr>
+          <w:rFonts w:ascii="Courier New" w:hAnsi="Courier New" w:cs="Courier New"/>
+          <w:sz w:val="18"/>
+          <w:szCs w:val="18"/>
+        </w:rPr>
+        <w:t xml:space="preserve"> is thrown.</w:t>
+      </w:r>
+    </w:p>
+    <w:p>
+      <w:pPr>
+        <w:rPr>
+          <w:rFonts w:ascii="Courier New" w:hAnsi="Courier New" w:cs="Courier New"/>
+          <w:sz w:val="18"/>
+          <w:szCs w:val="18"/>
+        </w:rPr>
+      </w:pPr>
+    </w:p>
+    <w:p>
+      <w:pPr>
+        <w:rPr>
+          <w:rFonts w:ascii="Courier New" w:hAnsi="Courier New" w:cs="Courier New"/>
+          <w:sz w:val="18"/>
+          <w:szCs w:val="18"/>
+        </w:rPr>
+      </w:pPr>
+      <w:r>
+        <w:rPr>
+          <w:rFonts w:ascii="Courier New" w:hAnsi="Courier New" w:cs="Courier New"/>
+          <w:sz w:val="18"/>
+          <w:szCs w:val="18"/>
+        </w:rPr>
+        <w:t xml:space="preserve">        </w:t>
+      </w:r>
+      <w:r>
+        <w:rPr>
+          <w:rFonts w:ascii="Courier New" w:hAnsi="Courier New" w:cs="Courier New"/>
+          <w:sz w:val="18"/>
+          <w:szCs w:val="18"/>
+        </w:rPr>
+        <w:tab/>
+      </w:r>
+      <w:proofErr w:type="gramStart"/>
+      <w:r>
+        <w:rPr>
+          <w:rFonts w:ascii="Courier New" w:hAnsi="Courier New" w:cs="Courier New"/>
+          <w:sz w:val="18"/>
+          <w:szCs w:val="18"/>
+        </w:rPr>
+        <w:t>:param</w:t>
+      </w:r>
+      <w:proofErr w:type="gramEnd"/>
+      <w:r>
+        <w:rPr>
+          <w:rFonts w:ascii="Courier New" w:hAnsi="Courier New" w:cs="Courier New"/>
+          <w:sz w:val="18"/>
+          <w:szCs w:val="18"/>
+        </w:rPr>
+        <w:t xml:space="preserve"> </w:t>
+      </w:r>
+      <w:proofErr w:type="spellStart"/>
+      <w:r>
+        <w:rPr>
+          <w:rFonts w:ascii="Courier New" w:hAnsi="Courier New" w:cs="Courier New"/>
+          <w:sz w:val="18"/>
+          <w:szCs w:val="18"/>
+        </w:rPr>
+        <w:t>num_treats</w:t>
+      </w:r>
+      <w:proofErr w:type="spellEnd"/>
+      <w:r>
+        <w:rPr>
+          <w:rFonts w:ascii="Courier New" w:hAnsi="Courier New" w:cs="Courier New"/>
+          <w:sz w:val="18"/>
+          <w:szCs w:val="18"/>
+        </w:rPr>
+        <w:t>: A number between 1 and the remaining number of treats.</w:t>
+      </w:r>
+    </w:p>
+    <w:p>
+      <w:pPr>
+        <w:rPr>
+          <w:rFonts w:ascii="Courier New" w:hAnsi="Courier New" w:cs="Courier New"/>
+          <w:sz w:val="18"/>
+          <w:szCs w:val="18"/>
+        </w:rPr>
+      </w:pPr>
+      <w:r>
+        <w:rPr>
+          <w:rFonts w:ascii="Courier New" w:hAnsi="Courier New" w:cs="Courier New"/>
+          <w:sz w:val="18"/>
+          <w:szCs w:val="18"/>
+        </w:rPr>
+        <w:t xml:space="preserve">        </w:t>
+      </w:r>
+      <w:r>
+        <w:rPr>
+          <w:rFonts w:ascii="Courier New" w:hAnsi="Courier New" w:cs="Courier New"/>
+          <w:sz w:val="18"/>
+          <w:szCs w:val="18"/>
+        </w:rPr>
+        <w:tab/>
+      </w:r>
+      <w:proofErr w:type="gramStart"/>
+      <w:r>
+        <w:rPr>
+          <w:rFonts w:ascii="Courier New" w:hAnsi="Courier New" w:cs="Courier New"/>
+          <w:sz w:val="18"/>
+          <w:szCs w:val="18"/>
+        </w:rPr>
+        <w:t>:returns</w:t>
+      </w:r>
+      <w:proofErr w:type="gramEnd"/>
+      <w:r>
+        <w:rPr>
+          <w:rFonts w:ascii="Courier New" w:hAnsi="Courier New" w:cs="Courier New"/>
+          <w:sz w:val="18"/>
+          <w:szCs w:val="18"/>
+        </w:rPr>
+        <w:t xml:space="preserve">: None.  Throws </w:t>
+      </w:r>
+      <w:proofErr w:type="spellStart"/>
+      <w:r>
+        <w:rPr>
+          <w:rFonts w:ascii="Courier New" w:hAnsi="Courier New" w:cs="Courier New"/>
+          <w:sz w:val="18"/>
+          <w:szCs w:val="18"/>
+        </w:rPr>
+        <w:t>ValueError</w:t>
+      </w:r>
+      <w:proofErr w:type="spellEnd"/>
+      <w:r>
+        <w:rPr>
+          <w:rFonts w:ascii="Courier New" w:hAnsi="Courier New" w:cs="Courier New"/>
+          <w:sz w:val="18"/>
+          <w:szCs w:val="18"/>
+        </w:rPr>
+        <w:t xml:space="preserve"> when an error event is encountered.</w:t>
+      </w:r>
+      <w:r>
+        <w:rPr>
+          <w:rFonts w:ascii="Courier New" w:hAnsi="Courier New" w:cs="Courier New"/>
+          <w:sz w:val="18"/>
+          <w:szCs w:val="18"/>
+        </w:rPr>
+        <w:tab/>
+      </w:r>
+      <w:proofErr w:type="spellStart"/>
+      <w:r>
+        <w:rPr>
+          <w:rFonts w:ascii="Courier New" w:hAnsi="Courier New" w:cs="Courier New"/>
+          <w:b/>
+          <w:bCs/>
+          <w:sz w:val="18"/>
+          <w:szCs w:val="18"/>
+        </w:rPr>
+        <w:t>treat_dispensed</w:t>
+      </w:r>
+      <w:proofErr w:type="spellEnd"/>
+      <w:r>
+        <w:rPr>
+          <w:rFonts w:ascii="Courier New" w:hAnsi="Courier New" w:cs="Courier New"/>
+          <w:sz w:val="18"/>
+          <w:szCs w:val="18"/>
+        </w:rPr>
+        <w:t>(channel):</w:t>
+      </w:r>
+    </w:p>
+    <w:p>
+      <w:pPr>
+        <w:ind w:left="1440"/>
+        <w:rPr>
+          <w:rFonts w:ascii="Courier New" w:hAnsi="Courier New" w:cs="Courier New"/>
+          <w:sz w:val="18"/>
+          <w:szCs w:val="18"/>
+        </w:rPr>
+      </w:pPr>
+      <w:r>
+        <w:rPr>
+          <w:rFonts w:ascii="Courier New" w:hAnsi="Courier New" w:cs="Courier New"/>
+          <w:sz w:val="18"/>
+          <w:szCs w:val="18"/>
+        </w:rPr>
+        <w:t>A callback function for when a treat is dispensed.  This is detected on the falling edge of the IR break beam.</w:t>
+      </w:r>
+    </w:p>
+    <w:p>
+      <w:pPr>
+        <w:rPr>
+          <w:rFonts w:ascii="Courier New" w:hAnsi="Courier New" w:cs="Courier New"/>
+          <w:sz w:val="18"/>
+          <w:szCs w:val="18"/>
+        </w:rPr>
+      </w:pPr>
+    </w:p>
+    <w:p>
+      <w:pPr>
+        <w:rPr>
+          <w:rFonts w:ascii="Courier New" w:hAnsi="Courier New" w:cs="Courier New"/>
+          <w:sz w:val="18"/>
+          <w:szCs w:val="18"/>
+        </w:rPr>
+      </w:pPr>
+      <w:r>
+        <w:rPr>
+          <w:rFonts w:ascii="Courier New" w:hAnsi="Courier New" w:cs="Courier New"/>
+          <w:sz w:val="18"/>
+          <w:szCs w:val="18"/>
+        </w:rPr>
+        <w:t xml:space="preserve">       </w:t>
+      </w:r>
+      <w:r>
+        <w:rPr>
+          <w:rFonts w:ascii="Courier New" w:hAnsi="Courier New" w:cs="Courier New"/>
+          <w:sz w:val="18"/>
+          <w:szCs w:val="18"/>
+        </w:rPr>
+        <w:tab/>
+      </w:r>
+      <w:proofErr w:type="gramStart"/>
+      <w:r>
+        <w:rPr>
+          <w:rFonts w:ascii="Courier New" w:hAnsi="Courier New" w:cs="Courier New"/>
+          <w:sz w:val="18"/>
+          <w:szCs w:val="18"/>
+        </w:rPr>
+        <w:t>:param</w:t>
+      </w:r>
+      <w:proofErr w:type="gramEnd"/>
+      <w:r>
+        <w:rPr>
+          <w:rFonts w:ascii="Courier New" w:hAnsi="Courier New" w:cs="Courier New"/>
+          <w:sz w:val="18"/>
+          <w:szCs w:val="18"/>
+        </w:rPr>
+        <w:t xml:space="preserve"> channel: The channel to identify the callback source.</w:t>
+      </w:r>
+    </w:p>
+    <w:p>
+      <w:pPr>
+        <w:rPr>
+          <w:rFonts w:ascii="Courier New" w:hAnsi="Courier New" w:cs="Courier New"/>
+          <w:sz w:val="18"/>
+          <w:szCs w:val="18"/>
+        </w:rPr>
+      </w:pPr>
+      <w:r>
+        <w:rPr>
+          <w:rFonts w:ascii="Courier New" w:hAnsi="Courier New" w:cs="Courier New"/>
+          <w:sz w:val="18"/>
+          <w:szCs w:val="18"/>
+        </w:rPr>
+        <w:t xml:space="preserve">        </w:t>
+      </w:r>
+      <w:r>
+        <w:rPr>
+          <w:rFonts w:ascii="Courier New" w:hAnsi="Courier New" w:cs="Courier New"/>
+          <w:sz w:val="18"/>
+          <w:szCs w:val="18"/>
+        </w:rPr>
+        <w:tab/>
+      </w:r>
+      <w:proofErr w:type="gramStart"/>
+      <w:r>
+        <w:rPr>
+          <w:rFonts w:ascii="Courier New" w:hAnsi="Courier New" w:cs="Courier New"/>
+          <w:sz w:val="18"/>
+          <w:szCs w:val="18"/>
+        </w:rPr>
+        <w:t>:returns</w:t>
+      </w:r>
+      <w:proofErr w:type="gramEnd"/>
+      <w:r>
+        <w:rPr>
+          <w:rFonts w:ascii="Courier New" w:hAnsi="Courier New" w:cs="Courier New"/>
+          <w:sz w:val="18"/>
+          <w:szCs w:val="18"/>
+        </w:rPr>
+        <w:t>: None.</w:t>
+      </w:r>
+      <w:r>
+        <w:rPr>
+          <w:rFonts w:ascii="Courier New" w:hAnsi="Courier New" w:cs="Courier New"/>
+          <w:sz w:val="18"/>
+          <w:szCs w:val="18"/>
+        </w:rPr>
+        <w:tab/>
+      </w:r>
+    </w:p>
+    <w:p>
+      <w:pPr>
+        <w:ind w:firstLine="720"/>
+        <w:rPr>
+          <w:rFonts w:ascii="Courier New" w:hAnsi="Courier New" w:cs="Courier New"/>
+          <w:sz w:val="18"/>
+          <w:szCs w:val="18"/>
+        </w:rPr>
+      </w:pPr>
+      <w:proofErr w:type="gramStart"/>
+      <w:r>
+        <w:rPr>
+          <w:rFonts w:ascii="Courier New" w:hAnsi="Courier New" w:cs="Courier New"/>
+          <w:b/>
+          <w:bCs/>
+          <w:sz w:val="18"/>
+          <w:szCs w:val="18"/>
+        </w:rPr>
+        <w:t>close</w:t>
+      </w:r>
+      <w:r>
+        <w:rPr>
+          <w:rFonts w:ascii="Courier New" w:hAnsi="Courier New" w:cs="Courier New"/>
+          <w:sz w:val="18"/>
+          <w:szCs w:val="18"/>
+        </w:rPr>
+        <w:t>(</w:t>
+      </w:r>
+      <w:proofErr w:type="gramEnd"/>
+      <w:r>
+        <w:rPr>
+          <w:rFonts w:ascii="Courier New" w:hAnsi="Courier New" w:cs="Courier New"/>
+          <w:sz w:val="18"/>
+          <w:szCs w:val="18"/>
+        </w:rPr>
+        <w:t>)</w:t>
+      </w:r>
+    </w:p>
+    <w:p>
+      <w:pPr>
+        <w:ind w:left="720" w:firstLine="720"/>
+        <w:rPr>
+          <w:rFonts w:ascii="Courier New" w:hAnsi="Courier New" w:cs="Courier New"/>
+          <w:sz w:val="18"/>
+          <w:szCs w:val="18"/>
+        </w:rPr>
+      </w:pPr>
+      <w:r>
+        <w:rPr>
+          <w:rFonts w:ascii="Courier New" w:hAnsi="Courier New" w:cs="Courier New"/>
+          <w:sz w:val="18"/>
+          <w:szCs w:val="18"/>
+        </w:rPr>
+        <w:t>Closes the dispenser object and cleans up the GPIO assignments.</w:t>
+      </w:r>
+    </w:p>
+    <w:p>
+      <w:pPr>
+        <w:ind w:firstLine="720"/>
+        <w:rPr>
+          <w:rFonts w:ascii="Courier New" w:hAnsi="Courier New" w:cs="Courier New"/>
+          <w:sz w:val="18"/>
+          <w:szCs w:val="18"/>
+        </w:rPr>
+      </w:pPr>
+    </w:p>
+    <w:p>
+      <w:pPr>
+        <w:ind w:firstLine="720"/>
+        <w:rPr>
+          <w:rFonts w:ascii="Courier New" w:hAnsi="Courier New" w:cs="Courier New"/>
+          <w:sz w:val="18"/>
+          <w:szCs w:val="18"/>
+        </w:rPr>
+      </w:pPr>
+      <w:r>
+        <w:rPr>
+          <w:rFonts w:ascii="Courier New" w:hAnsi="Courier New" w:cs="Courier New"/>
+          <w:sz w:val="18"/>
+          <w:szCs w:val="18"/>
+        </w:rPr>
+        <w:t xml:space="preserve">       </w:t>
+      </w:r>
+      <w:proofErr w:type="gramStart"/>
+      <w:r>
+        <w:rPr>
+          <w:rFonts w:ascii="Courier New" w:hAnsi="Courier New" w:cs="Courier New"/>
+          <w:sz w:val="18"/>
+          <w:szCs w:val="18"/>
+        </w:rPr>
+        <w:t>:returns</w:t>
+      </w:r>
+      <w:proofErr w:type="gramEnd"/>
+      <w:r>
+        <w:rPr>
+          <w:rFonts w:ascii="Courier New" w:hAnsi="Courier New" w:cs="Courier New"/>
+          <w:sz w:val="18"/>
+          <w:szCs w:val="18"/>
+        </w:rPr>
+        <w:t>: None.</w:t>
+      </w:r>
+    </w:p>
+    <w:p>
+      <w:pPr>
+        <w:rPr>
+          <w:rFonts w:ascii="Courier New" w:hAnsi="Courier New" w:cs="Courier New"/>
+          <w:sz w:val="18"/>
+          <w:szCs w:val="18"/>
+        </w:rPr>
+      </w:pPr>
+    </w:p>
+    <w:p>
+      <w:pPr>
+        <w:rPr>
+          <w:b/>
+          <w:bCs/>
+        </w:rPr>
+      </w:pPr>
+      <w:r>
+        <w:rPr>
+          <w:b/>
+          <w:bCs/>
+        </w:rPr>
+        <w:t>Interfacing Example</w:t>
+      </w:r>
+    </w:p>
+    <w:p/>
+    <w:p>
+      <w:pPr>
+        <w:rPr>
+          <w:rFonts w:ascii="Courier New" w:hAnsi="Courier New" w:cs="Courier New"/>
+          <w:sz w:val="18"/>
+          <w:szCs w:val="18"/>
+        </w:rPr>
+      </w:pPr>
+      <w:r>
+        <w:rPr>
+          <w:rFonts w:ascii="Courier New" w:hAnsi="Courier New" w:cs="Courier New"/>
+          <w:sz w:val="18"/>
+          <w:szCs w:val="18"/>
+        </w:rPr>
+        <w:t xml:space="preserve">from </w:t>
+      </w:r>
+      <w:proofErr w:type="spellStart"/>
+      <w:r>
+        <w:rPr>
+          <w:rFonts w:ascii="Courier New" w:hAnsi="Courier New" w:cs="Courier New"/>
+          <w:sz w:val="18"/>
+          <w:szCs w:val="18"/>
+        </w:rPr>
+        <w:t>precise_dispenser_driver</w:t>
+      </w:r>
+      <w:proofErr w:type="spellEnd"/>
+      <w:r>
+        <w:rPr>
+          <w:rFonts w:ascii="Courier New" w:hAnsi="Courier New" w:cs="Courier New"/>
+          <w:sz w:val="18"/>
+          <w:szCs w:val="18"/>
+        </w:rPr>
+        <w:t xml:space="preserve"> import </w:t>
+      </w:r>
+      <w:proofErr w:type="spellStart"/>
+      <w:r>
+        <w:rPr>
+          <w:rFonts w:ascii="Courier New" w:hAnsi="Courier New" w:cs="Courier New"/>
+          <w:sz w:val="18"/>
+          <w:szCs w:val="18"/>
+        </w:rPr>
+        <w:t>PreciseDispenser</w:t>
+      </w:r>
+      <w:proofErr w:type="spellEnd"/>
+    </w:p>
+    <w:p>
+      <w:pPr>
+        <w:rPr>
+          <w:rFonts w:ascii="Courier New" w:hAnsi="Courier New" w:cs="Courier New"/>
+          <w:sz w:val="18"/>
+          <w:szCs w:val="18"/>
+        </w:rPr>
+      </w:pPr>
+    </w:p>
+    <w:p>
+      <w:pPr>
+        <w:rPr>
+          <w:rFonts w:ascii="Courier New" w:hAnsi="Courier New" w:cs="Courier New"/>
+          <w:sz w:val="18"/>
+          <w:szCs w:val="18"/>
+        </w:rPr>
+      </w:pPr>
+      <w:r>
+        <w:rPr>
+          <w:rFonts w:ascii="Courier New" w:hAnsi="Courier New" w:cs="Courier New"/>
+          <w:sz w:val="18"/>
+          <w:szCs w:val="18"/>
+        </w:rPr>
+        <w:t xml:space="preserve">dispenser = </w:t>
+      </w:r>
+      <w:proofErr w:type="spellStart"/>
+      <w:proofErr w:type="gramStart"/>
+      <w:r>
+        <w:rPr>
+          <w:rFonts w:ascii="Courier New" w:hAnsi="Courier New" w:cs="Courier New"/>
+          <w:sz w:val="18"/>
+          <w:szCs w:val="18"/>
+        </w:rPr>
+        <w:t>PreciseDispenser</w:t>
+      </w:r>
+      <w:proofErr w:type="spellEnd"/>
+      <w:r>
+        <w:rPr>
+          <w:rFonts w:ascii="Courier New" w:hAnsi="Courier New" w:cs="Courier New"/>
+          <w:sz w:val="18"/>
+          <w:szCs w:val="18"/>
+        </w:rPr>
+        <w:t>(</w:t>
+      </w:r>
+      <w:proofErr w:type="gramEnd"/>
+      <w:r>
+        <w:rPr>
+          <w:rFonts w:ascii="Courier New" w:hAnsi="Courier New" w:cs="Courier New"/>
+          <w:sz w:val="18"/>
+          <w:szCs w:val="18"/>
+        </w:rPr>
+        <w:t>)</w:t>
+      </w:r>
+    </w:p>
+    <w:p>
+      <w:pPr>
+        <w:rPr>
+          <w:rFonts w:ascii="Courier New" w:hAnsi="Courier New" w:cs="Courier New"/>
+          <w:sz w:val="18"/>
+          <w:szCs w:val="18"/>
+        </w:rPr>
+      </w:pPr>
+      <w:r>
+        <w:rPr>
+          <w:rFonts w:ascii="Courier New" w:hAnsi="Courier New" w:cs="Courier New"/>
+          <w:sz w:val="18"/>
+          <w:szCs w:val="18"/>
+        </w:rPr>
+        <w:t>try:</w:t>
+      </w:r>
+    </w:p>
+    <w:p>
+      <w:pPr>
+        <w:rPr>
+          <w:rFonts w:ascii="Courier New" w:hAnsi="Courier New" w:cs="Courier New"/>
+          <w:sz w:val="18"/>
+          <w:szCs w:val="18"/>
+        </w:rPr>
+      </w:pPr>
+      <w:r>
+        <w:rPr>
+          <w:rFonts w:ascii="Courier New" w:hAnsi="Courier New" w:cs="Courier New"/>
+          <w:sz w:val="18"/>
+          <w:szCs w:val="18"/>
+        </w:rPr>
+        <w:tab/>
+      </w:r>
+      <w:proofErr w:type="spellStart"/>
+      <w:proofErr w:type="gramStart"/>
+      <w:r>
+        <w:rPr>
+          <w:rFonts w:ascii="Courier New" w:hAnsi="Courier New" w:cs="Courier New"/>
+          <w:sz w:val="18"/>
+          <w:szCs w:val="18"/>
+        </w:rPr>
+        <w:t>dispenser.dispense</w:t>
+      </w:r>
+      <w:proofErr w:type="gramEnd"/>
+      <w:r>
+        <w:rPr>
+          <w:rFonts w:ascii="Courier New" w:hAnsi="Courier New" w:cs="Courier New"/>
+          <w:sz w:val="18"/>
+          <w:szCs w:val="18"/>
+        </w:rPr>
+        <w:t>_treats</w:t>
+      </w:r>
+      <w:proofErr w:type="spellEnd"/>
+      <w:r>
+        <w:rPr>
+          <w:rFonts w:ascii="Courier New" w:hAnsi="Courier New" w:cs="Courier New"/>
+          <w:sz w:val="18"/>
+          <w:szCs w:val="18"/>
+        </w:rPr>
+        <w:t>(10)</w:t>
+      </w:r>
+    </w:p>
+    <w:p>
+      <w:pPr>
+        <w:rPr>
+          <w:rFonts w:ascii="Courier New" w:hAnsi="Courier New" w:cs="Courier New"/>
+          <w:sz w:val="18"/>
+          <w:szCs w:val="18"/>
+        </w:rPr>
+      </w:pPr>
+      <w:r>
+        <w:rPr>
+          <w:rFonts w:ascii="Courier New" w:hAnsi="Courier New" w:cs="Courier New"/>
+          <w:sz w:val="18"/>
+          <w:szCs w:val="18"/>
+        </w:rPr>
+        <w:tab/>
+      </w:r>
+      <w:proofErr w:type="gramStart"/>
+      <w:r>
+        <w:rPr>
+          <w:rFonts w:ascii="Courier New" w:hAnsi="Courier New" w:cs="Courier New"/>
+          <w:sz w:val="18"/>
+          <w:szCs w:val="18"/>
+        </w:rPr>
+        <w:t>print(</w:t>
+      </w:r>
+      <w:proofErr w:type="gramEnd"/>
+      <w:r>
+        <w:rPr>
+          <w:rFonts w:ascii="Courier New" w:hAnsi="Courier New" w:cs="Courier New"/>
+          <w:sz w:val="18"/>
+          <w:szCs w:val="18"/>
+        </w:rPr>
+        <w:t>“Successfully dispensed ten treats.”)</w:t>
+      </w:r>
+    </w:p>
+    <w:p>
+      <w:pPr>
+        <w:rPr>
+          <w:rFonts w:ascii="Courier New" w:hAnsi="Courier New" w:cs="Courier New"/>
+          <w:sz w:val="18"/>
+          <w:szCs w:val="18"/>
+        </w:rPr>
+      </w:pPr>
+      <w:r>
+        <w:rPr>
+          <w:rFonts w:ascii="Courier New" w:hAnsi="Courier New" w:cs="Courier New"/>
+          <w:sz w:val="18"/>
+          <w:szCs w:val="18"/>
+        </w:rPr>
+        <w:t xml:space="preserve">except </w:t>
+      </w:r>
+      <w:proofErr w:type="spellStart"/>
+      <w:r>
+        <w:rPr>
+          <w:rFonts w:ascii="Courier New" w:hAnsi="Courier New" w:cs="Courier New"/>
+          <w:sz w:val="18"/>
+          <w:szCs w:val="18"/>
+        </w:rPr>
+        <w:t>ValueError</w:t>
+      </w:r>
+      <w:proofErr w:type="spellEnd"/>
+      <w:r>
+        <w:rPr>
+          <w:rFonts w:ascii="Courier New" w:hAnsi="Courier New" w:cs="Courier New"/>
+          <w:sz w:val="18"/>
+          <w:szCs w:val="18"/>
+        </w:rPr>
+        <w:t xml:space="preserve"> as e:</w:t>
+      </w:r>
+    </w:p>
+    <w:p>
+      <w:pPr>
+        <w:rPr>
+          <w:rFonts w:ascii="Courier New" w:hAnsi="Courier New" w:cs="Courier New"/>
+          <w:sz w:val="18"/>
+          <w:szCs w:val="18"/>
+        </w:rPr>
+      </w:pPr>
+      <w:r>
+        <w:rPr>
+          <w:rFonts w:ascii="Courier New" w:hAnsi="Courier New" w:cs="Courier New"/>
+          <w:sz w:val="18"/>
+          <w:szCs w:val="18"/>
+        </w:rPr>
+        <w:tab/>
+        <w:t>print(e)</w:t>
+      </w:r>
+    </w:p>
+    <w:p>
+      <w:pPr>
+        <w:rPr>
+          <w:rFonts w:ascii="Courier New" w:hAnsi="Courier New" w:cs="Courier New"/>
+          <w:sz w:val="18"/>
+          <w:szCs w:val="18"/>
+        </w:rPr>
+      </w:pPr>
+      <w:proofErr w:type="spellStart"/>
+      <w:proofErr w:type="gramStart"/>
+      <w:r>
+        <w:rPr>
+          <w:rFonts w:ascii="Courier New" w:hAnsi="Courier New" w:cs="Courier New"/>
+          <w:sz w:val="18"/>
+          <w:szCs w:val="18"/>
+        </w:rPr>
+        <w:t>dispenser.close</w:t>
+      </w:r>
+      <w:proofErr w:type="spellEnd"/>
+      <w:proofErr w:type="gramEnd"/>
+      <w:r>
+        <w:rPr>
+          <w:rFonts w:ascii="Courier New" w:hAnsi="Courier New" w:cs="Courier New"/>
+          <w:sz w:val="18"/>
+          <w:szCs w:val="18"/>
+        </w:rPr>
+        <w:t>()</w:t>
+      </w:r>
+    </w:p>
+    <w:p/>
+    <w:p>
+      <w:pPr>
+        <w:rPr>
+          <w:b/>
+          <w:bCs/>
+        </w:rPr>
+      </w:pPr>
+      <w:r>
+        <w:rPr>
+          <w:b/>
+          <w:bCs/>
         </w:rPr>
         <w:t>Raspberry Pi 4 as an Experiment Platform</w:t>
       </w:r>
     </w:p>
     <w:p>
       <w:r>
-        <w:t>The experiments on canine operant conditioning are run using a Python package called PsychoPy.  It essentially acts as a development environment for psychology experiments and provides a variety of utilities for user interface development, trigger conditions, experiment logging, and so on.  Our aim is to integrate this directly into a Raspberry Pi 4, to allow the entire setup to become a mobile testing unit.  To do this, we will have a few requirements:</w:t>
+        <w:t xml:space="preserve">The experiments on canine operant conditioning are run using a Python package called </w:t>
+      </w:r>
+      <w:proofErr w:type="spellStart"/>
+      <w:r>
+        <w:t>PsychoPy</w:t>
+      </w:r>
+      <w:proofErr w:type="spellEnd"/>
+      <w:r>
+        <w:t>.  It essentially acts as a development environment for psychology experiments and provides a variety of utilities for user interface development, trigger conditions, experiment logging, and so on.  Our aim is to integrate this directly into a Raspberry Pi 4, to allow the entire setup to become a mobile testing unit.  To do this, we will have a few requirements:</w:t>
       </w:r>
     </w:p>
     <w:p>
@@ -245,7 +1517,6 @@
         </w:numPr>
       </w:pPr>
       <w:r>
-        <w:lastRenderedPageBreak/>
         <w:t>Wireless Access Point</w:t>
       </w:r>
     </w:p>
@@ -258,7 +1529,15 @@
         </w:numPr>
       </w:pPr>
       <w:r>
-        <w:t>The Raspberry Pi 4 should host its own WiFi access point (AP), which allows the experimenter to connect to the Pi and run experiments, download results, and interact with the main system.</w:t>
+        <w:t xml:space="preserve">The Raspberry Pi 4 should host its own </w:t>
+      </w:r>
+      <w:proofErr w:type="spellStart"/>
+      <w:r>
+        <w:t>WiFi</w:t>
+      </w:r>
+      <w:proofErr w:type="spellEnd"/>
+      <w:r>
+        <w:t xml:space="preserve"> access point (AP), which allows the experimenter to connect to the Pi and run experiments, download results, and interact with the main system.</w:t>
       </w:r>
     </w:p>
     <w:p>
@@ -324,7 +1603,15 @@
         </w:numPr>
       </w:pPr>
       <w:r>
-        <w:t>Flash a new SD card with an image from the iso_images folder</w:t>
+        <w:t xml:space="preserve">Flash a new SD card with an image from the </w:t>
+      </w:r>
+      <w:proofErr w:type="spellStart"/>
+      <w:r>
+        <w:t>iso_images</w:t>
+      </w:r>
+      <w:proofErr w:type="spellEnd"/>
+      <w:r>
+        <w:t xml:space="preserve"> folder</w:t>
       </w:r>
     </w:p>
     <w:p>
@@ -347,7 +1634,47 @@
         </w:r>
       </w:hyperlink>
       <w:r>
-        <w:t>.  “The SD Card Copier application, which can be found on the Accessories menu of the Raspberry Pi Desktop, will copy Raspbian from one card to another. To use it, you will need a USB SD card writer.  To back up your existing Raspbian installation, put a blank SD card in your USB card writer and plug it into your Pi, and then launch SD Card Copier. In the ‘Copy From Device’ box, select the internal SD Card. This could have a number of different names and may have something like (/dev/mmcblk0) in its entry, but will usually be the first item in the list. Then select the USB card writer in the ‘Copy To Device’ box (where it will probably be the only device listed). Press ‘Start’. The copy, depending on the size of the SD card, can take ten or fifteen minutes, and when complete you should have a clone of your current installation on the new SD card. You can test it by putting the newly-copied card into the Pi’s SD card slot and booting it; it should boot and look exactly the same as your original installation, with all your data and applications intact.”</w:t>
+        <w:t xml:space="preserve">.  “The SD Card Copier application, which can be found on the Accessories menu of the Raspberry Pi Desktop, will copy Raspbian from one card to another. To use it, you will need a USB SD card writer.  To back up </w:t>
+      </w:r>
+      <w:proofErr w:type="gramStart"/>
+      <w:r>
+        <w:t>your</w:t>
+      </w:r>
+      <w:proofErr w:type="gramEnd"/>
+      <w:r>
+        <w:t xml:space="preserve"> existing Raspbian installation, put a blank SD card in your USB card writer and plug it into your Pi, and then launch SD Card Copier. In the ‘Copy </w:t>
+      </w:r>
+      <w:proofErr w:type="gramStart"/>
+      <w:r>
+        <w:t>From</w:t>
+      </w:r>
+      <w:proofErr w:type="gramEnd"/>
+      <w:r>
+        <w:t xml:space="preserve"> Device’ box, select the internal SD Card. This could have a number of different names and may have something like (/dev/mmcblk0) in its </w:t>
+      </w:r>
+      <w:proofErr w:type="gramStart"/>
+      <w:r>
+        <w:t>entry, but</w:t>
+      </w:r>
+      <w:proofErr w:type="gramEnd"/>
+      <w:r>
+        <w:t xml:space="preserve"> will usually be the first item in the list. Then select the USB card writer in the ‘Copy </w:t>
+      </w:r>
+      <w:proofErr w:type="gramStart"/>
+      <w:r>
+        <w:t>To</w:t>
+      </w:r>
+      <w:proofErr w:type="gramEnd"/>
+      <w:r>
+        <w:t xml:space="preserve"> Device’ box (where it will probably be the only device listed). Press ‘Start’. The copy, depending on the size of the SD card, can take ten or fifteen minutes, and when complete you should have a clone of your current installation on the new SD card. You can test it by putting the newly-copied card into the Pi’s SD card slot and booting it; it should boot and look </w:t>
+      </w:r>
+      <w:proofErr w:type="gramStart"/>
+      <w:r>
+        <w:t>exactly the same</w:t>
+      </w:r>
+      <w:proofErr w:type="gramEnd"/>
+      <w:r>
+        <w:t xml:space="preserve"> as your original installation, with all your data and applications intact.”</w:t>
       </w:r>
     </w:p>
     <w:p>
@@ -371,7 +1698,31 @@
         </w:numPr>
       </w:pPr>
       <w:r>
-        <w:t>Flash a new copy of Rasbian Buster onto a micro SD card and place an empty file named “ssh” onto the boot partition.  There is no file extension.</w:t>
+        <w:t xml:space="preserve">Flash a new copy of </w:t>
+      </w:r>
+      <w:proofErr w:type="spellStart"/>
+      <w:r>
+        <w:t>Rasbian</w:t>
+      </w:r>
+      <w:proofErr w:type="spellEnd"/>
+      <w:r>
+        <w:t xml:space="preserve"> Buster onto a </w:t>
+      </w:r>
+      <w:proofErr w:type="gramStart"/>
+      <w:r>
+        <w:t>micro SD</w:t>
+      </w:r>
+      <w:proofErr w:type="gramEnd"/>
+      <w:r>
+        <w:t xml:space="preserve"> card and place an empty file named “</w:t>
+      </w:r>
+      <w:proofErr w:type="spellStart"/>
+      <w:r>
+        <w:t>ssh</w:t>
+      </w:r>
+      <w:proofErr w:type="spellEnd"/>
+      <w:r>
+        <w:t>” onto the boot partition.  There is no file extension.</w:t>
       </w:r>
     </w:p>
     <w:p>
@@ -435,7 +1786,15 @@
         </w:r>
       </w:hyperlink>
       <w:r>
-        <w:t xml:space="preserve"> can be installed to create the access point.  Note, the dog_operant repository does contain a copy of this, but the main repository will contain the most recent version. </w:t>
+        <w:t xml:space="preserve"> can be installed to create the access point.  Note, the </w:t>
+      </w:r>
+      <w:proofErr w:type="spellStart"/>
+      <w:r>
+        <w:t>dog_operant</w:t>
+      </w:r>
+      <w:proofErr w:type="spellEnd"/>
+      <w:r>
+        <w:t xml:space="preserve"> repository does contain a copy of this, but the main repository will contain the most recent version. </w:t>
       </w:r>
     </w:p>
     <w:p>
@@ -450,12 +1809,14 @@
         <w:t xml:space="preserve">The </w:t>
       </w:r>
       <w:hyperlink r:id="rId8" w:history="1">
+        <w:proofErr w:type="spellStart"/>
         <w:r>
           <w:rPr>
             <w:rStyle w:val="Hyperlink"/>
           </w:rPr>
           <w:t>dog_operant</w:t>
         </w:r>
+        <w:proofErr w:type="spellEnd"/>
       </w:hyperlink>
       <w:r>
         <w:t xml:space="preserve"> repository can be cloned using the </w:t>
@@ -489,13 +1850,23 @@
         </w:rPr>
         <w:t xml:space="preserve">Run the command </w:t>
       </w:r>
-      <w:r>
-        <w:rPr>
-          <w:rFonts w:ascii="Courier New" w:hAnsi="Courier New" w:cs="Courier New"/>
-          <w:sz w:val="18"/>
-          <w:szCs w:val="18"/>
-        </w:rPr>
-        <w:t>sudo apt-get update</w:t>
+      <w:proofErr w:type="spellStart"/>
+      <w:r>
+        <w:rPr>
+          <w:rFonts w:ascii="Courier New" w:hAnsi="Courier New" w:cs="Courier New"/>
+          <w:sz w:val="18"/>
+          <w:szCs w:val="18"/>
+        </w:rPr>
+        <w:t>sudo</w:t>
+      </w:r>
+      <w:proofErr w:type="spellEnd"/>
+      <w:r>
+        <w:rPr>
+          <w:rFonts w:ascii="Courier New" w:hAnsi="Courier New" w:cs="Courier New"/>
+          <w:sz w:val="18"/>
+          <w:szCs w:val="18"/>
+        </w:rPr>
+        <w:t xml:space="preserve"> apt-get update</w:t>
       </w:r>
     </w:p>
     <w:p>
@@ -570,7 +1941,25 @@
           <w:sz w:val="18"/>
           <w:szCs w:val="18"/>
         </w:rPr>
-        <w:t>python3 -m pip install psychopy==3.2.4</w:t>
+        <w:t xml:space="preserve">python3 -m pip install </w:t>
+      </w:r>
+      <w:proofErr w:type="spellStart"/>
+      <w:r>
+        <w:rPr>
+          <w:rFonts w:ascii="Courier New" w:hAnsi="Courier New" w:cs="Courier New"/>
+          <w:sz w:val="18"/>
+          <w:szCs w:val="18"/>
+        </w:rPr>
+        <w:t>psychopy</w:t>
+      </w:r>
+      <w:proofErr w:type="spellEnd"/>
+      <w:r>
+        <w:rPr>
+          <w:rFonts w:ascii="Courier New" w:hAnsi="Courier New" w:cs="Courier New"/>
+          <w:sz w:val="18"/>
+          <w:szCs w:val="18"/>
+        </w:rPr>
+        <w:t>==3.2.4</w:t>
       </w:r>
       <w:r>
         <w:rPr>
@@ -592,7 +1981,21 @@
         <w:rPr>
           <w:rFonts w:cs="Times New Roman"/>
         </w:rPr>
-        <w:t>which will install all the needed packages.  Using the older version of PsychoPy will prevent a ‘Segmentation fault’ caused when rendering a new Window.</w:t>
+        <w:t xml:space="preserve">which will install all the needed packages.  Using the older version of </w:t>
+      </w:r>
+      <w:proofErr w:type="spellStart"/>
+      <w:r>
+        <w:rPr>
+          <w:rFonts w:cs="Times New Roman"/>
+        </w:rPr>
+        <w:t>PsychoPy</w:t>
+      </w:r>
+      <w:proofErr w:type="spellEnd"/>
+      <w:r>
+        <w:rPr>
+          <w:rFonts w:cs="Times New Roman"/>
+        </w:rPr>
+        <w:t xml:space="preserve"> will prevent a ‘Segmentation fault’ caused when rendering a new Window.</w:t>
       </w:r>
     </w:p>
     <w:p>
@@ -610,8 +2013,21 @@
         <w:rPr>
           <w:rFonts w:cs="Times New Roman"/>
         </w:rPr>
-        <w:lastRenderedPageBreak/>
-        <w:t xml:space="preserve">You may get an error saying that there is no package called ‘wx’, in which case you need to run the command </w:t>
+        <w:t>You may get an error saying that there is no package called ‘</w:t>
+      </w:r>
+      <w:proofErr w:type="spellStart"/>
+      <w:r>
+        <w:rPr>
+          <w:rFonts w:cs="Times New Roman"/>
+        </w:rPr>
+        <w:t>wx</w:t>
+      </w:r>
+      <w:proofErr w:type="spellEnd"/>
+      <w:r>
+        <w:rPr>
+          <w:rFonts w:cs="Times New Roman"/>
+        </w:rPr>
+        <w:t xml:space="preserve">’, in which case you need to run the command </w:t>
       </w:r>
       <w:r>
         <w:rPr>
@@ -625,7 +2041,25 @@
           <w:sz w:val="18"/>
           <w:szCs w:val="18"/>
         </w:rPr>
-        <w:t xml:space="preserve">python3 -m pip install wxPython </w:t>
+        <w:t xml:space="preserve">python3 -m pip install </w:t>
+      </w:r>
+      <w:proofErr w:type="spellStart"/>
+      <w:r>
+        <w:rPr>
+          <w:rFonts w:ascii="Courier New" w:hAnsi="Courier New" w:cs="Courier New"/>
+          <w:sz w:val="18"/>
+          <w:szCs w:val="18"/>
+        </w:rPr>
+        <w:t>wxPython</w:t>
+      </w:r>
+      <w:proofErr w:type="spellEnd"/>
+      <w:r>
+        <w:rPr>
+          <w:rFonts w:ascii="Courier New" w:hAnsi="Courier New" w:cs="Courier New"/>
+          <w:sz w:val="18"/>
+          <w:szCs w:val="18"/>
+        </w:rPr>
+        <w:t xml:space="preserve"> </w:t>
       </w:r>
     </w:p>
     <w:p>
@@ -657,13 +2091,23 @@
           <w:rFonts w:cs="Times New Roman"/>
         </w:rPr>
       </w:pPr>
-      <w:r>
-        <w:rPr>
-          <w:rFonts w:ascii="Courier New" w:hAnsi="Courier New" w:cs="Courier New"/>
-          <w:sz w:val="18"/>
-          <w:szCs w:val="18"/>
-        </w:rPr>
-        <w:t xml:space="preserve">sudo nano /boot/config.txt </w:t>
+      <w:proofErr w:type="spellStart"/>
+      <w:r>
+        <w:rPr>
+          <w:rFonts w:ascii="Courier New" w:hAnsi="Courier New" w:cs="Courier New"/>
+          <w:sz w:val="18"/>
+          <w:szCs w:val="18"/>
+        </w:rPr>
+        <w:t>sudo</w:t>
+      </w:r>
+      <w:proofErr w:type="spellEnd"/>
+      <w:r>
+        <w:rPr>
+          <w:rFonts w:ascii="Courier New" w:hAnsi="Courier New" w:cs="Courier New"/>
+          <w:sz w:val="18"/>
+          <w:szCs w:val="18"/>
+        </w:rPr>
+        <w:t xml:space="preserve"> nano /boot/config.txt </w:t>
       </w:r>
     </w:p>
     <w:p>
@@ -695,13 +2139,23 @@
           <w:rFonts w:cs="Times New Roman"/>
         </w:rPr>
       </w:pPr>
-      <w:r>
-        <w:rPr>
-          <w:rFonts w:ascii="Courier New" w:hAnsi="Courier New" w:cs="Courier New"/>
-          <w:sz w:val="18"/>
-          <w:szCs w:val="18"/>
-        </w:rPr>
-        <w:t>hdmi_force_hotplug=1</w:t>
+      <w:proofErr w:type="spellStart"/>
+      <w:r>
+        <w:rPr>
+          <w:rFonts w:ascii="Courier New" w:hAnsi="Courier New" w:cs="Courier New"/>
+          <w:sz w:val="18"/>
+          <w:szCs w:val="18"/>
+        </w:rPr>
+        <w:t>hdmi_force_hotplug</w:t>
+      </w:r>
+      <w:proofErr w:type="spellEnd"/>
+      <w:r>
+        <w:rPr>
+          <w:rFonts w:ascii="Courier New" w:hAnsi="Courier New" w:cs="Courier New"/>
+          <w:sz w:val="18"/>
+          <w:szCs w:val="18"/>
+        </w:rPr>
+        <w:t>=1</w:t>
       </w:r>
     </w:p>
     <w:p>
@@ -715,13 +2169,23 @@
           <w:rFonts w:cs="Times New Roman"/>
         </w:rPr>
       </w:pPr>
-      <w:r>
-        <w:rPr>
-          <w:rFonts w:ascii="Courier New" w:hAnsi="Courier New" w:cs="Courier New"/>
-          <w:sz w:val="18"/>
-          <w:szCs w:val="18"/>
-        </w:rPr>
-        <w:t>hdmi_drive=2</w:t>
+      <w:proofErr w:type="spellStart"/>
+      <w:r>
+        <w:rPr>
+          <w:rFonts w:ascii="Courier New" w:hAnsi="Courier New" w:cs="Courier New"/>
+          <w:sz w:val="18"/>
+          <w:szCs w:val="18"/>
+        </w:rPr>
+        <w:t>hdmi_drive</w:t>
+      </w:r>
+      <w:proofErr w:type="spellEnd"/>
+      <w:r>
+        <w:rPr>
+          <w:rFonts w:ascii="Courier New" w:hAnsi="Courier New" w:cs="Courier New"/>
+          <w:sz w:val="18"/>
+          <w:szCs w:val="18"/>
+        </w:rPr>
+        <w:t>=2</w:t>
       </w:r>
     </w:p>
     <w:p>
@@ -753,13 +2217,23 @@
           <w:rFonts w:cs="Times New Roman"/>
         </w:rPr>
       </w:pPr>
-      <w:r>
-        <w:rPr>
-          <w:rFonts w:ascii="Courier New" w:hAnsi="Courier New" w:cs="Courier New"/>
-          <w:sz w:val="18"/>
-          <w:szCs w:val="18"/>
-        </w:rPr>
-        <w:t>hdmi_safe=1</w:t>
+      <w:proofErr w:type="spellStart"/>
+      <w:r>
+        <w:rPr>
+          <w:rFonts w:ascii="Courier New" w:hAnsi="Courier New" w:cs="Courier New"/>
+          <w:sz w:val="18"/>
+          <w:szCs w:val="18"/>
+        </w:rPr>
+        <w:t>hdmi_safe</w:t>
+      </w:r>
+      <w:proofErr w:type="spellEnd"/>
+      <w:r>
+        <w:rPr>
+          <w:rFonts w:ascii="Courier New" w:hAnsi="Courier New" w:cs="Courier New"/>
+          <w:sz w:val="18"/>
+          <w:szCs w:val="18"/>
+        </w:rPr>
+        <w:t>=1</w:t>
       </w:r>
     </w:p>
     <w:p>
@@ -791,7 +2265,25 @@
           <w:sz w:val="18"/>
           <w:szCs w:val="18"/>
         </w:rPr>
-        <w:t xml:space="preserve">export DISPLAY=:0 ; python3 </w:t>
+        <w:t>export DISPLAY=:</w:t>
+      </w:r>
+      <w:proofErr w:type="gramStart"/>
+      <w:r>
+        <w:rPr>
+          <w:rFonts w:ascii="Courier New" w:hAnsi="Courier New" w:cs="Courier New"/>
+          <w:sz w:val="18"/>
+          <w:szCs w:val="18"/>
+        </w:rPr>
+        <w:t>0 ;</w:t>
+      </w:r>
+      <w:proofErr w:type="gramEnd"/>
+      <w:r>
+        <w:rPr>
+          <w:rFonts w:ascii="Courier New" w:hAnsi="Courier New" w:cs="Courier New"/>
+          <w:sz w:val="18"/>
+          <w:szCs w:val="18"/>
+        </w:rPr>
+        <w:t xml:space="preserve"> python3 </w:t>
       </w:r>
       <w:r>
         <w:rPr>
@@ -825,6 +2317,7 @@
         <w:rPr>
           <w:rFonts w:cs="Times New Roman"/>
         </w:rPr>
+        <w:lastRenderedPageBreak/>
         <w:t>Note, this works from the command line, so run this when you are connected to an SSH session and with a screen connected to HDMI0 of the Pi and the experiment will display over HDMI0.  Setting the DISPLAY variable to 0 will default it to the local display.</w:t>
       </w:r>
     </w:p>
@@ -843,7 +2336,21 @@
         <w:rPr>
           <w:rFonts w:cs="Times New Roman"/>
         </w:rPr>
-        <w:t xml:space="preserve">To transfer the results of the experiments, copy the contents of the data directory from the dog_operant directory.  Use the following command structure: </w:t>
+        <w:t xml:space="preserve">To transfer the results of the experiments, copy the contents of the data directory from the </w:t>
+      </w:r>
+      <w:proofErr w:type="spellStart"/>
+      <w:r>
+        <w:rPr>
+          <w:rFonts w:cs="Times New Roman"/>
+        </w:rPr>
+        <w:t>dog_operant</w:t>
+      </w:r>
+      <w:proofErr w:type="spellEnd"/>
+      <w:r>
+        <w:rPr>
+          <w:rFonts w:cs="Times New Roman"/>
+        </w:rPr>
+        <w:t xml:space="preserve"> directory.  Use the following command structure: </w:t>
       </w:r>
       <w:r>
         <w:rPr>
@@ -857,13 +2364,23 @@
         </w:rPr>
         <w:br/>
       </w:r>
-      <w:r>
-        <w:rPr>
-          <w:rFonts w:ascii="Courier New" w:hAnsi="Courier New" w:cs="Courier New"/>
-          <w:sz w:val="18"/>
-          <w:szCs w:val="18"/>
-        </w:rPr>
-        <w:t>scp -r user@ssh.example.com:/path/to/remote/source /path/to/local/destination</w:t>
+      <w:proofErr w:type="spellStart"/>
+      <w:r>
+        <w:rPr>
+          <w:rFonts w:ascii="Courier New" w:hAnsi="Courier New" w:cs="Courier New"/>
+          <w:sz w:val="18"/>
+          <w:szCs w:val="18"/>
+        </w:rPr>
+        <w:t>scp</w:t>
+      </w:r>
+      <w:proofErr w:type="spellEnd"/>
+      <w:r>
+        <w:rPr>
+          <w:rFonts w:ascii="Courier New" w:hAnsi="Courier New" w:cs="Courier New"/>
+          <w:sz w:val="18"/>
+          <w:szCs w:val="18"/>
+        </w:rPr>
+        <w:t xml:space="preserve"> -r user@ssh.example.com:/path/to/remote/source /path/to/local/destination</w:t>
       </w:r>
     </w:p>
     <w:p>
@@ -891,7 +2408,23 @@
     </w:p>
     <w:p>
       <w:r>
-        <w:t xml:space="preserve">The dispenser, when turned on, will create a WiFi access point called, “operant-canine-xx”, with “xx” being the number, i.e. “01”.  By connecting to this, the Raspberry Pi can be accessed through SSH using a program called </w:t>
+        <w:t xml:space="preserve">The dispenser, when turned on, will create a </w:t>
+      </w:r>
+      <w:proofErr w:type="spellStart"/>
+      <w:r>
+        <w:t>WiFi</w:t>
+      </w:r>
+      <w:proofErr w:type="spellEnd"/>
+      <w:r>
+        <w:t xml:space="preserve"> access point called, “operant-canine-xx”, with “xx” being the number, </w:t>
+      </w:r>
+      <w:proofErr w:type="gramStart"/>
+      <w:r>
+        <w:t>i.e.</w:t>
+      </w:r>
+      <w:proofErr w:type="gramEnd"/>
+      <w:r>
+        <w:t xml:space="preserve"> “01”.  By connecting to this, the Raspberry Pi can be accessed through SSH using a program called </w:t>
       </w:r>
       <w:hyperlink r:id="rId9" w:history="1">
         <w:r>
@@ -1124,7 +2657,7 @@
           <w:noProof/>
           <w:color w:val="auto"/>
         </w:rPr>
-        <w:t>7</w:t>
+        <w:t>2</w:t>
       </w:r>
       <w:r>
         <w:rPr>
@@ -1309,6 +2842,28 @@
           <w:p>
             <w:r>
               <w:t>First draft creation date for the precise dispenser</w:t>
+            </w:r>
+          </w:p>
+        </w:tc>
+      </w:tr>
+      <w:tr>
+        <w:tc>
+          <w:tcPr>
+            <w:tcW w:w="3685" w:type="dxa"/>
+          </w:tcPr>
+          <w:p>
+            <w:r>
+              <w:t>V0.2, Walker Arce, 3 April 2021</w:t>
+            </w:r>
+          </w:p>
+        </w:tc>
+        <w:tc>
+          <w:tcPr>
+            <w:tcW w:w="5665" w:type="dxa"/>
+          </w:tcPr>
+          <w:p>
+            <w:r>
+              <w:t>Added Python driver documentation</w:t>
             </w:r>
           </w:p>
         </w:tc>

</xml_diff>

<commit_message>
Updated boms for Word compatibility, updating user guide
</commit_message>
<xml_diff>
--- a/documentation/user_guide/unl_cchil_precise_dispenser_guide.docx
+++ b/documentation/user_guide/unl_cchil_precise_dispenser_guide.docx
@@ -496,12 +496,14 @@
     </w:p>
     <w:p>
       <w:pPr>
-        <w:rPr>
-          <w:rFonts w:ascii="Courier New" w:hAnsi="Courier New" w:cs="Courier New"/>
-          <w:sz w:val="18"/>
-          <w:szCs w:val="18"/>
-        </w:rPr>
-      </w:pPr>
+        <w:ind w:left="1440"/>
+        <w:rPr>
+          <w:rFonts w:ascii="Courier New" w:hAnsi="Courier New" w:cs="Courier New"/>
+          <w:sz w:val="18"/>
+          <w:szCs w:val="18"/>
+        </w:rPr>
+      </w:pPr>
+      <w:proofErr w:type="gramStart"/>
       <w:r>
         <w:rPr>
           <w:rFonts w:ascii="Courier New" w:hAnsi="Courier New" w:cs="Courier New"/>
@@ -509,16 +511,27 @@
           <w:szCs w:val="18"/>
         </w:rPr>
         <w:lastRenderedPageBreak/>
-        <w:t xml:space="preserve">       </w:t>
-      </w:r>
-      <w:r>
-        <w:rPr>
-          <w:rFonts w:ascii="Courier New" w:hAnsi="Courier New" w:cs="Courier New"/>
-          <w:sz w:val="18"/>
-          <w:szCs w:val="18"/>
-        </w:rPr>
-        <w:tab/>
-      </w:r>
+        <w:t>:param</w:t>
+      </w:r>
+      <w:proofErr w:type="gramEnd"/>
+      <w:r>
+        <w:rPr>
+          <w:rFonts w:ascii="Courier New" w:hAnsi="Courier New" w:cs="Courier New"/>
+          <w:sz w:val="18"/>
+          <w:szCs w:val="18"/>
+        </w:rPr>
+        <w:t xml:space="preserve"> version: The HAT version that is being used, "BB" for breadboard and "P" for production</w:t>
+      </w:r>
+    </w:p>
+    <w:p>
+      <w:pPr>
+        <w:ind w:left="720" w:firstLine="720"/>
+        <w:rPr>
+          <w:rFonts w:ascii="Courier New" w:hAnsi="Courier New" w:cs="Courier New"/>
+          <w:sz w:val="18"/>
+          <w:szCs w:val="18"/>
+        </w:rPr>
+      </w:pPr>
       <w:proofErr w:type="gramStart"/>
       <w:r>
         <w:rPr>
@@ -536,14 +549,6 @@
           <w:szCs w:val="18"/>
         </w:rPr>
         <w:t>: None.</w:t>
-      </w:r>
-      <w:r>
-        <w:rPr>
-          <w:rFonts w:ascii="Courier New" w:hAnsi="Courier New" w:cs="Courier New"/>
-          <w:sz w:val="18"/>
-          <w:szCs w:val="18"/>
-        </w:rPr>
-        <w:tab/>
       </w:r>
     </w:p>
     <w:p>
@@ -1585,6 +1590,7 @@
         </w:numPr>
       </w:pPr>
       <w:r>
+        <w:lastRenderedPageBreak/>
         <w:t xml:space="preserve">We want to make sure this is easy to setup and maintain.  This means that we would want to use robust packages such as ‘pi-ap’ and SD card backups to easily restore the device and get new devices up and running easily.  </w:t>
       </w:r>
     </w:p>
@@ -2224,6 +2230,7 @@
           <w:sz w:val="18"/>
           <w:szCs w:val="18"/>
         </w:rPr>
+        <w:lastRenderedPageBreak/>
         <w:t>hdmi_safe</w:t>
       </w:r>
       <w:proofErr w:type="spellEnd"/>
@@ -2317,7 +2324,6 @@
         <w:rPr>
           <w:rFonts w:cs="Times New Roman"/>
         </w:rPr>
-        <w:lastRenderedPageBreak/>
         <w:t>Note, this works from the command line, so run this when you are connected to an SSH session and with a screen connected to HDMI0 of the Pi and the experiment will display over HDMI0.  Setting the DISPLAY variable to 0 will default it to the local display.</w:t>
       </w:r>
     </w:p>
@@ -2727,9 +2733,2261 @@
         <w:t>Bill of Materials</w:t>
       </w:r>
     </w:p>
-    <w:p/>
-    <w:p>
-      <w:pPr>
+    <w:p>
+      <w:pPr>
+        <w:rPr>
+          <w:b/>
+          <w:bCs/>
+        </w:rPr>
+      </w:pPr>
+    </w:p>
+    <w:tbl>
+      <w:tblPr>
+        <w:tblStyle w:val="TableGrid"/>
+        <w:tblW w:w="0" w:type="auto"/>
+        <w:jc w:val="center"/>
+        <w:tblBorders>
+          <w:top w:val="none" w:sz="0" w:space="0" w:color="auto"/>
+          <w:left w:val="none" w:sz="0" w:space="0" w:color="auto"/>
+          <w:bottom w:val="none" w:sz="0" w:space="0" w:color="auto"/>
+          <w:right w:val="none" w:sz="0" w:space="0" w:color="auto"/>
+          <w:insideH w:val="none" w:sz="0" w:space="0" w:color="auto"/>
+          <w:insideV w:val="none" w:sz="0" w:space="0" w:color="auto"/>
+        </w:tblBorders>
+        <w:tblLook w:val="04A0" w:firstRow="1" w:lastRow="0" w:firstColumn="1" w:lastColumn="0" w:noHBand="0" w:noVBand="1"/>
+      </w:tblPr>
+      <w:tblGrid>
+        <w:gridCol w:w="2899"/>
+        <w:gridCol w:w="986"/>
+        <w:gridCol w:w="1151"/>
+        <w:gridCol w:w="1834"/>
+        <w:gridCol w:w="7"/>
+      </w:tblGrid>
+      <w:tr>
+        <w:trPr>
+          <w:trHeight w:val="300"/>
+          <w:jc w:val="center"/>
+        </w:trPr>
+        <w:tc>
+          <w:tcPr>
+            <w:tcW w:w="6877" w:type="dxa"/>
+            <w:gridSpan w:val="5"/>
+            <w:tcBorders>
+              <w:top w:val="single" w:sz="4" w:space="0" w:color="auto"/>
+              <w:bottom w:val="single" w:sz="4" w:space="0" w:color="auto"/>
+            </w:tcBorders>
+            <w:noWrap/>
+            <w:hideMark/>
+          </w:tcPr>
+          <w:p>
+            <w:pPr>
+              <w:jc w:val="center"/>
+            </w:pPr>
+            <w:r>
+              <w:t>Bill of Materials - Precise Dispenser</w:t>
+            </w:r>
+          </w:p>
+        </w:tc>
+      </w:tr>
+      <w:tr>
+        <w:trPr>
+          <w:gridAfter w:val="1"/>
+          <w:wAfter w:w="7" w:type="dxa"/>
+          <w:trHeight w:val="312"/>
+          <w:jc w:val="center"/>
+        </w:trPr>
+        <w:tc>
+          <w:tcPr>
+            <w:tcW w:w="2899" w:type="dxa"/>
+            <w:tcBorders>
+              <w:bottom w:val="single" w:sz="4" w:space="0" w:color="auto"/>
+            </w:tcBorders>
+            <w:noWrap/>
+            <w:hideMark/>
+          </w:tcPr>
+          <w:p>
+            <w:pPr>
+              <w:jc w:val="center"/>
+            </w:pPr>
+            <w:r>
+              <w:t>Part</w:t>
+            </w:r>
+          </w:p>
+        </w:tc>
+        <w:tc>
+          <w:tcPr>
+            <w:tcW w:w="986" w:type="dxa"/>
+            <w:tcBorders>
+              <w:bottom w:val="single" w:sz="4" w:space="0" w:color="auto"/>
+            </w:tcBorders>
+            <w:noWrap/>
+            <w:hideMark/>
+          </w:tcPr>
+          <w:p>
+            <w:pPr>
+              <w:jc w:val="center"/>
+            </w:pPr>
+            <w:r>
+              <w:t>Quantity</w:t>
+            </w:r>
+          </w:p>
+        </w:tc>
+        <w:tc>
+          <w:tcPr>
+            <w:tcW w:w="1151" w:type="dxa"/>
+            <w:tcBorders>
+              <w:bottom w:val="single" w:sz="4" w:space="0" w:color="auto"/>
+            </w:tcBorders>
+            <w:noWrap/>
+            <w:hideMark/>
+          </w:tcPr>
+          <w:p>
+            <w:pPr>
+              <w:jc w:val="center"/>
+            </w:pPr>
+            <w:r>
+              <w:t>Cost</w:t>
+            </w:r>
+          </w:p>
+        </w:tc>
+        <w:tc>
+          <w:tcPr>
+            <w:tcW w:w="1834" w:type="dxa"/>
+            <w:tcBorders>
+              <w:bottom w:val="single" w:sz="4" w:space="0" w:color="auto"/>
+            </w:tcBorders>
+            <w:noWrap/>
+            <w:hideMark/>
+          </w:tcPr>
+          <w:p>
+            <w:pPr>
+              <w:jc w:val="center"/>
+            </w:pPr>
+            <w:r>
+              <w:t>Link</w:t>
+            </w:r>
+          </w:p>
+        </w:tc>
+      </w:tr>
+      <w:tr>
+        <w:trPr>
+          <w:gridAfter w:val="1"/>
+          <w:wAfter w:w="7" w:type="dxa"/>
+          <w:trHeight w:val="288"/>
+          <w:jc w:val="center"/>
+        </w:trPr>
+        <w:tc>
+          <w:tcPr>
+            <w:tcW w:w="2899" w:type="dxa"/>
+            <w:tcBorders>
+              <w:top w:val="single" w:sz="4" w:space="0" w:color="auto"/>
+            </w:tcBorders>
+            <w:noWrap/>
+            <w:hideMark/>
+          </w:tcPr>
+          <w:p>
+            <w:pPr>
+              <w:jc w:val="center"/>
+            </w:pPr>
+            <w:r>
+              <w:t>1 kg black filament</w:t>
+            </w:r>
+          </w:p>
+        </w:tc>
+        <w:tc>
+          <w:tcPr>
+            <w:tcW w:w="986" w:type="dxa"/>
+            <w:tcBorders>
+              <w:top w:val="single" w:sz="4" w:space="0" w:color="auto"/>
+            </w:tcBorders>
+            <w:noWrap/>
+            <w:hideMark/>
+          </w:tcPr>
+          <w:p>
+            <w:pPr>
+              <w:jc w:val="center"/>
+            </w:pPr>
+            <w:r>
+              <w:t>1</w:t>
+            </w:r>
+          </w:p>
+        </w:tc>
+        <w:tc>
+          <w:tcPr>
+            <w:tcW w:w="1151" w:type="dxa"/>
+            <w:tcBorders>
+              <w:top w:val="single" w:sz="4" w:space="0" w:color="auto"/>
+            </w:tcBorders>
+            <w:noWrap/>
+            <w:hideMark/>
+          </w:tcPr>
+          <w:p>
+            <w:pPr>
+              <w:jc w:val="center"/>
+            </w:pPr>
+            <w:r>
+              <w:t xml:space="preserve"> </w:t>
+            </w:r>
+            <w:proofErr w:type="gramStart"/>
+            <w:r>
+              <w:t>$  22.99</w:t>
+            </w:r>
+            <w:proofErr w:type="gramEnd"/>
+            <w:r>
+              <w:t xml:space="preserve"> </w:t>
+            </w:r>
+          </w:p>
+        </w:tc>
+        <w:tc>
+          <w:tcPr>
+            <w:tcW w:w="1834" w:type="dxa"/>
+            <w:tcBorders>
+              <w:top w:val="single" w:sz="4" w:space="0" w:color="auto"/>
+            </w:tcBorders>
+            <w:noWrap/>
+            <w:hideMark/>
+          </w:tcPr>
+          <w:p>
+            <w:pPr>
+              <w:jc w:val="center"/>
+              <w:rPr>
+                <w:u w:val="single"/>
+              </w:rPr>
+            </w:pPr>
+            <w:hyperlink r:id="rId11" w:history="1">
+              <w:r>
+                <w:rPr>
+                  <w:rStyle w:val="Hyperlink"/>
+                </w:rPr>
+                <w:t>Filament</w:t>
+              </w:r>
+            </w:hyperlink>
+          </w:p>
+        </w:tc>
+      </w:tr>
+      <w:tr>
+        <w:trPr>
+          <w:gridAfter w:val="1"/>
+          <w:wAfter w:w="7" w:type="dxa"/>
+          <w:trHeight w:val="288"/>
+          <w:jc w:val="center"/>
+        </w:trPr>
+        <w:tc>
+          <w:tcPr>
+            <w:tcW w:w="2899" w:type="dxa"/>
+            <w:noWrap/>
+            <w:hideMark/>
+          </w:tcPr>
+          <w:p>
+            <w:pPr>
+              <w:jc w:val="center"/>
+            </w:pPr>
+            <w:r>
+              <w:t>Raspberry Pi 4</w:t>
+            </w:r>
+          </w:p>
+        </w:tc>
+        <w:tc>
+          <w:tcPr>
+            <w:tcW w:w="986" w:type="dxa"/>
+            <w:noWrap/>
+            <w:hideMark/>
+          </w:tcPr>
+          <w:p>
+            <w:pPr>
+              <w:jc w:val="center"/>
+            </w:pPr>
+            <w:r>
+              <w:t>1</w:t>
+            </w:r>
+          </w:p>
+        </w:tc>
+        <w:tc>
+          <w:tcPr>
+            <w:tcW w:w="1151" w:type="dxa"/>
+            <w:noWrap/>
+            <w:hideMark/>
+          </w:tcPr>
+          <w:p>
+            <w:pPr>
+              <w:jc w:val="center"/>
+            </w:pPr>
+            <w:r>
+              <w:t xml:space="preserve"> </w:t>
+            </w:r>
+            <w:proofErr w:type="gramStart"/>
+            <w:r>
+              <w:t>$  55.00</w:t>
+            </w:r>
+            <w:proofErr w:type="gramEnd"/>
+            <w:r>
+              <w:t xml:space="preserve"> </w:t>
+            </w:r>
+          </w:p>
+        </w:tc>
+        <w:tc>
+          <w:tcPr>
+            <w:tcW w:w="1834" w:type="dxa"/>
+            <w:noWrap/>
+            <w:hideMark/>
+          </w:tcPr>
+          <w:p>
+            <w:pPr>
+              <w:jc w:val="center"/>
+              <w:rPr>
+                <w:u w:val="single"/>
+              </w:rPr>
+            </w:pPr>
+            <w:hyperlink r:id="rId12" w:history="1">
+              <w:r>
+                <w:rPr>
+                  <w:rStyle w:val="Hyperlink"/>
+                </w:rPr>
+                <w:t>Raspberry Pi</w:t>
+              </w:r>
+            </w:hyperlink>
+          </w:p>
+        </w:tc>
+      </w:tr>
+      <w:tr>
+        <w:trPr>
+          <w:gridAfter w:val="1"/>
+          <w:wAfter w:w="7" w:type="dxa"/>
+          <w:trHeight w:val="288"/>
+          <w:jc w:val="center"/>
+        </w:trPr>
+        <w:tc>
+          <w:tcPr>
+            <w:tcW w:w="2899" w:type="dxa"/>
+            <w:noWrap/>
+            <w:hideMark/>
+          </w:tcPr>
+          <w:p>
+            <w:pPr>
+              <w:jc w:val="center"/>
+            </w:pPr>
+            <w:r>
+              <w:t>HDMI Panel Mount</w:t>
+            </w:r>
+          </w:p>
+        </w:tc>
+        <w:tc>
+          <w:tcPr>
+            <w:tcW w:w="986" w:type="dxa"/>
+            <w:noWrap/>
+            <w:hideMark/>
+          </w:tcPr>
+          <w:p>
+            <w:pPr>
+              <w:jc w:val="center"/>
+            </w:pPr>
+            <w:r>
+              <w:t>1</w:t>
+            </w:r>
+          </w:p>
+        </w:tc>
+        <w:tc>
+          <w:tcPr>
+            <w:tcW w:w="1151" w:type="dxa"/>
+            <w:noWrap/>
+            <w:hideMark/>
+          </w:tcPr>
+          <w:p>
+            <w:pPr>
+              <w:jc w:val="center"/>
+            </w:pPr>
+            <w:r>
+              <w:t xml:space="preserve"> $    7.95 </w:t>
+            </w:r>
+          </w:p>
+        </w:tc>
+        <w:tc>
+          <w:tcPr>
+            <w:tcW w:w="1834" w:type="dxa"/>
+            <w:noWrap/>
+            <w:hideMark/>
+          </w:tcPr>
+          <w:p>
+            <w:pPr>
+              <w:jc w:val="center"/>
+              <w:rPr>
+                <w:u w:val="single"/>
+              </w:rPr>
+            </w:pPr>
+            <w:hyperlink r:id="rId13" w:history="1">
+              <w:r>
+                <w:rPr>
+                  <w:rStyle w:val="Hyperlink"/>
+                </w:rPr>
+                <w:t>HDMI</w:t>
+              </w:r>
+            </w:hyperlink>
+          </w:p>
+        </w:tc>
+      </w:tr>
+      <w:tr>
+        <w:trPr>
+          <w:gridAfter w:val="1"/>
+          <w:wAfter w:w="7" w:type="dxa"/>
+          <w:trHeight w:val="288"/>
+          <w:jc w:val="center"/>
+        </w:trPr>
+        <w:tc>
+          <w:tcPr>
+            <w:tcW w:w="2899" w:type="dxa"/>
+            <w:noWrap/>
+            <w:hideMark/>
+          </w:tcPr>
+          <w:p>
+            <w:pPr>
+              <w:jc w:val="center"/>
+            </w:pPr>
+            <w:r>
+              <w:t>USB C Panel Mount</w:t>
+            </w:r>
+          </w:p>
+        </w:tc>
+        <w:tc>
+          <w:tcPr>
+            <w:tcW w:w="986" w:type="dxa"/>
+            <w:noWrap/>
+            <w:hideMark/>
+          </w:tcPr>
+          <w:p>
+            <w:pPr>
+              <w:jc w:val="center"/>
+            </w:pPr>
+            <w:r>
+              <w:t>1</w:t>
+            </w:r>
+          </w:p>
+        </w:tc>
+        <w:tc>
+          <w:tcPr>
+            <w:tcW w:w="1151" w:type="dxa"/>
+            <w:noWrap/>
+            <w:hideMark/>
+          </w:tcPr>
+          <w:p>
+            <w:pPr>
+              <w:jc w:val="center"/>
+            </w:pPr>
+            <w:r>
+              <w:t xml:space="preserve"> $    7.50 </w:t>
+            </w:r>
+          </w:p>
+        </w:tc>
+        <w:tc>
+          <w:tcPr>
+            <w:tcW w:w="1834" w:type="dxa"/>
+            <w:noWrap/>
+            <w:hideMark/>
+          </w:tcPr>
+          <w:p>
+            <w:pPr>
+              <w:jc w:val="center"/>
+              <w:rPr>
+                <w:u w:val="single"/>
+              </w:rPr>
+            </w:pPr>
+            <w:hyperlink r:id="rId14" w:history="1">
+              <w:r>
+                <w:rPr>
+                  <w:rStyle w:val="Hyperlink"/>
+                </w:rPr>
+                <w:t>USB C</w:t>
+              </w:r>
+            </w:hyperlink>
+          </w:p>
+        </w:tc>
+      </w:tr>
+      <w:tr>
+        <w:trPr>
+          <w:gridAfter w:val="1"/>
+          <w:wAfter w:w="7" w:type="dxa"/>
+          <w:trHeight w:val="288"/>
+          <w:jc w:val="center"/>
+        </w:trPr>
+        <w:tc>
+          <w:tcPr>
+            <w:tcW w:w="2899" w:type="dxa"/>
+            <w:noWrap/>
+            <w:hideMark/>
+          </w:tcPr>
+          <w:p>
+            <w:pPr>
+              <w:jc w:val="center"/>
+            </w:pPr>
+            <w:r>
+              <w:t>Barrel Jack Panel Mount</w:t>
+            </w:r>
+          </w:p>
+        </w:tc>
+        <w:tc>
+          <w:tcPr>
+            <w:tcW w:w="986" w:type="dxa"/>
+            <w:noWrap/>
+            <w:hideMark/>
+          </w:tcPr>
+          <w:p>
+            <w:pPr>
+              <w:jc w:val="center"/>
+            </w:pPr>
+            <w:r>
+              <w:t>1</w:t>
+            </w:r>
+          </w:p>
+        </w:tc>
+        <w:tc>
+          <w:tcPr>
+            <w:tcW w:w="1151" w:type="dxa"/>
+            <w:noWrap/>
+            <w:hideMark/>
+          </w:tcPr>
+          <w:p>
+            <w:pPr>
+              <w:jc w:val="center"/>
+            </w:pPr>
+            <w:r>
+              <w:t xml:space="preserve"> $    5.17 </w:t>
+            </w:r>
+          </w:p>
+        </w:tc>
+        <w:tc>
+          <w:tcPr>
+            <w:tcW w:w="1834" w:type="dxa"/>
+            <w:noWrap/>
+            <w:hideMark/>
+          </w:tcPr>
+          <w:p>
+            <w:pPr>
+              <w:jc w:val="center"/>
+              <w:rPr>
+                <w:u w:val="single"/>
+              </w:rPr>
+            </w:pPr>
+            <w:hyperlink r:id="rId15" w:history="1">
+              <w:r>
+                <w:rPr>
+                  <w:rStyle w:val="Hyperlink"/>
+                </w:rPr>
+                <w:t>Barrel Jack</w:t>
+              </w:r>
+            </w:hyperlink>
+          </w:p>
+        </w:tc>
+      </w:tr>
+      <w:tr>
+        <w:trPr>
+          <w:gridAfter w:val="1"/>
+          <w:wAfter w:w="7" w:type="dxa"/>
+          <w:trHeight w:val="288"/>
+          <w:jc w:val="center"/>
+        </w:trPr>
+        <w:tc>
+          <w:tcPr>
+            <w:tcW w:w="2899" w:type="dxa"/>
+            <w:noWrap/>
+            <w:hideMark/>
+          </w:tcPr>
+          <w:p>
+            <w:pPr>
+              <w:jc w:val="center"/>
+            </w:pPr>
+            <w:r>
+              <w:t>HDMI to Micro HDMI</w:t>
+            </w:r>
+          </w:p>
+        </w:tc>
+        <w:tc>
+          <w:tcPr>
+            <w:tcW w:w="986" w:type="dxa"/>
+            <w:noWrap/>
+            <w:hideMark/>
+          </w:tcPr>
+          <w:p>
+            <w:pPr>
+              <w:jc w:val="center"/>
+            </w:pPr>
+            <w:r>
+              <w:t>1</w:t>
+            </w:r>
+          </w:p>
+        </w:tc>
+        <w:tc>
+          <w:tcPr>
+            <w:tcW w:w="1151" w:type="dxa"/>
+            <w:noWrap/>
+            <w:hideMark/>
+          </w:tcPr>
+          <w:p>
+            <w:pPr>
+              <w:jc w:val="center"/>
+            </w:pPr>
+            <w:r>
+              <w:t xml:space="preserve"> $    8.69 </w:t>
+            </w:r>
+          </w:p>
+        </w:tc>
+        <w:tc>
+          <w:tcPr>
+            <w:tcW w:w="1834" w:type="dxa"/>
+            <w:noWrap/>
+            <w:hideMark/>
+          </w:tcPr>
+          <w:p>
+            <w:pPr>
+              <w:jc w:val="center"/>
+              <w:rPr>
+                <w:u w:val="single"/>
+              </w:rPr>
+            </w:pPr>
+            <w:hyperlink r:id="rId16" w:history="1">
+              <w:r>
+                <w:rPr>
+                  <w:rStyle w:val="Hyperlink"/>
+                </w:rPr>
+                <w:t>Micro HDMI</w:t>
+              </w:r>
+            </w:hyperlink>
+          </w:p>
+        </w:tc>
+      </w:tr>
+      <w:tr>
+        <w:trPr>
+          <w:gridAfter w:val="1"/>
+          <w:wAfter w:w="7" w:type="dxa"/>
+          <w:trHeight w:val="288"/>
+          <w:jc w:val="center"/>
+        </w:trPr>
+        <w:tc>
+          <w:tcPr>
+            <w:tcW w:w="2899" w:type="dxa"/>
+            <w:noWrap/>
+            <w:hideMark/>
+          </w:tcPr>
+          <w:p>
+            <w:pPr>
+              <w:jc w:val="center"/>
+            </w:pPr>
+            <w:r>
+              <w:t>Stepper Motor Power Supply</w:t>
+            </w:r>
+          </w:p>
+        </w:tc>
+        <w:tc>
+          <w:tcPr>
+            <w:tcW w:w="986" w:type="dxa"/>
+            <w:noWrap/>
+            <w:hideMark/>
+          </w:tcPr>
+          <w:p>
+            <w:pPr>
+              <w:jc w:val="center"/>
+            </w:pPr>
+            <w:r>
+              <w:t>1</w:t>
+            </w:r>
+          </w:p>
+        </w:tc>
+        <w:tc>
+          <w:tcPr>
+            <w:tcW w:w="1151" w:type="dxa"/>
+            <w:noWrap/>
+            <w:hideMark/>
+          </w:tcPr>
+          <w:p>
+            <w:pPr>
+              <w:jc w:val="center"/>
+            </w:pPr>
+            <w:r>
+              <w:t xml:space="preserve"> </w:t>
+            </w:r>
+            <w:proofErr w:type="gramStart"/>
+            <w:r>
+              <w:t>$  11.61</w:t>
+            </w:r>
+            <w:proofErr w:type="gramEnd"/>
+            <w:r>
+              <w:t xml:space="preserve"> </w:t>
+            </w:r>
+          </w:p>
+        </w:tc>
+        <w:tc>
+          <w:tcPr>
+            <w:tcW w:w="1834" w:type="dxa"/>
+            <w:noWrap/>
+            <w:hideMark/>
+          </w:tcPr>
+          <w:p>
+            <w:pPr>
+              <w:jc w:val="center"/>
+              <w:rPr>
+                <w:u w:val="single"/>
+              </w:rPr>
+            </w:pPr>
+            <w:hyperlink r:id="rId17" w:history="1">
+              <w:r>
+                <w:rPr>
+                  <w:rStyle w:val="Hyperlink"/>
+                </w:rPr>
+                <w:t>12V Power</w:t>
+              </w:r>
+            </w:hyperlink>
+          </w:p>
+        </w:tc>
+      </w:tr>
+      <w:tr>
+        <w:trPr>
+          <w:gridAfter w:val="1"/>
+          <w:wAfter w:w="7" w:type="dxa"/>
+          <w:trHeight w:val="288"/>
+          <w:jc w:val="center"/>
+        </w:trPr>
+        <w:tc>
+          <w:tcPr>
+            <w:tcW w:w="2899" w:type="dxa"/>
+            <w:noWrap/>
+            <w:hideMark/>
+          </w:tcPr>
+          <w:p>
+            <w:pPr>
+              <w:jc w:val="center"/>
+            </w:pPr>
+            <w:r>
+              <w:t>Stepper Motor</w:t>
+            </w:r>
+          </w:p>
+        </w:tc>
+        <w:tc>
+          <w:tcPr>
+            <w:tcW w:w="986" w:type="dxa"/>
+            <w:noWrap/>
+            <w:hideMark/>
+          </w:tcPr>
+          <w:p>
+            <w:pPr>
+              <w:jc w:val="center"/>
+            </w:pPr>
+            <w:r>
+              <w:t>1</w:t>
+            </w:r>
+          </w:p>
+        </w:tc>
+        <w:tc>
+          <w:tcPr>
+            <w:tcW w:w="1151" w:type="dxa"/>
+            <w:noWrap/>
+            <w:hideMark/>
+          </w:tcPr>
+          <w:p>
+            <w:pPr>
+              <w:jc w:val="center"/>
+            </w:pPr>
+            <w:r>
+              <w:t xml:space="preserve"> $    8.99 </w:t>
+            </w:r>
+          </w:p>
+        </w:tc>
+        <w:tc>
+          <w:tcPr>
+            <w:tcW w:w="1834" w:type="dxa"/>
+            <w:noWrap/>
+            <w:hideMark/>
+          </w:tcPr>
+          <w:p>
+            <w:pPr>
+              <w:jc w:val="center"/>
+              <w:rPr>
+                <w:u w:val="single"/>
+              </w:rPr>
+            </w:pPr>
+            <w:hyperlink r:id="rId18" w:history="1">
+              <w:r>
+                <w:rPr>
+                  <w:rStyle w:val="Hyperlink"/>
+                </w:rPr>
+                <w:t>Motor</w:t>
+              </w:r>
+            </w:hyperlink>
+          </w:p>
+        </w:tc>
+      </w:tr>
+      <w:tr>
+        <w:trPr>
+          <w:gridAfter w:val="1"/>
+          <w:wAfter w:w="7" w:type="dxa"/>
+          <w:trHeight w:val="288"/>
+          <w:jc w:val="center"/>
+        </w:trPr>
+        <w:tc>
+          <w:tcPr>
+            <w:tcW w:w="2899" w:type="dxa"/>
+            <w:noWrap/>
+            <w:hideMark/>
+          </w:tcPr>
+          <w:p>
+            <w:pPr>
+              <w:jc w:val="center"/>
+            </w:pPr>
+            <w:r>
+              <w:t>Raspberry Pi Power Supply</w:t>
+            </w:r>
+          </w:p>
+        </w:tc>
+        <w:tc>
+          <w:tcPr>
+            <w:tcW w:w="986" w:type="dxa"/>
+            <w:noWrap/>
+            <w:hideMark/>
+          </w:tcPr>
+          <w:p>
+            <w:pPr>
+              <w:jc w:val="center"/>
+            </w:pPr>
+            <w:r>
+              <w:t>1</w:t>
+            </w:r>
+          </w:p>
+        </w:tc>
+        <w:tc>
+          <w:tcPr>
+            <w:tcW w:w="1151" w:type="dxa"/>
+            <w:noWrap/>
+            <w:hideMark/>
+          </w:tcPr>
+          <w:p>
+            <w:pPr>
+              <w:jc w:val="center"/>
+            </w:pPr>
+            <w:r>
+              <w:t xml:space="preserve"> $    8.00 </w:t>
+            </w:r>
+          </w:p>
+        </w:tc>
+        <w:tc>
+          <w:tcPr>
+            <w:tcW w:w="1834" w:type="dxa"/>
+            <w:noWrap/>
+            <w:hideMark/>
+          </w:tcPr>
+          <w:p>
+            <w:pPr>
+              <w:jc w:val="center"/>
+              <w:rPr>
+                <w:u w:val="single"/>
+              </w:rPr>
+            </w:pPr>
+            <w:hyperlink r:id="rId19" w:history="1">
+              <w:r>
+                <w:rPr>
+                  <w:rStyle w:val="Hyperlink"/>
+                </w:rPr>
+                <w:t>Pi Power</w:t>
+              </w:r>
+            </w:hyperlink>
+          </w:p>
+        </w:tc>
+      </w:tr>
+      <w:tr>
+        <w:trPr>
+          <w:gridAfter w:val="1"/>
+          <w:wAfter w:w="7" w:type="dxa"/>
+          <w:trHeight w:val="288"/>
+          <w:jc w:val="center"/>
+        </w:trPr>
+        <w:tc>
+          <w:tcPr>
+            <w:tcW w:w="2899" w:type="dxa"/>
+            <w:noWrap/>
+            <w:hideMark/>
+          </w:tcPr>
+          <w:p>
+            <w:pPr>
+              <w:jc w:val="center"/>
+            </w:pPr>
+            <w:r>
+              <w:t>Plastic Cover</w:t>
+            </w:r>
+          </w:p>
+        </w:tc>
+        <w:tc>
+          <w:tcPr>
+            <w:tcW w:w="986" w:type="dxa"/>
+            <w:noWrap/>
+            <w:hideMark/>
+          </w:tcPr>
+          <w:p>
+            <w:pPr>
+              <w:jc w:val="center"/>
+            </w:pPr>
+            <w:r>
+              <w:t>1</w:t>
+            </w:r>
+          </w:p>
+        </w:tc>
+        <w:tc>
+          <w:tcPr>
+            <w:tcW w:w="1151" w:type="dxa"/>
+            <w:noWrap/>
+            <w:hideMark/>
+          </w:tcPr>
+          <w:p>
+            <w:pPr>
+              <w:jc w:val="center"/>
+            </w:pPr>
+            <w:r>
+              <w:t xml:space="preserve"> $    9.95 </w:t>
+            </w:r>
+          </w:p>
+        </w:tc>
+        <w:tc>
+          <w:tcPr>
+            <w:tcW w:w="1834" w:type="dxa"/>
+            <w:noWrap/>
+            <w:hideMark/>
+          </w:tcPr>
+          <w:p>
+            <w:pPr>
+              <w:jc w:val="center"/>
+              <w:rPr>
+                <w:u w:val="single"/>
+              </w:rPr>
+            </w:pPr>
+            <w:hyperlink r:id="rId20" w:history="1">
+              <w:r>
+                <w:rPr>
+                  <w:rStyle w:val="Hyperlink"/>
+                </w:rPr>
+                <w:t>8 in Cover</w:t>
+              </w:r>
+            </w:hyperlink>
+          </w:p>
+        </w:tc>
+      </w:tr>
+      <w:tr>
+        <w:trPr>
+          <w:gridAfter w:val="1"/>
+          <w:wAfter w:w="7" w:type="dxa"/>
+          <w:trHeight w:val="288"/>
+          <w:jc w:val="center"/>
+        </w:trPr>
+        <w:tc>
+          <w:tcPr>
+            <w:tcW w:w="2899" w:type="dxa"/>
+            <w:noWrap/>
+            <w:hideMark/>
+          </w:tcPr>
+          <w:p>
+            <w:pPr>
+              <w:jc w:val="center"/>
+            </w:pPr>
+            <w:r>
+              <w:t>IR Break Beam</w:t>
+            </w:r>
+          </w:p>
+        </w:tc>
+        <w:tc>
+          <w:tcPr>
+            <w:tcW w:w="986" w:type="dxa"/>
+            <w:noWrap/>
+            <w:hideMark/>
+          </w:tcPr>
+          <w:p>
+            <w:pPr>
+              <w:jc w:val="center"/>
+            </w:pPr>
+            <w:r>
+              <w:t>1</w:t>
+            </w:r>
+          </w:p>
+        </w:tc>
+        <w:tc>
+          <w:tcPr>
+            <w:tcW w:w="1151" w:type="dxa"/>
+            <w:noWrap/>
+            <w:hideMark/>
+          </w:tcPr>
+          <w:p>
+            <w:pPr>
+              <w:jc w:val="center"/>
+            </w:pPr>
+            <w:r>
+              <w:t xml:space="preserve"> $    1.95 </w:t>
+            </w:r>
+          </w:p>
+        </w:tc>
+        <w:tc>
+          <w:tcPr>
+            <w:tcW w:w="1834" w:type="dxa"/>
+            <w:noWrap/>
+            <w:hideMark/>
+          </w:tcPr>
+          <w:p>
+            <w:pPr>
+              <w:jc w:val="center"/>
+              <w:rPr>
+                <w:u w:val="single"/>
+              </w:rPr>
+            </w:pPr>
+            <w:hyperlink r:id="rId21" w:history="1">
+              <w:r>
+                <w:rPr>
+                  <w:rStyle w:val="Hyperlink"/>
+                </w:rPr>
+                <w:t>3mm IR</w:t>
+              </w:r>
+            </w:hyperlink>
+          </w:p>
+        </w:tc>
+      </w:tr>
+      <w:tr>
+        <w:trPr>
+          <w:gridAfter w:val="1"/>
+          <w:wAfter w:w="7" w:type="dxa"/>
+          <w:trHeight w:val="288"/>
+          <w:jc w:val="center"/>
+        </w:trPr>
+        <w:tc>
+          <w:tcPr>
+            <w:tcW w:w="2899" w:type="dxa"/>
+            <w:noWrap/>
+            <w:hideMark/>
+          </w:tcPr>
+          <w:p>
+            <w:pPr>
+              <w:jc w:val="center"/>
+            </w:pPr>
+            <w:r>
+              <w:t>M3 Screws</w:t>
+            </w:r>
+          </w:p>
+        </w:tc>
+        <w:tc>
+          <w:tcPr>
+            <w:tcW w:w="986" w:type="dxa"/>
+            <w:noWrap/>
+            <w:hideMark/>
+          </w:tcPr>
+          <w:p>
+            <w:pPr>
+              <w:jc w:val="center"/>
+            </w:pPr>
+            <w:r>
+              <w:t>1</w:t>
+            </w:r>
+          </w:p>
+        </w:tc>
+        <w:tc>
+          <w:tcPr>
+            <w:tcW w:w="1151" w:type="dxa"/>
+            <w:noWrap/>
+            <w:hideMark/>
+          </w:tcPr>
+          <w:p>
+            <w:pPr>
+              <w:jc w:val="center"/>
+            </w:pPr>
+            <w:r>
+              <w:t xml:space="preserve"> </w:t>
+            </w:r>
+            <w:proofErr w:type="gramStart"/>
+            <w:r>
+              <w:t>$  26.99</w:t>
+            </w:r>
+            <w:proofErr w:type="gramEnd"/>
+            <w:r>
+              <w:t xml:space="preserve"> </w:t>
+            </w:r>
+          </w:p>
+        </w:tc>
+        <w:tc>
+          <w:tcPr>
+            <w:tcW w:w="1834" w:type="dxa"/>
+            <w:noWrap/>
+            <w:hideMark/>
+          </w:tcPr>
+          <w:p>
+            <w:pPr>
+              <w:jc w:val="center"/>
+              <w:rPr>
+                <w:u w:val="single"/>
+              </w:rPr>
+            </w:pPr>
+            <w:hyperlink r:id="rId22" w:history="1">
+              <w:r>
+                <w:rPr>
+                  <w:rStyle w:val="Hyperlink"/>
+                </w:rPr>
+                <w:t>M3 Pack</w:t>
+              </w:r>
+            </w:hyperlink>
+          </w:p>
+        </w:tc>
+      </w:tr>
+      <w:tr>
+        <w:trPr>
+          <w:gridAfter w:val="1"/>
+          <w:wAfter w:w="7" w:type="dxa"/>
+          <w:trHeight w:val="288"/>
+          <w:jc w:val="center"/>
+        </w:trPr>
+        <w:tc>
+          <w:tcPr>
+            <w:tcW w:w="2899" w:type="dxa"/>
+            <w:noWrap/>
+            <w:hideMark/>
+          </w:tcPr>
+          <w:p>
+            <w:pPr>
+              <w:jc w:val="center"/>
+            </w:pPr>
+            <w:r>
+              <w:t>M3 Hex Wrench</w:t>
+            </w:r>
+          </w:p>
+        </w:tc>
+        <w:tc>
+          <w:tcPr>
+            <w:tcW w:w="986" w:type="dxa"/>
+            <w:noWrap/>
+            <w:hideMark/>
+          </w:tcPr>
+          <w:p>
+            <w:pPr>
+              <w:jc w:val="center"/>
+            </w:pPr>
+            <w:r>
+              <w:t>1</w:t>
+            </w:r>
+          </w:p>
+        </w:tc>
+        <w:tc>
+          <w:tcPr>
+            <w:tcW w:w="1151" w:type="dxa"/>
+            <w:noWrap/>
+            <w:hideMark/>
+          </w:tcPr>
+          <w:p>
+            <w:pPr>
+              <w:jc w:val="center"/>
+            </w:pPr>
+            <w:r>
+              <w:t xml:space="preserve"> </w:t>
+            </w:r>
+            <w:proofErr w:type="gramStart"/>
+            <w:r>
+              <w:t>$  14.99</w:t>
+            </w:r>
+            <w:proofErr w:type="gramEnd"/>
+            <w:r>
+              <w:t xml:space="preserve"> </w:t>
+            </w:r>
+          </w:p>
+        </w:tc>
+        <w:tc>
+          <w:tcPr>
+            <w:tcW w:w="1834" w:type="dxa"/>
+            <w:noWrap/>
+            <w:hideMark/>
+          </w:tcPr>
+          <w:p>
+            <w:pPr>
+              <w:jc w:val="center"/>
+              <w:rPr>
+                <w:u w:val="single"/>
+              </w:rPr>
+            </w:pPr>
+            <w:hyperlink r:id="rId23" w:history="1">
+              <w:r>
+                <w:rPr>
+                  <w:rStyle w:val="Hyperlink"/>
+                </w:rPr>
+                <w:t>Hex Set</w:t>
+              </w:r>
+            </w:hyperlink>
+          </w:p>
+        </w:tc>
+      </w:tr>
+      <w:tr>
+        <w:trPr>
+          <w:gridAfter w:val="1"/>
+          <w:wAfter w:w="7" w:type="dxa"/>
+          <w:trHeight w:val="288"/>
+          <w:jc w:val="center"/>
+        </w:trPr>
+        <w:tc>
+          <w:tcPr>
+            <w:tcW w:w="2899" w:type="dxa"/>
+            <w:noWrap/>
+            <w:hideMark/>
+          </w:tcPr>
+          <w:p>
+            <w:pPr>
+              <w:jc w:val="center"/>
+            </w:pPr>
+            <w:r>
+              <w:t>Cable Ties</w:t>
+            </w:r>
+          </w:p>
+        </w:tc>
+        <w:tc>
+          <w:tcPr>
+            <w:tcW w:w="986" w:type="dxa"/>
+            <w:noWrap/>
+            <w:hideMark/>
+          </w:tcPr>
+          <w:p>
+            <w:pPr>
+              <w:jc w:val="center"/>
+            </w:pPr>
+            <w:r>
+              <w:t>1</w:t>
+            </w:r>
+          </w:p>
+        </w:tc>
+        <w:tc>
+          <w:tcPr>
+            <w:tcW w:w="1151" w:type="dxa"/>
+            <w:noWrap/>
+            <w:hideMark/>
+          </w:tcPr>
+          <w:p>
+            <w:pPr>
+              <w:jc w:val="center"/>
+            </w:pPr>
+            <w:r>
+              <w:t xml:space="preserve"> $    9.69 </w:t>
+            </w:r>
+          </w:p>
+        </w:tc>
+        <w:tc>
+          <w:tcPr>
+            <w:tcW w:w="1834" w:type="dxa"/>
+            <w:noWrap/>
+            <w:hideMark/>
+          </w:tcPr>
+          <w:p>
+            <w:pPr>
+              <w:jc w:val="center"/>
+              <w:rPr>
+                <w:u w:val="single"/>
+              </w:rPr>
+            </w:pPr>
+            <w:hyperlink r:id="rId24" w:history="1">
+              <w:r>
+                <w:rPr>
+                  <w:rStyle w:val="Hyperlink"/>
+                </w:rPr>
+                <w:t>Zip Ties and Mounts</w:t>
+              </w:r>
+            </w:hyperlink>
+          </w:p>
+        </w:tc>
+      </w:tr>
+      <w:tr>
+        <w:trPr>
+          <w:gridAfter w:val="1"/>
+          <w:wAfter w:w="7" w:type="dxa"/>
+          <w:trHeight w:val="288"/>
+          <w:jc w:val="center"/>
+        </w:trPr>
+        <w:tc>
+          <w:tcPr>
+            <w:tcW w:w="2899" w:type="dxa"/>
+            <w:noWrap/>
+            <w:hideMark/>
+          </w:tcPr>
+          <w:p>
+            <w:pPr>
+              <w:jc w:val="center"/>
+            </w:pPr>
+            <w:r>
+              <w:t>Micro SD Card</w:t>
+            </w:r>
+          </w:p>
+        </w:tc>
+        <w:tc>
+          <w:tcPr>
+            <w:tcW w:w="986" w:type="dxa"/>
+            <w:noWrap/>
+            <w:hideMark/>
+          </w:tcPr>
+          <w:p>
+            <w:pPr>
+              <w:jc w:val="center"/>
+            </w:pPr>
+            <w:r>
+              <w:t>1</w:t>
+            </w:r>
+          </w:p>
+        </w:tc>
+        <w:tc>
+          <w:tcPr>
+            <w:tcW w:w="1151" w:type="dxa"/>
+            <w:noWrap/>
+            <w:hideMark/>
+          </w:tcPr>
+          <w:p>
+            <w:pPr>
+              <w:jc w:val="center"/>
+            </w:pPr>
+            <w:r>
+              <w:t xml:space="preserve"> $    9.49 </w:t>
+            </w:r>
+          </w:p>
+        </w:tc>
+        <w:tc>
+          <w:tcPr>
+            <w:tcW w:w="1834" w:type="dxa"/>
+            <w:noWrap/>
+            <w:hideMark/>
+          </w:tcPr>
+          <w:p>
+            <w:pPr>
+              <w:jc w:val="center"/>
+              <w:rPr>
+                <w:u w:val="single"/>
+              </w:rPr>
+            </w:pPr>
+            <w:hyperlink r:id="rId25" w:history="1">
+              <w:r>
+                <w:rPr>
+                  <w:rStyle w:val="Hyperlink"/>
+                </w:rPr>
+                <w:t>SD Card Pack</w:t>
+              </w:r>
+            </w:hyperlink>
+          </w:p>
+        </w:tc>
+      </w:tr>
+      <w:tr>
+        <w:trPr>
+          <w:gridAfter w:val="1"/>
+          <w:wAfter w:w="7" w:type="dxa"/>
+          <w:trHeight w:val="300"/>
+          <w:jc w:val="center"/>
+        </w:trPr>
+        <w:tc>
+          <w:tcPr>
+            <w:tcW w:w="2899" w:type="dxa"/>
+            <w:tcBorders>
+              <w:bottom w:val="single" w:sz="4" w:space="0" w:color="auto"/>
+            </w:tcBorders>
+            <w:noWrap/>
+            <w:hideMark/>
+          </w:tcPr>
+          <w:p>
+            <w:pPr>
+              <w:jc w:val="center"/>
+            </w:pPr>
+            <w:r>
+              <w:t>USB C Cable</w:t>
+            </w:r>
+          </w:p>
+        </w:tc>
+        <w:tc>
+          <w:tcPr>
+            <w:tcW w:w="986" w:type="dxa"/>
+            <w:tcBorders>
+              <w:bottom w:val="single" w:sz="4" w:space="0" w:color="auto"/>
+            </w:tcBorders>
+            <w:noWrap/>
+            <w:hideMark/>
+          </w:tcPr>
+          <w:p>
+            <w:pPr>
+              <w:jc w:val="center"/>
+            </w:pPr>
+            <w:r>
+              <w:t>1</w:t>
+            </w:r>
+          </w:p>
+        </w:tc>
+        <w:tc>
+          <w:tcPr>
+            <w:tcW w:w="1151" w:type="dxa"/>
+            <w:tcBorders>
+              <w:bottom w:val="single" w:sz="4" w:space="0" w:color="auto"/>
+            </w:tcBorders>
+            <w:noWrap/>
+            <w:hideMark/>
+          </w:tcPr>
+          <w:p>
+            <w:pPr>
+              <w:jc w:val="center"/>
+            </w:pPr>
+            <w:r>
+              <w:t xml:space="preserve"> $    6.99 </w:t>
+            </w:r>
+          </w:p>
+        </w:tc>
+        <w:tc>
+          <w:tcPr>
+            <w:tcW w:w="1834" w:type="dxa"/>
+            <w:tcBorders>
+              <w:bottom w:val="single" w:sz="4" w:space="0" w:color="auto"/>
+            </w:tcBorders>
+            <w:noWrap/>
+            <w:hideMark/>
+          </w:tcPr>
+          <w:p>
+            <w:pPr>
+              <w:jc w:val="center"/>
+              <w:rPr>
+                <w:u w:val="single"/>
+              </w:rPr>
+            </w:pPr>
+            <w:hyperlink r:id="rId26" w:history="1">
+              <w:r>
+                <w:rPr>
+                  <w:rStyle w:val="Hyperlink"/>
+                </w:rPr>
+                <w:t>USB C Cables</w:t>
+              </w:r>
+            </w:hyperlink>
+          </w:p>
+        </w:tc>
+      </w:tr>
+    </w:tbl>
+    <w:p>
+      <w:pPr>
+        <w:jc w:val="center"/>
+      </w:pPr>
+    </w:p>
+    <w:p>
+      <w:pPr>
+        <w:jc w:val="center"/>
+      </w:pPr>
+    </w:p>
+    <w:tbl>
+      <w:tblPr>
+        <w:tblStyle w:val="TableGrid"/>
+        <w:tblW w:w="0" w:type="auto"/>
+        <w:jc w:val="center"/>
+        <w:tblBorders>
+          <w:top w:val="none" w:sz="0" w:space="0" w:color="auto"/>
+          <w:left w:val="none" w:sz="0" w:space="0" w:color="auto"/>
+          <w:bottom w:val="none" w:sz="0" w:space="0" w:color="auto"/>
+          <w:right w:val="none" w:sz="0" w:space="0" w:color="auto"/>
+          <w:insideH w:val="none" w:sz="0" w:space="0" w:color="auto"/>
+          <w:insideV w:val="none" w:sz="0" w:space="0" w:color="auto"/>
+        </w:tblBorders>
+        <w:tblLook w:val="04A0" w:firstRow="1" w:lastRow="0" w:firstColumn="1" w:lastColumn="0" w:noHBand="0" w:noVBand="1"/>
+      </w:tblPr>
+      <w:tblGrid>
+        <w:gridCol w:w="2294"/>
+        <w:gridCol w:w="986"/>
+        <w:gridCol w:w="1151"/>
+        <w:gridCol w:w="2221"/>
+      </w:tblGrid>
+      <w:tr>
+        <w:trPr>
+          <w:trHeight w:val="288"/>
+          <w:jc w:val="center"/>
+        </w:trPr>
+        <w:tc>
+          <w:tcPr>
+            <w:tcW w:w="6652" w:type="dxa"/>
+            <w:gridSpan w:val="4"/>
+            <w:tcBorders>
+              <w:top w:val="single" w:sz="4" w:space="0" w:color="auto"/>
+              <w:bottom w:val="single" w:sz="4" w:space="0" w:color="auto"/>
+            </w:tcBorders>
+            <w:noWrap/>
+            <w:hideMark/>
+          </w:tcPr>
+          <w:p>
+            <w:pPr>
+              <w:jc w:val="center"/>
+            </w:pPr>
+            <w:r>
+              <w:t>Bill of Materials - Precise Dispenser Pi HAT</w:t>
+            </w:r>
+          </w:p>
+        </w:tc>
+      </w:tr>
+      <w:tr>
+        <w:trPr>
+          <w:trHeight w:val="288"/>
+          <w:jc w:val="center"/>
+        </w:trPr>
+        <w:tc>
+          <w:tcPr>
+            <w:tcW w:w="2294" w:type="dxa"/>
+            <w:tcBorders>
+              <w:top w:val="single" w:sz="4" w:space="0" w:color="auto"/>
+              <w:bottom w:val="single" w:sz="4" w:space="0" w:color="auto"/>
+            </w:tcBorders>
+            <w:noWrap/>
+            <w:hideMark/>
+          </w:tcPr>
+          <w:p>
+            <w:pPr>
+              <w:jc w:val="center"/>
+            </w:pPr>
+            <w:r>
+              <w:t>Part</w:t>
+            </w:r>
+          </w:p>
+        </w:tc>
+        <w:tc>
+          <w:tcPr>
+            <w:tcW w:w="986" w:type="dxa"/>
+            <w:tcBorders>
+              <w:top w:val="single" w:sz="4" w:space="0" w:color="auto"/>
+              <w:bottom w:val="single" w:sz="4" w:space="0" w:color="auto"/>
+            </w:tcBorders>
+            <w:noWrap/>
+            <w:hideMark/>
+          </w:tcPr>
+          <w:p>
+            <w:pPr>
+              <w:jc w:val="center"/>
+            </w:pPr>
+            <w:r>
+              <w:t>Quantity</w:t>
+            </w:r>
+          </w:p>
+        </w:tc>
+        <w:tc>
+          <w:tcPr>
+            <w:tcW w:w="1151" w:type="dxa"/>
+            <w:tcBorders>
+              <w:top w:val="single" w:sz="4" w:space="0" w:color="auto"/>
+              <w:bottom w:val="single" w:sz="4" w:space="0" w:color="auto"/>
+            </w:tcBorders>
+            <w:noWrap/>
+            <w:hideMark/>
+          </w:tcPr>
+          <w:p>
+            <w:pPr>
+              <w:jc w:val="center"/>
+            </w:pPr>
+            <w:r>
+              <w:t>Cost</w:t>
+            </w:r>
+          </w:p>
+        </w:tc>
+        <w:tc>
+          <w:tcPr>
+            <w:tcW w:w="2221" w:type="dxa"/>
+            <w:tcBorders>
+              <w:top w:val="single" w:sz="4" w:space="0" w:color="auto"/>
+              <w:bottom w:val="single" w:sz="4" w:space="0" w:color="auto"/>
+            </w:tcBorders>
+            <w:noWrap/>
+            <w:hideMark/>
+          </w:tcPr>
+          <w:p>
+            <w:pPr>
+              <w:jc w:val="center"/>
+            </w:pPr>
+            <w:r>
+              <w:t>Link</w:t>
+            </w:r>
+          </w:p>
+        </w:tc>
+      </w:tr>
+      <w:tr>
+        <w:trPr>
+          <w:trHeight w:val="288"/>
+          <w:jc w:val="center"/>
+        </w:trPr>
+        <w:tc>
+          <w:tcPr>
+            <w:tcW w:w="2294" w:type="dxa"/>
+            <w:tcBorders>
+              <w:top w:val="single" w:sz="4" w:space="0" w:color="auto"/>
+            </w:tcBorders>
+            <w:noWrap/>
+            <w:hideMark/>
+          </w:tcPr>
+          <w:p>
+            <w:pPr>
+              <w:jc w:val="center"/>
+            </w:pPr>
+            <w:r>
+              <w:t>PCB</w:t>
+            </w:r>
+          </w:p>
+        </w:tc>
+        <w:tc>
+          <w:tcPr>
+            <w:tcW w:w="986" w:type="dxa"/>
+            <w:tcBorders>
+              <w:top w:val="single" w:sz="4" w:space="0" w:color="auto"/>
+            </w:tcBorders>
+            <w:noWrap/>
+            <w:hideMark/>
+          </w:tcPr>
+          <w:p>
+            <w:pPr>
+              <w:jc w:val="center"/>
+            </w:pPr>
+            <w:r>
+              <w:t>3</w:t>
+            </w:r>
+          </w:p>
+        </w:tc>
+        <w:tc>
+          <w:tcPr>
+            <w:tcW w:w="1151" w:type="dxa"/>
+            <w:tcBorders>
+              <w:top w:val="single" w:sz="4" w:space="0" w:color="auto"/>
+            </w:tcBorders>
+            <w:noWrap/>
+            <w:hideMark/>
+          </w:tcPr>
+          <w:p>
+            <w:pPr>
+              <w:jc w:val="center"/>
+            </w:pPr>
+            <w:proofErr w:type="gramStart"/>
+            <w:r>
+              <w:t>$  28</w:t>
+            </w:r>
+            <w:proofErr w:type="gramEnd"/>
+            <w:r>
+              <w:t>.45</w:t>
+            </w:r>
+          </w:p>
+        </w:tc>
+        <w:tc>
+          <w:tcPr>
+            <w:tcW w:w="2221" w:type="dxa"/>
+            <w:tcBorders>
+              <w:top w:val="single" w:sz="4" w:space="0" w:color="auto"/>
+            </w:tcBorders>
+            <w:noWrap/>
+            <w:hideMark/>
+          </w:tcPr>
+          <w:p>
+            <w:pPr>
+              <w:jc w:val="center"/>
+            </w:pPr>
+            <w:r>
+              <w:t xml:space="preserve">[Add </w:t>
+            </w:r>
+            <w:proofErr w:type="spellStart"/>
+            <w:r>
+              <w:t>OSHPark</w:t>
+            </w:r>
+            <w:proofErr w:type="spellEnd"/>
+            <w:r>
+              <w:t xml:space="preserve"> Link]</w:t>
+            </w:r>
+          </w:p>
+        </w:tc>
+      </w:tr>
+      <w:tr>
+        <w:trPr>
+          <w:trHeight w:val="288"/>
+          <w:jc w:val="center"/>
+        </w:trPr>
+        <w:tc>
+          <w:tcPr>
+            <w:tcW w:w="2294" w:type="dxa"/>
+            <w:noWrap/>
+            <w:hideMark/>
+          </w:tcPr>
+          <w:p>
+            <w:pPr>
+              <w:jc w:val="center"/>
+            </w:pPr>
+            <w:r>
+              <w:t>A4988 Stepper Motor</w:t>
+            </w:r>
+          </w:p>
+        </w:tc>
+        <w:tc>
+          <w:tcPr>
+            <w:tcW w:w="986" w:type="dxa"/>
+            <w:noWrap/>
+            <w:hideMark/>
+          </w:tcPr>
+          <w:p>
+            <w:pPr>
+              <w:jc w:val="center"/>
+            </w:pPr>
+            <w:r>
+              <w:t>1</w:t>
+            </w:r>
+          </w:p>
+        </w:tc>
+        <w:tc>
+          <w:tcPr>
+            <w:tcW w:w="1151" w:type="dxa"/>
+            <w:noWrap/>
+            <w:hideMark/>
+          </w:tcPr>
+          <w:p>
+            <w:pPr>
+              <w:jc w:val="center"/>
+            </w:pPr>
+            <w:r>
+              <w:t>$    4.69</w:t>
+            </w:r>
+          </w:p>
+        </w:tc>
+        <w:tc>
+          <w:tcPr>
+            <w:tcW w:w="2221" w:type="dxa"/>
+            <w:noWrap/>
+            <w:hideMark/>
+          </w:tcPr>
+          <w:p>
+            <w:pPr>
+              <w:jc w:val="center"/>
+              <w:rPr>
+                <w:u w:val="single"/>
+              </w:rPr>
+            </w:pPr>
+            <w:hyperlink r:id="rId27" w:history="1">
+              <w:r>
+                <w:rPr>
+                  <w:rStyle w:val="Hyperlink"/>
+                </w:rPr>
+                <w:t>Motor Driver</w:t>
+              </w:r>
+            </w:hyperlink>
+          </w:p>
+        </w:tc>
+      </w:tr>
+      <w:tr>
+        <w:trPr>
+          <w:trHeight w:val="288"/>
+          <w:jc w:val="center"/>
+        </w:trPr>
+        <w:tc>
+          <w:tcPr>
+            <w:tcW w:w="2294" w:type="dxa"/>
+            <w:noWrap/>
+            <w:hideMark/>
+          </w:tcPr>
+          <w:p>
+            <w:pPr>
+              <w:jc w:val="center"/>
+            </w:pPr>
+            <w:r>
+              <w:t>2 Pin Screw Terminal</w:t>
+            </w:r>
+          </w:p>
+        </w:tc>
+        <w:tc>
+          <w:tcPr>
+            <w:tcW w:w="986" w:type="dxa"/>
+            <w:noWrap/>
+            <w:hideMark/>
+          </w:tcPr>
+          <w:p>
+            <w:pPr>
+              <w:jc w:val="center"/>
+            </w:pPr>
+            <w:r>
+              <w:t>2</w:t>
+            </w:r>
+          </w:p>
+        </w:tc>
+        <w:tc>
+          <w:tcPr>
+            <w:tcW w:w="1151" w:type="dxa"/>
+            <w:noWrap/>
+            <w:hideMark/>
+          </w:tcPr>
+          <w:p>
+            <w:pPr>
+              <w:jc w:val="center"/>
+            </w:pPr>
+            <w:r>
+              <w:t>$    2.20</w:t>
+            </w:r>
+          </w:p>
+        </w:tc>
+        <w:tc>
+          <w:tcPr>
+            <w:tcW w:w="2221" w:type="dxa"/>
+            <w:noWrap/>
+            <w:hideMark/>
+          </w:tcPr>
+          <w:p>
+            <w:pPr>
+              <w:jc w:val="center"/>
+              <w:rPr>
+                <w:u w:val="single"/>
+              </w:rPr>
+            </w:pPr>
+            <w:hyperlink r:id="rId28" w:tgtFrame="_parent" w:history="1">
+              <w:r>
+                <w:rPr>
+                  <w:rStyle w:val="Hyperlink"/>
+                </w:rPr>
+                <w:t>2x 3.5mm Terminal</w:t>
+              </w:r>
+            </w:hyperlink>
+          </w:p>
+        </w:tc>
+      </w:tr>
+      <w:tr>
+        <w:trPr>
+          <w:trHeight w:val="288"/>
+          <w:jc w:val="center"/>
+        </w:trPr>
+        <w:tc>
+          <w:tcPr>
+            <w:tcW w:w="2294" w:type="dxa"/>
+            <w:noWrap/>
+            <w:hideMark/>
+          </w:tcPr>
+          <w:p>
+            <w:pPr>
+              <w:jc w:val="center"/>
+            </w:pPr>
+            <w:r>
+              <w:t>3 Pin Screw Terminal</w:t>
+            </w:r>
+          </w:p>
+        </w:tc>
+        <w:tc>
+          <w:tcPr>
+            <w:tcW w:w="986" w:type="dxa"/>
+            <w:noWrap/>
+            <w:hideMark/>
+          </w:tcPr>
+          <w:p>
+            <w:pPr>
+              <w:jc w:val="center"/>
+            </w:pPr>
+            <w:r>
+              <w:t>1</w:t>
+            </w:r>
+          </w:p>
+        </w:tc>
+        <w:tc>
+          <w:tcPr>
+            <w:tcW w:w="1151" w:type="dxa"/>
+            <w:noWrap/>
+            <w:hideMark/>
+          </w:tcPr>
+          <w:p>
+            <w:pPr>
+              <w:jc w:val="center"/>
+            </w:pPr>
+            <w:r>
+              <w:t>$    1.35</w:t>
+            </w:r>
+          </w:p>
+        </w:tc>
+        <w:tc>
+          <w:tcPr>
+            <w:tcW w:w="2221" w:type="dxa"/>
+            <w:noWrap/>
+            <w:hideMark/>
+          </w:tcPr>
+          <w:p>
+            <w:pPr>
+              <w:jc w:val="center"/>
+              <w:rPr>
+                <w:u w:val="single"/>
+              </w:rPr>
+            </w:pPr>
+            <w:hyperlink r:id="rId29" w:tgtFrame="_parent" w:history="1">
+              <w:r>
+                <w:rPr>
+                  <w:rStyle w:val="Hyperlink"/>
+                </w:rPr>
+                <w:t>3x 3.5mm Terminal</w:t>
+              </w:r>
+            </w:hyperlink>
+          </w:p>
+        </w:tc>
+      </w:tr>
+      <w:tr>
+        <w:trPr>
+          <w:trHeight w:val="288"/>
+          <w:jc w:val="center"/>
+        </w:trPr>
+        <w:tc>
+          <w:tcPr>
+            <w:tcW w:w="2294" w:type="dxa"/>
+            <w:noWrap/>
+            <w:hideMark/>
+          </w:tcPr>
+          <w:p>
+            <w:pPr>
+              <w:jc w:val="center"/>
+            </w:pPr>
+            <w:r>
+              <w:t>Capacitor</w:t>
+            </w:r>
+          </w:p>
+        </w:tc>
+        <w:tc>
+          <w:tcPr>
+            <w:tcW w:w="986" w:type="dxa"/>
+            <w:noWrap/>
+            <w:hideMark/>
+          </w:tcPr>
+          <w:p>
+            <w:pPr>
+              <w:jc w:val="center"/>
+            </w:pPr>
+            <w:r>
+              <w:t>1</w:t>
+            </w:r>
+          </w:p>
+        </w:tc>
+        <w:tc>
+          <w:tcPr>
+            <w:tcW w:w="1151" w:type="dxa"/>
+            <w:noWrap/>
+            <w:hideMark/>
+          </w:tcPr>
+          <w:p>
+            <w:pPr>
+              <w:jc w:val="center"/>
+            </w:pPr>
+            <w:r>
+              <w:t>$    0.13</w:t>
+            </w:r>
+          </w:p>
+        </w:tc>
+        <w:tc>
+          <w:tcPr>
+            <w:tcW w:w="2221" w:type="dxa"/>
+            <w:noWrap/>
+            <w:hideMark/>
+          </w:tcPr>
+          <w:p>
+            <w:pPr>
+              <w:jc w:val="center"/>
+              <w:rPr>
+                <w:u w:val="single"/>
+              </w:rPr>
+            </w:pPr>
+            <w:hyperlink r:id="rId30" w:tgtFrame="_parent" w:history="1">
+              <w:r>
+                <w:rPr>
+                  <w:rStyle w:val="Hyperlink"/>
+                </w:rPr>
+                <w:t>10u TH Cap</w:t>
+              </w:r>
+            </w:hyperlink>
+          </w:p>
+        </w:tc>
+      </w:tr>
+      <w:tr>
+        <w:trPr>
+          <w:trHeight w:val="288"/>
+          <w:jc w:val="center"/>
+        </w:trPr>
+        <w:tc>
+          <w:tcPr>
+            <w:tcW w:w="2294" w:type="dxa"/>
+            <w:noWrap/>
+            <w:hideMark/>
+          </w:tcPr>
+          <w:p>
+            <w:pPr>
+              <w:jc w:val="center"/>
+            </w:pPr>
+            <w:r>
+              <w:t>Resistor</w:t>
+            </w:r>
+          </w:p>
+        </w:tc>
+        <w:tc>
+          <w:tcPr>
+            <w:tcW w:w="986" w:type="dxa"/>
+            <w:noWrap/>
+            <w:hideMark/>
+          </w:tcPr>
+          <w:p>
+            <w:pPr>
+              <w:jc w:val="center"/>
+            </w:pPr>
+            <w:r>
+              <w:t>1</w:t>
+            </w:r>
+          </w:p>
+        </w:tc>
+        <w:tc>
+          <w:tcPr>
+            <w:tcW w:w="1151" w:type="dxa"/>
+            <w:noWrap/>
+            <w:hideMark/>
+          </w:tcPr>
+          <w:p>
+            <w:pPr>
+              <w:jc w:val="center"/>
+            </w:pPr>
+            <w:r>
+              <w:t>$    0.10</w:t>
+            </w:r>
+          </w:p>
+        </w:tc>
+        <w:tc>
+          <w:tcPr>
+            <w:tcW w:w="2221" w:type="dxa"/>
+            <w:noWrap/>
+            <w:hideMark/>
+          </w:tcPr>
+          <w:p>
+            <w:pPr>
+              <w:jc w:val="center"/>
+              <w:rPr>
+                <w:u w:val="single"/>
+              </w:rPr>
+            </w:pPr>
+            <w:hyperlink r:id="rId31" w:tgtFrame="_parent" w:history="1">
+              <w:r>
+                <w:rPr>
+                  <w:rStyle w:val="Hyperlink"/>
+                </w:rPr>
+                <w:t>10k TH Res</w:t>
+              </w:r>
+            </w:hyperlink>
+          </w:p>
+        </w:tc>
+      </w:tr>
+      <w:tr>
+        <w:trPr>
+          <w:trHeight w:val="288"/>
+          <w:jc w:val="center"/>
+        </w:trPr>
+        <w:tc>
+          <w:tcPr>
+            <w:tcW w:w="2294" w:type="dxa"/>
+            <w:noWrap/>
+            <w:hideMark/>
+          </w:tcPr>
+          <w:p>
+            <w:pPr>
+              <w:jc w:val="center"/>
+            </w:pPr>
+            <w:r>
+              <w:t>40 Pin Header</w:t>
+            </w:r>
+          </w:p>
+        </w:tc>
+        <w:tc>
+          <w:tcPr>
+            <w:tcW w:w="986" w:type="dxa"/>
+            <w:noWrap/>
+            <w:hideMark/>
+          </w:tcPr>
+          <w:p>
+            <w:pPr>
+              <w:jc w:val="center"/>
+            </w:pPr>
+            <w:r>
+              <w:t>1</w:t>
+            </w:r>
+          </w:p>
+        </w:tc>
+        <w:tc>
+          <w:tcPr>
+            <w:tcW w:w="1151" w:type="dxa"/>
+            <w:noWrap/>
+            <w:hideMark/>
+          </w:tcPr>
+          <w:p>
+            <w:pPr>
+              <w:jc w:val="center"/>
+            </w:pPr>
+            <w:r>
+              <w:t>$    0.95</w:t>
+            </w:r>
+          </w:p>
+        </w:tc>
+        <w:tc>
+          <w:tcPr>
+            <w:tcW w:w="2221" w:type="dxa"/>
+            <w:noWrap/>
+            <w:hideMark/>
+          </w:tcPr>
+          <w:p>
+            <w:pPr>
+              <w:jc w:val="center"/>
+              <w:rPr>
+                <w:u w:val="single"/>
+              </w:rPr>
+            </w:pPr>
+            <w:hyperlink r:id="rId32" w:tgtFrame="_parent" w:history="1">
+              <w:r>
+                <w:rPr>
+                  <w:rStyle w:val="Hyperlink"/>
+                </w:rPr>
+                <w:t>Pi Header</w:t>
+              </w:r>
+            </w:hyperlink>
+          </w:p>
+        </w:tc>
+      </w:tr>
+      <w:tr>
+        <w:trPr>
+          <w:trHeight w:val="288"/>
+          <w:jc w:val="center"/>
+        </w:trPr>
+        <w:tc>
+          <w:tcPr>
+            <w:tcW w:w="2294" w:type="dxa"/>
+            <w:noWrap/>
+            <w:hideMark/>
+          </w:tcPr>
+          <w:p>
+            <w:pPr>
+              <w:jc w:val="center"/>
+            </w:pPr>
+            <w:r>
+              <w:t>Stepper Motor Header</w:t>
+            </w:r>
+          </w:p>
+        </w:tc>
+        <w:tc>
+          <w:tcPr>
+            <w:tcW w:w="986" w:type="dxa"/>
+            <w:noWrap/>
+            <w:hideMark/>
+          </w:tcPr>
+          <w:p>
+            <w:pPr>
+              <w:jc w:val="center"/>
+            </w:pPr>
+            <w:r>
+              <w:t>1</w:t>
+            </w:r>
+          </w:p>
+        </w:tc>
+        <w:tc>
+          <w:tcPr>
+            <w:tcW w:w="1151" w:type="dxa"/>
+            <w:noWrap/>
+            <w:hideMark/>
+          </w:tcPr>
+          <w:p>
+            <w:pPr>
+              <w:jc w:val="center"/>
+            </w:pPr>
+            <w:r>
+              <w:t>$    0.20</w:t>
+            </w:r>
+          </w:p>
+        </w:tc>
+        <w:tc>
+          <w:tcPr>
+            <w:tcW w:w="2221" w:type="dxa"/>
+            <w:noWrap/>
+            <w:hideMark/>
+          </w:tcPr>
+          <w:p>
+            <w:pPr>
+              <w:jc w:val="center"/>
+              <w:rPr>
+                <w:u w:val="single"/>
+              </w:rPr>
+            </w:pPr>
+            <w:hyperlink r:id="rId33" w:tgtFrame="_parent" w:history="1">
+              <w:r>
+                <w:rPr>
+                  <w:rStyle w:val="Hyperlink"/>
+                </w:rPr>
+                <w:t>4 Pin Right Angle</w:t>
+              </w:r>
+            </w:hyperlink>
+          </w:p>
+        </w:tc>
+      </w:tr>
+      <w:tr>
+        <w:trPr>
+          <w:trHeight w:val="288"/>
+          <w:jc w:val="center"/>
+        </w:trPr>
+        <w:tc>
+          <w:tcPr>
+            <w:tcW w:w="2294" w:type="dxa"/>
+            <w:tcBorders>
+              <w:bottom w:val="single" w:sz="4" w:space="0" w:color="auto"/>
+            </w:tcBorders>
+            <w:noWrap/>
+            <w:hideMark/>
+          </w:tcPr>
+          <w:p>
+            <w:pPr>
+              <w:jc w:val="center"/>
+            </w:pPr>
+            <w:r>
+              <w:t>A4988 Female Pins</w:t>
+            </w:r>
+          </w:p>
+        </w:tc>
+        <w:tc>
+          <w:tcPr>
+            <w:tcW w:w="986" w:type="dxa"/>
+            <w:tcBorders>
+              <w:bottom w:val="single" w:sz="4" w:space="0" w:color="auto"/>
+            </w:tcBorders>
+            <w:noWrap/>
+            <w:hideMark/>
+          </w:tcPr>
+          <w:p>
+            <w:pPr>
+              <w:jc w:val="center"/>
+            </w:pPr>
+            <w:r>
+              <w:t>2</w:t>
+            </w:r>
+          </w:p>
+        </w:tc>
+        <w:tc>
+          <w:tcPr>
+            <w:tcW w:w="1151" w:type="dxa"/>
+            <w:tcBorders>
+              <w:bottom w:val="single" w:sz="4" w:space="0" w:color="auto"/>
+            </w:tcBorders>
+            <w:noWrap/>
+            <w:hideMark/>
+          </w:tcPr>
+          <w:p>
+            <w:pPr>
+              <w:jc w:val="center"/>
+            </w:pPr>
+            <w:r>
+              <w:t>$    1.30</w:t>
+            </w:r>
+          </w:p>
+        </w:tc>
+        <w:tc>
+          <w:tcPr>
+            <w:tcW w:w="2221" w:type="dxa"/>
+            <w:tcBorders>
+              <w:bottom w:val="single" w:sz="4" w:space="0" w:color="auto"/>
+            </w:tcBorders>
+            <w:noWrap/>
+            <w:hideMark/>
+          </w:tcPr>
+          <w:p>
+            <w:pPr>
+              <w:jc w:val="center"/>
+              <w:rPr>
+                <w:u w:val="single"/>
+              </w:rPr>
+            </w:pPr>
+            <w:hyperlink r:id="rId34" w:tgtFrame="_parent" w:history="1">
+              <w:r>
+                <w:rPr>
+                  <w:rStyle w:val="Hyperlink"/>
+                </w:rPr>
+                <w:t>2x Female Headers</w:t>
+              </w:r>
+            </w:hyperlink>
+          </w:p>
+        </w:tc>
+      </w:tr>
+    </w:tbl>
+    <w:p>
+      <w:pPr>
+        <w:jc w:val="center"/>
         <w:rPr>
           <w:b/>
           <w:bCs/>
@@ -3468,7 +5726,6 @@
   <w:style w:type="character" w:default="1" w:styleId="DefaultParagraphFont">
     <w:name w:val="Default Paragraph Font"/>
     <w:uiPriority w:val="1"/>
-    <w:semiHidden/>
     <w:unhideWhenUsed/>
   </w:style>
   <w:style w:type="table" w:default="1" w:styleId="TableNormal">
@@ -3547,6 +5804,18 @@
       <w:color w:val="44546A" w:themeColor="text2"/>
       <w:sz w:val="18"/>
       <w:szCs w:val="18"/>
+    </w:rPr>
+  </w:style>
+  <w:style w:type="character" w:styleId="UnresolvedMention">
+    <w:name w:val="Unresolved Mention"/>
+    <w:basedOn w:val="DefaultParagraphFont"/>
+    <w:uiPriority w:val="99"/>
+    <w:semiHidden/>
+    <w:unhideWhenUsed/>
+    <w:rsid w:val="008E58C0"/>
+    <w:rPr>
+      <w:color w:val="605E5C"/>
+      <w:shd w:val="clear" w:color="auto" w:fill="E1DFDD"/>
     </w:rPr>
   </w:style>
 </w:styles>

</xml_diff>

<commit_message>
Working on new version of dispenser with bottom plate and feet
</commit_message>
<xml_diff>
--- a/documentation/user_guide/unl_cchil_precise_dispenser_guide.docx
+++ b/documentation/user_guide/unl_cchil_precise_dispenser_guide.docx
@@ -45,7 +45,16 @@
         <w:jc w:val="center"/>
       </w:pPr>
       <w:r>
-        <w:t>7 March 2021</w:t>
+        <w:t>9</w:t>
+      </w:r>
+      <w:r>
+        <w:t xml:space="preserve"> </w:t>
+      </w:r>
+      <w:r>
+        <w:t>April</w:t>
+      </w:r>
+      <w:r>
+        <w:t xml:space="preserve"> 2021</w:t>
       </w:r>
     </w:p>
     <w:p>
@@ -53,7 +62,10 @@
         <w:jc w:val="center"/>
       </w:pPr>
       <w:r>
-        <w:t>V0.1</w:t>
+        <w:t>V0.</w:t>
+      </w:r>
+      <w:r>
+        <w:t>3</w:t>
       </w:r>
     </w:p>
     <w:p>
@@ -252,10 +264,9 @@
           <w:b/>
           <w:bCs/>
         </w:rPr>
-        <w:t>Circuit Descriptions</w:t>
-      </w:r>
-    </w:p>
-    <w:p/>
+        <w:t>Dispenser Design</w:t>
+      </w:r>
+    </w:p>
     <w:p>
       <w:pPr>
         <w:rPr>
@@ -263,620 +274,659 @@
           <w:bCs/>
         </w:rPr>
       </w:pPr>
-      <w:r>
+    </w:p>
+    <w:p>
+      <w:pPr>
         <w:rPr>
           <w:b/>
           <w:bCs/>
         </w:rPr>
-        <w:t>Python Class Definition</w:t>
-      </w:r>
-    </w:p>
-    <w:p/>
-    <w:p>
-      <w:pPr>
-        <w:rPr>
-          <w:rFonts w:ascii="Courier New" w:hAnsi="Courier New" w:cs="Courier New"/>
-          <w:sz w:val="18"/>
-          <w:szCs w:val="18"/>
-        </w:rPr>
-      </w:pPr>
-      <w:r>
-        <w:rPr>
-          <w:rFonts w:ascii="Courier New" w:hAnsi="Courier New" w:cs="Courier New"/>
-          <w:sz w:val="18"/>
-          <w:szCs w:val="18"/>
-        </w:rPr>
-        <w:t>class PreciseDispenser</w:t>
-      </w:r>
-    </w:p>
-    <w:p>
-      <w:pPr>
-        <w:rPr>
-          <w:rFonts w:ascii="Courier New" w:hAnsi="Courier New" w:cs="Courier New"/>
-          <w:sz w:val="18"/>
-          <w:szCs w:val="18"/>
-        </w:rPr>
-      </w:pPr>
-      <w:r>
-        <w:rPr>
-          <w:rFonts w:ascii="Courier New" w:hAnsi="Courier New" w:cs="Courier New"/>
-          <w:sz w:val="18"/>
-          <w:szCs w:val="18"/>
-        </w:rPr>
-        <w:tab/>
-      </w:r>
-      <w:r>
-        <w:rPr>
-          <w:rFonts w:ascii="Courier New" w:hAnsi="Courier New" w:cs="Courier New"/>
+      </w:pPr>
+      <w:r>
+        <w:rPr>
           <w:b/>
           <w:bCs/>
-          <w:sz w:val="18"/>
-          <w:szCs w:val="18"/>
-        </w:rPr>
-        <w:t>__init__</w:t>
-      </w:r>
-      <w:r>
-        <w:rPr>
-          <w:rFonts w:ascii="Courier New" w:hAnsi="Courier New" w:cs="Courier New"/>
-          <w:sz w:val="18"/>
-          <w:szCs w:val="18"/>
-        </w:rPr>
-        <w:t>(</w:t>
-      </w:r>
-      <w:r>
-        <w:rPr>
-          <w:rFonts w:ascii="Courier New" w:hAnsi="Courier New" w:cs="Courier New"/>
-          <w:sz w:val="18"/>
-          <w:szCs w:val="18"/>
-        </w:rPr>
-        <w:t xml:space="preserve">loaded_treats, </w:t>
-      </w:r>
-      <w:r>
-        <w:rPr>
-          <w:rFonts w:ascii="Courier New" w:hAnsi="Courier New" w:cs="Courier New"/>
-          <w:sz w:val="18"/>
-          <w:szCs w:val="18"/>
-        </w:rPr>
-        <w:t>timeout=1</w:t>
-      </w:r>
-      <w:r>
-        <w:rPr>
-          <w:rFonts w:ascii="Courier New" w:hAnsi="Courier New" w:cs="Courier New"/>
-          <w:sz w:val="18"/>
-          <w:szCs w:val="18"/>
-        </w:rPr>
-        <w:t>)</w:t>
-      </w:r>
-    </w:p>
-    <w:p>
-      <w:pPr>
-        <w:ind w:left="1440"/>
-        <w:rPr>
-          <w:rFonts w:ascii="Courier New" w:hAnsi="Courier New" w:cs="Courier New"/>
-          <w:sz w:val="18"/>
-          <w:szCs w:val="18"/>
-        </w:rPr>
-      </w:pPr>
-      <w:r>
-        <w:rPr>
-          <w:rFonts w:ascii="Courier New" w:hAnsi="Courier New" w:cs="Courier New"/>
-          <w:sz w:val="18"/>
-          <w:szCs w:val="18"/>
-        </w:rPr>
-        <w:t>Initializer for the canine treat dispenser, configures control variables and Pi GPIO.</w:t>
-      </w:r>
-    </w:p>
-    <w:p>
-      <w:pPr>
-        <w:ind w:left="1440"/>
-        <w:rPr>
-          <w:rFonts w:ascii="Courier New" w:hAnsi="Courier New" w:cs="Courier New"/>
-          <w:sz w:val="18"/>
-          <w:szCs w:val="18"/>
-        </w:rPr>
-      </w:pPr>
-      <w:r>
-        <w:rPr>
-          <w:rFonts w:ascii="Courier New" w:hAnsi="Courier New" w:cs="Courier New"/>
-          <w:sz w:val="18"/>
-          <w:szCs w:val="18"/>
-        </w:rPr>
-        <w:t>:param loaded_treats: The number of treats that are loaded into the dispenser for this session.  Defaults to max, 59 treats.</w:t>
-      </w:r>
-    </w:p>
-    <w:p>
-      <w:pPr>
-        <w:ind w:left="1440"/>
-        <w:rPr>
-          <w:rFonts w:ascii="Courier New" w:hAnsi="Courier New" w:cs="Courier New"/>
-          <w:sz w:val="18"/>
-          <w:szCs w:val="18"/>
-        </w:rPr>
-      </w:pPr>
-      <w:r>
-        <w:rPr>
-          <w:rFonts w:ascii="Courier New" w:hAnsi="Courier New" w:cs="Courier New"/>
-          <w:sz w:val="18"/>
-          <w:szCs w:val="18"/>
-        </w:rPr>
-        <w:t>:param timeout: The amount of time before the dispenser throw an error between dispensation events</w:t>
-      </w:r>
-    </w:p>
-    <w:p>
-      <w:pPr>
-        <w:ind w:left="1440"/>
-        <w:rPr>
-          <w:rFonts w:ascii="Courier New" w:hAnsi="Courier New" w:cs="Courier New"/>
-          <w:sz w:val="18"/>
-          <w:szCs w:val="18"/>
-        </w:rPr>
-      </w:pPr>
-      <w:r>
-        <w:rPr>
-          <w:rFonts w:ascii="Courier New" w:hAnsi="Courier New" w:cs="Courier New"/>
-          <w:sz w:val="18"/>
-          <w:szCs w:val="18"/>
-        </w:rPr>
-        <w:lastRenderedPageBreak/>
-        <w:t>:param version: The HAT version that is being used, "BB" for breadboard and "P" for production</w:t>
-      </w:r>
-    </w:p>
-    <w:p>
-      <w:pPr>
-        <w:ind w:left="720" w:firstLine="720"/>
-        <w:rPr>
-          <w:rFonts w:ascii="Courier New" w:hAnsi="Courier New" w:cs="Courier New"/>
-          <w:sz w:val="18"/>
-          <w:szCs w:val="18"/>
-        </w:rPr>
-      </w:pPr>
-      <w:r>
-        <w:rPr>
-          <w:rFonts w:ascii="Courier New" w:hAnsi="Courier New" w:cs="Courier New"/>
-          <w:sz w:val="18"/>
-          <w:szCs w:val="18"/>
-        </w:rPr>
-        <w:t>:returns: None.</w:t>
-      </w:r>
-    </w:p>
-    <w:p>
-      <w:pPr>
-        <w:ind w:firstLine="720"/>
-        <w:rPr>
-          <w:rFonts w:ascii="Courier New" w:hAnsi="Courier New" w:cs="Courier New"/>
-          <w:sz w:val="18"/>
-          <w:szCs w:val="18"/>
-        </w:rPr>
-      </w:pPr>
-      <w:r>
-        <w:rPr>
-          <w:rFonts w:ascii="Courier New" w:hAnsi="Courier New" w:cs="Courier New"/>
+        </w:rPr>
+        <w:t>Circuit Descriptions</w:t>
+      </w:r>
+    </w:p>
+    <w:p/>
+    <w:p>
+      <w:pPr>
+        <w:rPr>
           <w:b/>
           <w:bCs/>
-          <w:sz w:val="18"/>
-          <w:szCs w:val="18"/>
-        </w:rPr>
-        <w:t>dispense_treat</w:t>
-      </w:r>
-      <w:r>
-        <w:rPr>
-          <w:rFonts w:ascii="Courier New" w:hAnsi="Courier New" w:cs="Courier New"/>
-          <w:sz w:val="18"/>
-          <w:szCs w:val="18"/>
-        </w:rPr>
-        <w:t>()</w:t>
-      </w:r>
-    </w:p>
-    <w:p>
-      <w:pPr>
-        <w:ind w:left="1440"/>
-        <w:rPr>
-          <w:rFonts w:ascii="Courier New" w:hAnsi="Courier New" w:cs="Courier New"/>
-          <w:sz w:val="18"/>
-          <w:szCs w:val="18"/>
-        </w:rPr>
-      </w:pPr>
-      <w:r>
-        <w:rPr>
-          <w:rFonts w:ascii="Courier New" w:hAnsi="Courier New" w:cs="Courier New"/>
-          <w:sz w:val="18"/>
-          <w:szCs w:val="18"/>
-        </w:rPr>
-        <w:t>Function to dispense a single treat.  Should not be used, use dispense_treats for error handling.</w:t>
-      </w:r>
-    </w:p>
-    <w:p>
-      <w:pPr>
-        <w:rPr>
-          <w:rFonts w:ascii="Courier New" w:hAnsi="Courier New" w:cs="Courier New"/>
-          <w:sz w:val="18"/>
-          <w:szCs w:val="18"/>
-        </w:rPr>
-      </w:pPr>
-    </w:p>
-    <w:p>
-      <w:pPr>
-        <w:ind w:left="1440"/>
-        <w:rPr>
-          <w:rFonts w:ascii="Courier New" w:hAnsi="Courier New" w:cs="Courier New"/>
-          <w:sz w:val="18"/>
-          <w:szCs w:val="18"/>
-        </w:rPr>
-      </w:pPr>
-      <w:r>
-        <w:rPr>
-          <w:rFonts w:ascii="Courier New" w:hAnsi="Courier New" w:cs="Courier New"/>
-          <w:sz w:val="18"/>
-          <w:szCs w:val="18"/>
-        </w:rPr>
-        <w:t>:returns: True for successful dispensation of a single treat, False for a failure to dispense the treat.</w:t>
-      </w:r>
-    </w:p>
-    <w:p>
-      <w:pPr>
-        <w:rPr>
-          <w:rFonts w:ascii="Courier New" w:hAnsi="Courier New" w:cs="Courier New"/>
-          <w:sz w:val="18"/>
-          <w:szCs w:val="18"/>
-        </w:rPr>
-      </w:pPr>
-      <w:r>
-        <w:rPr>
-          <w:rFonts w:ascii="Courier New" w:hAnsi="Courier New" w:cs="Courier New"/>
-          <w:sz w:val="18"/>
-          <w:szCs w:val="18"/>
-        </w:rPr>
-        <w:tab/>
-      </w:r>
-      <w:r>
-        <w:rPr>
-          <w:rFonts w:ascii="Courier New" w:hAnsi="Courier New" w:cs="Courier New"/>
+        </w:rPr>
+      </w:pPr>
+      <w:r>
+        <w:rPr>
           <w:b/>
           <w:bCs/>
-          <w:sz w:val="18"/>
-          <w:szCs w:val="18"/>
-        </w:rPr>
-        <w:t>dispense_treats</w:t>
-      </w:r>
-      <w:r>
-        <w:rPr>
-          <w:rFonts w:ascii="Courier New" w:hAnsi="Courier New" w:cs="Courier New"/>
-          <w:sz w:val="18"/>
-          <w:szCs w:val="18"/>
-        </w:rPr>
-        <w:t>(num_treats)</w:t>
-      </w:r>
-    </w:p>
-    <w:p>
-      <w:pPr>
-        <w:ind w:left="1440"/>
-        <w:rPr>
-          <w:rFonts w:ascii="Courier New" w:hAnsi="Courier New" w:cs="Courier New"/>
-          <w:sz w:val="18"/>
-          <w:szCs w:val="18"/>
-        </w:rPr>
-      </w:pPr>
-      <w:r>
-        <w:rPr>
-          <w:rFonts w:ascii="Courier New" w:hAnsi="Courier New" w:cs="Courier New"/>
-          <w:sz w:val="18"/>
-          <w:szCs w:val="18"/>
-        </w:rPr>
-        <w:t>Dispenses the specified number of treats.  If the requested number of treats is greater than the remaining treats, a ValueError is thrown.  If the treat dispenser</w:t>
-      </w:r>
-      <w:r>
-        <w:rPr>
-          <w:rFonts w:ascii="Courier New" w:hAnsi="Courier New" w:cs="Courier New"/>
-          <w:sz w:val="18"/>
-          <w:szCs w:val="18"/>
-        </w:rPr>
-        <w:t xml:space="preserve"> </w:t>
-      </w:r>
-      <w:r>
-        <w:rPr>
-          <w:rFonts w:ascii="Courier New" w:hAnsi="Courier New" w:cs="Courier New"/>
-          <w:sz w:val="18"/>
-          <w:szCs w:val="18"/>
-        </w:rPr>
-        <w:t>loop times out, a ValueError is thrown.</w:t>
-      </w:r>
-    </w:p>
-    <w:p>
-      <w:pPr>
-        <w:rPr>
-          <w:rFonts w:ascii="Courier New" w:hAnsi="Courier New" w:cs="Courier New"/>
-          <w:sz w:val="18"/>
-          <w:szCs w:val="18"/>
-        </w:rPr>
-      </w:pPr>
-    </w:p>
-    <w:p>
-      <w:pPr>
-        <w:rPr>
-          <w:rFonts w:ascii="Courier New" w:hAnsi="Courier New" w:cs="Courier New"/>
-          <w:sz w:val="18"/>
-          <w:szCs w:val="18"/>
-        </w:rPr>
-      </w:pPr>
-      <w:r>
-        <w:rPr>
-          <w:rFonts w:ascii="Courier New" w:hAnsi="Courier New" w:cs="Courier New"/>
-          <w:sz w:val="18"/>
-          <w:szCs w:val="18"/>
-        </w:rPr>
-        <w:t xml:space="preserve">        </w:t>
-      </w:r>
-      <w:r>
-        <w:rPr>
-          <w:rFonts w:ascii="Courier New" w:hAnsi="Courier New" w:cs="Courier New"/>
-          <w:sz w:val="18"/>
-          <w:szCs w:val="18"/>
-        </w:rPr>
-        <w:tab/>
-      </w:r>
-      <w:r>
-        <w:rPr>
-          <w:rFonts w:ascii="Courier New" w:hAnsi="Courier New" w:cs="Courier New"/>
-          <w:sz w:val="18"/>
-          <w:szCs w:val="18"/>
-        </w:rPr>
-        <w:t>:param num_treats: A number between 1 and the remaining number of treats.</w:t>
-      </w:r>
-    </w:p>
-    <w:p>
-      <w:pPr>
-        <w:rPr>
-          <w:rFonts w:ascii="Courier New" w:hAnsi="Courier New" w:cs="Courier New"/>
-          <w:sz w:val="18"/>
-          <w:szCs w:val="18"/>
-        </w:rPr>
-      </w:pPr>
-      <w:r>
-        <w:rPr>
-          <w:rFonts w:ascii="Courier New" w:hAnsi="Courier New" w:cs="Courier New"/>
-          <w:sz w:val="18"/>
-          <w:szCs w:val="18"/>
-        </w:rPr>
-        <w:t xml:space="preserve">        </w:t>
-      </w:r>
-      <w:r>
-        <w:rPr>
-          <w:rFonts w:ascii="Courier New" w:hAnsi="Courier New" w:cs="Courier New"/>
-          <w:sz w:val="18"/>
-          <w:szCs w:val="18"/>
-        </w:rPr>
-        <w:tab/>
-      </w:r>
-      <w:r>
-        <w:rPr>
-          <w:rFonts w:ascii="Courier New" w:hAnsi="Courier New" w:cs="Courier New"/>
-          <w:sz w:val="18"/>
-          <w:szCs w:val="18"/>
-        </w:rPr>
-        <w:t>:returns: None.  Throws ValueError when an error event is encountered.</w:t>
-      </w:r>
-      <w:r>
-        <w:rPr>
-          <w:rFonts w:ascii="Courier New" w:hAnsi="Courier New" w:cs="Courier New"/>
-          <w:sz w:val="18"/>
-          <w:szCs w:val="18"/>
-        </w:rPr>
-        <w:tab/>
-      </w:r>
-      <w:r>
-        <w:rPr>
-          <w:rFonts w:ascii="Courier New" w:hAnsi="Courier New" w:cs="Courier New"/>
+        </w:rPr>
+        <w:br w:type="page"/>
+      </w:r>
+    </w:p>
+    <w:p>
+      <w:pPr>
+        <w:rPr>
           <w:b/>
           <w:bCs/>
-          <w:sz w:val="18"/>
-          <w:szCs w:val="18"/>
-        </w:rPr>
-        <w:t>treat_dispensed</w:t>
-      </w:r>
-      <w:r>
-        <w:rPr>
-          <w:rFonts w:ascii="Courier New" w:hAnsi="Courier New" w:cs="Courier New"/>
-          <w:sz w:val="18"/>
-          <w:szCs w:val="18"/>
-        </w:rPr>
-        <w:t>(channel):</w:t>
-      </w:r>
-    </w:p>
-    <w:p>
-      <w:pPr>
-        <w:ind w:left="1440"/>
-        <w:rPr>
-          <w:rFonts w:ascii="Courier New" w:hAnsi="Courier New" w:cs="Courier New"/>
-          <w:sz w:val="18"/>
-          <w:szCs w:val="18"/>
-        </w:rPr>
-      </w:pPr>
-      <w:r>
-        <w:rPr>
-          <w:rFonts w:ascii="Courier New" w:hAnsi="Courier New" w:cs="Courier New"/>
-          <w:sz w:val="18"/>
-          <w:szCs w:val="18"/>
-        </w:rPr>
-        <w:t>A callback function for when a treat is dispensed.  This is detected on the falling edge of the IR break beam.</w:t>
-      </w:r>
-    </w:p>
-    <w:p>
-      <w:pPr>
-        <w:rPr>
-          <w:rFonts w:ascii="Courier New" w:hAnsi="Courier New" w:cs="Courier New"/>
-          <w:sz w:val="18"/>
-          <w:szCs w:val="18"/>
-        </w:rPr>
-      </w:pPr>
-    </w:p>
-    <w:p>
-      <w:pPr>
-        <w:rPr>
-          <w:rFonts w:ascii="Courier New" w:hAnsi="Courier New" w:cs="Courier New"/>
-          <w:sz w:val="18"/>
-          <w:szCs w:val="18"/>
-        </w:rPr>
-      </w:pPr>
-      <w:r>
-        <w:rPr>
-          <w:rFonts w:ascii="Courier New" w:hAnsi="Courier New" w:cs="Courier New"/>
-          <w:sz w:val="18"/>
-          <w:szCs w:val="18"/>
-        </w:rPr>
-        <w:t xml:space="preserve">       </w:t>
-      </w:r>
-      <w:r>
-        <w:rPr>
-          <w:rFonts w:ascii="Courier New" w:hAnsi="Courier New" w:cs="Courier New"/>
-          <w:sz w:val="18"/>
-          <w:szCs w:val="18"/>
-        </w:rPr>
-        <w:tab/>
-      </w:r>
-      <w:r>
-        <w:rPr>
-          <w:rFonts w:ascii="Courier New" w:hAnsi="Courier New" w:cs="Courier New"/>
-          <w:sz w:val="18"/>
-          <w:szCs w:val="18"/>
-        </w:rPr>
-        <w:t>:param channel: The channel to identify the callback source.</w:t>
-      </w:r>
-    </w:p>
-    <w:p>
-      <w:pPr>
-        <w:rPr>
-          <w:rFonts w:ascii="Courier New" w:hAnsi="Courier New" w:cs="Courier New"/>
-          <w:sz w:val="18"/>
-          <w:szCs w:val="18"/>
-        </w:rPr>
-      </w:pPr>
-      <w:r>
-        <w:rPr>
-          <w:rFonts w:ascii="Courier New" w:hAnsi="Courier New" w:cs="Courier New"/>
-          <w:sz w:val="18"/>
-          <w:szCs w:val="18"/>
-        </w:rPr>
-        <w:t xml:space="preserve">        </w:t>
-      </w:r>
-      <w:r>
-        <w:rPr>
-          <w:rFonts w:ascii="Courier New" w:hAnsi="Courier New" w:cs="Courier New"/>
-          <w:sz w:val="18"/>
-          <w:szCs w:val="18"/>
-        </w:rPr>
-        <w:tab/>
-      </w:r>
-      <w:r>
-        <w:rPr>
-          <w:rFonts w:ascii="Courier New" w:hAnsi="Courier New" w:cs="Courier New"/>
-          <w:sz w:val="18"/>
-          <w:szCs w:val="18"/>
-        </w:rPr>
-        <w:t>:returns: None.</w:t>
-      </w:r>
-      <w:r>
-        <w:rPr>
-          <w:rFonts w:ascii="Courier New" w:hAnsi="Courier New" w:cs="Courier New"/>
-          <w:sz w:val="18"/>
-          <w:szCs w:val="18"/>
-        </w:rPr>
-        <w:tab/>
-      </w:r>
-    </w:p>
-    <w:p>
-      <w:pPr>
-        <w:ind w:firstLine="720"/>
-        <w:rPr>
-          <w:rFonts w:ascii="Courier New" w:hAnsi="Courier New" w:cs="Courier New"/>
-          <w:sz w:val="18"/>
-          <w:szCs w:val="18"/>
-        </w:rPr>
-      </w:pPr>
-      <w:r>
-        <w:rPr>
-          <w:rFonts w:ascii="Courier New" w:hAnsi="Courier New" w:cs="Courier New"/>
+        </w:rPr>
+      </w:pPr>
+      <w:r>
+        <w:rPr>
           <w:b/>
           <w:bCs/>
-          <w:sz w:val="18"/>
-          <w:szCs w:val="18"/>
-        </w:rPr>
-        <w:t>close</w:t>
-      </w:r>
-      <w:r>
-        <w:rPr>
-          <w:rFonts w:ascii="Courier New" w:hAnsi="Courier New" w:cs="Courier New"/>
-          <w:sz w:val="18"/>
-          <w:szCs w:val="18"/>
-        </w:rPr>
-        <w:t>()</w:t>
-      </w:r>
-    </w:p>
-    <w:p>
-      <w:pPr>
-        <w:ind w:left="720" w:firstLine="720"/>
-        <w:rPr>
-          <w:rFonts w:ascii="Courier New" w:hAnsi="Courier New" w:cs="Courier New"/>
-          <w:sz w:val="18"/>
-          <w:szCs w:val="18"/>
-        </w:rPr>
-      </w:pPr>
-      <w:r>
-        <w:rPr>
-          <w:rFonts w:ascii="Courier New" w:hAnsi="Courier New" w:cs="Courier New"/>
-          <w:sz w:val="18"/>
-          <w:szCs w:val="18"/>
-        </w:rPr>
-        <w:t>Closes the dispenser object and cleans up the GPIO assignments.</w:t>
-      </w:r>
-    </w:p>
-    <w:p>
-      <w:pPr>
-        <w:ind w:firstLine="720"/>
-        <w:rPr>
-          <w:rFonts w:ascii="Courier New" w:hAnsi="Courier New" w:cs="Courier New"/>
-          <w:sz w:val="18"/>
-          <w:szCs w:val="18"/>
-        </w:rPr>
-      </w:pPr>
-    </w:p>
-    <w:p>
-      <w:pPr>
-        <w:ind w:firstLine="720"/>
-        <w:rPr>
-          <w:rFonts w:ascii="Courier New" w:hAnsi="Courier New" w:cs="Courier New"/>
-          <w:sz w:val="18"/>
-          <w:szCs w:val="18"/>
-        </w:rPr>
-      </w:pPr>
-      <w:r>
-        <w:rPr>
-          <w:rFonts w:ascii="Courier New" w:hAnsi="Courier New" w:cs="Courier New"/>
-          <w:sz w:val="18"/>
-          <w:szCs w:val="18"/>
-        </w:rPr>
-        <w:t xml:space="preserve">       :returns: None.</w:t>
-      </w:r>
-    </w:p>
-    <w:p>
-      <w:pPr>
-        <w:rPr>
-          <w:rFonts w:ascii="Courier New" w:hAnsi="Courier New" w:cs="Courier New"/>
-          <w:sz w:val="18"/>
-          <w:szCs w:val="18"/>
-        </w:rPr>
-      </w:pPr>
-    </w:p>
-    <w:p>
-      <w:pPr>
-        <w:rPr>
+        </w:rPr>
+        <w:lastRenderedPageBreak/>
+        <w:t>Python Class Definition</w:t>
+      </w:r>
+    </w:p>
+    <w:p/>
+    <w:p>
+      <w:pPr>
+        <w:rPr>
+          <w:rFonts w:ascii="Courier New" w:hAnsi="Courier New" w:cs="Courier New"/>
+          <w:sz w:val="18"/>
+          <w:szCs w:val="18"/>
+        </w:rPr>
+      </w:pPr>
+      <w:r>
+        <w:rPr>
+          <w:rFonts w:ascii="Courier New" w:hAnsi="Courier New" w:cs="Courier New"/>
+          <w:sz w:val="18"/>
+          <w:szCs w:val="18"/>
+        </w:rPr>
+        <w:t>class PreciseDispenser</w:t>
+      </w:r>
+    </w:p>
+    <w:p>
+      <w:pPr>
+        <w:rPr>
+          <w:rFonts w:ascii="Courier New" w:hAnsi="Courier New" w:cs="Courier New"/>
+          <w:sz w:val="18"/>
+          <w:szCs w:val="18"/>
+        </w:rPr>
+      </w:pPr>
+      <w:r>
+        <w:rPr>
+          <w:rFonts w:ascii="Courier New" w:hAnsi="Courier New" w:cs="Courier New"/>
+          <w:sz w:val="18"/>
+          <w:szCs w:val="18"/>
+        </w:rPr>
+        <w:tab/>
+      </w:r>
+      <w:r>
+        <w:rPr>
+          <w:rFonts w:ascii="Courier New" w:hAnsi="Courier New" w:cs="Courier New"/>
           <w:b/>
           <w:bCs/>
-        </w:rPr>
-      </w:pPr>
-      <w:r>
-        <w:rPr>
+          <w:sz w:val="18"/>
+          <w:szCs w:val="18"/>
+        </w:rPr>
+        <w:t>__init__</w:t>
+      </w:r>
+      <w:r>
+        <w:rPr>
+          <w:rFonts w:ascii="Courier New" w:hAnsi="Courier New" w:cs="Courier New"/>
+          <w:sz w:val="18"/>
+          <w:szCs w:val="18"/>
+        </w:rPr>
+        <w:t>(</w:t>
+      </w:r>
+      <w:r>
+        <w:rPr>
+          <w:rFonts w:ascii="Courier New" w:hAnsi="Courier New" w:cs="Courier New"/>
+          <w:sz w:val="18"/>
+          <w:szCs w:val="18"/>
+        </w:rPr>
+        <w:t xml:space="preserve">loaded_treats, </w:t>
+      </w:r>
+      <w:r>
+        <w:rPr>
+          <w:rFonts w:ascii="Courier New" w:hAnsi="Courier New" w:cs="Courier New"/>
+          <w:sz w:val="18"/>
+          <w:szCs w:val="18"/>
+        </w:rPr>
+        <w:t>timeout=1</w:t>
+      </w:r>
+      <w:r>
+        <w:rPr>
+          <w:rFonts w:ascii="Courier New" w:hAnsi="Courier New" w:cs="Courier New"/>
+          <w:sz w:val="18"/>
+          <w:szCs w:val="18"/>
+        </w:rPr>
+        <w:t>)</w:t>
+      </w:r>
+    </w:p>
+    <w:p>
+      <w:pPr>
+        <w:ind w:left="1440"/>
+        <w:rPr>
+          <w:rFonts w:ascii="Courier New" w:hAnsi="Courier New" w:cs="Courier New"/>
+          <w:sz w:val="18"/>
+          <w:szCs w:val="18"/>
+        </w:rPr>
+      </w:pPr>
+      <w:r>
+        <w:rPr>
+          <w:rFonts w:ascii="Courier New" w:hAnsi="Courier New" w:cs="Courier New"/>
+          <w:sz w:val="18"/>
+          <w:szCs w:val="18"/>
+        </w:rPr>
+        <w:t>Initializer for the canine treat dispenser, configures control variables and Pi GPIO.</w:t>
+      </w:r>
+    </w:p>
+    <w:p>
+      <w:pPr>
+        <w:ind w:left="1440"/>
+        <w:rPr>
+          <w:rFonts w:ascii="Courier New" w:hAnsi="Courier New" w:cs="Courier New"/>
+          <w:sz w:val="18"/>
+          <w:szCs w:val="18"/>
+        </w:rPr>
+      </w:pPr>
+      <w:r>
+        <w:rPr>
+          <w:rFonts w:ascii="Courier New" w:hAnsi="Courier New" w:cs="Courier New"/>
+          <w:sz w:val="18"/>
+          <w:szCs w:val="18"/>
+        </w:rPr>
+        <w:t>:param loaded_treats: The number of treats that are loaded into the dispenser for this session.  Defaults to max, 59 treats.</w:t>
+      </w:r>
+    </w:p>
+    <w:p>
+      <w:pPr>
+        <w:ind w:left="1440"/>
+        <w:rPr>
+          <w:rFonts w:ascii="Courier New" w:hAnsi="Courier New" w:cs="Courier New"/>
+          <w:sz w:val="18"/>
+          <w:szCs w:val="18"/>
+        </w:rPr>
+      </w:pPr>
+      <w:r>
+        <w:rPr>
+          <w:rFonts w:ascii="Courier New" w:hAnsi="Courier New" w:cs="Courier New"/>
+          <w:sz w:val="18"/>
+          <w:szCs w:val="18"/>
+        </w:rPr>
+        <w:t>:param timeout: The amount of time before the dispenser throw an error between dispensation events</w:t>
+      </w:r>
+    </w:p>
+    <w:p>
+      <w:pPr>
+        <w:ind w:left="1440"/>
+        <w:rPr>
+          <w:rFonts w:ascii="Courier New" w:hAnsi="Courier New" w:cs="Courier New"/>
+          <w:sz w:val="18"/>
+          <w:szCs w:val="18"/>
+        </w:rPr>
+      </w:pPr>
+      <w:r>
+        <w:rPr>
+          <w:rFonts w:ascii="Courier New" w:hAnsi="Courier New" w:cs="Courier New"/>
+          <w:sz w:val="18"/>
+          <w:szCs w:val="18"/>
+        </w:rPr>
+        <w:t>:param version: The HAT version that is being used, "BB" for breadboard and "P" for production</w:t>
+      </w:r>
+    </w:p>
+    <w:p>
+      <w:pPr>
+        <w:ind w:left="720" w:firstLine="720"/>
+        <w:rPr>
+          <w:rFonts w:ascii="Courier New" w:hAnsi="Courier New" w:cs="Courier New"/>
+          <w:sz w:val="18"/>
+          <w:szCs w:val="18"/>
+        </w:rPr>
+      </w:pPr>
+      <w:r>
+        <w:rPr>
+          <w:rFonts w:ascii="Courier New" w:hAnsi="Courier New" w:cs="Courier New"/>
+          <w:sz w:val="18"/>
+          <w:szCs w:val="18"/>
+        </w:rPr>
+        <w:t>:returns: None.</w:t>
+      </w:r>
+    </w:p>
+    <w:p>
+      <w:pPr>
+        <w:ind w:firstLine="720"/>
+        <w:rPr>
+          <w:rFonts w:ascii="Courier New" w:hAnsi="Courier New" w:cs="Courier New"/>
+          <w:sz w:val="18"/>
+          <w:szCs w:val="18"/>
+        </w:rPr>
+      </w:pPr>
+      <w:r>
+        <w:rPr>
+          <w:rFonts w:ascii="Courier New" w:hAnsi="Courier New" w:cs="Courier New"/>
           <w:b/>
           <w:bCs/>
+          <w:sz w:val="18"/>
+          <w:szCs w:val="18"/>
+        </w:rPr>
+        <w:t>dispense_treat</w:t>
+      </w:r>
+      <w:r>
+        <w:rPr>
+          <w:rFonts w:ascii="Courier New" w:hAnsi="Courier New" w:cs="Courier New"/>
+          <w:sz w:val="18"/>
+          <w:szCs w:val="18"/>
+        </w:rPr>
+        <w:t>()</w:t>
+      </w:r>
+    </w:p>
+    <w:p>
+      <w:pPr>
+        <w:ind w:left="1440"/>
+        <w:rPr>
+          <w:rFonts w:ascii="Courier New" w:hAnsi="Courier New" w:cs="Courier New"/>
+          <w:sz w:val="18"/>
+          <w:szCs w:val="18"/>
+        </w:rPr>
+      </w:pPr>
+      <w:r>
+        <w:rPr>
+          <w:rFonts w:ascii="Courier New" w:hAnsi="Courier New" w:cs="Courier New"/>
+          <w:sz w:val="18"/>
+          <w:szCs w:val="18"/>
+        </w:rPr>
+        <w:t>Function to dispense a single treat.  Should not be used, use dispense_treats for error handling.</w:t>
+      </w:r>
+    </w:p>
+    <w:p>
+      <w:pPr>
+        <w:rPr>
+          <w:rFonts w:ascii="Courier New" w:hAnsi="Courier New" w:cs="Courier New"/>
+          <w:sz w:val="18"/>
+          <w:szCs w:val="18"/>
+        </w:rPr>
+      </w:pPr>
+    </w:p>
+    <w:p>
+      <w:pPr>
+        <w:ind w:left="1440"/>
+        <w:rPr>
+          <w:rFonts w:ascii="Courier New" w:hAnsi="Courier New" w:cs="Courier New"/>
+          <w:sz w:val="18"/>
+          <w:szCs w:val="18"/>
+        </w:rPr>
+      </w:pPr>
+      <w:r>
+        <w:rPr>
+          <w:rFonts w:ascii="Courier New" w:hAnsi="Courier New" w:cs="Courier New"/>
+          <w:sz w:val="18"/>
+          <w:szCs w:val="18"/>
+        </w:rPr>
+        <w:t>:returns: True for successful dispensation of a single treat, False for a failure to dispense the treat.</w:t>
+      </w:r>
+    </w:p>
+    <w:p>
+      <w:pPr>
+        <w:rPr>
+          <w:rFonts w:ascii="Courier New" w:hAnsi="Courier New" w:cs="Courier New"/>
+          <w:sz w:val="18"/>
+          <w:szCs w:val="18"/>
+        </w:rPr>
+      </w:pPr>
+      <w:r>
+        <w:rPr>
+          <w:rFonts w:ascii="Courier New" w:hAnsi="Courier New" w:cs="Courier New"/>
+          <w:sz w:val="18"/>
+          <w:szCs w:val="18"/>
+        </w:rPr>
+        <w:tab/>
+      </w:r>
+      <w:r>
+        <w:rPr>
+          <w:rFonts w:ascii="Courier New" w:hAnsi="Courier New" w:cs="Courier New"/>
+          <w:b/>
+          <w:bCs/>
+          <w:sz w:val="18"/>
+          <w:szCs w:val="18"/>
+        </w:rPr>
+        <w:t>dispense_treats</w:t>
+      </w:r>
+      <w:r>
+        <w:rPr>
+          <w:rFonts w:ascii="Courier New" w:hAnsi="Courier New" w:cs="Courier New"/>
+          <w:sz w:val="18"/>
+          <w:szCs w:val="18"/>
+        </w:rPr>
+        <w:t>(num_treats)</w:t>
+      </w:r>
+    </w:p>
+    <w:p>
+      <w:pPr>
+        <w:ind w:left="1440"/>
+        <w:rPr>
+          <w:rFonts w:ascii="Courier New" w:hAnsi="Courier New" w:cs="Courier New"/>
+          <w:sz w:val="18"/>
+          <w:szCs w:val="18"/>
+        </w:rPr>
+      </w:pPr>
+      <w:r>
+        <w:rPr>
+          <w:rFonts w:ascii="Courier New" w:hAnsi="Courier New" w:cs="Courier New"/>
+          <w:sz w:val="18"/>
+          <w:szCs w:val="18"/>
+        </w:rPr>
+        <w:t>Dispenses the specified number of treats.  If the requested number of treats is greater than the remaining treats, a ValueError is thrown.  If the treat dispenser</w:t>
+      </w:r>
+      <w:r>
+        <w:rPr>
+          <w:rFonts w:ascii="Courier New" w:hAnsi="Courier New" w:cs="Courier New"/>
+          <w:sz w:val="18"/>
+          <w:szCs w:val="18"/>
+        </w:rPr>
+        <w:t xml:space="preserve"> </w:t>
+      </w:r>
+      <w:r>
+        <w:rPr>
+          <w:rFonts w:ascii="Courier New" w:hAnsi="Courier New" w:cs="Courier New"/>
+          <w:sz w:val="18"/>
+          <w:szCs w:val="18"/>
+        </w:rPr>
+        <w:t>loop times out, a ValueError is thrown.</w:t>
+      </w:r>
+    </w:p>
+    <w:p>
+      <w:pPr>
+        <w:rPr>
+          <w:rFonts w:ascii="Courier New" w:hAnsi="Courier New" w:cs="Courier New"/>
+          <w:sz w:val="18"/>
+          <w:szCs w:val="18"/>
+        </w:rPr>
+      </w:pPr>
+    </w:p>
+    <w:p>
+      <w:pPr>
+        <w:rPr>
+          <w:rFonts w:ascii="Courier New" w:hAnsi="Courier New" w:cs="Courier New"/>
+          <w:sz w:val="18"/>
+          <w:szCs w:val="18"/>
+        </w:rPr>
+      </w:pPr>
+      <w:r>
+        <w:rPr>
+          <w:rFonts w:ascii="Courier New" w:hAnsi="Courier New" w:cs="Courier New"/>
+          <w:sz w:val="18"/>
+          <w:szCs w:val="18"/>
+        </w:rPr>
+        <w:t xml:space="preserve">        </w:t>
+      </w:r>
+      <w:r>
+        <w:rPr>
+          <w:rFonts w:ascii="Courier New" w:hAnsi="Courier New" w:cs="Courier New"/>
+          <w:sz w:val="18"/>
+          <w:szCs w:val="18"/>
+        </w:rPr>
+        <w:tab/>
+      </w:r>
+      <w:r>
+        <w:rPr>
+          <w:rFonts w:ascii="Courier New" w:hAnsi="Courier New" w:cs="Courier New"/>
+          <w:sz w:val="18"/>
+          <w:szCs w:val="18"/>
+        </w:rPr>
+        <w:t>:param num_treats: A number between 1 and the remaining number of treats.</w:t>
+      </w:r>
+    </w:p>
+    <w:p>
+      <w:pPr>
+        <w:rPr>
+          <w:rFonts w:ascii="Courier New" w:hAnsi="Courier New" w:cs="Courier New"/>
+          <w:sz w:val="18"/>
+          <w:szCs w:val="18"/>
+        </w:rPr>
+      </w:pPr>
+      <w:r>
+        <w:rPr>
+          <w:rFonts w:ascii="Courier New" w:hAnsi="Courier New" w:cs="Courier New"/>
+          <w:sz w:val="18"/>
+          <w:szCs w:val="18"/>
+        </w:rPr>
+        <w:t xml:space="preserve">        </w:t>
+      </w:r>
+      <w:r>
+        <w:rPr>
+          <w:rFonts w:ascii="Courier New" w:hAnsi="Courier New" w:cs="Courier New"/>
+          <w:sz w:val="18"/>
+          <w:szCs w:val="18"/>
+        </w:rPr>
+        <w:tab/>
+      </w:r>
+      <w:r>
+        <w:rPr>
+          <w:rFonts w:ascii="Courier New" w:hAnsi="Courier New" w:cs="Courier New"/>
+          <w:sz w:val="18"/>
+          <w:szCs w:val="18"/>
+        </w:rPr>
+        <w:t>:returns: None.  Throws ValueError when an error event is encountered.</w:t>
+      </w:r>
+      <w:r>
+        <w:rPr>
+          <w:rFonts w:ascii="Courier New" w:hAnsi="Courier New" w:cs="Courier New"/>
+          <w:sz w:val="18"/>
+          <w:szCs w:val="18"/>
+        </w:rPr>
+        <w:tab/>
+      </w:r>
+      <w:r>
+        <w:rPr>
+          <w:rFonts w:ascii="Courier New" w:hAnsi="Courier New" w:cs="Courier New"/>
+          <w:b/>
+          <w:bCs/>
+          <w:sz w:val="18"/>
+          <w:szCs w:val="18"/>
+        </w:rPr>
+        <w:t>treat_dispensed</w:t>
+      </w:r>
+      <w:r>
+        <w:rPr>
+          <w:rFonts w:ascii="Courier New" w:hAnsi="Courier New" w:cs="Courier New"/>
+          <w:sz w:val="18"/>
+          <w:szCs w:val="18"/>
+        </w:rPr>
+        <w:t>(channel):</w:t>
+      </w:r>
+    </w:p>
+    <w:p>
+      <w:pPr>
+        <w:ind w:left="1440"/>
+        <w:rPr>
+          <w:rFonts w:ascii="Courier New" w:hAnsi="Courier New" w:cs="Courier New"/>
+          <w:sz w:val="18"/>
+          <w:szCs w:val="18"/>
+        </w:rPr>
+      </w:pPr>
+      <w:r>
+        <w:rPr>
+          <w:rFonts w:ascii="Courier New" w:hAnsi="Courier New" w:cs="Courier New"/>
+          <w:sz w:val="18"/>
+          <w:szCs w:val="18"/>
+        </w:rPr>
+        <w:t>A callback function for when a treat is dispensed.  This is detected on the falling edge of the IR break beam.</w:t>
+      </w:r>
+    </w:p>
+    <w:p>
+      <w:pPr>
+        <w:rPr>
+          <w:rFonts w:ascii="Courier New" w:hAnsi="Courier New" w:cs="Courier New"/>
+          <w:sz w:val="18"/>
+          <w:szCs w:val="18"/>
+        </w:rPr>
+      </w:pPr>
+    </w:p>
+    <w:p>
+      <w:pPr>
+        <w:rPr>
+          <w:rFonts w:ascii="Courier New" w:hAnsi="Courier New" w:cs="Courier New"/>
+          <w:sz w:val="18"/>
+          <w:szCs w:val="18"/>
+        </w:rPr>
+      </w:pPr>
+      <w:r>
+        <w:rPr>
+          <w:rFonts w:ascii="Courier New" w:hAnsi="Courier New" w:cs="Courier New"/>
+          <w:sz w:val="18"/>
+          <w:szCs w:val="18"/>
+        </w:rPr>
+        <w:t xml:space="preserve">       </w:t>
+      </w:r>
+      <w:r>
+        <w:rPr>
+          <w:rFonts w:ascii="Courier New" w:hAnsi="Courier New" w:cs="Courier New"/>
+          <w:sz w:val="18"/>
+          <w:szCs w:val="18"/>
+        </w:rPr>
+        <w:tab/>
+      </w:r>
+      <w:r>
+        <w:rPr>
+          <w:rFonts w:ascii="Courier New" w:hAnsi="Courier New" w:cs="Courier New"/>
+          <w:sz w:val="18"/>
+          <w:szCs w:val="18"/>
+        </w:rPr>
+        <w:t>:param channel: The channel to identify the callback source.</w:t>
+      </w:r>
+    </w:p>
+    <w:p>
+      <w:pPr>
+        <w:rPr>
+          <w:rFonts w:ascii="Courier New" w:hAnsi="Courier New" w:cs="Courier New"/>
+          <w:sz w:val="18"/>
+          <w:szCs w:val="18"/>
+        </w:rPr>
+      </w:pPr>
+      <w:r>
+        <w:rPr>
+          <w:rFonts w:ascii="Courier New" w:hAnsi="Courier New" w:cs="Courier New"/>
+          <w:sz w:val="18"/>
+          <w:szCs w:val="18"/>
+        </w:rPr>
+        <w:t xml:space="preserve">        </w:t>
+      </w:r>
+      <w:r>
+        <w:rPr>
+          <w:rFonts w:ascii="Courier New" w:hAnsi="Courier New" w:cs="Courier New"/>
+          <w:sz w:val="18"/>
+          <w:szCs w:val="18"/>
+        </w:rPr>
+        <w:tab/>
+      </w:r>
+      <w:r>
+        <w:rPr>
+          <w:rFonts w:ascii="Courier New" w:hAnsi="Courier New" w:cs="Courier New"/>
+          <w:sz w:val="18"/>
+          <w:szCs w:val="18"/>
+        </w:rPr>
+        <w:t>:returns: None.</w:t>
+      </w:r>
+      <w:r>
+        <w:rPr>
+          <w:rFonts w:ascii="Courier New" w:hAnsi="Courier New" w:cs="Courier New"/>
+          <w:sz w:val="18"/>
+          <w:szCs w:val="18"/>
+        </w:rPr>
+        <w:tab/>
+      </w:r>
+    </w:p>
+    <w:p>
+      <w:pPr>
+        <w:ind w:firstLine="720"/>
+        <w:rPr>
+          <w:rFonts w:ascii="Courier New" w:hAnsi="Courier New" w:cs="Courier New"/>
+          <w:sz w:val="18"/>
+          <w:szCs w:val="18"/>
+        </w:rPr>
+      </w:pPr>
+      <w:r>
+        <w:rPr>
+          <w:rFonts w:ascii="Courier New" w:hAnsi="Courier New" w:cs="Courier New"/>
+          <w:b/>
+          <w:bCs/>
+          <w:sz w:val="18"/>
+          <w:szCs w:val="18"/>
+        </w:rPr>
+        <w:t>close</w:t>
+      </w:r>
+      <w:r>
+        <w:rPr>
+          <w:rFonts w:ascii="Courier New" w:hAnsi="Courier New" w:cs="Courier New"/>
+          <w:sz w:val="18"/>
+          <w:szCs w:val="18"/>
+        </w:rPr>
+        <w:t>()</w:t>
+      </w:r>
+    </w:p>
+    <w:p>
+      <w:pPr>
+        <w:ind w:left="720" w:firstLine="720"/>
+        <w:rPr>
+          <w:rFonts w:ascii="Courier New" w:hAnsi="Courier New" w:cs="Courier New"/>
+          <w:sz w:val="18"/>
+          <w:szCs w:val="18"/>
+        </w:rPr>
+      </w:pPr>
+      <w:r>
+        <w:rPr>
+          <w:rFonts w:ascii="Courier New" w:hAnsi="Courier New" w:cs="Courier New"/>
+          <w:sz w:val="18"/>
+          <w:szCs w:val="18"/>
+        </w:rPr>
+        <w:t>Closes the dispenser object and cleans up the GPIO assignments.</w:t>
+      </w:r>
+    </w:p>
+    <w:p>
+      <w:pPr>
+        <w:ind w:firstLine="720"/>
+        <w:rPr>
+          <w:rFonts w:ascii="Courier New" w:hAnsi="Courier New" w:cs="Courier New"/>
+          <w:sz w:val="18"/>
+          <w:szCs w:val="18"/>
+        </w:rPr>
+      </w:pPr>
+    </w:p>
+    <w:p>
+      <w:pPr>
+        <w:ind w:firstLine="720"/>
+        <w:rPr>
+          <w:rFonts w:ascii="Courier New" w:hAnsi="Courier New" w:cs="Courier New"/>
+          <w:sz w:val="18"/>
+          <w:szCs w:val="18"/>
+        </w:rPr>
+      </w:pPr>
+      <w:r>
+        <w:rPr>
+          <w:rFonts w:ascii="Courier New" w:hAnsi="Courier New" w:cs="Courier New"/>
+          <w:sz w:val="18"/>
+          <w:szCs w:val="18"/>
+        </w:rPr>
+        <w:t xml:space="preserve">       :returns: None.</w:t>
+      </w:r>
+    </w:p>
+    <w:p>
+      <w:pPr>
+        <w:rPr>
+          <w:rFonts w:ascii="Courier New" w:hAnsi="Courier New" w:cs="Courier New"/>
+          <w:sz w:val="18"/>
+          <w:szCs w:val="18"/>
+        </w:rPr>
+      </w:pPr>
+    </w:p>
+    <w:p>
+      <w:pPr>
+        <w:rPr>
+          <w:b/>
+          <w:bCs/>
+        </w:rPr>
+      </w:pPr>
+      <w:r>
+        <w:rPr>
+          <w:b/>
+          <w:bCs/>
         </w:rPr>
         <w:t>Interfacing Example</w:t>
       </w:r>
@@ -1043,6 +1093,22 @@
           <w:b/>
           <w:bCs/>
         </w:rPr>
+        <w:br w:type="page"/>
+      </w:r>
+    </w:p>
+    <w:p>
+      <w:pPr>
+        <w:rPr>
+          <w:b/>
+          <w:bCs/>
+        </w:rPr>
+      </w:pPr>
+      <w:r>
+        <w:rPr>
+          <w:b/>
+          <w:bCs/>
+        </w:rPr>
+        <w:lastRenderedPageBreak/>
         <w:t>Raspberry Pi 4 as an Experiment Platform</w:t>
       </w:r>
     </w:p>
@@ -1120,7 +1186,6 @@
         </w:numPr>
       </w:pPr>
       <w:r>
-        <w:lastRenderedPageBreak/>
         <w:t xml:space="preserve">We want to make sure this is easy to setup and maintain.  This means that we would want to use robust packages such as ‘pi-ap’ and SD card backups to easily restore the device and get new devices up and running easily.  </w:t>
       </w:r>
     </w:p>
@@ -1325,6 +1390,7 @@
         <w:rPr>
           <w:rFonts w:cs="Times New Roman"/>
         </w:rPr>
+        <w:lastRenderedPageBreak/>
         <w:t xml:space="preserve">You will need to upgrade pip using </w:t>
       </w:r>
       <w:r>
@@ -1573,7 +1639,6 @@
           <w:sz w:val="18"/>
           <w:szCs w:val="18"/>
         </w:rPr>
-        <w:lastRenderedPageBreak/>
         <w:t>hdmi_safe=1</w:t>
       </w:r>
     </w:p>
@@ -1866,9 +1931,9 @@
           <w:noProof/>
         </w:rPr>
         <w:drawing>
-          <wp:inline distT="0" distB="0" distL="0" distR="0" wp14:anchorId="2BCB918B" wp14:editId="3B9B3F50">
-            <wp:extent cx="3235926" cy="2881745"/>
-            <wp:effectExtent l="0" t="0" r="3175" b="0"/>
+          <wp:inline distT="0" distB="0" distL="0" distR="0" wp14:anchorId="2BCB918B" wp14:editId="15D502AE">
+            <wp:extent cx="2592630" cy="2308860"/>
+            <wp:effectExtent l="0" t="0" r="0" b="0"/>
             <wp:docPr id="7" name="Picture 7"/>
             <wp:cNvGraphicFramePr>
               <a:graphicFrameLocks xmlns:a="http://schemas.openxmlformats.org/drawingml/2006/main" noChangeAspect="1"/>
@@ -1889,7 +1954,7 @@
                   <pic:spPr>
                     <a:xfrm>
                       <a:off x="0" y="0"/>
-                      <a:ext cx="3253362" cy="2897273"/>
+                      <a:ext cx="2644017" cy="2354623"/>
                     </a:xfrm>
                     <a:prstGeom prst="rect">
                       <a:avLst/>
@@ -1961,19 +2026,12 @@
           <w:bCs/>
         </w:rPr>
       </w:pPr>
-    </w:p>
-    <w:p>
-      <w:pPr>
+      <w:r>
         <w:rPr>
           <w:b/>
           <w:bCs/>
         </w:rPr>
-      </w:pPr>
-      <w:r>
-        <w:rPr>
-          <w:b/>
-          <w:bCs/>
-        </w:rPr>
+        <w:lastRenderedPageBreak/>
         <w:t>Reliability Testing</w:t>
       </w:r>
     </w:p>
@@ -2036,8 +2094,7 @@
         <w:gridCol w:w="2899"/>
         <w:gridCol w:w="986"/>
         <w:gridCol w:w="1151"/>
-        <w:gridCol w:w="1834"/>
-        <w:gridCol w:w="7"/>
+        <w:gridCol w:w="2061"/>
       </w:tblGrid>
       <w:tr>
         <w:trPr>
@@ -2046,8 +2103,8 @@
         </w:trPr>
         <w:tc>
           <w:tcPr>
-            <w:tcW w:w="6877" w:type="dxa"/>
-            <w:gridSpan w:val="5"/>
+            <w:tcW w:w="7097" w:type="dxa"/>
+            <w:gridSpan w:val="4"/>
             <w:tcBorders>
               <w:top w:val="single" w:sz="4" w:space="0" w:color="auto"/>
               <w:bottom w:val="single" w:sz="4" w:space="0" w:color="auto"/>
@@ -2067,8 +2124,6 @@
       </w:tr>
       <w:tr>
         <w:trPr>
-          <w:gridAfter w:val="1"/>
-          <w:wAfter w:w="7" w:type="dxa"/>
           <w:trHeight w:val="312"/>
           <w:jc w:val="center"/>
         </w:trPr>
@@ -2128,7 +2183,7 @@
         </w:tc>
         <w:tc>
           <w:tcPr>
-            <w:tcW w:w="1834" w:type="dxa"/>
+            <w:tcW w:w="2061" w:type="dxa"/>
             <w:tcBorders>
               <w:bottom w:val="single" w:sz="4" w:space="0" w:color="auto"/>
             </w:tcBorders>
@@ -2147,8 +2202,6 @@
       </w:tr>
       <w:tr>
         <w:trPr>
-          <w:gridAfter w:val="1"/>
-          <w:wAfter w:w="7" w:type="dxa"/>
           <w:trHeight w:val="288"/>
           <w:jc w:val="center"/>
         </w:trPr>
@@ -2208,7 +2261,7 @@
         </w:tc>
         <w:tc>
           <w:tcPr>
-            <w:tcW w:w="1834" w:type="dxa"/>
+            <w:tcW w:w="2061" w:type="dxa"/>
             <w:tcBorders>
               <w:top w:val="single" w:sz="4" w:space="0" w:color="auto"/>
             </w:tcBorders>
@@ -2235,8 +2288,6 @@
       </w:tr>
       <w:tr>
         <w:trPr>
-          <w:gridAfter w:val="1"/>
-          <w:wAfter w:w="7" w:type="dxa"/>
           <w:trHeight w:val="288"/>
           <w:jc w:val="center"/>
         </w:trPr>
@@ -2287,7 +2338,7 @@
         </w:tc>
         <w:tc>
           <w:tcPr>
-            <w:tcW w:w="1834" w:type="dxa"/>
+            <w:tcW w:w="2061" w:type="dxa"/>
             <w:noWrap/>
             <w:hideMark/>
           </w:tcPr>
@@ -2311,8 +2362,6 @@
       </w:tr>
       <w:tr>
         <w:trPr>
-          <w:gridAfter w:val="1"/>
-          <w:wAfter w:w="7" w:type="dxa"/>
           <w:trHeight w:val="288"/>
           <w:jc w:val="center"/>
         </w:trPr>
@@ -2363,7 +2412,7 @@
         </w:tc>
         <w:tc>
           <w:tcPr>
-            <w:tcW w:w="1834" w:type="dxa"/>
+            <w:tcW w:w="2061" w:type="dxa"/>
             <w:noWrap/>
             <w:hideMark/>
           </w:tcPr>
@@ -2387,8 +2436,6 @@
       </w:tr>
       <w:tr>
         <w:trPr>
-          <w:gridAfter w:val="1"/>
-          <w:wAfter w:w="7" w:type="dxa"/>
           <w:trHeight w:val="288"/>
           <w:jc w:val="center"/>
         </w:trPr>
@@ -2439,7 +2486,7 @@
         </w:tc>
         <w:tc>
           <w:tcPr>
-            <w:tcW w:w="1834" w:type="dxa"/>
+            <w:tcW w:w="2061" w:type="dxa"/>
             <w:noWrap/>
             <w:hideMark/>
           </w:tcPr>
@@ -2463,8 +2510,6 @@
       </w:tr>
       <w:tr>
         <w:trPr>
-          <w:gridAfter w:val="1"/>
-          <w:wAfter w:w="7" w:type="dxa"/>
           <w:trHeight w:val="288"/>
           <w:jc w:val="center"/>
         </w:trPr>
@@ -2515,7 +2560,7 @@
         </w:tc>
         <w:tc>
           <w:tcPr>
-            <w:tcW w:w="1834" w:type="dxa"/>
+            <w:tcW w:w="2061" w:type="dxa"/>
             <w:noWrap/>
             <w:hideMark/>
           </w:tcPr>
@@ -2539,8 +2584,6 @@
       </w:tr>
       <w:tr>
         <w:trPr>
-          <w:gridAfter w:val="1"/>
-          <w:wAfter w:w="7" w:type="dxa"/>
           <w:trHeight w:val="288"/>
           <w:jc w:val="center"/>
         </w:trPr>
@@ -2591,7 +2634,7 @@
         </w:tc>
         <w:tc>
           <w:tcPr>
-            <w:tcW w:w="1834" w:type="dxa"/>
+            <w:tcW w:w="2061" w:type="dxa"/>
             <w:noWrap/>
             <w:hideMark/>
           </w:tcPr>
@@ -2615,8 +2658,6 @@
       </w:tr>
       <w:tr>
         <w:trPr>
-          <w:gridAfter w:val="1"/>
-          <w:wAfter w:w="7" w:type="dxa"/>
           <w:trHeight w:val="288"/>
           <w:jc w:val="center"/>
         </w:trPr>
@@ -2667,7 +2708,7 @@
         </w:tc>
         <w:tc>
           <w:tcPr>
-            <w:tcW w:w="1834" w:type="dxa"/>
+            <w:tcW w:w="2061" w:type="dxa"/>
             <w:noWrap/>
             <w:hideMark/>
           </w:tcPr>
@@ -2691,8 +2732,6 @@
       </w:tr>
       <w:tr>
         <w:trPr>
-          <w:gridAfter w:val="1"/>
-          <w:wAfter w:w="7" w:type="dxa"/>
           <w:trHeight w:val="288"/>
           <w:jc w:val="center"/>
         </w:trPr>
@@ -2743,7 +2782,7 @@
         </w:tc>
         <w:tc>
           <w:tcPr>
-            <w:tcW w:w="1834" w:type="dxa"/>
+            <w:tcW w:w="2061" w:type="dxa"/>
             <w:noWrap/>
             <w:hideMark/>
           </w:tcPr>
@@ -2767,8 +2806,6 @@
       </w:tr>
       <w:tr>
         <w:trPr>
-          <w:gridAfter w:val="1"/>
-          <w:wAfter w:w="7" w:type="dxa"/>
           <w:trHeight w:val="288"/>
           <w:jc w:val="center"/>
         </w:trPr>
@@ -2819,7 +2856,7 @@
         </w:tc>
         <w:tc>
           <w:tcPr>
-            <w:tcW w:w="1834" w:type="dxa"/>
+            <w:tcW w:w="2061" w:type="dxa"/>
             <w:noWrap/>
             <w:hideMark/>
           </w:tcPr>
@@ -2843,8 +2880,6 @@
       </w:tr>
       <w:tr>
         <w:trPr>
-          <w:gridAfter w:val="1"/>
-          <w:wAfter w:w="7" w:type="dxa"/>
           <w:trHeight w:val="288"/>
           <w:jc w:val="center"/>
         </w:trPr>
@@ -2895,7 +2930,7 @@
         </w:tc>
         <w:tc>
           <w:tcPr>
-            <w:tcW w:w="1834" w:type="dxa"/>
+            <w:tcW w:w="2061" w:type="dxa"/>
             <w:noWrap/>
             <w:hideMark/>
           </w:tcPr>
@@ -2919,8 +2954,6 @@
       </w:tr>
       <w:tr>
         <w:trPr>
-          <w:gridAfter w:val="1"/>
-          <w:wAfter w:w="7" w:type="dxa"/>
           <w:trHeight w:val="288"/>
           <w:jc w:val="center"/>
         </w:trPr>
@@ -2971,7 +3004,7 @@
         </w:tc>
         <w:tc>
           <w:tcPr>
-            <w:tcW w:w="1834" w:type="dxa"/>
+            <w:tcW w:w="2061" w:type="dxa"/>
             <w:noWrap/>
             <w:hideMark/>
           </w:tcPr>
@@ -2995,8 +3028,6 @@
       </w:tr>
       <w:tr>
         <w:trPr>
-          <w:gridAfter w:val="1"/>
-          <w:wAfter w:w="7" w:type="dxa"/>
           <w:trHeight w:val="288"/>
           <w:jc w:val="center"/>
         </w:trPr>
@@ -3047,7 +3078,7 @@
         </w:tc>
         <w:tc>
           <w:tcPr>
-            <w:tcW w:w="1834" w:type="dxa"/>
+            <w:tcW w:w="2061" w:type="dxa"/>
             <w:noWrap/>
             <w:hideMark/>
           </w:tcPr>
@@ -3071,8 +3102,6 @@
       </w:tr>
       <w:tr>
         <w:trPr>
-          <w:gridAfter w:val="1"/>
-          <w:wAfter w:w="7" w:type="dxa"/>
           <w:trHeight w:val="288"/>
           <w:jc w:val="center"/>
         </w:trPr>
@@ -3123,7 +3152,7 @@
         </w:tc>
         <w:tc>
           <w:tcPr>
-            <w:tcW w:w="1834" w:type="dxa"/>
+            <w:tcW w:w="2061" w:type="dxa"/>
             <w:noWrap/>
             <w:hideMark/>
           </w:tcPr>
@@ -3147,8 +3176,6 @@
       </w:tr>
       <w:tr>
         <w:trPr>
-          <w:gridAfter w:val="1"/>
-          <w:wAfter w:w="7" w:type="dxa"/>
           <w:trHeight w:val="288"/>
           <w:jc w:val="center"/>
         </w:trPr>
@@ -3199,7 +3226,7 @@
         </w:tc>
         <w:tc>
           <w:tcPr>
-            <w:tcW w:w="1834" w:type="dxa"/>
+            <w:tcW w:w="2061" w:type="dxa"/>
             <w:noWrap/>
             <w:hideMark/>
           </w:tcPr>
@@ -3223,8 +3250,6 @@
       </w:tr>
       <w:tr>
         <w:trPr>
-          <w:gridAfter w:val="1"/>
-          <w:wAfter w:w="7" w:type="dxa"/>
           <w:trHeight w:val="288"/>
           <w:jc w:val="center"/>
         </w:trPr>
@@ -3275,7 +3300,7 @@
         </w:tc>
         <w:tc>
           <w:tcPr>
-            <w:tcW w:w="1834" w:type="dxa"/>
+            <w:tcW w:w="2061" w:type="dxa"/>
             <w:noWrap/>
             <w:hideMark/>
           </w:tcPr>
@@ -3299,8 +3324,6 @@
       </w:tr>
       <w:tr>
         <w:trPr>
-          <w:gridAfter w:val="1"/>
-          <w:wAfter w:w="7" w:type="dxa"/>
           <w:trHeight w:val="300"/>
           <w:jc w:val="center"/>
         </w:trPr>
@@ -3360,7 +3383,7 @@
         </w:tc>
         <w:tc>
           <w:tcPr>
-            <w:tcW w:w="1834" w:type="dxa"/>
+            <w:tcW w:w="2061" w:type="dxa"/>
             <w:tcBorders>
               <w:bottom w:val="single" w:sz="4" w:space="0" w:color="auto"/>
             </w:tcBorders>

</xml_diff>

<commit_message>
Created v84 render, performed some testing for fine tuning
</commit_message>
<xml_diff>
--- a/documentation/user_guide/unl_cchil_precise_dispenser_guide.docx
+++ b/documentation/user_guide/unl_cchil_precise_dispenser_guide.docx
@@ -45,13 +45,10 @@
         <w:jc w:val="center"/>
       </w:pPr>
       <w:r>
-        <w:t>9</w:t>
-      </w:r>
-      <w:r>
-        <w:t xml:space="preserve"> </w:t>
-      </w:r>
-      <w:r>
-        <w:t>April</w:t>
+        <w:t>14 Sept</w:t>
+      </w:r>
+      <w:r>
+        <w:t>ember</w:t>
       </w:r>
       <w:r>
         <w:t xml:space="preserve"> 2021</w:t>
@@ -78,10 +75,10 @@
           <w:noProof/>
         </w:rPr>
         <w:drawing>
-          <wp:inline distT="0" distB="0" distL="0" distR="0" wp14:anchorId="21151DC7" wp14:editId="18EAFB05">
-            <wp:extent cx="3451860" cy="2865120"/>
+          <wp:inline distT="0" distB="0" distL="0" distR="0" wp14:anchorId="6BFB3A2E" wp14:editId="0CAFE686">
+            <wp:extent cx="3615055" cy="4038600"/>
             <wp:effectExtent l="0" t="0" r="0" b="0"/>
-            <wp:docPr id="1" name="Picture 1"/>
+            <wp:docPr id="2" name="Picture 2"/>
             <wp:cNvGraphicFramePr>
               <a:graphicFrameLocks xmlns:a="http://schemas.openxmlformats.org/drawingml/2006/main" noChangeAspect="1"/>
             </wp:cNvGraphicFramePr>
@@ -89,7 +86,7 @@
               <a:graphicData uri="http://schemas.openxmlformats.org/drawingml/2006/picture">
                 <pic:pic xmlns:pic="http://schemas.openxmlformats.org/drawingml/2006/picture">
                   <pic:nvPicPr>
-                    <pic:cNvPr id="1" name="Picture 1"/>
+                    <pic:cNvPr id="2" name="Picture 2"/>
                     <pic:cNvPicPr/>
                   </pic:nvPicPr>
                   <pic:blipFill rotWithShape="1">
@@ -100,13 +97,13 @@
                         </a:ext>
                       </a:extLst>
                     </a:blip>
-                    <a:srcRect t="6843" b="10155"/>
+                    <a:srcRect l="26356" r="25783" b="4945"/>
                     <a:stretch/>
                   </pic:blipFill>
                   <pic:spPr bwMode="auto">
                     <a:xfrm>
                       <a:off x="0" y="0"/>
-                      <a:ext cx="3451860" cy="2865120"/>
+                      <a:ext cx="3617773" cy="4041636"/>
                     </a:xfrm>
                     <a:prstGeom prst="rect">
                       <a:avLst/>
@@ -192,7 +189,23 @@
           <w:sz w:val="22"/>
           <w:szCs w:val="22"/>
         </w:rPr>
-        <w:t xml:space="preserve"> – Dispenser v33 Render</w:t>
+        <w:t xml:space="preserve"> – Dispenser v</w:t>
+      </w:r>
+      <w:r>
+        <w:rPr>
+          <w:color w:val="auto"/>
+          <w:sz w:val="22"/>
+          <w:szCs w:val="22"/>
+        </w:rPr>
+        <w:t>84</w:t>
+      </w:r>
+      <w:r>
+        <w:rPr>
+          <w:color w:val="auto"/>
+          <w:sz w:val="22"/>
+          <w:szCs w:val="22"/>
+        </w:rPr>
+        <w:t xml:space="preserve"> Render</w:t>
       </w:r>
     </w:p>
     <w:p>
@@ -1679,15 +1692,7 @@
           <w:sz w:val="18"/>
           <w:szCs w:val="18"/>
         </w:rPr>
-        <w:t xml:space="preserve">python3 -m </w:t>
-      </w:r>
-      <w:r>
-        <w:rPr>
-          <w:rFonts w:ascii="Courier New" w:hAnsi="Courier New" w:cs="Courier New"/>
-          <w:sz w:val="18"/>
-          <w:szCs w:val="18"/>
-        </w:rPr>
-        <w:t>pip install pysine</w:t>
+        <w:t>python3 -m pip install pysine</w:t>
       </w:r>
     </w:p>
     <w:p>
@@ -2107,7 +2112,7 @@
                 <w:sz w:val="18"/>
                 <w:szCs w:val="18"/>
               </w:rPr>
-              <w:t>cchil-precise-stevens1</w:t>
+              <w:t xml:space="preserve">raspberry </w:t>
             </w:r>
           </w:p>
         </w:tc>
@@ -2164,7 +2169,7 @@
                 <w:sz w:val="18"/>
                 <w:szCs w:val="18"/>
               </w:rPr>
-              <w:t>cchil-precise-stevens1</w:t>
+              <w:t>raspberry</w:t>
             </w:r>
           </w:p>
         </w:tc>

</xml_diff>

<commit_message>
Completed testing and updated the software
</commit_message>
<xml_diff>
--- a/documentation/user_guide/unl_cchil_precise_dispenser_guide.docx
+++ b/documentation/user_guide/unl_cchil_precise_dispenser_guide.docx
@@ -281,6 +281,911 @@
       </w:r>
     </w:p>
     <w:p>
+      <w:r>
+        <w:lastRenderedPageBreak/>
+        <w:t>The precise dispenser comprises five major components: the treat jogger, the cover, the top plate, the walls, and the bottom plate.  Each piece was designed in Autodesk Fusion 360 (Autodesk 2021).  The version documented in this paper is v84.</w:t>
+      </w:r>
+    </w:p>
+    <w:p/>
+    <w:p>
+      <w:pPr>
+        <w:keepNext/>
+        <w:jc w:val="center"/>
+      </w:pPr>
+      <w:r>
+        <w:rPr>
+          <w:noProof/>
+        </w:rPr>
+        <w:drawing>
+          <wp:inline distT="0" distB="0" distL="0" distR="0" wp14:anchorId="76C55A8A" wp14:editId="0C2F61E9">
+            <wp:extent cx="2292806" cy="2270760"/>
+            <wp:effectExtent l="0" t="0" r="0" b="0"/>
+            <wp:docPr id="8" name="Picture 8" descr="A picture containing indoor&#10;&#10;Description automatically generated"/>
+            <wp:cNvGraphicFramePr>
+              <a:graphicFrameLocks xmlns:a="http://schemas.openxmlformats.org/drawingml/2006/main" noChangeAspect="1"/>
+            </wp:cNvGraphicFramePr>
+            <a:graphic xmlns:a="http://schemas.openxmlformats.org/drawingml/2006/main">
+              <a:graphicData uri="http://schemas.openxmlformats.org/drawingml/2006/picture">
+                <pic:pic xmlns:pic="http://schemas.openxmlformats.org/drawingml/2006/picture">
+                  <pic:nvPicPr>
+                    <pic:cNvPr id="8" name="Picture 8" descr="A picture containing indoor&#10;&#10;Description automatically generated"/>
+                    <pic:cNvPicPr/>
+                  </pic:nvPicPr>
+                  <pic:blipFill rotWithShape="1">
+                    <a:blip r:embed="rId6" cstate="print">
+                      <a:extLst>
+                        <a:ext uri="{28A0092B-C50C-407E-A947-70E740481C1C}">
+                          <a14:useLocalDpi xmlns:a14="http://schemas.microsoft.com/office/drawing/2010/main" val="0"/>
+                        </a:ext>
+                      </a:extLst>
+                    </a:blip>
+                    <a:srcRect l="15821" t="17549" r="15045" b="13982"/>
+                    <a:stretch/>
+                  </pic:blipFill>
+                  <pic:spPr bwMode="auto">
+                    <a:xfrm>
+                      <a:off x="0" y="0"/>
+                      <a:ext cx="2322104" cy="2299776"/>
+                    </a:xfrm>
+                    <a:prstGeom prst="rect">
+                      <a:avLst/>
+                    </a:prstGeom>
+                    <a:ln>
+                      <a:noFill/>
+                    </a:ln>
+                    <a:extLst>
+                      <a:ext uri="{53640926-AAD7-44D8-BBD7-CCE9431645EC}">
+                        <a14:shadowObscured xmlns:a14="http://schemas.microsoft.com/office/drawing/2010/main"/>
+                      </a:ext>
+                    </a:extLst>
+                  </pic:spPr>
+                </pic:pic>
+              </a:graphicData>
+            </a:graphic>
+          </wp:inline>
+        </w:drawing>
+      </w:r>
+      <w:r>
+        <w:rPr>
+          <w:noProof/>
+        </w:rPr>
+        <w:drawing>
+          <wp:inline distT="0" distB="0" distL="0" distR="0" wp14:anchorId="10CBF234" wp14:editId="7B175E19">
+            <wp:extent cx="2264410" cy="2264410"/>
+            <wp:effectExtent l="0" t="0" r="0" b="0"/>
+            <wp:docPr id="10" name="Picture 10" descr="A picture containing diagram&#10;&#10;Description automatically generated"/>
+            <wp:cNvGraphicFramePr>
+              <a:graphicFrameLocks xmlns:a="http://schemas.openxmlformats.org/drawingml/2006/main" noChangeAspect="1"/>
+            </wp:cNvGraphicFramePr>
+            <a:graphic xmlns:a="http://schemas.openxmlformats.org/drawingml/2006/main">
+              <a:graphicData uri="http://schemas.openxmlformats.org/drawingml/2006/picture">
+                <pic:pic xmlns:pic="http://schemas.openxmlformats.org/drawingml/2006/picture">
+                  <pic:nvPicPr>
+                    <pic:cNvPr id="10" name="Picture 10" descr="A picture containing diagram&#10;&#10;Description automatically generated"/>
+                    <pic:cNvPicPr/>
+                  </pic:nvPicPr>
+                  <pic:blipFill>
+                    <a:blip r:embed="rId7" cstate="print">
+                      <a:extLst>
+                        <a:ext uri="{28A0092B-C50C-407E-A947-70E740481C1C}">
+                          <a14:useLocalDpi xmlns:a14="http://schemas.microsoft.com/office/drawing/2010/main" val="0"/>
+                        </a:ext>
+                      </a:extLst>
+                    </a:blip>
+                    <a:stretch>
+                      <a:fillRect/>
+                    </a:stretch>
+                  </pic:blipFill>
+                  <pic:spPr>
+                    <a:xfrm flipH="1">
+                      <a:off x="0" y="0"/>
+                      <a:ext cx="2264410" cy="2264410"/>
+                    </a:xfrm>
+                    <a:prstGeom prst="rect">
+                      <a:avLst/>
+                    </a:prstGeom>
+                  </pic:spPr>
+                </pic:pic>
+              </a:graphicData>
+            </a:graphic>
+          </wp:inline>
+        </w:drawing>
+      </w:r>
+    </w:p>
+    <w:p>
+      <w:pPr>
+        <w:pStyle w:val="Caption"/>
+        <w:jc w:val="center"/>
+        <w:rPr>
+          <w:color w:val="auto"/>
+        </w:rPr>
+      </w:pPr>
+      <w:r>
+        <w:rPr>
+          <w:color w:val="auto"/>
+        </w:rPr>
+        <w:t xml:space="preserve">Figure </w:t>
+      </w:r>
+      <w:r>
+        <w:rPr>
+          <w:color w:val="auto"/>
+        </w:rPr>
+        <w:fldChar w:fldCharType="begin"/>
+      </w:r>
+      <w:r>
+        <w:rPr>
+          <w:color w:val="auto"/>
+        </w:rPr>
+        <w:instrText xml:space="preserve"> SEQ Figure \* ARABIC </w:instrText>
+      </w:r>
+      <w:r>
+        <w:rPr>
+          <w:color w:val="auto"/>
+        </w:rPr>
+        <w:fldChar w:fldCharType="separate"/>
+      </w:r>
+      <w:r>
+        <w:rPr>
+          <w:noProof/>
+          <w:color w:val="auto"/>
+        </w:rPr>
+        <w:t>1</w:t>
+      </w:r>
+      <w:r>
+        <w:rPr>
+          <w:noProof/>
+          <w:color w:val="auto"/>
+        </w:rPr>
+        <w:fldChar w:fldCharType="end"/>
+      </w:r>
+      <w:r>
+        <w:rPr>
+          <w:color w:val="auto"/>
+        </w:rPr>
+        <w:t xml:space="preserve"> - (Left) Overhead view of the treat jogger and (right) a detail view of the set screw</w:t>
+      </w:r>
+    </w:p>
+    <w:p>
+      <w:r>
+        <w:t xml:space="preserve">The treat jogger consists of a 3D printed wheel with two circles of receptacles for treats, leading to a total treat capacity of 59 treats.  The shaft of a stepper motor is set in the center of the wheel, with a set screw being used to solidly affix the wheel to the motor shaft.  </w:t>
+      </w:r>
+    </w:p>
+    <w:p/>
+    <w:p>
+      <w:pPr>
+        <w:keepNext/>
+        <w:jc w:val="center"/>
+      </w:pPr>
+      <w:r>
+        <w:rPr>
+          <w:noProof/>
+        </w:rPr>
+        <w:drawing>
+          <wp:inline distT="0" distB="0" distL="0" distR="0" wp14:anchorId="4A81E18A" wp14:editId="73B639BB">
+            <wp:extent cx="2240280" cy="2166017"/>
+            <wp:effectExtent l="0" t="0" r="0" b="0"/>
+            <wp:docPr id="5" name="Picture 5" descr="Shape, icon, circle&#10;&#10;Description automatically generated"/>
+            <wp:cNvGraphicFramePr>
+              <a:graphicFrameLocks xmlns:a="http://schemas.openxmlformats.org/drawingml/2006/main" noChangeAspect="1"/>
+            </wp:cNvGraphicFramePr>
+            <a:graphic xmlns:a="http://schemas.openxmlformats.org/drawingml/2006/main">
+              <a:graphicData uri="http://schemas.openxmlformats.org/drawingml/2006/picture">
+                <pic:pic xmlns:pic="http://schemas.openxmlformats.org/drawingml/2006/picture">
+                  <pic:nvPicPr>
+                    <pic:cNvPr id="7" name="Picture 7" descr="Shape, icon, circle&#10;&#10;Description automatically generated"/>
+                    <pic:cNvPicPr/>
+                  </pic:nvPicPr>
+                  <pic:blipFill rotWithShape="1">
+                    <a:blip r:embed="rId8" cstate="print">
+                      <a:extLst>
+                        <a:ext uri="{28A0092B-C50C-407E-A947-70E740481C1C}">
+                          <a14:useLocalDpi xmlns:a14="http://schemas.microsoft.com/office/drawing/2010/main" val="0"/>
+                        </a:ext>
+                      </a:extLst>
+                    </a:blip>
+                    <a:srcRect l="12896" t="12099" r="14913" b="18103"/>
+                    <a:stretch/>
+                  </pic:blipFill>
+                  <pic:spPr bwMode="auto">
+                    <a:xfrm>
+                      <a:off x="0" y="0"/>
+                      <a:ext cx="2250579" cy="2175974"/>
+                    </a:xfrm>
+                    <a:prstGeom prst="rect">
+                      <a:avLst/>
+                    </a:prstGeom>
+                    <a:ln>
+                      <a:noFill/>
+                    </a:ln>
+                    <a:extLst>
+                      <a:ext uri="{53640926-AAD7-44D8-BBD7-CCE9431645EC}">
+                        <a14:shadowObscured xmlns:a14="http://schemas.microsoft.com/office/drawing/2010/main"/>
+                      </a:ext>
+                    </a:extLst>
+                  </pic:spPr>
+                </pic:pic>
+              </a:graphicData>
+            </a:graphic>
+          </wp:inline>
+        </w:drawing>
+      </w:r>
+      <w:r>
+        <w:rPr>
+          <w:noProof/>
+        </w:rPr>
+        <w:drawing>
+          <wp:inline distT="0" distB="0" distL="0" distR="0" wp14:anchorId="30D1A987" wp14:editId="76617DC6">
+            <wp:extent cx="3474720" cy="2158626"/>
+            <wp:effectExtent l="0" t="0" r="0" b="0"/>
+            <wp:docPr id="9" name="Picture 9" descr="Shape&#10;&#10;Description automatically generated"/>
+            <wp:cNvGraphicFramePr>
+              <a:graphicFrameLocks xmlns:a="http://schemas.openxmlformats.org/drawingml/2006/main" noChangeAspect="1"/>
+            </wp:cNvGraphicFramePr>
+            <a:graphic xmlns:a="http://schemas.openxmlformats.org/drawingml/2006/main">
+              <a:graphicData uri="http://schemas.openxmlformats.org/drawingml/2006/picture">
+                <pic:pic xmlns:pic="http://schemas.openxmlformats.org/drawingml/2006/picture">
+                  <pic:nvPicPr>
+                    <pic:cNvPr id="9" name="Picture 9" descr="Shape&#10;&#10;Description automatically generated"/>
+                    <pic:cNvPicPr/>
+                  </pic:nvPicPr>
+                  <pic:blipFill rotWithShape="1">
+                    <a:blip r:embed="rId9" cstate="print">
+                      <a:extLst>
+                        <a:ext uri="{28A0092B-C50C-407E-A947-70E740481C1C}">
+                          <a14:useLocalDpi xmlns:a14="http://schemas.microsoft.com/office/drawing/2010/main" val="0"/>
+                        </a:ext>
+                      </a:extLst>
+                    </a:blip>
+                    <a:srcRect l="7977" t="9638" b="18903"/>
+                    <a:stretch/>
+                  </pic:blipFill>
+                  <pic:spPr bwMode="auto">
+                    <a:xfrm>
+                      <a:off x="0" y="0"/>
+                      <a:ext cx="3521524" cy="2187703"/>
+                    </a:xfrm>
+                    <a:prstGeom prst="rect">
+                      <a:avLst/>
+                    </a:prstGeom>
+                    <a:ln>
+                      <a:noFill/>
+                    </a:ln>
+                    <a:extLst>
+                      <a:ext uri="{53640926-AAD7-44D8-BBD7-CCE9431645EC}">
+                        <a14:shadowObscured xmlns:a14="http://schemas.microsoft.com/office/drawing/2010/main"/>
+                      </a:ext>
+                    </a:extLst>
+                  </pic:spPr>
+                </pic:pic>
+              </a:graphicData>
+            </a:graphic>
+          </wp:inline>
+        </w:drawing>
+      </w:r>
+    </w:p>
+    <w:p>
+      <w:pPr>
+        <w:pStyle w:val="Caption"/>
+        <w:jc w:val="center"/>
+        <w:rPr>
+          <w:noProof/>
+          <w:color w:val="auto"/>
+        </w:rPr>
+      </w:pPr>
+      <w:r>
+        <w:rPr>
+          <w:color w:val="auto"/>
+        </w:rPr>
+        <w:t xml:space="preserve">Figure </w:t>
+      </w:r>
+      <w:r>
+        <w:rPr>
+          <w:color w:val="auto"/>
+        </w:rPr>
+        <w:fldChar w:fldCharType="begin"/>
+      </w:r>
+      <w:r>
+        <w:rPr>
+          <w:color w:val="auto"/>
+        </w:rPr>
+        <w:instrText xml:space="preserve"> SEQ Figure \* ARABIC </w:instrText>
+      </w:r>
+      <w:r>
+        <w:rPr>
+          <w:color w:val="auto"/>
+        </w:rPr>
+        <w:fldChar w:fldCharType="separate"/>
+      </w:r>
+      <w:r>
+        <w:rPr>
+          <w:noProof/>
+          <w:color w:val="auto"/>
+        </w:rPr>
+        <w:t>2</w:t>
+      </w:r>
+      <w:r>
+        <w:rPr>
+          <w:noProof/>
+          <w:color w:val="auto"/>
+        </w:rPr>
+        <w:fldChar w:fldCharType="end"/>
+      </w:r>
+      <w:r>
+        <w:rPr>
+          <w:color w:val="auto"/>
+        </w:rPr>
+        <w:t xml:space="preserve"> - Dispenser cover with a center depression for an 8-inch acrylic disk</w:t>
+      </w:r>
+    </w:p>
+    <w:p>
+      <w:r>
+        <w:t>The cover goes over the top of the dispenser and seals the treats from the canine in the experiment, there is a tab on the backside of the cover to allow is to be removed from the dispenser.</w:t>
+      </w:r>
+    </w:p>
+    <w:p/>
+    <w:p>
+      <w:pPr>
+        <w:keepNext/>
+      </w:pPr>
+      <w:r>
+        <w:rPr>
+          <w:noProof/>
+        </w:rPr>
+        <w:lastRenderedPageBreak/>
+        <w:drawing>
+          <wp:inline distT="0" distB="0" distL="0" distR="0" wp14:anchorId="15231E0D" wp14:editId="7F449BC8">
+            <wp:extent cx="2186940" cy="2136926"/>
+            <wp:effectExtent l="0" t="0" r="0" b="0"/>
+            <wp:docPr id="6" name="Picture 6" descr="Circle&#10;&#10;Description automatically generated"/>
+            <wp:cNvGraphicFramePr>
+              <a:graphicFrameLocks xmlns:a="http://schemas.openxmlformats.org/drawingml/2006/main" noChangeAspect="1"/>
+            </wp:cNvGraphicFramePr>
+            <a:graphic xmlns:a="http://schemas.openxmlformats.org/drawingml/2006/main">
+              <a:graphicData uri="http://schemas.openxmlformats.org/drawingml/2006/picture">
+                <pic:pic xmlns:pic="http://schemas.openxmlformats.org/drawingml/2006/picture">
+                  <pic:nvPicPr>
+                    <pic:cNvPr id="2" name="Picture 2" descr="Circle&#10;&#10;Description automatically generated"/>
+                    <pic:cNvPicPr/>
+                  </pic:nvPicPr>
+                  <pic:blipFill rotWithShape="1">
+                    <a:blip r:embed="rId10" cstate="print">
+                      <a:extLst>
+                        <a:ext uri="{28A0092B-C50C-407E-A947-70E740481C1C}">
+                          <a14:useLocalDpi xmlns:a14="http://schemas.microsoft.com/office/drawing/2010/main" val="0"/>
+                        </a:ext>
+                      </a:extLst>
+                    </a:blip>
+                    <a:srcRect l="18480" t="7811" r="17572" b="14084"/>
+                    <a:stretch/>
+                  </pic:blipFill>
+                  <pic:spPr bwMode="auto">
+                    <a:xfrm>
+                      <a:off x="0" y="0"/>
+                      <a:ext cx="2190074" cy="2139988"/>
+                    </a:xfrm>
+                    <a:prstGeom prst="rect">
+                      <a:avLst/>
+                    </a:prstGeom>
+                    <a:ln>
+                      <a:noFill/>
+                    </a:ln>
+                    <a:extLst>
+                      <a:ext uri="{53640926-AAD7-44D8-BBD7-CCE9431645EC}">
+                        <a14:shadowObscured xmlns:a14="http://schemas.microsoft.com/office/drawing/2010/main"/>
+                      </a:ext>
+                    </a:extLst>
+                  </pic:spPr>
+                </pic:pic>
+              </a:graphicData>
+            </a:graphic>
+          </wp:inline>
+        </w:drawing>
+      </w:r>
+      <w:r>
+        <w:rPr>
+          <w:noProof/>
+        </w:rPr>
+        <w:drawing>
+          <wp:inline distT="0" distB="0" distL="0" distR="0" wp14:anchorId="0619374E" wp14:editId="106B5154">
+            <wp:extent cx="3524206" cy="2080260"/>
+            <wp:effectExtent l="0" t="0" r="0" b="0"/>
+            <wp:docPr id="1" name="Picture 1"/>
+            <wp:cNvGraphicFramePr>
+              <a:graphicFrameLocks xmlns:a="http://schemas.openxmlformats.org/drawingml/2006/main" noChangeAspect="1"/>
+            </wp:cNvGraphicFramePr>
+            <a:graphic xmlns:a="http://schemas.openxmlformats.org/drawingml/2006/main">
+              <a:graphicData uri="http://schemas.openxmlformats.org/drawingml/2006/picture">
+                <pic:pic xmlns:pic="http://schemas.openxmlformats.org/drawingml/2006/picture">
+                  <pic:nvPicPr>
+                    <pic:cNvPr id="1" name="Picture 1"/>
+                    <pic:cNvPicPr/>
+                  </pic:nvPicPr>
+                  <pic:blipFill rotWithShape="1">
+                    <a:blip r:embed="rId11" cstate="print">
+                      <a:extLst>
+                        <a:ext uri="{28A0092B-C50C-407E-A947-70E740481C1C}">
+                          <a14:useLocalDpi xmlns:a14="http://schemas.microsoft.com/office/drawing/2010/main" val="0"/>
+                        </a:ext>
+                      </a:extLst>
+                    </a:blip>
+                    <a:srcRect l="7976" t="9140" r="15444" b="34358"/>
+                    <a:stretch/>
+                  </pic:blipFill>
+                  <pic:spPr bwMode="auto">
+                    <a:xfrm>
+                      <a:off x="0" y="0"/>
+                      <a:ext cx="3541011" cy="2090180"/>
+                    </a:xfrm>
+                    <a:prstGeom prst="rect">
+                      <a:avLst/>
+                    </a:prstGeom>
+                    <a:ln>
+                      <a:noFill/>
+                    </a:ln>
+                    <a:extLst>
+                      <a:ext uri="{53640926-AAD7-44D8-BBD7-CCE9431645EC}">
+                        <a14:shadowObscured xmlns:a14="http://schemas.microsoft.com/office/drawing/2010/main"/>
+                      </a:ext>
+                    </a:extLst>
+                  </pic:spPr>
+                </pic:pic>
+              </a:graphicData>
+            </a:graphic>
+          </wp:inline>
+        </w:drawing>
+      </w:r>
+    </w:p>
+    <w:p>
+      <w:pPr>
+        <w:pStyle w:val="Caption"/>
+        <w:jc w:val="center"/>
+        <w:rPr>
+          <w:color w:val="auto"/>
+        </w:rPr>
+      </w:pPr>
+      <w:r>
+        <w:rPr>
+          <w:color w:val="auto"/>
+        </w:rPr>
+        <w:t xml:space="preserve">Figure </w:t>
+      </w:r>
+      <w:r>
+        <w:rPr>
+          <w:color w:val="auto"/>
+        </w:rPr>
+        <w:fldChar w:fldCharType="begin"/>
+      </w:r>
+      <w:r>
+        <w:rPr>
+          <w:color w:val="auto"/>
+        </w:rPr>
+        <w:instrText xml:space="preserve"> SEQ Figure \* ARABIC </w:instrText>
+      </w:r>
+      <w:r>
+        <w:rPr>
+          <w:color w:val="auto"/>
+        </w:rPr>
+        <w:fldChar w:fldCharType="separate"/>
+      </w:r>
+      <w:r>
+        <w:rPr>
+          <w:noProof/>
+          <w:color w:val="auto"/>
+        </w:rPr>
+        <w:t>3</w:t>
+      </w:r>
+      <w:r>
+        <w:rPr>
+          <w:noProof/>
+          <w:color w:val="auto"/>
+        </w:rPr>
+        <w:fldChar w:fldCharType="end"/>
+      </w:r>
+      <w:r>
+        <w:rPr>
+          <w:color w:val="auto"/>
+        </w:rPr>
+        <w:t xml:space="preserve"> - (Left) Overhead view of the top plate of the dispenser and (right) a detailed view showing the two lips of the plate</w:t>
+      </w:r>
+    </w:p>
+    <w:p>
+      <w:r>
+        <w:t>The top plate of the dispenser has the stepper motor mounted to it and the top of the pellet exhaust exposed, which is elongated to allow either the top or bottom row treat to be dispensed.  The top of this plate has a lip to press fit the dispenser cover and the bottom of this plate has a lip to press fit the walls and complimentary M3 screw holes to mechanically attach the two pieces.</w:t>
+      </w:r>
+    </w:p>
+    <w:p>
+      <w:pPr>
+        <w:keepNext/>
+        <w:jc w:val="center"/>
+      </w:pPr>
+      <w:r>
+        <w:rPr>
+          <w:noProof/>
+        </w:rPr>
+        <w:drawing>
+          <wp:inline distT="0" distB="0" distL="0" distR="0" wp14:anchorId="001BBA84" wp14:editId="42CF19DE">
+            <wp:extent cx="2849880" cy="2279969"/>
+            <wp:effectExtent l="0" t="0" r="0" b="0"/>
+            <wp:docPr id="14" name="Picture 14" descr="A close-up of a space ship&#10;&#10;Description automatically generated with medium confidence"/>
+            <wp:cNvGraphicFramePr>
+              <a:graphicFrameLocks xmlns:a="http://schemas.openxmlformats.org/drawingml/2006/main" noChangeAspect="1"/>
+            </wp:cNvGraphicFramePr>
+            <a:graphic xmlns:a="http://schemas.openxmlformats.org/drawingml/2006/main">
+              <a:graphicData uri="http://schemas.openxmlformats.org/drawingml/2006/picture">
+                <pic:pic xmlns:pic="http://schemas.openxmlformats.org/drawingml/2006/picture">
+                  <pic:nvPicPr>
+                    <pic:cNvPr id="14" name="Picture 14" descr="A close-up of a space ship&#10;&#10;Description automatically generated with medium confidence"/>
+                    <pic:cNvPicPr/>
+                  </pic:nvPicPr>
+                  <pic:blipFill>
+                    <a:blip r:embed="rId12" cstate="print">
+                      <a:extLst>
+                        <a:ext uri="{28A0092B-C50C-407E-A947-70E740481C1C}">
+                          <a14:useLocalDpi xmlns:a14="http://schemas.microsoft.com/office/drawing/2010/main" val="0"/>
+                        </a:ext>
+                      </a:extLst>
+                    </a:blip>
+                    <a:stretch>
+                      <a:fillRect/>
+                    </a:stretch>
+                  </pic:blipFill>
+                  <pic:spPr>
+                    <a:xfrm>
+                      <a:off x="0" y="0"/>
+                      <a:ext cx="2857671" cy="2286202"/>
+                    </a:xfrm>
+                    <a:prstGeom prst="rect">
+                      <a:avLst/>
+                    </a:prstGeom>
+                  </pic:spPr>
+                </pic:pic>
+              </a:graphicData>
+            </a:graphic>
+          </wp:inline>
+        </w:drawing>
+      </w:r>
+      <w:r>
+        <w:rPr>
+          <w:noProof/>
+        </w:rPr>
+        <w:drawing>
+          <wp:inline distT="0" distB="0" distL="0" distR="0" wp14:anchorId="1E20312B" wp14:editId="540B067A">
+            <wp:extent cx="2811780" cy="2249485"/>
+            <wp:effectExtent l="0" t="0" r="0" b="0"/>
+            <wp:docPr id="3" name="Picture 3" descr="A picture containing indoor, white&#10;&#10;Description automatically generated"/>
+            <wp:cNvGraphicFramePr>
+              <a:graphicFrameLocks xmlns:a="http://schemas.openxmlformats.org/drawingml/2006/main" noChangeAspect="1"/>
+            </wp:cNvGraphicFramePr>
+            <a:graphic xmlns:a="http://schemas.openxmlformats.org/drawingml/2006/main">
+              <a:graphicData uri="http://schemas.openxmlformats.org/drawingml/2006/picture">
+                <pic:pic xmlns:pic="http://schemas.openxmlformats.org/drawingml/2006/picture">
+                  <pic:nvPicPr>
+                    <pic:cNvPr id="3" name="Picture 3" descr="A picture containing indoor, white&#10;&#10;Description automatically generated"/>
+                    <pic:cNvPicPr/>
+                  </pic:nvPicPr>
+                  <pic:blipFill>
+                    <a:blip r:embed="rId13" cstate="print">
+                      <a:extLst>
+                        <a:ext uri="{28A0092B-C50C-407E-A947-70E740481C1C}">
+                          <a14:useLocalDpi xmlns:a14="http://schemas.microsoft.com/office/drawing/2010/main" val="0"/>
+                        </a:ext>
+                      </a:extLst>
+                    </a:blip>
+                    <a:stretch>
+                      <a:fillRect/>
+                    </a:stretch>
+                  </pic:blipFill>
+                  <pic:spPr>
+                    <a:xfrm>
+                      <a:off x="0" y="0"/>
+                      <a:ext cx="2837099" cy="2269741"/>
+                    </a:xfrm>
+                    <a:prstGeom prst="rect">
+                      <a:avLst/>
+                    </a:prstGeom>
+                  </pic:spPr>
+                </pic:pic>
+              </a:graphicData>
+            </a:graphic>
+          </wp:inline>
+        </w:drawing>
+      </w:r>
+    </w:p>
+    <w:p>
+      <w:pPr>
+        <w:pStyle w:val="Caption"/>
+        <w:jc w:val="center"/>
+        <w:rPr>
+          <w:color w:val="auto"/>
+        </w:rPr>
+      </w:pPr>
+      <w:r>
+        <w:rPr>
+          <w:color w:val="auto"/>
+        </w:rPr>
+        <w:t xml:space="preserve">Figure </w:t>
+      </w:r>
+      <w:r>
+        <w:rPr>
+          <w:color w:val="auto"/>
+        </w:rPr>
+        <w:fldChar w:fldCharType="begin"/>
+      </w:r>
+      <w:r>
+        <w:rPr>
+          <w:color w:val="auto"/>
+        </w:rPr>
+        <w:instrText xml:space="preserve"> SEQ Figure \* ARABIC </w:instrText>
+      </w:r>
+      <w:r>
+        <w:rPr>
+          <w:color w:val="auto"/>
+        </w:rPr>
+        <w:fldChar w:fldCharType="separate"/>
+      </w:r>
+      <w:r>
+        <w:rPr>
+          <w:noProof/>
+          <w:color w:val="auto"/>
+        </w:rPr>
+        <w:t>4</w:t>
+      </w:r>
+      <w:r>
+        <w:rPr>
+          <w:noProof/>
+          <w:color w:val="auto"/>
+        </w:rPr>
+        <w:fldChar w:fldCharType="end"/>
+      </w:r>
+      <w:r>
+        <w:rPr>
+          <w:color w:val="auto"/>
+        </w:rPr>
+        <w:t xml:space="preserve"> – (Left) The walls of the dispenser which has the connectors and electronics mounted to it and (right) a detail shot of the mounting point for the IR break beam sensor</w:t>
+      </w:r>
+    </w:p>
+    <w:p>
+      <w:r>
+        <w:t>The walls of the dispenser have the electronics mounted to it and exposes the connectors for power and data.  The pellet exhaust can be seen as well as the mounting point for the IR break beam sensor, which has a complimentary detector on the opposite side of the pellet exhaust.  Each of the bottom mounting points for the bottom plate have an M3 nut capture to allow the bottom plate to be screwed on without holding the nut in place.</w:t>
+      </w:r>
+    </w:p>
+    <w:p>
+      <w:pPr>
+        <w:keepNext/>
+        <w:jc w:val="center"/>
+      </w:pPr>
+      <w:r>
+        <w:rPr>
+          <w:noProof/>
+        </w:rPr>
+        <w:lastRenderedPageBreak/>
+        <w:drawing>
+          <wp:inline distT="0" distB="0" distL="0" distR="0" wp14:anchorId="46045794" wp14:editId="2FA099C4">
+            <wp:extent cx="5189220" cy="1760220"/>
+            <wp:effectExtent l="0" t="0" r="0" b="0"/>
+            <wp:docPr id="16" name="Picture 16" descr="A picture containing text, electronics&#10;&#10;Description automatically generated"/>
+            <wp:cNvGraphicFramePr>
+              <a:graphicFrameLocks xmlns:a="http://schemas.openxmlformats.org/drawingml/2006/main" noChangeAspect="1"/>
+            </wp:cNvGraphicFramePr>
+            <a:graphic xmlns:a="http://schemas.openxmlformats.org/drawingml/2006/main">
+              <a:graphicData uri="http://schemas.openxmlformats.org/drawingml/2006/picture">
+                <pic:pic xmlns:pic="http://schemas.openxmlformats.org/drawingml/2006/picture">
+                  <pic:nvPicPr>
+                    <pic:cNvPr id="16" name="Picture 16" descr="A picture containing text, electronics&#10;&#10;Description automatically generated"/>
+                    <pic:cNvPicPr/>
+                  </pic:nvPicPr>
+                  <pic:blipFill rotWithShape="1">
+                    <a:blip r:embed="rId14">
+                      <a:extLst>
+                        <a:ext uri="{28A0092B-C50C-407E-A947-70E740481C1C}">
+                          <a14:useLocalDpi xmlns:a14="http://schemas.microsoft.com/office/drawing/2010/main" val="0"/>
+                        </a:ext>
+                      </a:extLst>
+                    </a:blip>
+                    <a:srcRect l="2260" t="37723" r="7201" b="23888"/>
+                    <a:stretch/>
+                  </pic:blipFill>
+                  <pic:spPr bwMode="auto">
+                    <a:xfrm>
+                      <a:off x="0" y="0"/>
+                      <a:ext cx="5189220" cy="1760220"/>
+                    </a:xfrm>
+                    <a:prstGeom prst="rect">
+                      <a:avLst/>
+                    </a:prstGeom>
+                    <a:ln>
+                      <a:noFill/>
+                    </a:ln>
+                    <a:extLst>
+                      <a:ext uri="{53640926-AAD7-44D8-BBD7-CCE9431645EC}">
+                        <a14:shadowObscured xmlns:a14="http://schemas.microsoft.com/office/drawing/2010/main"/>
+                      </a:ext>
+                    </a:extLst>
+                  </pic:spPr>
+                </pic:pic>
+              </a:graphicData>
+            </a:graphic>
+          </wp:inline>
+        </w:drawing>
+      </w:r>
+    </w:p>
+    <w:p>
+      <w:pPr>
+        <w:pStyle w:val="Caption"/>
+        <w:jc w:val="center"/>
+        <w:rPr>
+          <w:color w:val="auto"/>
+        </w:rPr>
+      </w:pPr>
+      <w:r>
+        <w:rPr>
+          <w:color w:val="auto"/>
+        </w:rPr>
+        <w:t xml:space="preserve">Figure </w:t>
+      </w:r>
+      <w:r>
+        <w:rPr>
+          <w:color w:val="auto"/>
+        </w:rPr>
+        <w:fldChar w:fldCharType="begin"/>
+      </w:r>
+      <w:r>
+        <w:rPr>
+          <w:color w:val="auto"/>
+        </w:rPr>
+        <w:instrText xml:space="preserve"> SEQ Figure \* ARABIC </w:instrText>
+      </w:r>
+      <w:r>
+        <w:rPr>
+          <w:color w:val="auto"/>
+        </w:rPr>
+        <w:fldChar w:fldCharType="separate"/>
+      </w:r>
+      <w:r>
+        <w:rPr>
+          <w:noProof/>
+          <w:color w:val="auto"/>
+        </w:rPr>
+        <w:t>5</w:t>
+      </w:r>
+      <w:r>
+        <w:rPr>
+          <w:noProof/>
+          <w:color w:val="auto"/>
+        </w:rPr>
+        <w:fldChar w:fldCharType="end"/>
+      </w:r>
+      <w:r>
+        <w:rPr>
+          <w:color w:val="auto"/>
+        </w:rPr>
+        <w:t xml:space="preserve"> - Connector panel detail view: (a) global power switch, (b) 12V motor power supply, (c) 5V Raspberry Pi power supply, (d) HDMI panel mount connector, (e) exposed Raspberry Pi 4 connectors</w:t>
+      </w:r>
+    </w:p>
+    <w:p>
+      <w:r>
+        <w:t xml:space="preserve">The connector panel of the dispenser exposes all connection points necessary to interact with the system.  The two power supplies can be disconnected from the system using the DPDT power switch, a display can be connected through the HDMI connector, and USB and Ethernet can be accessed directly on the Raspberry Pi. </w:t>
+      </w:r>
+    </w:p>
+    <w:p/>
+    <w:p>
+      <w:pPr>
+        <w:keepNext/>
+        <w:jc w:val="center"/>
+      </w:pPr>
+      <w:r>
+        <w:rPr>
+          <w:noProof/>
+        </w:rPr>
+        <w:drawing>
+          <wp:inline distT="0" distB="0" distL="0" distR="0" wp14:anchorId="3F37B53E" wp14:editId="5730D879">
+            <wp:extent cx="3855720" cy="2395469"/>
+            <wp:effectExtent l="0" t="0" r="0" b="0"/>
+            <wp:docPr id="4" name="Picture 4"/>
+            <wp:cNvGraphicFramePr>
+              <a:graphicFrameLocks xmlns:a="http://schemas.openxmlformats.org/drawingml/2006/main" noChangeAspect="1"/>
+            </wp:cNvGraphicFramePr>
+            <a:graphic xmlns:a="http://schemas.openxmlformats.org/drawingml/2006/main">
+              <a:graphicData uri="http://schemas.openxmlformats.org/drawingml/2006/picture">
+                <pic:pic xmlns:pic="http://schemas.openxmlformats.org/drawingml/2006/picture">
+                  <pic:nvPicPr>
+                    <pic:cNvPr id="4" name="Picture 4"/>
+                    <pic:cNvPicPr/>
+                  </pic:nvPicPr>
+                  <pic:blipFill rotWithShape="1">
+                    <a:blip r:embed="rId15" cstate="print">
+                      <a:extLst>
+                        <a:ext uri="{28A0092B-C50C-407E-A947-70E740481C1C}">
+                          <a14:useLocalDpi xmlns:a14="http://schemas.microsoft.com/office/drawing/2010/main" val="0"/>
+                        </a:ext>
+                      </a:extLst>
+                    </a:blip>
+                    <a:srcRect l="3457" t="8143" r="2814" b="19069"/>
+                    <a:stretch/>
+                  </pic:blipFill>
+                  <pic:spPr bwMode="auto">
+                    <a:xfrm>
+                      <a:off x="0" y="0"/>
+                      <a:ext cx="3863358" cy="2400214"/>
+                    </a:xfrm>
+                    <a:prstGeom prst="rect">
+                      <a:avLst/>
+                    </a:prstGeom>
+                    <a:ln>
+                      <a:noFill/>
+                    </a:ln>
+                    <a:extLst>
+                      <a:ext uri="{53640926-AAD7-44D8-BBD7-CCE9431645EC}">
+                        <a14:shadowObscured xmlns:a14="http://schemas.microsoft.com/office/drawing/2010/main"/>
+                      </a:ext>
+                    </a:extLst>
+                  </pic:spPr>
+                </pic:pic>
+              </a:graphicData>
+            </a:graphic>
+          </wp:inline>
+        </w:drawing>
+      </w:r>
+    </w:p>
+    <w:p>
+      <w:pPr>
+        <w:pStyle w:val="Caption"/>
+        <w:jc w:val="center"/>
+        <w:rPr>
+          <w:color w:val="auto"/>
+        </w:rPr>
+      </w:pPr>
+      <w:r>
+        <w:rPr>
+          <w:color w:val="auto"/>
+        </w:rPr>
+        <w:t xml:space="preserve">Figure </w:t>
+      </w:r>
+      <w:r>
+        <w:rPr>
+          <w:color w:val="auto"/>
+        </w:rPr>
+        <w:fldChar w:fldCharType="begin"/>
+      </w:r>
+      <w:r>
+        <w:rPr>
+          <w:color w:val="auto"/>
+        </w:rPr>
+        <w:instrText xml:space="preserve"> SEQ Figure \* ARABIC </w:instrText>
+      </w:r>
+      <w:r>
+        <w:rPr>
+          <w:color w:val="auto"/>
+        </w:rPr>
+        <w:fldChar w:fldCharType="separate"/>
+      </w:r>
+      <w:r>
+        <w:rPr>
+          <w:noProof/>
+          <w:color w:val="auto"/>
+        </w:rPr>
+        <w:t>6</w:t>
+      </w:r>
+      <w:r>
+        <w:rPr>
+          <w:noProof/>
+          <w:color w:val="auto"/>
+        </w:rPr>
+        <w:fldChar w:fldCharType="end"/>
+      </w:r>
+      <w:r>
+        <w:rPr>
+          <w:color w:val="auto"/>
+        </w:rPr>
+        <w:t xml:space="preserve"> - Bottom plate of the dispenser with feet to stand it higher off the main surface</w:t>
+      </w:r>
+    </w:p>
+    <w:p>
+      <w:r>
+        <w:t>The bottom plate of the dispenser closes the system up and isolates the electronics from the main experiment area.  Eleven M3 screws are used to secure it to the walls of the dispenser.  This is also the access point for service to the electronics.</w:t>
+      </w:r>
+    </w:p>
+    <w:p>
       <w:pPr>
         <w:rPr>
           <w:b/>
@@ -350,8 +1255,18 @@
           <w:sz w:val="18"/>
           <w:szCs w:val="18"/>
         </w:rPr>
-        <w:t>class PreciseDispenser</w:t>
-      </w:r>
+        <w:t xml:space="preserve">class </w:t>
+      </w:r>
+      <w:proofErr w:type="spellStart"/>
+      <w:r>
+        <w:rPr>
+          <w:rFonts w:ascii="Courier New" w:hAnsi="Courier New" w:cs="Courier New"/>
+          <w:sz w:val="18"/>
+          <w:szCs w:val="18"/>
+        </w:rPr>
+        <w:t>PreciseDispenser</w:t>
+      </w:r>
+      <w:proofErr w:type="spellEnd"/>
     </w:p>
     <w:p>
       <w:pPr>
@@ -377,140 +1292,9 @@
           <w:sz w:val="18"/>
           <w:szCs w:val="18"/>
         </w:rPr>
-        <w:t>__init__</w:t>
-      </w:r>
-      <w:r>
-        <w:rPr>
-          <w:rFonts w:ascii="Courier New" w:hAnsi="Courier New" w:cs="Courier New"/>
-          <w:sz w:val="18"/>
-          <w:szCs w:val="18"/>
-        </w:rPr>
-        <w:t>(</w:t>
-      </w:r>
-      <w:r>
-        <w:rPr>
-          <w:rFonts w:ascii="Courier New" w:hAnsi="Courier New" w:cs="Courier New"/>
-          <w:sz w:val="18"/>
-          <w:szCs w:val="18"/>
-        </w:rPr>
-        <w:t xml:space="preserve">loaded_treats, </w:t>
-      </w:r>
-      <w:r>
-        <w:rPr>
-          <w:rFonts w:ascii="Courier New" w:hAnsi="Courier New" w:cs="Courier New"/>
-          <w:sz w:val="18"/>
-          <w:szCs w:val="18"/>
-        </w:rPr>
-        <w:t>timeout=1</w:t>
-      </w:r>
-      <w:r>
-        <w:rPr>
-          <w:rFonts w:ascii="Courier New" w:hAnsi="Courier New" w:cs="Courier New"/>
-          <w:sz w:val="18"/>
-          <w:szCs w:val="18"/>
-        </w:rPr>
-        <w:t>)</w:t>
-      </w:r>
-    </w:p>
-    <w:p>
-      <w:pPr>
-        <w:ind w:left="1440"/>
-        <w:rPr>
-          <w:rFonts w:ascii="Courier New" w:hAnsi="Courier New" w:cs="Courier New"/>
-          <w:sz w:val="18"/>
-          <w:szCs w:val="18"/>
-        </w:rPr>
-      </w:pPr>
-      <w:r>
-        <w:rPr>
-          <w:rFonts w:ascii="Courier New" w:hAnsi="Courier New" w:cs="Courier New"/>
-          <w:sz w:val="18"/>
-          <w:szCs w:val="18"/>
-        </w:rPr>
-        <w:t>Initializer for the canine treat dispenser, configures control variables and Pi GPIO.</w:t>
-      </w:r>
-    </w:p>
-    <w:p>
-      <w:pPr>
-        <w:ind w:left="1440"/>
-        <w:rPr>
-          <w:rFonts w:ascii="Courier New" w:hAnsi="Courier New" w:cs="Courier New"/>
-          <w:sz w:val="18"/>
-          <w:szCs w:val="18"/>
-        </w:rPr>
-      </w:pPr>
-      <w:r>
-        <w:rPr>
-          <w:rFonts w:ascii="Courier New" w:hAnsi="Courier New" w:cs="Courier New"/>
-          <w:sz w:val="18"/>
-          <w:szCs w:val="18"/>
-        </w:rPr>
-        <w:t>:param loaded_treats: The number of treats that are loaded into the dispenser for this session.  Defaults to max, 59 treats.</w:t>
-      </w:r>
-    </w:p>
-    <w:p>
-      <w:pPr>
-        <w:ind w:left="1440"/>
-        <w:rPr>
-          <w:rFonts w:ascii="Courier New" w:hAnsi="Courier New" w:cs="Courier New"/>
-          <w:sz w:val="18"/>
-          <w:szCs w:val="18"/>
-        </w:rPr>
-      </w:pPr>
-      <w:r>
-        <w:rPr>
-          <w:rFonts w:ascii="Courier New" w:hAnsi="Courier New" w:cs="Courier New"/>
-          <w:sz w:val="18"/>
-          <w:szCs w:val="18"/>
-        </w:rPr>
-        <w:t>:param timeout: The amount of time before the dispenser throw an error between dispensation events</w:t>
-      </w:r>
-    </w:p>
-    <w:p>
-      <w:pPr>
-        <w:ind w:left="1440"/>
-        <w:rPr>
-          <w:rFonts w:ascii="Courier New" w:hAnsi="Courier New" w:cs="Courier New"/>
-          <w:sz w:val="18"/>
-          <w:szCs w:val="18"/>
-        </w:rPr>
-      </w:pPr>
-      <w:r>
-        <w:rPr>
-          <w:rFonts w:ascii="Courier New" w:hAnsi="Courier New" w:cs="Courier New"/>
-          <w:sz w:val="18"/>
-          <w:szCs w:val="18"/>
-        </w:rPr>
-        <w:t>:param version: The HAT version that is being used, "BB" for breadboard and "P" for production</w:t>
-      </w:r>
-    </w:p>
-    <w:p>
-      <w:pPr>
-        <w:ind w:left="720" w:firstLine="720"/>
-        <w:rPr>
-          <w:rFonts w:ascii="Courier New" w:hAnsi="Courier New" w:cs="Courier New"/>
-          <w:sz w:val="18"/>
-          <w:szCs w:val="18"/>
-        </w:rPr>
-      </w:pPr>
-      <w:r>
-        <w:rPr>
-          <w:rFonts w:ascii="Courier New" w:hAnsi="Courier New" w:cs="Courier New"/>
-          <w:sz w:val="18"/>
-          <w:szCs w:val="18"/>
-        </w:rPr>
-        <w:t>:returns: None.</w:t>
-      </w:r>
-    </w:p>
-    <w:p>
-      <w:pPr>
-        <w:ind w:firstLine="720"/>
-        <w:rPr>
-          <w:rFonts w:ascii="Courier New" w:hAnsi="Courier New" w:cs="Courier New"/>
-          <w:sz w:val="18"/>
-          <w:szCs w:val="18"/>
-        </w:rPr>
-      </w:pPr>
+        <w:t>__</w:t>
+      </w:r>
+      <w:proofErr w:type="spellStart"/>
       <w:r>
         <w:rPr>
           <w:rFonts w:ascii="Courier New" w:hAnsi="Courier New" w:cs="Courier New"/>
@@ -519,78 +1303,9 @@
           <w:sz w:val="18"/>
           <w:szCs w:val="18"/>
         </w:rPr>
-        <w:t>dispense_treat</w:t>
-      </w:r>
-      <w:r>
-        <w:rPr>
-          <w:rFonts w:ascii="Courier New" w:hAnsi="Courier New" w:cs="Courier New"/>
-          <w:sz w:val="18"/>
-          <w:szCs w:val="18"/>
-        </w:rPr>
-        <w:t>()</w:t>
-      </w:r>
-    </w:p>
-    <w:p>
-      <w:pPr>
-        <w:ind w:left="1440"/>
-        <w:rPr>
-          <w:rFonts w:ascii="Courier New" w:hAnsi="Courier New" w:cs="Courier New"/>
-          <w:sz w:val="18"/>
-          <w:szCs w:val="18"/>
-        </w:rPr>
-      </w:pPr>
-      <w:r>
-        <w:rPr>
-          <w:rFonts w:ascii="Courier New" w:hAnsi="Courier New" w:cs="Courier New"/>
-          <w:sz w:val="18"/>
-          <w:szCs w:val="18"/>
-        </w:rPr>
-        <w:t>Function to dispense a single treat.  Should not be used, use dispense_treats for error handling.</w:t>
-      </w:r>
-    </w:p>
-    <w:p>
-      <w:pPr>
-        <w:rPr>
-          <w:rFonts w:ascii="Courier New" w:hAnsi="Courier New" w:cs="Courier New"/>
-          <w:sz w:val="18"/>
-          <w:szCs w:val="18"/>
-        </w:rPr>
-      </w:pPr>
-    </w:p>
-    <w:p>
-      <w:pPr>
-        <w:ind w:left="1440"/>
-        <w:rPr>
-          <w:rFonts w:ascii="Courier New" w:hAnsi="Courier New" w:cs="Courier New"/>
-          <w:sz w:val="18"/>
-          <w:szCs w:val="18"/>
-        </w:rPr>
-      </w:pPr>
-      <w:r>
-        <w:rPr>
-          <w:rFonts w:ascii="Courier New" w:hAnsi="Courier New" w:cs="Courier New"/>
-          <w:sz w:val="18"/>
-          <w:szCs w:val="18"/>
-        </w:rPr>
-        <w:t>:returns: True for successful dispensation of a single treat, False for a failure to dispense the treat.</w:t>
-      </w:r>
-    </w:p>
-    <w:p>
-      <w:pPr>
-        <w:rPr>
-          <w:rFonts w:ascii="Courier New" w:hAnsi="Courier New" w:cs="Courier New"/>
-          <w:sz w:val="18"/>
-          <w:szCs w:val="18"/>
-        </w:rPr>
-      </w:pPr>
-      <w:r>
-        <w:rPr>
-          <w:rFonts w:ascii="Courier New" w:hAnsi="Courier New" w:cs="Courier New"/>
-          <w:sz w:val="18"/>
-          <w:szCs w:val="18"/>
-        </w:rPr>
-        <w:tab/>
-      </w:r>
+        <w:t>init</w:t>
+      </w:r>
+      <w:proofErr w:type="spellEnd"/>
       <w:r>
         <w:rPr>
           <w:rFonts w:ascii="Courier New" w:hAnsi="Courier New" w:cs="Courier New"/>
@@ -599,133 +1314,9 @@
           <w:sz w:val="18"/>
           <w:szCs w:val="18"/>
         </w:rPr>
-        <w:t>dispense_treats</w:t>
-      </w:r>
-      <w:r>
-        <w:rPr>
-          <w:rFonts w:ascii="Courier New" w:hAnsi="Courier New" w:cs="Courier New"/>
-          <w:sz w:val="18"/>
-          <w:szCs w:val="18"/>
-        </w:rPr>
-        <w:t>(num_treats)</w:t>
-      </w:r>
-    </w:p>
-    <w:p>
-      <w:pPr>
-        <w:ind w:left="1440"/>
-        <w:rPr>
-          <w:rFonts w:ascii="Courier New" w:hAnsi="Courier New" w:cs="Courier New"/>
-          <w:sz w:val="18"/>
-          <w:szCs w:val="18"/>
-        </w:rPr>
-      </w:pPr>
-      <w:r>
-        <w:rPr>
-          <w:rFonts w:ascii="Courier New" w:hAnsi="Courier New" w:cs="Courier New"/>
-          <w:sz w:val="18"/>
-          <w:szCs w:val="18"/>
-        </w:rPr>
-        <w:t>Dispenses the specified number of treats.  If the requested number of treats is greater than the remaining treats, a ValueError is thrown.  If the treat dispenser</w:t>
-      </w:r>
-      <w:r>
-        <w:rPr>
-          <w:rFonts w:ascii="Courier New" w:hAnsi="Courier New" w:cs="Courier New"/>
-          <w:sz w:val="18"/>
-          <w:szCs w:val="18"/>
-        </w:rPr>
-        <w:t xml:space="preserve"> </w:t>
-      </w:r>
-      <w:r>
-        <w:rPr>
-          <w:rFonts w:ascii="Courier New" w:hAnsi="Courier New" w:cs="Courier New"/>
-          <w:sz w:val="18"/>
-          <w:szCs w:val="18"/>
-        </w:rPr>
-        <w:t>loop times out, a ValueError is thrown.</w:t>
-      </w:r>
-    </w:p>
-    <w:p>
-      <w:pPr>
-        <w:rPr>
-          <w:rFonts w:ascii="Courier New" w:hAnsi="Courier New" w:cs="Courier New"/>
-          <w:sz w:val="18"/>
-          <w:szCs w:val="18"/>
-        </w:rPr>
-      </w:pPr>
-    </w:p>
-    <w:p>
-      <w:pPr>
-        <w:rPr>
-          <w:rFonts w:ascii="Courier New" w:hAnsi="Courier New" w:cs="Courier New"/>
-          <w:sz w:val="18"/>
-          <w:szCs w:val="18"/>
-        </w:rPr>
-      </w:pPr>
-      <w:r>
-        <w:rPr>
-          <w:rFonts w:ascii="Courier New" w:hAnsi="Courier New" w:cs="Courier New"/>
-          <w:sz w:val="18"/>
-          <w:szCs w:val="18"/>
-        </w:rPr>
-        <w:t xml:space="preserve">        </w:t>
-      </w:r>
-      <w:r>
-        <w:rPr>
-          <w:rFonts w:ascii="Courier New" w:hAnsi="Courier New" w:cs="Courier New"/>
-          <w:sz w:val="18"/>
-          <w:szCs w:val="18"/>
-        </w:rPr>
-        <w:tab/>
-      </w:r>
-      <w:r>
-        <w:rPr>
-          <w:rFonts w:ascii="Courier New" w:hAnsi="Courier New" w:cs="Courier New"/>
-          <w:sz w:val="18"/>
-          <w:szCs w:val="18"/>
-        </w:rPr>
-        <w:t>:param num_treats: A number between 1 and the remaining number of treats.</w:t>
-      </w:r>
-    </w:p>
-    <w:p>
-      <w:pPr>
-        <w:rPr>
-          <w:rFonts w:ascii="Courier New" w:hAnsi="Courier New" w:cs="Courier New"/>
-          <w:sz w:val="18"/>
-          <w:szCs w:val="18"/>
-        </w:rPr>
-      </w:pPr>
-      <w:r>
-        <w:rPr>
-          <w:rFonts w:ascii="Courier New" w:hAnsi="Courier New" w:cs="Courier New"/>
-          <w:sz w:val="18"/>
-          <w:szCs w:val="18"/>
-        </w:rPr>
-        <w:t xml:space="preserve">        </w:t>
-      </w:r>
-      <w:r>
-        <w:rPr>
-          <w:rFonts w:ascii="Courier New" w:hAnsi="Courier New" w:cs="Courier New"/>
-          <w:sz w:val="18"/>
-          <w:szCs w:val="18"/>
-        </w:rPr>
-        <w:tab/>
-      </w:r>
-      <w:r>
-        <w:rPr>
-          <w:rFonts w:ascii="Courier New" w:hAnsi="Courier New" w:cs="Courier New"/>
-          <w:sz w:val="18"/>
-          <w:szCs w:val="18"/>
-        </w:rPr>
-        <w:t>:returns: None.  Throws ValueError when an error event is encountered.</w:t>
-      </w:r>
-      <w:r>
-        <w:rPr>
-          <w:rFonts w:ascii="Courier New" w:hAnsi="Courier New" w:cs="Courier New"/>
-          <w:sz w:val="18"/>
-          <w:szCs w:val="18"/>
-        </w:rPr>
-        <w:tab/>
-      </w:r>
+        <w:t>_</w:t>
+      </w:r>
+      <w:proofErr w:type="gramStart"/>
       <w:r>
         <w:rPr>
           <w:rFonts w:ascii="Courier New" w:hAnsi="Courier New" w:cs="Courier New"/>
@@ -734,15 +1325,50 @@
           <w:sz w:val="18"/>
           <w:szCs w:val="18"/>
         </w:rPr>
-        <w:t>treat_dispensed</w:t>
-      </w:r>
-      <w:r>
-        <w:rPr>
-          <w:rFonts w:ascii="Courier New" w:hAnsi="Courier New" w:cs="Courier New"/>
-          <w:sz w:val="18"/>
-          <w:szCs w:val="18"/>
-        </w:rPr>
-        <w:t>(channel):</w:t>
+        <w:t>_</w:t>
+      </w:r>
+      <w:r>
+        <w:rPr>
+          <w:rFonts w:ascii="Courier New" w:hAnsi="Courier New" w:cs="Courier New"/>
+          <w:sz w:val="18"/>
+          <w:szCs w:val="18"/>
+        </w:rPr>
+        <w:t>(</w:t>
+      </w:r>
+      <w:proofErr w:type="spellStart"/>
+      <w:proofErr w:type="gramEnd"/>
+      <w:r>
+        <w:rPr>
+          <w:rFonts w:ascii="Courier New" w:hAnsi="Courier New" w:cs="Courier New"/>
+          <w:sz w:val="18"/>
+          <w:szCs w:val="18"/>
+        </w:rPr>
+        <w:t>loaded_treats</w:t>
+      </w:r>
+      <w:proofErr w:type="spellEnd"/>
+      <w:r>
+        <w:rPr>
+          <w:rFonts w:ascii="Courier New" w:hAnsi="Courier New" w:cs="Courier New"/>
+          <w:sz w:val="18"/>
+          <w:szCs w:val="18"/>
+        </w:rPr>
+        <w:t xml:space="preserve">, </w:t>
+      </w:r>
+      <w:r>
+        <w:rPr>
+          <w:rFonts w:ascii="Courier New" w:hAnsi="Courier New" w:cs="Courier New"/>
+          <w:sz w:val="18"/>
+          <w:szCs w:val="18"/>
+        </w:rPr>
+        <w:t>timeout=1</w:t>
+      </w:r>
+      <w:r>
+        <w:rPr>
+          <w:rFonts w:ascii="Courier New" w:hAnsi="Courier New" w:cs="Courier New"/>
+          <w:sz w:val="18"/>
+          <w:szCs w:val="18"/>
+        </w:rPr>
+        <w:t>)</w:t>
       </w:r>
     </w:p>
     <w:p>
@@ -760,90 +1386,137 @@
           <w:sz w:val="18"/>
           <w:szCs w:val="18"/>
         </w:rPr>
-        <w:t>A callback function for when a treat is dispensed.  This is detected on the falling edge of the IR break beam.</w:t>
-      </w:r>
-    </w:p>
-    <w:p>
-      <w:pPr>
-        <w:rPr>
-          <w:rFonts w:ascii="Courier New" w:hAnsi="Courier New" w:cs="Courier New"/>
-          <w:sz w:val="18"/>
-          <w:szCs w:val="18"/>
-        </w:rPr>
-      </w:pPr>
-    </w:p>
-    <w:p>
-      <w:pPr>
-        <w:rPr>
-          <w:rFonts w:ascii="Courier New" w:hAnsi="Courier New" w:cs="Courier New"/>
-          <w:sz w:val="18"/>
-          <w:szCs w:val="18"/>
-        </w:rPr>
-      </w:pPr>
-      <w:r>
-        <w:rPr>
-          <w:rFonts w:ascii="Courier New" w:hAnsi="Courier New" w:cs="Courier New"/>
-          <w:sz w:val="18"/>
-          <w:szCs w:val="18"/>
-        </w:rPr>
-        <w:t xml:space="preserve">       </w:t>
-      </w:r>
-      <w:r>
-        <w:rPr>
-          <w:rFonts w:ascii="Courier New" w:hAnsi="Courier New" w:cs="Courier New"/>
-          <w:sz w:val="18"/>
-          <w:szCs w:val="18"/>
-        </w:rPr>
-        <w:tab/>
-      </w:r>
-      <w:r>
-        <w:rPr>
-          <w:rFonts w:ascii="Courier New" w:hAnsi="Courier New" w:cs="Courier New"/>
-          <w:sz w:val="18"/>
-          <w:szCs w:val="18"/>
-        </w:rPr>
-        <w:t>:param channel: The channel to identify the callback source.</w:t>
-      </w:r>
-    </w:p>
-    <w:p>
-      <w:pPr>
-        <w:rPr>
-          <w:rFonts w:ascii="Courier New" w:hAnsi="Courier New" w:cs="Courier New"/>
-          <w:sz w:val="18"/>
-          <w:szCs w:val="18"/>
-        </w:rPr>
-      </w:pPr>
-      <w:r>
-        <w:rPr>
-          <w:rFonts w:ascii="Courier New" w:hAnsi="Courier New" w:cs="Courier New"/>
-          <w:sz w:val="18"/>
-          <w:szCs w:val="18"/>
-        </w:rPr>
-        <w:t xml:space="preserve">        </w:t>
-      </w:r>
-      <w:r>
-        <w:rPr>
-          <w:rFonts w:ascii="Courier New" w:hAnsi="Courier New" w:cs="Courier New"/>
-          <w:sz w:val="18"/>
-          <w:szCs w:val="18"/>
-        </w:rPr>
-        <w:tab/>
-      </w:r>
-      <w:r>
-        <w:rPr>
-          <w:rFonts w:ascii="Courier New" w:hAnsi="Courier New" w:cs="Courier New"/>
-          <w:sz w:val="18"/>
-          <w:szCs w:val="18"/>
-        </w:rPr>
-        <w:t>:returns: None.</w:t>
-      </w:r>
-      <w:r>
-        <w:rPr>
-          <w:rFonts w:ascii="Courier New" w:hAnsi="Courier New" w:cs="Courier New"/>
-          <w:sz w:val="18"/>
-          <w:szCs w:val="18"/>
-        </w:rPr>
-        <w:tab/>
+        <w:t>Initializer for the canine treat dispenser, configures control variables and Pi GPIO.</w:t>
+      </w:r>
+    </w:p>
+    <w:p>
+      <w:pPr>
+        <w:ind w:left="1440"/>
+        <w:rPr>
+          <w:rFonts w:ascii="Courier New" w:hAnsi="Courier New" w:cs="Courier New"/>
+          <w:sz w:val="18"/>
+          <w:szCs w:val="18"/>
+        </w:rPr>
+      </w:pPr>
+      <w:proofErr w:type="gramStart"/>
+      <w:r>
+        <w:rPr>
+          <w:rFonts w:ascii="Courier New" w:hAnsi="Courier New" w:cs="Courier New"/>
+          <w:sz w:val="18"/>
+          <w:szCs w:val="18"/>
+        </w:rPr>
+        <w:t>:param</w:t>
+      </w:r>
+      <w:proofErr w:type="gramEnd"/>
+      <w:r>
+        <w:rPr>
+          <w:rFonts w:ascii="Courier New" w:hAnsi="Courier New" w:cs="Courier New"/>
+          <w:sz w:val="18"/>
+          <w:szCs w:val="18"/>
+        </w:rPr>
+        <w:t xml:space="preserve"> </w:t>
+      </w:r>
+      <w:proofErr w:type="spellStart"/>
+      <w:r>
+        <w:rPr>
+          <w:rFonts w:ascii="Courier New" w:hAnsi="Courier New" w:cs="Courier New"/>
+          <w:sz w:val="18"/>
+          <w:szCs w:val="18"/>
+        </w:rPr>
+        <w:t>loaded_treats</w:t>
+      </w:r>
+      <w:proofErr w:type="spellEnd"/>
+      <w:r>
+        <w:rPr>
+          <w:rFonts w:ascii="Courier New" w:hAnsi="Courier New" w:cs="Courier New"/>
+          <w:sz w:val="18"/>
+          <w:szCs w:val="18"/>
+        </w:rPr>
+        <w:t>: The number of treats that are loaded into the dispenser for this session.  Defaults to max, 59 treats.</w:t>
+      </w:r>
+    </w:p>
+    <w:p>
+      <w:pPr>
+        <w:ind w:left="1440"/>
+        <w:rPr>
+          <w:rFonts w:ascii="Courier New" w:hAnsi="Courier New" w:cs="Courier New"/>
+          <w:sz w:val="18"/>
+          <w:szCs w:val="18"/>
+        </w:rPr>
+      </w:pPr>
+      <w:proofErr w:type="gramStart"/>
+      <w:r>
+        <w:rPr>
+          <w:rFonts w:ascii="Courier New" w:hAnsi="Courier New" w:cs="Courier New"/>
+          <w:sz w:val="18"/>
+          <w:szCs w:val="18"/>
+        </w:rPr>
+        <w:t>:param</w:t>
+      </w:r>
+      <w:proofErr w:type="gramEnd"/>
+      <w:r>
+        <w:rPr>
+          <w:rFonts w:ascii="Courier New" w:hAnsi="Courier New" w:cs="Courier New"/>
+          <w:sz w:val="18"/>
+          <w:szCs w:val="18"/>
+        </w:rPr>
+        <w:t xml:space="preserve"> timeout: The amount of time before the dispenser throw an error between dispensation events</w:t>
+      </w:r>
+    </w:p>
+    <w:p>
+      <w:pPr>
+        <w:ind w:left="1440"/>
+        <w:rPr>
+          <w:rFonts w:ascii="Courier New" w:hAnsi="Courier New" w:cs="Courier New"/>
+          <w:sz w:val="18"/>
+          <w:szCs w:val="18"/>
+        </w:rPr>
+      </w:pPr>
+      <w:proofErr w:type="gramStart"/>
+      <w:r>
+        <w:rPr>
+          <w:rFonts w:ascii="Courier New" w:hAnsi="Courier New" w:cs="Courier New"/>
+          <w:sz w:val="18"/>
+          <w:szCs w:val="18"/>
+        </w:rPr>
+        <w:t>:param</w:t>
+      </w:r>
+      <w:proofErr w:type="gramEnd"/>
+      <w:r>
+        <w:rPr>
+          <w:rFonts w:ascii="Courier New" w:hAnsi="Courier New" w:cs="Courier New"/>
+          <w:sz w:val="18"/>
+          <w:szCs w:val="18"/>
+        </w:rPr>
+        <w:t xml:space="preserve"> version: The HAT version that is being used, "BB" for breadboard and "P" for production</w:t>
+      </w:r>
+    </w:p>
+    <w:p>
+      <w:pPr>
+        <w:ind w:left="720" w:firstLine="720"/>
+        <w:rPr>
+          <w:rFonts w:ascii="Courier New" w:hAnsi="Courier New" w:cs="Courier New"/>
+          <w:sz w:val="18"/>
+          <w:szCs w:val="18"/>
+        </w:rPr>
+      </w:pPr>
+      <w:proofErr w:type="gramStart"/>
+      <w:r>
+        <w:rPr>
+          <w:rFonts w:ascii="Courier New" w:hAnsi="Courier New" w:cs="Courier New"/>
+          <w:sz w:val="18"/>
+          <w:szCs w:val="18"/>
+        </w:rPr>
+        <w:t>:returns</w:t>
+      </w:r>
+      <w:proofErr w:type="gramEnd"/>
+      <w:r>
+        <w:rPr>
+          <w:rFonts w:ascii="Courier New" w:hAnsi="Courier New" w:cs="Courier New"/>
+          <w:sz w:val="18"/>
+          <w:szCs w:val="18"/>
+        </w:rPr>
+        <w:t>: None.</w:t>
       </w:r>
     </w:p>
     <w:p>
@@ -855,6 +1528,7 @@
           <w:szCs w:val="18"/>
         </w:rPr>
       </w:pPr>
+      <w:proofErr w:type="spellStart"/>
       <w:r>
         <w:rPr>
           <w:rFonts w:ascii="Courier New" w:hAnsi="Courier New" w:cs="Courier New"/>
@@ -863,83 +1537,638 @@
           <w:sz w:val="18"/>
           <w:szCs w:val="18"/>
         </w:rPr>
-        <w:t>close</w:t>
-      </w:r>
-      <w:r>
-        <w:rPr>
-          <w:rFonts w:ascii="Courier New" w:hAnsi="Courier New" w:cs="Courier New"/>
-          <w:sz w:val="18"/>
-          <w:szCs w:val="18"/>
-        </w:rPr>
-        <w:t>()</w:t>
-      </w:r>
-    </w:p>
-    <w:p>
-      <w:pPr>
-        <w:ind w:left="720" w:firstLine="720"/>
-        <w:rPr>
-          <w:rFonts w:ascii="Courier New" w:hAnsi="Courier New" w:cs="Courier New"/>
-          <w:sz w:val="18"/>
-          <w:szCs w:val="18"/>
-        </w:rPr>
-      </w:pPr>
-      <w:r>
-        <w:rPr>
-          <w:rFonts w:ascii="Courier New" w:hAnsi="Courier New" w:cs="Courier New"/>
-          <w:sz w:val="18"/>
-          <w:szCs w:val="18"/>
-        </w:rPr>
-        <w:t>Closes the dispenser object and cleans up the GPIO assignments.</w:t>
-      </w:r>
-    </w:p>
-    <w:p>
-      <w:pPr>
-        <w:ind w:firstLine="720"/>
-        <w:rPr>
-          <w:rFonts w:ascii="Courier New" w:hAnsi="Courier New" w:cs="Courier New"/>
-          <w:sz w:val="18"/>
-          <w:szCs w:val="18"/>
-        </w:rPr>
-      </w:pPr>
-    </w:p>
-    <w:p>
-      <w:pPr>
-        <w:ind w:firstLine="720"/>
-        <w:rPr>
-          <w:rFonts w:ascii="Courier New" w:hAnsi="Courier New" w:cs="Courier New"/>
-          <w:sz w:val="18"/>
-          <w:szCs w:val="18"/>
-        </w:rPr>
-      </w:pPr>
-      <w:r>
-        <w:rPr>
-          <w:rFonts w:ascii="Courier New" w:hAnsi="Courier New" w:cs="Courier New"/>
-          <w:sz w:val="18"/>
-          <w:szCs w:val="18"/>
-        </w:rPr>
-        <w:t xml:space="preserve">       :returns: None.</w:t>
-      </w:r>
-    </w:p>
-    <w:p>
-      <w:pPr>
-        <w:rPr>
-          <w:rFonts w:ascii="Courier New" w:hAnsi="Courier New" w:cs="Courier New"/>
-          <w:sz w:val="18"/>
-          <w:szCs w:val="18"/>
-        </w:rPr>
-      </w:pPr>
-    </w:p>
-    <w:p>
-      <w:pPr>
-        <w:rPr>
+        <w:t>dispense_</w:t>
+      </w:r>
+      <w:proofErr w:type="gramStart"/>
+      <w:r>
+        <w:rPr>
+          <w:rFonts w:ascii="Courier New" w:hAnsi="Courier New" w:cs="Courier New"/>
           <w:b/>
           <w:bCs/>
-        </w:rPr>
-      </w:pPr>
-      <w:r>
-        <w:rPr>
+          <w:sz w:val="18"/>
+          <w:szCs w:val="18"/>
+        </w:rPr>
+        <w:t>treat</w:t>
+      </w:r>
+      <w:proofErr w:type="spellEnd"/>
+      <w:r>
+        <w:rPr>
+          <w:rFonts w:ascii="Courier New" w:hAnsi="Courier New" w:cs="Courier New"/>
+          <w:sz w:val="18"/>
+          <w:szCs w:val="18"/>
+        </w:rPr>
+        <w:t>(</w:t>
+      </w:r>
+      <w:proofErr w:type="gramEnd"/>
+      <w:r>
+        <w:rPr>
+          <w:rFonts w:ascii="Courier New" w:hAnsi="Courier New" w:cs="Courier New"/>
+          <w:sz w:val="18"/>
+          <w:szCs w:val="18"/>
+        </w:rPr>
+        <w:t>)</w:t>
+      </w:r>
+    </w:p>
+    <w:p>
+      <w:pPr>
+        <w:ind w:left="1440"/>
+        <w:rPr>
+          <w:rFonts w:ascii="Courier New" w:hAnsi="Courier New" w:cs="Courier New"/>
+          <w:sz w:val="18"/>
+          <w:szCs w:val="18"/>
+        </w:rPr>
+      </w:pPr>
+      <w:r>
+        <w:rPr>
+          <w:rFonts w:ascii="Courier New" w:hAnsi="Courier New" w:cs="Courier New"/>
+          <w:sz w:val="18"/>
+          <w:szCs w:val="18"/>
+        </w:rPr>
+        <w:t xml:space="preserve">Function to dispense a single treat.  Should not be used, use </w:t>
+      </w:r>
+      <w:proofErr w:type="spellStart"/>
+      <w:r>
+        <w:rPr>
+          <w:rFonts w:ascii="Courier New" w:hAnsi="Courier New" w:cs="Courier New"/>
+          <w:sz w:val="18"/>
+          <w:szCs w:val="18"/>
+        </w:rPr>
+        <w:t>dispense_treats</w:t>
+      </w:r>
+      <w:proofErr w:type="spellEnd"/>
+      <w:r>
+        <w:rPr>
+          <w:rFonts w:ascii="Courier New" w:hAnsi="Courier New" w:cs="Courier New"/>
+          <w:sz w:val="18"/>
+          <w:szCs w:val="18"/>
+        </w:rPr>
+        <w:t xml:space="preserve"> for error handling.</w:t>
+      </w:r>
+    </w:p>
+    <w:p>
+      <w:pPr>
+        <w:rPr>
+          <w:rFonts w:ascii="Courier New" w:hAnsi="Courier New" w:cs="Courier New"/>
+          <w:sz w:val="18"/>
+          <w:szCs w:val="18"/>
+        </w:rPr>
+      </w:pPr>
+    </w:p>
+    <w:p>
+      <w:pPr>
+        <w:ind w:left="1440"/>
+        <w:rPr>
+          <w:rFonts w:ascii="Courier New" w:hAnsi="Courier New" w:cs="Courier New"/>
+          <w:sz w:val="18"/>
+          <w:szCs w:val="18"/>
+        </w:rPr>
+      </w:pPr>
+      <w:proofErr w:type="gramStart"/>
+      <w:r>
+        <w:rPr>
+          <w:rFonts w:ascii="Courier New" w:hAnsi="Courier New" w:cs="Courier New"/>
+          <w:sz w:val="18"/>
+          <w:szCs w:val="18"/>
+        </w:rPr>
+        <w:t>:returns</w:t>
+      </w:r>
+      <w:proofErr w:type="gramEnd"/>
+      <w:r>
+        <w:rPr>
+          <w:rFonts w:ascii="Courier New" w:hAnsi="Courier New" w:cs="Courier New"/>
+          <w:sz w:val="18"/>
+          <w:szCs w:val="18"/>
+        </w:rPr>
+        <w:t>: True for successful dispensation of a single treat, False for a failure to dispense the treat.</w:t>
+      </w:r>
+    </w:p>
+    <w:p>
+      <w:pPr>
+        <w:rPr>
+          <w:rFonts w:ascii="Courier New" w:hAnsi="Courier New" w:cs="Courier New"/>
+          <w:sz w:val="18"/>
+          <w:szCs w:val="18"/>
+        </w:rPr>
+      </w:pPr>
+      <w:r>
+        <w:rPr>
+          <w:rFonts w:ascii="Courier New" w:hAnsi="Courier New" w:cs="Courier New"/>
+          <w:sz w:val="18"/>
+          <w:szCs w:val="18"/>
+        </w:rPr>
+        <w:tab/>
+      </w:r>
+      <w:proofErr w:type="spellStart"/>
+      <w:r>
+        <w:rPr>
+          <w:rFonts w:ascii="Courier New" w:hAnsi="Courier New" w:cs="Courier New"/>
           <w:b/>
           <w:bCs/>
+          <w:sz w:val="18"/>
+          <w:szCs w:val="18"/>
+        </w:rPr>
+        <w:t>dispense_treats</w:t>
+      </w:r>
+      <w:proofErr w:type="spellEnd"/>
+      <w:r>
+        <w:rPr>
+          <w:rFonts w:ascii="Courier New" w:hAnsi="Courier New" w:cs="Courier New"/>
+          <w:sz w:val="18"/>
+          <w:szCs w:val="18"/>
+        </w:rPr>
+        <w:t>(</w:t>
+      </w:r>
+      <w:proofErr w:type="spellStart"/>
+      <w:r>
+        <w:rPr>
+          <w:rFonts w:ascii="Courier New" w:hAnsi="Courier New" w:cs="Courier New"/>
+          <w:sz w:val="18"/>
+          <w:szCs w:val="18"/>
+        </w:rPr>
+        <w:t>num_treats</w:t>
+      </w:r>
+      <w:proofErr w:type="spellEnd"/>
+      <w:r>
+        <w:rPr>
+          <w:rFonts w:ascii="Courier New" w:hAnsi="Courier New" w:cs="Courier New"/>
+          <w:sz w:val="18"/>
+          <w:szCs w:val="18"/>
+        </w:rPr>
+        <w:t>)</w:t>
+      </w:r>
+    </w:p>
+    <w:p>
+      <w:pPr>
+        <w:ind w:left="1440"/>
+        <w:rPr>
+          <w:rFonts w:ascii="Courier New" w:hAnsi="Courier New" w:cs="Courier New"/>
+          <w:sz w:val="18"/>
+          <w:szCs w:val="18"/>
+        </w:rPr>
+      </w:pPr>
+      <w:r>
+        <w:rPr>
+          <w:rFonts w:ascii="Courier New" w:hAnsi="Courier New" w:cs="Courier New"/>
+          <w:sz w:val="18"/>
+          <w:szCs w:val="18"/>
+        </w:rPr>
+        <w:t xml:space="preserve">Dispenses the specified number of treats.  If the requested number of treats is greater than the remaining treats, a </w:t>
+      </w:r>
+      <w:proofErr w:type="spellStart"/>
+      <w:r>
+        <w:rPr>
+          <w:rFonts w:ascii="Courier New" w:hAnsi="Courier New" w:cs="Courier New"/>
+          <w:sz w:val="18"/>
+          <w:szCs w:val="18"/>
+        </w:rPr>
+        <w:t>ValueError</w:t>
+      </w:r>
+      <w:proofErr w:type="spellEnd"/>
+      <w:r>
+        <w:rPr>
+          <w:rFonts w:ascii="Courier New" w:hAnsi="Courier New" w:cs="Courier New"/>
+          <w:sz w:val="18"/>
+          <w:szCs w:val="18"/>
+        </w:rPr>
+        <w:t xml:space="preserve"> is thrown.  If the treat dispenser</w:t>
+      </w:r>
+      <w:r>
+        <w:rPr>
+          <w:rFonts w:ascii="Courier New" w:hAnsi="Courier New" w:cs="Courier New"/>
+          <w:sz w:val="18"/>
+          <w:szCs w:val="18"/>
+        </w:rPr>
+        <w:t xml:space="preserve"> </w:t>
+      </w:r>
+      <w:r>
+        <w:rPr>
+          <w:rFonts w:ascii="Courier New" w:hAnsi="Courier New" w:cs="Courier New"/>
+          <w:sz w:val="18"/>
+          <w:szCs w:val="18"/>
+        </w:rPr>
+        <w:t xml:space="preserve">loop times out, a </w:t>
+      </w:r>
+      <w:proofErr w:type="spellStart"/>
+      <w:r>
+        <w:rPr>
+          <w:rFonts w:ascii="Courier New" w:hAnsi="Courier New" w:cs="Courier New"/>
+          <w:sz w:val="18"/>
+          <w:szCs w:val="18"/>
+        </w:rPr>
+        <w:t>ValueError</w:t>
+      </w:r>
+      <w:proofErr w:type="spellEnd"/>
+      <w:r>
+        <w:rPr>
+          <w:rFonts w:ascii="Courier New" w:hAnsi="Courier New" w:cs="Courier New"/>
+          <w:sz w:val="18"/>
+          <w:szCs w:val="18"/>
+        </w:rPr>
+        <w:t xml:space="preserve"> is thrown.</w:t>
+      </w:r>
+    </w:p>
+    <w:p>
+      <w:pPr>
+        <w:rPr>
+          <w:rFonts w:ascii="Courier New" w:hAnsi="Courier New" w:cs="Courier New"/>
+          <w:sz w:val="18"/>
+          <w:szCs w:val="18"/>
+        </w:rPr>
+      </w:pPr>
+    </w:p>
+    <w:p>
+      <w:pPr>
+        <w:rPr>
+          <w:rFonts w:ascii="Courier New" w:hAnsi="Courier New" w:cs="Courier New"/>
+          <w:sz w:val="18"/>
+          <w:szCs w:val="18"/>
+        </w:rPr>
+      </w:pPr>
+      <w:r>
+        <w:rPr>
+          <w:rFonts w:ascii="Courier New" w:hAnsi="Courier New" w:cs="Courier New"/>
+          <w:sz w:val="18"/>
+          <w:szCs w:val="18"/>
+        </w:rPr>
+        <w:t xml:space="preserve">        </w:t>
+      </w:r>
+      <w:r>
+        <w:rPr>
+          <w:rFonts w:ascii="Courier New" w:hAnsi="Courier New" w:cs="Courier New"/>
+          <w:sz w:val="18"/>
+          <w:szCs w:val="18"/>
+        </w:rPr>
+        <w:tab/>
+      </w:r>
+      <w:proofErr w:type="gramStart"/>
+      <w:r>
+        <w:rPr>
+          <w:rFonts w:ascii="Courier New" w:hAnsi="Courier New" w:cs="Courier New"/>
+          <w:sz w:val="18"/>
+          <w:szCs w:val="18"/>
+        </w:rPr>
+        <w:t>:param</w:t>
+      </w:r>
+      <w:proofErr w:type="gramEnd"/>
+      <w:r>
+        <w:rPr>
+          <w:rFonts w:ascii="Courier New" w:hAnsi="Courier New" w:cs="Courier New"/>
+          <w:sz w:val="18"/>
+          <w:szCs w:val="18"/>
+        </w:rPr>
+        <w:t xml:space="preserve"> </w:t>
+      </w:r>
+      <w:proofErr w:type="spellStart"/>
+      <w:r>
+        <w:rPr>
+          <w:rFonts w:ascii="Courier New" w:hAnsi="Courier New" w:cs="Courier New"/>
+          <w:sz w:val="18"/>
+          <w:szCs w:val="18"/>
+        </w:rPr>
+        <w:t>num_treats</w:t>
+      </w:r>
+      <w:proofErr w:type="spellEnd"/>
+      <w:r>
+        <w:rPr>
+          <w:rFonts w:ascii="Courier New" w:hAnsi="Courier New" w:cs="Courier New"/>
+          <w:sz w:val="18"/>
+          <w:szCs w:val="18"/>
+        </w:rPr>
+        <w:t>: A number between 1 and the remaining number of treats.</w:t>
+      </w:r>
+    </w:p>
+    <w:p>
+      <w:pPr>
+        <w:rPr>
+          <w:rFonts w:ascii="Courier New" w:hAnsi="Courier New" w:cs="Courier New"/>
+          <w:sz w:val="18"/>
+          <w:szCs w:val="18"/>
+        </w:rPr>
+      </w:pPr>
+      <w:r>
+        <w:rPr>
+          <w:rFonts w:ascii="Courier New" w:hAnsi="Courier New" w:cs="Courier New"/>
+          <w:sz w:val="18"/>
+          <w:szCs w:val="18"/>
+        </w:rPr>
+        <w:t xml:space="preserve">        </w:t>
+      </w:r>
+      <w:r>
+        <w:rPr>
+          <w:rFonts w:ascii="Courier New" w:hAnsi="Courier New" w:cs="Courier New"/>
+          <w:sz w:val="18"/>
+          <w:szCs w:val="18"/>
+        </w:rPr>
+        <w:tab/>
+      </w:r>
+      <w:proofErr w:type="gramStart"/>
+      <w:r>
+        <w:rPr>
+          <w:rFonts w:ascii="Courier New" w:hAnsi="Courier New" w:cs="Courier New"/>
+          <w:sz w:val="18"/>
+          <w:szCs w:val="18"/>
+        </w:rPr>
+        <w:t>:returns</w:t>
+      </w:r>
+      <w:proofErr w:type="gramEnd"/>
+      <w:r>
+        <w:rPr>
+          <w:rFonts w:ascii="Courier New" w:hAnsi="Courier New" w:cs="Courier New"/>
+          <w:sz w:val="18"/>
+          <w:szCs w:val="18"/>
+        </w:rPr>
+        <w:t xml:space="preserve">: None.  Throws </w:t>
+      </w:r>
+      <w:proofErr w:type="spellStart"/>
+      <w:r>
+        <w:rPr>
+          <w:rFonts w:ascii="Courier New" w:hAnsi="Courier New" w:cs="Courier New"/>
+          <w:sz w:val="18"/>
+          <w:szCs w:val="18"/>
+        </w:rPr>
+        <w:t>ValueError</w:t>
+      </w:r>
+      <w:proofErr w:type="spellEnd"/>
+      <w:r>
+        <w:rPr>
+          <w:rFonts w:ascii="Courier New" w:hAnsi="Courier New" w:cs="Courier New"/>
+          <w:sz w:val="18"/>
+          <w:szCs w:val="18"/>
+        </w:rPr>
+        <w:t xml:space="preserve"> when an error event is encountered.</w:t>
+      </w:r>
+      <w:r>
+        <w:rPr>
+          <w:rFonts w:ascii="Courier New" w:hAnsi="Courier New" w:cs="Courier New"/>
+          <w:sz w:val="18"/>
+          <w:szCs w:val="18"/>
+        </w:rPr>
+        <w:tab/>
+      </w:r>
+      <w:proofErr w:type="spellStart"/>
+      <w:r>
+        <w:rPr>
+          <w:rFonts w:ascii="Courier New" w:hAnsi="Courier New" w:cs="Courier New"/>
+          <w:b/>
+          <w:bCs/>
+          <w:sz w:val="18"/>
+          <w:szCs w:val="18"/>
+        </w:rPr>
+        <w:t>treat_dispensed</w:t>
+      </w:r>
+      <w:proofErr w:type="spellEnd"/>
+      <w:r>
+        <w:rPr>
+          <w:rFonts w:ascii="Courier New" w:hAnsi="Courier New" w:cs="Courier New"/>
+          <w:sz w:val="18"/>
+          <w:szCs w:val="18"/>
+        </w:rPr>
+        <w:t>(channel):</w:t>
+      </w:r>
+    </w:p>
+    <w:p>
+      <w:pPr>
+        <w:ind w:left="1440"/>
+        <w:rPr>
+          <w:rFonts w:ascii="Courier New" w:hAnsi="Courier New" w:cs="Courier New"/>
+          <w:sz w:val="18"/>
+          <w:szCs w:val="18"/>
+        </w:rPr>
+      </w:pPr>
+      <w:r>
+        <w:rPr>
+          <w:rFonts w:ascii="Courier New" w:hAnsi="Courier New" w:cs="Courier New"/>
+          <w:sz w:val="18"/>
+          <w:szCs w:val="18"/>
+        </w:rPr>
+        <w:t>A callback function for when a treat is dispensed.  This is detected on the falling edge of the IR break beam.</w:t>
+      </w:r>
+    </w:p>
+    <w:p>
+      <w:pPr>
+        <w:rPr>
+          <w:rFonts w:ascii="Courier New" w:hAnsi="Courier New" w:cs="Courier New"/>
+          <w:sz w:val="18"/>
+          <w:szCs w:val="18"/>
+        </w:rPr>
+      </w:pPr>
+    </w:p>
+    <w:p>
+      <w:pPr>
+        <w:rPr>
+          <w:rFonts w:ascii="Courier New" w:hAnsi="Courier New" w:cs="Courier New"/>
+          <w:sz w:val="18"/>
+          <w:szCs w:val="18"/>
+        </w:rPr>
+      </w:pPr>
+      <w:r>
+        <w:rPr>
+          <w:rFonts w:ascii="Courier New" w:hAnsi="Courier New" w:cs="Courier New"/>
+          <w:sz w:val="18"/>
+          <w:szCs w:val="18"/>
+        </w:rPr>
+        <w:t xml:space="preserve">       </w:t>
+      </w:r>
+      <w:r>
+        <w:rPr>
+          <w:rFonts w:ascii="Courier New" w:hAnsi="Courier New" w:cs="Courier New"/>
+          <w:sz w:val="18"/>
+          <w:szCs w:val="18"/>
+        </w:rPr>
+        <w:tab/>
+      </w:r>
+      <w:proofErr w:type="gramStart"/>
+      <w:r>
+        <w:rPr>
+          <w:rFonts w:ascii="Courier New" w:hAnsi="Courier New" w:cs="Courier New"/>
+          <w:sz w:val="18"/>
+          <w:szCs w:val="18"/>
+        </w:rPr>
+        <w:t>:param</w:t>
+      </w:r>
+      <w:proofErr w:type="gramEnd"/>
+      <w:r>
+        <w:rPr>
+          <w:rFonts w:ascii="Courier New" w:hAnsi="Courier New" w:cs="Courier New"/>
+          <w:sz w:val="18"/>
+          <w:szCs w:val="18"/>
+        </w:rPr>
+        <w:t xml:space="preserve"> channel: The channel to identify the callback source.</w:t>
+      </w:r>
+    </w:p>
+    <w:p>
+      <w:pPr>
+        <w:rPr>
+          <w:rFonts w:ascii="Courier New" w:hAnsi="Courier New" w:cs="Courier New"/>
+          <w:sz w:val="18"/>
+          <w:szCs w:val="18"/>
+        </w:rPr>
+      </w:pPr>
+      <w:r>
+        <w:rPr>
+          <w:rFonts w:ascii="Courier New" w:hAnsi="Courier New" w:cs="Courier New"/>
+          <w:sz w:val="18"/>
+          <w:szCs w:val="18"/>
+        </w:rPr>
+        <w:t xml:space="preserve">        </w:t>
+      </w:r>
+      <w:r>
+        <w:rPr>
+          <w:rFonts w:ascii="Courier New" w:hAnsi="Courier New" w:cs="Courier New"/>
+          <w:sz w:val="18"/>
+          <w:szCs w:val="18"/>
+        </w:rPr>
+        <w:tab/>
+      </w:r>
+      <w:proofErr w:type="gramStart"/>
+      <w:r>
+        <w:rPr>
+          <w:rFonts w:ascii="Courier New" w:hAnsi="Courier New" w:cs="Courier New"/>
+          <w:sz w:val="18"/>
+          <w:szCs w:val="18"/>
+        </w:rPr>
+        <w:t>:returns</w:t>
+      </w:r>
+      <w:proofErr w:type="gramEnd"/>
+      <w:r>
+        <w:rPr>
+          <w:rFonts w:ascii="Courier New" w:hAnsi="Courier New" w:cs="Courier New"/>
+          <w:sz w:val="18"/>
+          <w:szCs w:val="18"/>
+        </w:rPr>
+        <w:t>: None.</w:t>
+      </w:r>
+      <w:r>
+        <w:rPr>
+          <w:rFonts w:ascii="Courier New" w:hAnsi="Courier New" w:cs="Courier New"/>
+          <w:sz w:val="18"/>
+          <w:szCs w:val="18"/>
+        </w:rPr>
+        <w:tab/>
+      </w:r>
+    </w:p>
+    <w:p>
+      <w:pPr>
+        <w:ind w:firstLine="720"/>
+        <w:rPr>
+          <w:rFonts w:ascii="Courier New" w:hAnsi="Courier New" w:cs="Courier New"/>
+          <w:sz w:val="18"/>
+          <w:szCs w:val="18"/>
+        </w:rPr>
+      </w:pPr>
+      <w:proofErr w:type="gramStart"/>
+      <w:r>
+        <w:rPr>
+          <w:rFonts w:ascii="Courier New" w:hAnsi="Courier New" w:cs="Courier New"/>
+          <w:b/>
+          <w:bCs/>
+          <w:sz w:val="18"/>
+          <w:szCs w:val="18"/>
+        </w:rPr>
+        <w:t>close</w:t>
+      </w:r>
+      <w:r>
+        <w:rPr>
+          <w:rFonts w:ascii="Courier New" w:hAnsi="Courier New" w:cs="Courier New"/>
+          <w:sz w:val="18"/>
+          <w:szCs w:val="18"/>
+        </w:rPr>
+        <w:t>(</w:t>
+      </w:r>
+      <w:proofErr w:type="gramEnd"/>
+      <w:r>
+        <w:rPr>
+          <w:rFonts w:ascii="Courier New" w:hAnsi="Courier New" w:cs="Courier New"/>
+          <w:sz w:val="18"/>
+          <w:szCs w:val="18"/>
+        </w:rPr>
+        <w:t>)</w:t>
+      </w:r>
+    </w:p>
+    <w:p>
+      <w:pPr>
+        <w:ind w:left="720" w:firstLine="720"/>
+        <w:rPr>
+          <w:rFonts w:ascii="Courier New" w:hAnsi="Courier New" w:cs="Courier New"/>
+          <w:sz w:val="18"/>
+          <w:szCs w:val="18"/>
+        </w:rPr>
+      </w:pPr>
+      <w:r>
+        <w:rPr>
+          <w:rFonts w:ascii="Courier New" w:hAnsi="Courier New" w:cs="Courier New"/>
+          <w:sz w:val="18"/>
+          <w:szCs w:val="18"/>
+        </w:rPr>
+        <w:t>Closes the dispenser object and cleans up the GPIO assignments.</w:t>
+      </w:r>
+    </w:p>
+    <w:p>
+      <w:pPr>
+        <w:ind w:firstLine="720"/>
+        <w:rPr>
+          <w:rFonts w:ascii="Courier New" w:hAnsi="Courier New" w:cs="Courier New"/>
+          <w:sz w:val="18"/>
+          <w:szCs w:val="18"/>
+        </w:rPr>
+      </w:pPr>
+    </w:p>
+    <w:p>
+      <w:pPr>
+        <w:ind w:firstLine="720"/>
+        <w:rPr>
+          <w:rFonts w:ascii="Courier New" w:hAnsi="Courier New" w:cs="Courier New"/>
+          <w:sz w:val="18"/>
+          <w:szCs w:val="18"/>
+        </w:rPr>
+      </w:pPr>
+      <w:r>
+        <w:rPr>
+          <w:rFonts w:ascii="Courier New" w:hAnsi="Courier New" w:cs="Courier New"/>
+          <w:sz w:val="18"/>
+          <w:szCs w:val="18"/>
+        </w:rPr>
+        <w:t xml:space="preserve">       </w:t>
+      </w:r>
+      <w:proofErr w:type="gramStart"/>
+      <w:r>
+        <w:rPr>
+          <w:rFonts w:ascii="Courier New" w:hAnsi="Courier New" w:cs="Courier New"/>
+          <w:sz w:val="18"/>
+          <w:szCs w:val="18"/>
+        </w:rPr>
+        <w:t>:returns</w:t>
+      </w:r>
+      <w:proofErr w:type="gramEnd"/>
+      <w:r>
+        <w:rPr>
+          <w:rFonts w:ascii="Courier New" w:hAnsi="Courier New" w:cs="Courier New"/>
+          <w:sz w:val="18"/>
+          <w:szCs w:val="18"/>
+        </w:rPr>
+        <w:t>: None.</w:t>
+      </w:r>
+    </w:p>
+    <w:p>
+      <w:pPr>
+        <w:rPr>
+          <w:rFonts w:ascii="Courier New" w:hAnsi="Courier New" w:cs="Courier New"/>
+          <w:sz w:val="18"/>
+          <w:szCs w:val="18"/>
+        </w:rPr>
+      </w:pPr>
+    </w:p>
+    <w:p>
+      <w:pPr>
+        <w:rPr>
+          <w:b/>
+          <w:bCs/>
+        </w:rPr>
+      </w:pPr>
+      <w:r>
+        <w:rPr>
+          <w:b/>
+          <w:bCs/>
         </w:rPr>
         <w:t>Interfacing Example</w:t>
       </w:r>
@@ -959,33 +2188,89 @@
           <w:sz w:val="18"/>
           <w:szCs w:val="18"/>
         </w:rPr>
-        <w:t>from precise_dispenser_driver import PreciseDispenser</w:t>
-      </w:r>
-    </w:p>
-    <w:p>
-      <w:pPr>
-        <w:rPr>
-          <w:rFonts w:ascii="Courier New" w:hAnsi="Courier New" w:cs="Courier New"/>
-          <w:sz w:val="18"/>
-          <w:szCs w:val="18"/>
-        </w:rPr>
-      </w:pPr>
-    </w:p>
-    <w:p>
-      <w:pPr>
-        <w:rPr>
-          <w:rFonts w:ascii="Courier New" w:hAnsi="Courier New" w:cs="Courier New"/>
-          <w:sz w:val="18"/>
-          <w:szCs w:val="18"/>
-        </w:rPr>
-      </w:pPr>
-      <w:r>
-        <w:rPr>
-          <w:rFonts w:ascii="Courier New" w:hAnsi="Courier New" w:cs="Courier New"/>
-          <w:sz w:val="18"/>
-          <w:szCs w:val="18"/>
-        </w:rPr>
-        <w:t>dispenser = PreciseDispenser()</w:t>
+        <w:t xml:space="preserve">from </w:t>
+      </w:r>
+      <w:proofErr w:type="spellStart"/>
+      <w:r>
+        <w:rPr>
+          <w:rFonts w:ascii="Courier New" w:hAnsi="Courier New" w:cs="Courier New"/>
+          <w:sz w:val="18"/>
+          <w:szCs w:val="18"/>
+        </w:rPr>
+        <w:t>precise_dispenser_driver</w:t>
+      </w:r>
+      <w:proofErr w:type="spellEnd"/>
+      <w:r>
+        <w:rPr>
+          <w:rFonts w:ascii="Courier New" w:hAnsi="Courier New" w:cs="Courier New"/>
+          <w:sz w:val="18"/>
+          <w:szCs w:val="18"/>
+        </w:rPr>
+        <w:t xml:space="preserve"> import </w:t>
+      </w:r>
+      <w:proofErr w:type="spellStart"/>
+      <w:r>
+        <w:rPr>
+          <w:rFonts w:ascii="Courier New" w:hAnsi="Courier New" w:cs="Courier New"/>
+          <w:sz w:val="18"/>
+          <w:szCs w:val="18"/>
+        </w:rPr>
+        <w:t>PreciseDispenser</w:t>
+      </w:r>
+      <w:proofErr w:type="spellEnd"/>
+    </w:p>
+    <w:p>
+      <w:pPr>
+        <w:rPr>
+          <w:rFonts w:ascii="Courier New" w:hAnsi="Courier New" w:cs="Courier New"/>
+          <w:sz w:val="18"/>
+          <w:szCs w:val="18"/>
+        </w:rPr>
+      </w:pPr>
+    </w:p>
+    <w:p>
+      <w:pPr>
+        <w:rPr>
+          <w:rFonts w:ascii="Courier New" w:hAnsi="Courier New" w:cs="Courier New"/>
+          <w:sz w:val="18"/>
+          <w:szCs w:val="18"/>
+        </w:rPr>
+      </w:pPr>
+      <w:r>
+        <w:rPr>
+          <w:rFonts w:ascii="Courier New" w:hAnsi="Courier New" w:cs="Courier New"/>
+          <w:sz w:val="18"/>
+          <w:szCs w:val="18"/>
+        </w:rPr>
+        <w:t xml:space="preserve">dispenser = </w:t>
+      </w:r>
+      <w:proofErr w:type="spellStart"/>
+      <w:proofErr w:type="gramStart"/>
+      <w:r>
+        <w:rPr>
+          <w:rFonts w:ascii="Courier New" w:hAnsi="Courier New" w:cs="Courier New"/>
+          <w:sz w:val="18"/>
+          <w:szCs w:val="18"/>
+        </w:rPr>
+        <w:t>PreciseDispenser</w:t>
+      </w:r>
+      <w:proofErr w:type="spellEnd"/>
+      <w:r>
+        <w:rPr>
+          <w:rFonts w:ascii="Courier New" w:hAnsi="Courier New" w:cs="Courier New"/>
+          <w:sz w:val="18"/>
+          <w:szCs w:val="18"/>
+        </w:rPr>
+        <w:t>(</w:t>
+      </w:r>
+      <w:proofErr w:type="gramEnd"/>
+      <w:r>
+        <w:rPr>
+          <w:rFonts w:ascii="Courier New" w:hAnsi="Courier New" w:cs="Courier New"/>
+          <w:sz w:val="18"/>
+          <w:szCs w:val="18"/>
+        </w:rPr>
+        <w:t>)</w:t>
       </w:r>
     </w:p>
     <w:p>
@@ -1020,7 +2305,34 @@
           <w:szCs w:val="18"/>
         </w:rPr>
         <w:tab/>
-        <w:t>dispenser.dispense_treats(10)</w:t>
+      </w:r>
+      <w:proofErr w:type="spellStart"/>
+      <w:proofErr w:type="gramStart"/>
+      <w:r>
+        <w:rPr>
+          <w:rFonts w:ascii="Courier New" w:hAnsi="Courier New" w:cs="Courier New"/>
+          <w:sz w:val="18"/>
+          <w:szCs w:val="18"/>
+        </w:rPr>
+        <w:t>dispenser.dispense</w:t>
+      </w:r>
+      <w:proofErr w:type="gramEnd"/>
+      <w:r>
+        <w:rPr>
+          <w:rFonts w:ascii="Courier New" w:hAnsi="Courier New" w:cs="Courier New"/>
+          <w:sz w:val="18"/>
+          <w:szCs w:val="18"/>
+        </w:rPr>
+        <w:t>_treats</w:t>
+      </w:r>
+      <w:proofErr w:type="spellEnd"/>
+      <w:r>
+        <w:rPr>
+          <w:rFonts w:ascii="Courier New" w:hAnsi="Courier New" w:cs="Courier New"/>
+          <w:sz w:val="18"/>
+          <w:szCs w:val="18"/>
+        </w:rPr>
+        <w:t>(10)</w:t>
       </w:r>
     </w:p>
     <w:p>
@@ -1038,24 +2350,59 @@
           <w:szCs w:val="18"/>
         </w:rPr>
         <w:tab/>
-        <w:t>print(“Successfully dispensed ten treats.”)</w:t>
-      </w:r>
-    </w:p>
-    <w:p>
-      <w:pPr>
-        <w:rPr>
-          <w:rFonts w:ascii="Courier New" w:hAnsi="Courier New" w:cs="Courier New"/>
-          <w:sz w:val="18"/>
-          <w:szCs w:val="18"/>
-        </w:rPr>
-      </w:pPr>
-      <w:r>
-        <w:rPr>
-          <w:rFonts w:ascii="Courier New" w:hAnsi="Courier New" w:cs="Courier New"/>
-          <w:sz w:val="18"/>
-          <w:szCs w:val="18"/>
-        </w:rPr>
-        <w:t>except ValueError as e:</w:t>
+      </w:r>
+      <w:proofErr w:type="gramStart"/>
+      <w:r>
+        <w:rPr>
+          <w:rFonts w:ascii="Courier New" w:hAnsi="Courier New" w:cs="Courier New"/>
+          <w:sz w:val="18"/>
+          <w:szCs w:val="18"/>
+        </w:rPr>
+        <w:t>print(</w:t>
+      </w:r>
+      <w:proofErr w:type="gramEnd"/>
+      <w:r>
+        <w:rPr>
+          <w:rFonts w:ascii="Courier New" w:hAnsi="Courier New" w:cs="Courier New"/>
+          <w:sz w:val="18"/>
+          <w:szCs w:val="18"/>
+        </w:rPr>
+        <w:t>“Successfully dispensed ten treats.”)</w:t>
+      </w:r>
+    </w:p>
+    <w:p>
+      <w:pPr>
+        <w:rPr>
+          <w:rFonts w:ascii="Courier New" w:hAnsi="Courier New" w:cs="Courier New"/>
+          <w:sz w:val="18"/>
+          <w:szCs w:val="18"/>
+        </w:rPr>
+      </w:pPr>
+      <w:r>
+        <w:rPr>
+          <w:rFonts w:ascii="Courier New" w:hAnsi="Courier New" w:cs="Courier New"/>
+          <w:sz w:val="18"/>
+          <w:szCs w:val="18"/>
+        </w:rPr>
+        <w:t xml:space="preserve">except </w:t>
+      </w:r>
+      <w:proofErr w:type="spellStart"/>
+      <w:r>
+        <w:rPr>
+          <w:rFonts w:ascii="Courier New" w:hAnsi="Courier New" w:cs="Courier New"/>
+          <w:sz w:val="18"/>
+          <w:szCs w:val="18"/>
+        </w:rPr>
+        <w:t>ValueError</w:t>
+      </w:r>
+      <w:proofErr w:type="spellEnd"/>
+      <w:r>
+        <w:rPr>
+          <w:rFonts w:ascii="Courier New" w:hAnsi="Courier New" w:cs="Courier New"/>
+          <w:sz w:val="18"/>
+          <w:szCs w:val="18"/>
+        </w:rPr>
+        <w:t xml:space="preserve"> as e:</w:t>
       </w:r>
     </w:p>
     <w:p>
@@ -1084,13 +2431,25 @@
           <w:szCs w:val="18"/>
         </w:rPr>
       </w:pPr>
-      <w:r>
-        <w:rPr>
-          <w:rFonts w:ascii="Courier New" w:hAnsi="Courier New" w:cs="Courier New"/>
-          <w:sz w:val="18"/>
-          <w:szCs w:val="18"/>
-        </w:rPr>
-        <w:t>dispenser.close()</w:t>
+      <w:proofErr w:type="spellStart"/>
+      <w:proofErr w:type="gramStart"/>
+      <w:r>
+        <w:rPr>
+          <w:rFonts w:ascii="Courier New" w:hAnsi="Courier New" w:cs="Courier New"/>
+          <w:sz w:val="18"/>
+          <w:szCs w:val="18"/>
+        </w:rPr>
+        <w:t>dispenser.close</w:t>
+      </w:r>
+      <w:proofErr w:type="spellEnd"/>
+      <w:proofErr w:type="gramEnd"/>
+      <w:r>
+        <w:rPr>
+          <w:rFonts w:ascii="Courier New" w:hAnsi="Courier New" w:cs="Courier New"/>
+          <w:sz w:val="18"/>
+          <w:szCs w:val="18"/>
+        </w:rPr>
+        <w:t>()</w:t>
       </w:r>
     </w:p>
     <w:p/>
@@ -1127,7 +2486,15 @@
     </w:p>
     <w:p>
       <w:r>
-        <w:t>The experiments on canine operant conditioning are run using a Python package called PsychoPy.  It essentially acts as a development environment for psychology experiments and provides a variety of utilities for user interface development, trigger conditions, experiment logging, and so on.  Our aim is to integrate this directly into a Raspberry Pi 4, to allow the entire setup to become a mobile testing unit.  To do this, we will have a few requirements:</w:t>
+        <w:t xml:space="preserve">The experiments on canine operant conditioning are run using a Python package called </w:t>
+      </w:r>
+      <w:proofErr w:type="spellStart"/>
+      <w:r>
+        <w:t>PsychoPy</w:t>
+      </w:r>
+      <w:proofErr w:type="spellEnd"/>
+      <w:r>
+        <w:t>.  It essentially acts as a development environment for psychology experiments and provides a variety of utilities for user interface development, trigger conditions, experiment logging, and so on.  Our aim is to integrate this directly into a Raspberry Pi 4, to allow the entire setup to become a mobile testing unit.  To do this, we will have a few requirements:</w:t>
       </w:r>
     </w:p>
     <w:p>
@@ -1151,7 +2518,15 @@
         </w:numPr>
       </w:pPr>
       <w:r>
-        <w:t>The Raspberry Pi 4 should host its own WiFi access point (AP), which allows the experimenter to connect to the Pi and run experiments, download results, and interact with the main system.</w:t>
+        <w:t xml:space="preserve">The Raspberry Pi 4 should host its own </w:t>
+      </w:r>
+      <w:proofErr w:type="spellStart"/>
+      <w:r>
+        <w:t>WiFi</w:t>
+      </w:r>
+      <w:proofErr w:type="spellEnd"/>
+      <w:r>
+        <w:t xml:space="preserve"> access point (AP), which allows the experimenter to connect to the Pi and run experiments, download results, and interact with the main system.</w:t>
       </w:r>
     </w:p>
     <w:p>
@@ -1217,7 +2592,15 @@
         </w:numPr>
       </w:pPr>
       <w:r>
-        <w:t>Flash a new SD card with an image from the iso_images folder</w:t>
+        <w:t xml:space="preserve">Flash a new SD card with an image from the </w:t>
+      </w:r>
+      <w:proofErr w:type="spellStart"/>
+      <w:r>
+        <w:t>iso_images</w:t>
+      </w:r>
+      <w:proofErr w:type="spellEnd"/>
+      <w:r>
+        <w:t xml:space="preserve"> folder</w:t>
       </w:r>
     </w:p>
     <w:p>
@@ -1231,7 +2614,7 @@
       <w:r>
         <w:t xml:space="preserve">Using a Raspberry Pi with a fresh installation of Raspbian Buster, there are built-in tools to achieve </w:t>
       </w:r>
-      <w:hyperlink r:id="rId6" w:history="1">
+      <w:hyperlink r:id="rId16" w:history="1">
         <w:r>
           <w:rPr>
             <w:rStyle w:val="Hyperlink"/>
@@ -1240,7 +2623,47 @@
         </w:r>
       </w:hyperlink>
       <w:r>
-        <w:t>.  “The SD Card Copier application, which can be found on the Accessories menu of the Raspberry Pi Desktop, will copy Raspbian from one card to another. To use it, you will need a USB SD card writer.  To back up your existing Raspbian installation, put a blank SD card in your USB card writer and plug it into your Pi, and then launch SD Card Copier. In the ‘Copy From Device’ box, select the internal SD Card. This could have a number of different names and may have something like (/dev/mmcblk0) in its entry, but will usually be the first item in the list. Then select the USB card writer in the ‘Copy To Device’ box (where it will probably be the only device listed). Press ‘Start’. The copy, depending on the size of the SD card, can take ten or fifteen minutes, and when complete you should have a clone of your current installation on the new SD card. You can test it by putting the newly-copied card into the Pi’s SD card slot and booting it; it should boot and look exactly the same as your original installation, with all your data and applications intact.”</w:t>
+        <w:t xml:space="preserve">.  “The SD Card Copier application, which can be found on the Accessories menu of the Raspberry Pi Desktop, will copy Raspbian from one card to another. To use it, you will need a USB SD card writer.  To back up </w:t>
+      </w:r>
+      <w:proofErr w:type="gramStart"/>
+      <w:r>
+        <w:t>your</w:t>
+      </w:r>
+      <w:proofErr w:type="gramEnd"/>
+      <w:r>
+        <w:t xml:space="preserve"> existing Raspbian installation, put a blank SD card in your USB card writer and plug it into your Pi, and then launch SD Card Copier. In the ‘Copy </w:t>
+      </w:r>
+      <w:proofErr w:type="gramStart"/>
+      <w:r>
+        <w:t>From</w:t>
+      </w:r>
+      <w:proofErr w:type="gramEnd"/>
+      <w:r>
+        <w:t xml:space="preserve"> Device’ box, select the internal SD Card. This could have a number of different names and may have something like (/dev/mmcblk0) in its </w:t>
+      </w:r>
+      <w:proofErr w:type="gramStart"/>
+      <w:r>
+        <w:t>entry, but</w:t>
+      </w:r>
+      <w:proofErr w:type="gramEnd"/>
+      <w:r>
+        <w:t xml:space="preserve"> will usually be the first item in the list. Then select the USB card writer in the ‘Copy </w:t>
+      </w:r>
+      <w:proofErr w:type="gramStart"/>
+      <w:r>
+        <w:t>To</w:t>
+      </w:r>
+      <w:proofErr w:type="gramEnd"/>
+      <w:r>
+        <w:t xml:space="preserve"> Device’ box (where it will probably be the only device listed). Press ‘Start’. The copy, depending on the size of the SD card, can take ten or fifteen minutes, and when complete you should have a clone of your current installation on the new SD card. You can test it by putting the newly-copied card into the Pi’s SD card slot and booting it; it should boot and look </w:t>
+      </w:r>
+      <w:proofErr w:type="gramStart"/>
+      <w:r>
+        <w:t>exactly the same</w:t>
+      </w:r>
+      <w:proofErr w:type="gramEnd"/>
+      <w:r>
+        <w:t xml:space="preserve"> as your original installation, with all your data and applications intact.”</w:t>
       </w:r>
     </w:p>
     <w:p>
@@ -1264,7 +2687,31 @@
         </w:numPr>
       </w:pPr>
       <w:r>
-        <w:t>Flash a new copy of Rasbian Buster onto a micro SD card and place an empty file named “ssh” onto the boot partition.  There is no file extension.</w:t>
+        <w:t xml:space="preserve">Flash a new copy of </w:t>
+      </w:r>
+      <w:proofErr w:type="spellStart"/>
+      <w:r>
+        <w:t>Rasbian</w:t>
+      </w:r>
+      <w:proofErr w:type="spellEnd"/>
+      <w:r>
+        <w:t xml:space="preserve"> Buster onto a </w:t>
+      </w:r>
+      <w:proofErr w:type="gramStart"/>
+      <w:r>
+        <w:t>micro SD</w:t>
+      </w:r>
+      <w:proofErr w:type="gramEnd"/>
+      <w:r>
+        <w:t xml:space="preserve"> card and place an empty file named “</w:t>
+      </w:r>
+      <w:proofErr w:type="spellStart"/>
+      <w:r>
+        <w:t>ssh</w:t>
+      </w:r>
+      <w:proofErr w:type="spellEnd"/>
+      <w:r>
+        <w:t>” onto the boot partition.  There is no file extension.</w:t>
       </w:r>
     </w:p>
     <w:p>
@@ -1319,7 +2766,7 @@
       <w:r>
         <w:t xml:space="preserve">Once in, the </w:t>
       </w:r>
-      <w:hyperlink r:id="rId7" w:history="1">
+      <w:hyperlink r:id="rId17" w:history="1">
         <w:r>
           <w:rPr>
             <w:rStyle w:val="Hyperlink"/>
@@ -1328,7 +2775,15 @@
         </w:r>
       </w:hyperlink>
       <w:r>
-        <w:t xml:space="preserve"> can be installed to create the access point.  Note, the dog_operant repository does contain a copy of this, but the main repository will contain the most recent version. </w:t>
+        <w:t xml:space="preserve"> can be installed to create the access point.  Note, the </w:t>
+      </w:r>
+      <w:proofErr w:type="spellStart"/>
+      <w:r>
+        <w:t>dog_operant</w:t>
+      </w:r>
+      <w:proofErr w:type="spellEnd"/>
+      <w:r>
+        <w:t xml:space="preserve"> repository does contain a copy of this, but the main repository will contain the most recent version. </w:t>
       </w:r>
     </w:p>
     <w:p>
@@ -1342,13 +2797,15 @@
       <w:r>
         <w:t xml:space="preserve">The </w:t>
       </w:r>
-      <w:hyperlink r:id="rId8" w:history="1">
+      <w:hyperlink r:id="rId18" w:history="1">
+        <w:proofErr w:type="spellStart"/>
         <w:r>
           <w:rPr>
             <w:rStyle w:val="Hyperlink"/>
           </w:rPr>
           <w:t>dog_operant</w:t>
         </w:r>
+        <w:proofErr w:type="spellEnd"/>
       </w:hyperlink>
       <w:r>
         <w:t xml:space="preserve"> repository can be cloned using the </w:t>
@@ -1382,13 +2839,23 @@
         </w:rPr>
         <w:t xml:space="preserve">Run the command </w:t>
       </w:r>
-      <w:r>
-        <w:rPr>
-          <w:rFonts w:ascii="Courier New" w:hAnsi="Courier New" w:cs="Courier New"/>
-          <w:sz w:val="18"/>
-          <w:szCs w:val="18"/>
-        </w:rPr>
-        <w:t>sudo apt-get update</w:t>
+      <w:proofErr w:type="spellStart"/>
+      <w:r>
+        <w:rPr>
+          <w:rFonts w:ascii="Courier New" w:hAnsi="Courier New" w:cs="Courier New"/>
+          <w:sz w:val="18"/>
+          <w:szCs w:val="18"/>
+        </w:rPr>
+        <w:t>sudo</w:t>
+      </w:r>
+      <w:proofErr w:type="spellEnd"/>
+      <w:r>
+        <w:rPr>
+          <w:rFonts w:ascii="Courier New" w:hAnsi="Courier New" w:cs="Courier New"/>
+          <w:sz w:val="18"/>
+          <w:szCs w:val="18"/>
+        </w:rPr>
+        <w:t xml:space="preserve"> apt-get update</w:t>
       </w:r>
     </w:p>
     <w:p>
@@ -1464,7 +2931,25 @@
           <w:sz w:val="18"/>
           <w:szCs w:val="18"/>
         </w:rPr>
-        <w:t>python3 -m pip install psychopy==3.2.4</w:t>
+        <w:t xml:space="preserve">python3 -m pip install </w:t>
+      </w:r>
+      <w:proofErr w:type="spellStart"/>
+      <w:r>
+        <w:rPr>
+          <w:rFonts w:ascii="Courier New" w:hAnsi="Courier New" w:cs="Courier New"/>
+          <w:sz w:val="18"/>
+          <w:szCs w:val="18"/>
+        </w:rPr>
+        <w:t>psychopy</w:t>
+      </w:r>
+      <w:proofErr w:type="spellEnd"/>
+      <w:r>
+        <w:rPr>
+          <w:rFonts w:ascii="Courier New" w:hAnsi="Courier New" w:cs="Courier New"/>
+          <w:sz w:val="18"/>
+          <w:szCs w:val="18"/>
+        </w:rPr>
+        <w:t>==3.2.4</w:t>
       </w:r>
       <w:r>
         <w:rPr>
@@ -1486,7 +2971,21 @@
         <w:rPr>
           <w:rFonts w:cs="Times New Roman"/>
         </w:rPr>
-        <w:t>which will install all the needed packages.  Using the older version of PsychoPy will prevent a ‘Segmentation fault’ caused when rendering a new Window.</w:t>
+        <w:t xml:space="preserve">which will install all the needed packages.  Using the older version of </w:t>
+      </w:r>
+      <w:proofErr w:type="spellStart"/>
+      <w:r>
+        <w:rPr>
+          <w:rFonts w:cs="Times New Roman"/>
+        </w:rPr>
+        <w:t>PsychoPy</w:t>
+      </w:r>
+      <w:proofErr w:type="spellEnd"/>
+      <w:r>
+        <w:rPr>
+          <w:rFonts w:cs="Times New Roman"/>
+        </w:rPr>
+        <w:t xml:space="preserve"> will prevent a ‘Segmentation fault’ caused when rendering a new Window.</w:t>
       </w:r>
     </w:p>
     <w:p>
@@ -1514,13 +3013,23 @@
         </w:rPr>
         <w:br/>
       </w:r>
-      <w:r>
-        <w:rPr>
-          <w:rFonts w:ascii="Courier New" w:hAnsi="Courier New" w:cs="Courier New"/>
-          <w:sz w:val="18"/>
-          <w:szCs w:val="18"/>
-        </w:rPr>
-        <w:t>sudo apt-get update</w:t>
+      <w:proofErr w:type="spellStart"/>
+      <w:r>
+        <w:rPr>
+          <w:rFonts w:ascii="Courier New" w:hAnsi="Courier New" w:cs="Courier New"/>
+          <w:sz w:val="18"/>
+          <w:szCs w:val="18"/>
+        </w:rPr>
+        <w:t>sudo</w:t>
+      </w:r>
+      <w:proofErr w:type="spellEnd"/>
+      <w:r>
+        <w:rPr>
+          <w:rFonts w:ascii="Courier New" w:hAnsi="Courier New" w:cs="Courier New"/>
+          <w:sz w:val="18"/>
+          <w:szCs w:val="18"/>
+        </w:rPr>
+        <w:t xml:space="preserve"> apt-get update</w:t>
       </w:r>
     </w:p>
     <w:p>
@@ -1533,13 +3042,23 @@
           <w:szCs w:val="18"/>
         </w:rPr>
       </w:pPr>
-      <w:r>
-        <w:rPr>
-          <w:rFonts w:ascii="Courier New" w:hAnsi="Courier New" w:cs="Courier New"/>
-          <w:sz w:val="18"/>
-          <w:szCs w:val="18"/>
-        </w:rPr>
-        <w:t>sudo apt-get install qt5-default pyqt5-dev pyqt5-dev-tools</w:t>
+      <w:proofErr w:type="spellStart"/>
+      <w:r>
+        <w:rPr>
+          <w:rFonts w:ascii="Courier New" w:hAnsi="Courier New" w:cs="Courier New"/>
+          <w:sz w:val="18"/>
+          <w:szCs w:val="18"/>
+        </w:rPr>
+        <w:t>sudo</w:t>
+      </w:r>
+      <w:proofErr w:type="spellEnd"/>
+      <w:r>
+        <w:rPr>
+          <w:rFonts w:ascii="Courier New" w:hAnsi="Courier New" w:cs="Courier New"/>
+          <w:sz w:val="18"/>
+          <w:szCs w:val="18"/>
+        </w:rPr>
+        <w:t xml:space="preserve"> apt-get install qt5-default pyqt5-dev pyqt5-dev-tools</w:t>
       </w:r>
     </w:p>
     <w:p>
@@ -1567,13 +3086,41 @@
         </w:rPr>
         <w:br/>
       </w:r>
-      <w:r>
-        <w:rPr>
-          <w:rFonts w:ascii="Courier New" w:hAnsi="Courier New" w:cs="Courier New"/>
-          <w:sz w:val="18"/>
-          <w:szCs w:val="18"/>
-        </w:rPr>
-        <w:t>sudo apt-get install libatlas-base-dev</w:t>
+      <w:proofErr w:type="spellStart"/>
+      <w:r>
+        <w:rPr>
+          <w:rFonts w:ascii="Courier New" w:hAnsi="Courier New" w:cs="Courier New"/>
+          <w:sz w:val="18"/>
+          <w:szCs w:val="18"/>
+        </w:rPr>
+        <w:t>sudo</w:t>
+      </w:r>
+      <w:proofErr w:type="spellEnd"/>
+      <w:r>
+        <w:rPr>
+          <w:rFonts w:ascii="Courier New" w:hAnsi="Courier New" w:cs="Courier New"/>
+          <w:sz w:val="18"/>
+          <w:szCs w:val="18"/>
+        </w:rPr>
+        <w:t xml:space="preserve"> apt-get install </w:t>
+      </w:r>
+      <w:proofErr w:type="spellStart"/>
+      <w:r>
+        <w:rPr>
+          <w:rFonts w:ascii="Courier New" w:hAnsi="Courier New" w:cs="Courier New"/>
+          <w:sz w:val="18"/>
+          <w:szCs w:val="18"/>
+        </w:rPr>
+        <w:t>libatlas</w:t>
+      </w:r>
+      <w:proofErr w:type="spellEnd"/>
+      <w:r>
+        <w:rPr>
+          <w:rFonts w:ascii="Courier New" w:hAnsi="Courier New" w:cs="Courier New"/>
+          <w:sz w:val="18"/>
+          <w:szCs w:val="18"/>
+        </w:rPr>
+        <w:t>-base-dev</w:t>
       </w:r>
     </w:p>
     <w:p>
@@ -1591,12 +3138,26 @@
         <w:rPr>
           <w:rFonts w:cs="Times New Roman"/>
         </w:rPr>
-        <w:t xml:space="preserve">You may get an error saying that there is no package called ‘wx’, in which case you need to run the command </w:t>
-      </w:r>
+        <w:t>You may get an error saying that there is no package called ‘</w:t>
+      </w:r>
+      <w:proofErr w:type="spellStart"/>
       <w:r>
         <w:rPr>
           <w:rFonts w:cs="Times New Roman"/>
         </w:rPr>
+        <w:t>wx</w:t>
+      </w:r>
+      <w:proofErr w:type="spellEnd"/>
+      <w:r>
+        <w:rPr>
+          <w:rFonts w:cs="Times New Roman"/>
+        </w:rPr>
+        <w:t xml:space="preserve">’, in which case you need to run the command </w:t>
+      </w:r>
+      <w:r>
+        <w:rPr>
+          <w:rFonts w:cs="Times New Roman"/>
+        </w:rPr>
         <w:br/>
       </w:r>
       <w:r>
@@ -1605,7 +3166,25 @@
           <w:sz w:val="18"/>
           <w:szCs w:val="18"/>
         </w:rPr>
-        <w:t xml:space="preserve">python3 -m pip install wxPython </w:t>
+        <w:t xml:space="preserve">python3 -m pip install </w:t>
+      </w:r>
+      <w:proofErr w:type="spellStart"/>
+      <w:r>
+        <w:rPr>
+          <w:rFonts w:ascii="Courier New" w:hAnsi="Courier New" w:cs="Courier New"/>
+          <w:sz w:val="18"/>
+          <w:szCs w:val="18"/>
+        </w:rPr>
+        <w:t>wxPython</w:t>
+      </w:r>
+      <w:proofErr w:type="spellEnd"/>
+      <w:r>
+        <w:rPr>
+          <w:rFonts w:ascii="Courier New" w:hAnsi="Courier New" w:cs="Courier New"/>
+          <w:sz w:val="18"/>
+          <w:szCs w:val="18"/>
+        </w:rPr>
+        <w:t xml:space="preserve"> </w:t>
       </w:r>
     </w:p>
     <w:p>
@@ -1633,13 +3212,113 @@
         </w:rPr>
         <w:br/>
       </w:r>
-      <w:r>
-        <w:rPr>
-          <w:rFonts w:ascii="Courier New" w:hAnsi="Courier New" w:cs="Courier New"/>
-          <w:sz w:val="18"/>
-          <w:szCs w:val="18"/>
-        </w:rPr>
-        <w:t>sudo apt-get install dpkg-dev build-essential libjpeg-dev libtiff-dev libsdl1.2-dev libgstreamer-plugins-base0.10-dev libnotify-dev freeglut3 freeglut3-dev libwebkitgtk-dev libghc-gtk3-dev libwxgtk3.0-gtk3-dev</w:t>
+      <w:proofErr w:type="spellStart"/>
+      <w:r>
+        <w:rPr>
+          <w:rFonts w:ascii="Courier New" w:hAnsi="Courier New" w:cs="Courier New"/>
+          <w:sz w:val="18"/>
+          <w:szCs w:val="18"/>
+        </w:rPr>
+        <w:t>sudo</w:t>
+      </w:r>
+      <w:proofErr w:type="spellEnd"/>
+      <w:r>
+        <w:rPr>
+          <w:rFonts w:ascii="Courier New" w:hAnsi="Courier New" w:cs="Courier New"/>
+          <w:sz w:val="18"/>
+          <w:szCs w:val="18"/>
+        </w:rPr>
+        <w:t xml:space="preserve"> apt-get install </w:t>
+      </w:r>
+      <w:proofErr w:type="spellStart"/>
+      <w:r>
+        <w:rPr>
+          <w:rFonts w:ascii="Courier New" w:hAnsi="Courier New" w:cs="Courier New"/>
+          <w:sz w:val="18"/>
+          <w:szCs w:val="18"/>
+        </w:rPr>
+        <w:t>dpkg</w:t>
+      </w:r>
+      <w:proofErr w:type="spellEnd"/>
+      <w:r>
+        <w:rPr>
+          <w:rFonts w:ascii="Courier New" w:hAnsi="Courier New" w:cs="Courier New"/>
+          <w:sz w:val="18"/>
+          <w:szCs w:val="18"/>
+        </w:rPr>
+        <w:t xml:space="preserve">-dev build-essential </w:t>
+      </w:r>
+      <w:proofErr w:type="spellStart"/>
+      <w:r>
+        <w:rPr>
+          <w:rFonts w:ascii="Courier New" w:hAnsi="Courier New" w:cs="Courier New"/>
+          <w:sz w:val="18"/>
+          <w:szCs w:val="18"/>
+        </w:rPr>
+        <w:t>libjpeg</w:t>
+      </w:r>
+      <w:proofErr w:type="spellEnd"/>
+      <w:r>
+        <w:rPr>
+          <w:rFonts w:ascii="Courier New" w:hAnsi="Courier New" w:cs="Courier New"/>
+          <w:sz w:val="18"/>
+          <w:szCs w:val="18"/>
+        </w:rPr>
+        <w:t xml:space="preserve">-dev </w:t>
+      </w:r>
+      <w:proofErr w:type="spellStart"/>
+      <w:r>
+        <w:rPr>
+          <w:rFonts w:ascii="Courier New" w:hAnsi="Courier New" w:cs="Courier New"/>
+          <w:sz w:val="18"/>
+          <w:szCs w:val="18"/>
+        </w:rPr>
+        <w:t>libtiff</w:t>
+      </w:r>
+      <w:proofErr w:type="spellEnd"/>
+      <w:r>
+        <w:rPr>
+          <w:rFonts w:ascii="Courier New" w:hAnsi="Courier New" w:cs="Courier New"/>
+          <w:sz w:val="18"/>
+          <w:szCs w:val="18"/>
+        </w:rPr>
+        <w:t xml:space="preserve">-dev libsdl1.2-dev libgstreamer-plugins-base0.10-dev </w:t>
+      </w:r>
+      <w:proofErr w:type="spellStart"/>
+      <w:r>
+        <w:rPr>
+          <w:rFonts w:ascii="Courier New" w:hAnsi="Courier New" w:cs="Courier New"/>
+          <w:sz w:val="18"/>
+          <w:szCs w:val="18"/>
+        </w:rPr>
+        <w:t>libnotify</w:t>
+      </w:r>
+      <w:proofErr w:type="spellEnd"/>
+      <w:r>
+        <w:rPr>
+          <w:rFonts w:ascii="Courier New" w:hAnsi="Courier New" w:cs="Courier New"/>
+          <w:sz w:val="18"/>
+          <w:szCs w:val="18"/>
+        </w:rPr>
+        <w:t xml:space="preserve">-dev freeglut3 freeglut3-dev </w:t>
+      </w:r>
+      <w:proofErr w:type="spellStart"/>
+      <w:r>
+        <w:rPr>
+          <w:rFonts w:ascii="Courier New" w:hAnsi="Courier New" w:cs="Courier New"/>
+          <w:sz w:val="18"/>
+          <w:szCs w:val="18"/>
+        </w:rPr>
+        <w:t>libwebkitgtk</w:t>
+      </w:r>
+      <w:proofErr w:type="spellEnd"/>
+      <w:r>
+        <w:rPr>
+          <w:rFonts w:ascii="Courier New" w:hAnsi="Courier New" w:cs="Courier New"/>
+          <w:sz w:val="18"/>
+          <w:szCs w:val="18"/>
+        </w:rPr>
+        <w:t>-dev libghc-gtk3-dev libwxgtk3.0-gtk3-dev</w:t>
       </w:r>
     </w:p>
     <w:p>
@@ -1667,13 +3346,23 @@
         </w:rPr>
         <w:br/>
       </w:r>
-      <w:r>
-        <w:rPr>
-          <w:rFonts w:ascii="Courier New" w:hAnsi="Courier New" w:cs="Courier New"/>
-          <w:sz w:val="18"/>
-          <w:szCs w:val="18"/>
-        </w:rPr>
-        <w:t xml:space="preserve">sudo apt-get install portaudio19-dev </w:t>
+      <w:proofErr w:type="spellStart"/>
+      <w:r>
+        <w:rPr>
+          <w:rFonts w:ascii="Courier New" w:hAnsi="Courier New" w:cs="Courier New"/>
+          <w:sz w:val="18"/>
+          <w:szCs w:val="18"/>
+        </w:rPr>
+        <w:t>sudo</w:t>
+      </w:r>
+      <w:proofErr w:type="spellEnd"/>
+      <w:r>
+        <w:rPr>
+          <w:rFonts w:ascii="Courier New" w:hAnsi="Courier New" w:cs="Courier New"/>
+          <w:sz w:val="18"/>
+          <w:szCs w:val="18"/>
+        </w:rPr>
+        <w:t xml:space="preserve"> apt-get install portaudio19-dev </w:t>
       </w:r>
     </w:p>
     <w:p>
@@ -1692,8 +3381,18 @@
           <w:sz w:val="18"/>
           <w:szCs w:val="18"/>
         </w:rPr>
-        <w:t>python3 -m pip install pysine</w:t>
-      </w:r>
+        <w:t xml:space="preserve">python3 -m pip install </w:t>
+      </w:r>
+      <w:proofErr w:type="spellStart"/>
+      <w:r>
+        <w:rPr>
+          <w:rFonts w:ascii="Courier New" w:hAnsi="Courier New" w:cs="Courier New"/>
+          <w:sz w:val="18"/>
+          <w:szCs w:val="18"/>
+        </w:rPr>
+        <w:t>pysine</w:t>
+      </w:r>
+      <w:proofErr w:type="spellEnd"/>
     </w:p>
     <w:p>
       <w:pPr>
@@ -1724,8 +3423,18 @@
           <w:sz w:val="18"/>
           <w:szCs w:val="18"/>
         </w:rPr>
-        <w:t>python3 -m pip install pyserial</w:t>
-      </w:r>
+        <w:t xml:space="preserve">python3 -m pip install </w:t>
+      </w:r>
+      <w:proofErr w:type="spellStart"/>
+      <w:r>
+        <w:rPr>
+          <w:rFonts w:ascii="Courier New" w:hAnsi="Courier New" w:cs="Courier New"/>
+          <w:sz w:val="18"/>
+          <w:szCs w:val="18"/>
+        </w:rPr>
+        <w:t>pyserial</w:t>
+      </w:r>
+      <w:proofErr w:type="spellEnd"/>
     </w:p>
     <w:p>
       <w:pPr>
@@ -1756,13 +3465,23 @@
           <w:rFonts w:cs="Times New Roman"/>
         </w:rPr>
       </w:pPr>
-      <w:r>
-        <w:rPr>
-          <w:rFonts w:ascii="Courier New" w:hAnsi="Courier New" w:cs="Courier New"/>
-          <w:sz w:val="18"/>
-          <w:szCs w:val="18"/>
-        </w:rPr>
-        <w:t xml:space="preserve">sudo nano /boot/config.txt </w:t>
+      <w:proofErr w:type="spellStart"/>
+      <w:r>
+        <w:rPr>
+          <w:rFonts w:ascii="Courier New" w:hAnsi="Courier New" w:cs="Courier New"/>
+          <w:sz w:val="18"/>
+          <w:szCs w:val="18"/>
+        </w:rPr>
+        <w:t>sudo</w:t>
+      </w:r>
+      <w:proofErr w:type="spellEnd"/>
+      <w:r>
+        <w:rPr>
+          <w:rFonts w:ascii="Courier New" w:hAnsi="Courier New" w:cs="Courier New"/>
+          <w:sz w:val="18"/>
+          <w:szCs w:val="18"/>
+        </w:rPr>
+        <w:t xml:space="preserve"> nano /boot/config.txt </w:t>
       </w:r>
     </w:p>
     <w:p>
@@ -1794,13 +3513,23 @@
           <w:rFonts w:cs="Times New Roman"/>
         </w:rPr>
       </w:pPr>
-      <w:r>
-        <w:rPr>
-          <w:rFonts w:ascii="Courier New" w:hAnsi="Courier New" w:cs="Courier New"/>
-          <w:sz w:val="18"/>
-          <w:szCs w:val="18"/>
-        </w:rPr>
-        <w:t>hdmi_force_hotplug=1</w:t>
+      <w:proofErr w:type="spellStart"/>
+      <w:r>
+        <w:rPr>
+          <w:rFonts w:ascii="Courier New" w:hAnsi="Courier New" w:cs="Courier New"/>
+          <w:sz w:val="18"/>
+          <w:szCs w:val="18"/>
+        </w:rPr>
+        <w:t>hdmi_force_hotplug</w:t>
+      </w:r>
+      <w:proofErr w:type="spellEnd"/>
+      <w:r>
+        <w:rPr>
+          <w:rFonts w:ascii="Courier New" w:hAnsi="Courier New" w:cs="Courier New"/>
+          <w:sz w:val="18"/>
+          <w:szCs w:val="18"/>
+        </w:rPr>
+        <w:t>=1</w:t>
       </w:r>
     </w:p>
     <w:p>
@@ -1814,13 +3543,23 @@
           <w:rFonts w:cs="Times New Roman"/>
         </w:rPr>
       </w:pPr>
-      <w:r>
-        <w:rPr>
-          <w:rFonts w:ascii="Courier New" w:hAnsi="Courier New" w:cs="Courier New"/>
-          <w:sz w:val="18"/>
-          <w:szCs w:val="18"/>
-        </w:rPr>
-        <w:t>hdmi_drive=2</w:t>
+      <w:proofErr w:type="spellStart"/>
+      <w:r>
+        <w:rPr>
+          <w:rFonts w:ascii="Courier New" w:hAnsi="Courier New" w:cs="Courier New"/>
+          <w:sz w:val="18"/>
+          <w:szCs w:val="18"/>
+        </w:rPr>
+        <w:t>hdmi_drive</w:t>
+      </w:r>
+      <w:proofErr w:type="spellEnd"/>
+      <w:r>
+        <w:rPr>
+          <w:rFonts w:ascii="Courier New" w:hAnsi="Courier New" w:cs="Courier New"/>
+          <w:sz w:val="18"/>
+          <w:szCs w:val="18"/>
+        </w:rPr>
+        <w:t>=2</w:t>
       </w:r>
     </w:p>
     <w:p>
@@ -1852,13 +3591,23 @@
           <w:rFonts w:cs="Times New Roman"/>
         </w:rPr>
       </w:pPr>
-      <w:r>
-        <w:rPr>
-          <w:rFonts w:ascii="Courier New" w:hAnsi="Courier New" w:cs="Courier New"/>
-          <w:sz w:val="18"/>
-          <w:szCs w:val="18"/>
-        </w:rPr>
-        <w:t>hdmi_safe=1</w:t>
+      <w:proofErr w:type="spellStart"/>
+      <w:r>
+        <w:rPr>
+          <w:rFonts w:ascii="Courier New" w:hAnsi="Courier New" w:cs="Courier New"/>
+          <w:sz w:val="18"/>
+          <w:szCs w:val="18"/>
+        </w:rPr>
+        <w:t>hdmi_safe</w:t>
+      </w:r>
+      <w:proofErr w:type="spellEnd"/>
+      <w:r>
+        <w:rPr>
+          <w:rFonts w:ascii="Courier New" w:hAnsi="Courier New" w:cs="Courier New"/>
+          <w:sz w:val="18"/>
+          <w:szCs w:val="18"/>
+        </w:rPr>
+        <w:t>=1</w:t>
       </w:r>
     </w:p>
     <w:p>
@@ -1890,7 +3639,25 @@
           <w:sz w:val="18"/>
           <w:szCs w:val="18"/>
         </w:rPr>
-        <w:t xml:space="preserve">export DISPLAY=:0 ; python3 </w:t>
+        <w:t>export DISPLAY=:</w:t>
+      </w:r>
+      <w:proofErr w:type="gramStart"/>
+      <w:r>
+        <w:rPr>
+          <w:rFonts w:ascii="Courier New" w:hAnsi="Courier New" w:cs="Courier New"/>
+          <w:sz w:val="18"/>
+          <w:szCs w:val="18"/>
+        </w:rPr>
+        <w:t>0 ;</w:t>
+      </w:r>
+      <w:proofErr w:type="gramEnd"/>
+      <w:r>
+        <w:rPr>
+          <w:rFonts w:ascii="Courier New" w:hAnsi="Courier New" w:cs="Courier New"/>
+          <w:sz w:val="18"/>
+          <w:szCs w:val="18"/>
+        </w:rPr>
+        <w:t xml:space="preserve"> python3 </w:t>
       </w:r>
       <w:r>
         <w:rPr>
@@ -1942,12 +3709,26 @@
         <w:rPr>
           <w:rFonts w:cs="Times New Roman"/>
         </w:rPr>
-        <w:t xml:space="preserve">To transfer the results of the experiments, copy the contents of the data directory from the dog_operant directory.  Use the following command structure: </w:t>
-      </w:r>
+        <w:t xml:space="preserve">To transfer the results of the experiments, copy the contents of the data directory from the </w:t>
+      </w:r>
+      <w:proofErr w:type="spellStart"/>
       <w:r>
         <w:rPr>
           <w:rFonts w:cs="Times New Roman"/>
         </w:rPr>
+        <w:t>dog_operant</w:t>
+      </w:r>
+      <w:proofErr w:type="spellEnd"/>
+      <w:r>
+        <w:rPr>
+          <w:rFonts w:cs="Times New Roman"/>
+        </w:rPr>
+        <w:t xml:space="preserve"> directory.  Use the following command structure: </w:t>
+      </w:r>
+      <w:r>
+        <w:rPr>
+          <w:rFonts w:cs="Times New Roman"/>
+        </w:rPr>
         <w:br/>
       </w:r>
       <w:r>
@@ -1956,13 +3737,23 @@
         </w:rPr>
         <w:br/>
       </w:r>
-      <w:r>
-        <w:rPr>
-          <w:rFonts w:ascii="Courier New" w:hAnsi="Courier New" w:cs="Courier New"/>
-          <w:sz w:val="18"/>
-          <w:szCs w:val="18"/>
-        </w:rPr>
-        <w:t>scp -r user@ssh.example.com:/path/to/remote/source /path/to/local/destination</w:t>
+      <w:proofErr w:type="spellStart"/>
+      <w:r>
+        <w:rPr>
+          <w:rFonts w:ascii="Courier New" w:hAnsi="Courier New" w:cs="Courier New"/>
+          <w:sz w:val="18"/>
+          <w:szCs w:val="18"/>
+        </w:rPr>
+        <w:t>scp</w:t>
+      </w:r>
+      <w:proofErr w:type="spellEnd"/>
+      <w:r>
+        <w:rPr>
+          <w:rFonts w:ascii="Courier New" w:hAnsi="Courier New" w:cs="Courier New"/>
+          <w:sz w:val="18"/>
+          <w:szCs w:val="18"/>
+        </w:rPr>
+        <w:t xml:space="preserve"> -r user@ssh.example.com:/path/to/remote/source /path/to/local/destination</w:t>
       </w:r>
     </w:p>
     <w:p>
@@ -1990,15 +3781,36 @@
     </w:p>
     <w:p>
       <w:r>
-        <w:t>The dispenser, when turned on, will create a WiFi access point called, “</w:t>
-      </w:r>
-      <w:r>
-        <w:t>cchil-precise-stevens-x</w:t>
-      </w:r>
-      <w:r>
-        <w:t xml:space="preserve">”, with “x” being the number, i.e. “1”.  By connecting to this, the Raspberry Pi can be accessed through SSH using a program called </w:t>
-      </w:r>
-      <w:hyperlink r:id="rId9" w:history="1">
+        <w:t xml:space="preserve">The dispenser, when turned on, will create a </w:t>
+      </w:r>
+      <w:proofErr w:type="spellStart"/>
+      <w:r>
+        <w:t>WiFi</w:t>
+      </w:r>
+      <w:proofErr w:type="spellEnd"/>
+      <w:r>
+        <w:t xml:space="preserve"> access point called, “</w:t>
+      </w:r>
+      <w:proofErr w:type="spellStart"/>
+      <w:r>
+        <w:t>cchil</w:t>
+      </w:r>
+      <w:proofErr w:type="spellEnd"/>
+      <w:r>
+        <w:t>-precise-stevens-x</w:t>
+      </w:r>
+      <w:r>
+        <w:t xml:space="preserve">”, with “x” being the number, </w:t>
+      </w:r>
+      <w:proofErr w:type="gramStart"/>
+      <w:r>
+        <w:t>i.e.</w:t>
+      </w:r>
+      <w:proofErr w:type="gramEnd"/>
+      <w:r>
+        <w:t xml:space="preserve"> “1”.  By connecting to this, the Raspberry Pi can be accessed through SSH using a program called </w:t>
+      </w:r>
+      <w:hyperlink r:id="rId19" w:history="1">
         <w:r>
           <w:rPr>
             <w:rStyle w:val="Hyperlink"/>
@@ -2202,7 +4014,7 @@
                     <pic:cNvPicPr/>
                   </pic:nvPicPr>
                   <pic:blipFill>
-                    <a:blip r:embed="rId10"/>
+                    <a:blip r:embed="rId20"/>
                     <a:stretch>
                       <a:fillRect/>
                     </a:stretch>
@@ -2510,7 +4322,15 @@
               <w:jc w:val="center"/>
             </w:pPr>
             <w:r>
-              <w:t xml:space="preserve"> $  22.99 </w:t>
+              <w:t xml:space="preserve"> </w:t>
+            </w:r>
+            <w:proofErr w:type="gramStart"/>
+            <w:r>
+              <w:t>$  22.99</w:t>
+            </w:r>
+            <w:proofErr w:type="gramEnd"/>
+            <w:r>
+              <w:t xml:space="preserve"> </w:t>
             </w:r>
           </w:p>
         </w:tc>
@@ -2530,7 +4350,7 @@
                 <w:u w:val="single"/>
               </w:rPr>
             </w:pPr>
-            <w:hyperlink r:id="rId11" w:history="1">
+            <w:hyperlink r:id="rId21" w:history="1">
               <w:r>
                 <w:rPr>
                   <w:rStyle w:val="Hyperlink"/>
@@ -2587,7 +4407,15 @@
               <w:jc w:val="center"/>
             </w:pPr>
             <w:r>
-              <w:t xml:space="preserve"> $  55.00 </w:t>
+              <w:t xml:space="preserve"> </w:t>
+            </w:r>
+            <w:proofErr w:type="gramStart"/>
+            <w:r>
+              <w:t>$  55.00</w:t>
+            </w:r>
+            <w:proofErr w:type="gramEnd"/>
+            <w:r>
+              <w:t xml:space="preserve"> </w:t>
             </w:r>
           </w:p>
         </w:tc>
@@ -2604,7 +4432,7 @@
                 <w:u w:val="single"/>
               </w:rPr>
             </w:pPr>
-            <w:hyperlink r:id="rId12" w:history="1">
+            <w:hyperlink r:id="rId22" w:history="1">
               <w:r>
                 <w:rPr>
                   <w:rStyle w:val="Hyperlink"/>
@@ -2678,7 +4506,7 @@
                 <w:u w:val="single"/>
               </w:rPr>
             </w:pPr>
-            <w:hyperlink r:id="rId13" w:history="1">
+            <w:hyperlink r:id="rId23" w:history="1">
               <w:r>
                 <w:rPr>
                   <w:rStyle w:val="Hyperlink"/>
@@ -2752,7 +4580,7 @@
                 <w:u w:val="single"/>
               </w:rPr>
             </w:pPr>
-            <w:hyperlink r:id="rId14" w:history="1">
+            <w:hyperlink r:id="rId24" w:history="1">
               <w:r>
                 <w:rPr>
                   <w:rStyle w:val="Hyperlink"/>
@@ -2826,7 +4654,7 @@
                 <w:u w:val="single"/>
               </w:rPr>
             </w:pPr>
-            <w:hyperlink r:id="rId15" w:history="1">
+            <w:hyperlink r:id="rId25" w:history="1">
               <w:r>
                 <w:rPr>
                   <w:rStyle w:val="Hyperlink"/>
@@ -2900,7 +4728,7 @@
                 <w:u w:val="single"/>
               </w:rPr>
             </w:pPr>
-            <w:hyperlink r:id="rId16" w:history="1">
+            <w:hyperlink r:id="rId26" w:history="1">
               <w:r>
                 <w:rPr>
                   <w:rStyle w:val="Hyperlink"/>
@@ -2957,7 +4785,15 @@
               <w:jc w:val="center"/>
             </w:pPr>
             <w:r>
-              <w:t xml:space="preserve"> $  11.61 </w:t>
+              <w:t xml:space="preserve"> </w:t>
+            </w:r>
+            <w:proofErr w:type="gramStart"/>
+            <w:r>
+              <w:t>$  11.61</w:t>
+            </w:r>
+            <w:proofErr w:type="gramEnd"/>
+            <w:r>
+              <w:t xml:space="preserve"> </w:t>
             </w:r>
           </w:p>
         </w:tc>
@@ -2974,7 +4810,7 @@
                 <w:u w:val="single"/>
               </w:rPr>
             </w:pPr>
-            <w:hyperlink r:id="rId17" w:history="1">
+            <w:hyperlink r:id="rId27" w:history="1">
               <w:r>
                 <w:rPr>
                   <w:rStyle w:val="Hyperlink"/>
@@ -3048,7 +4884,7 @@
                 <w:u w:val="single"/>
               </w:rPr>
             </w:pPr>
-            <w:hyperlink r:id="rId18" w:history="1">
+            <w:hyperlink r:id="rId28" w:history="1">
               <w:r>
                 <w:rPr>
                   <w:rStyle w:val="Hyperlink"/>
@@ -3122,7 +4958,7 @@
                 <w:u w:val="single"/>
               </w:rPr>
             </w:pPr>
-            <w:hyperlink r:id="rId19" w:history="1">
+            <w:hyperlink r:id="rId29" w:history="1">
               <w:r>
                 <w:rPr>
                   <w:rStyle w:val="Hyperlink"/>
@@ -3196,7 +5032,7 @@
                 <w:u w:val="single"/>
               </w:rPr>
             </w:pPr>
-            <w:hyperlink r:id="rId20" w:history="1">
+            <w:hyperlink r:id="rId30" w:history="1">
               <w:r>
                 <w:rPr>
                   <w:rStyle w:val="Hyperlink"/>
@@ -3270,7 +5106,7 @@
                 <w:u w:val="single"/>
               </w:rPr>
             </w:pPr>
-            <w:hyperlink r:id="rId21" w:history="1">
+            <w:hyperlink r:id="rId31" w:history="1">
               <w:r>
                 <w:rPr>
                   <w:rStyle w:val="Hyperlink"/>
@@ -3327,7 +5163,15 @@
               <w:jc w:val="center"/>
             </w:pPr>
             <w:r>
-              <w:t xml:space="preserve"> $  26.99 </w:t>
+              <w:t xml:space="preserve"> </w:t>
+            </w:r>
+            <w:proofErr w:type="gramStart"/>
+            <w:r>
+              <w:t>$  26.99</w:t>
+            </w:r>
+            <w:proofErr w:type="gramEnd"/>
+            <w:r>
+              <w:t xml:space="preserve"> </w:t>
             </w:r>
           </w:p>
         </w:tc>
@@ -3344,7 +5188,7 @@
                 <w:u w:val="single"/>
               </w:rPr>
             </w:pPr>
-            <w:hyperlink r:id="rId22" w:history="1">
+            <w:hyperlink r:id="rId32" w:history="1">
               <w:r>
                 <w:rPr>
                   <w:rStyle w:val="Hyperlink"/>
@@ -3401,7 +5245,15 @@
               <w:jc w:val="center"/>
             </w:pPr>
             <w:r>
-              <w:t xml:space="preserve"> $  14.99 </w:t>
+              <w:t xml:space="preserve"> </w:t>
+            </w:r>
+            <w:proofErr w:type="gramStart"/>
+            <w:r>
+              <w:t>$  14.99</w:t>
+            </w:r>
+            <w:proofErr w:type="gramEnd"/>
+            <w:r>
+              <w:t xml:space="preserve"> </w:t>
             </w:r>
           </w:p>
         </w:tc>
@@ -3418,7 +5270,7 @@
                 <w:u w:val="single"/>
               </w:rPr>
             </w:pPr>
-            <w:hyperlink r:id="rId23" w:history="1">
+            <w:hyperlink r:id="rId33" w:history="1">
               <w:r>
                 <w:rPr>
                   <w:rStyle w:val="Hyperlink"/>
@@ -3492,7 +5344,7 @@
                 <w:u w:val="single"/>
               </w:rPr>
             </w:pPr>
-            <w:hyperlink r:id="rId24" w:history="1">
+            <w:hyperlink r:id="rId34" w:history="1">
               <w:r>
                 <w:rPr>
                   <w:rStyle w:val="Hyperlink"/>
@@ -3566,7 +5418,7 @@
                 <w:u w:val="single"/>
               </w:rPr>
             </w:pPr>
-            <w:hyperlink r:id="rId25" w:history="1">
+            <w:hyperlink r:id="rId35" w:history="1">
               <w:r>
                 <w:rPr>
                   <w:rStyle w:val="Hyperlink"/>
@@ -3652,7 +5504,7 @@
                 <w:u w:val="single"/>
               </w:rPr>
             </w:pPr>
-            <w:hyperlink r:id="rId26" w:history="1">
+            <w:hyperlink r:id="rId36" w:history="1">
               <w:r>
                 <w:rPr>
                   <w:rStyle w:val="Hyperlink"/>
@@ -3857,8 +5709,13 @@
             <w:pPr>
               <w:jc w:val="center"/>
             </w:pPr>
-            <w:r>
-              <w:t>$  28.45</w:t>
+            <w:proofErr w:type="gramStart"/>
+            <w:r>
+              <w:t>$  28</w:t>
+            </w:r>
+            <w:proofErr w:type="gramEnd"/>
+            <w:r>
+              <w:t>.45</w:t>
             </w:r>
           </w:p>
         </w:tc>
@@ -3876,7 +5733,15 @@
               <w:jc w:val="center"/>
             </w:pPr>
             <w:r>
-              <w:t>[Add OSHPark Link]</w:t>
+              <w:t xml:space="preserve">[Add </w:t>
+            </w:r>
+            <w:proofErr w:type="spellStart"/>
+            <w:r>
+              <w:t>OSHPark</w:t>
+            </w:r>
+            <w:proofErr w:type="spellEnd"/>
+            <w:r>
+              <w:t xml:space="preserve"> Link]</w:t>
             </w:r>
           </w:p>
         </w:tc>
@@ -3944,7 +5809,7 @@
                 <w:u w:val="single"/>
               </w:rPr>
             </w:pPr>
-            <w:hyperlink r:id="rId27" w:history="1">
+            <w:hyperlink r:id="rId37" w:history="1">
               <w:r>
                 <w:rPr>
                   <w:rStyle w:val="Hyperlink"/>
@@ -4018,7 +5883,7 @@
                 <w:u w:val="single"/>
               </w:rPr>
             </w:pPr>
-            <w:hyperlink r:id="rId28" w:tgtFrame="_parent" w:history="1">
+            <w:hyperlink r:id="rId38" w:tgtFrame="_parent" w:history="1">
               <w:r>
                 <w:rPr>
                   <w:rStyle w:val="Hyperlink"/>
@@ -4092,7 +5957,7 @@
                 <w:u w:val="single"/>
               </w:rPr>
             </w:pPr>
-            <w:hyperlink r:id="rId29" w:tgtFrame="_parent" w:history="1">
+            <w:hyperlink r:id="rId39" w:tgtFrame="_parent" w:history="1">
               <w:r>
                 <w:rPr>
                   <w:rStyle w:val="Hyperlink"/>
@@ -4166,7 +6031,7 @@
                 <w:u w:val="single"/>
               </w:rPr>
             </w:pPr>
-            <w:hyperlink r:id="rId30" w:tgtFrame="_parent" w:history="1">
+            <w:hyperlink r:id="rId40" w:tgtFrame="_parent" w:history="1">
               <w:r>
                 <w:rPr>
                   <w:rStyle w:val="Hyperlink"/>
@@ -4240,7 +6105,7 @@
                 <w:u w:val="single"/>
               </w:rPr>
             </w:pPr>
-            <w:hyperlink r:id="rId31" w:tgtFrame="_parent" w:history="1">
+            <w:hyperlink r:id="rId41" w:tgtFrame="_parent" w:history="1">
               <w:r>
                 <w:rPr>
                   <w:rStyle w:val="Hyperlink"/>
@@ -4314,7 +6179,7 @@
                 <w:u w:val="single"/>
               </w:rPr>
             </w:pPr>
-            <w:hyperlink r:id="rId32" w:tgtFrame="_parent" w:history="1">
+            <w:hyperlink r:id="rId42" w:tgtFrame="_parent" w:history="1">
               <w:r>
                 <w:rPr>
                   <w:rStyle w:val="Hyperlink"/>
@@ -4388,7 +6253,7 @@
                 <w:u w:val="single"/>
               </w:rPr>
             </w:pPr>
-            <w:hyperlink r:id="rId33" w:tgtFrame="_parent" w:history="1">
+            <w:hyperlink r:id="rId43" w:tgtFrame="_parent" w:history="1">
               <w:r>
                 <w:rPr>
                   <w:rStyle w:val="Hyperlink"/>
@@ -4474,7 +6339,7 @@
                 <w:u w:val="single"/>
               </w:rPr>
             </w:pPr>
-            <w:hyperlink r:id="rId34" w:tgtFrame="_parent" w:history="1">
+            <w:hyperlink r:id="rId44" w:tgtFrame="_parent" w:history="1">
               <w:r>
                 <w:rPr>
                   <w:rStyle w:val="Hyperlink"/>
@@ -4901,7 +6766,7 @@
     <w:lsdException w:name="header" w:semiHidden="1" w:unhideWhenUsed="1"/>
     <w:lsdException w:name="footer" w:semiHidden="1" w:unhideWhenUsed="1"/>
     <w:lsdException w:name="index heading" w:semiHidden="1" w:unhideWhenUsed="1"/>
-    <w:lsdException w:name="caption" w:semiHidden="1" w:uiPriority="35" w:unhideWhenUsed="1" w:qFormat="1"/>
+    <w:lsdException w:name="caption" w:semiHidden="1" w:uiPriority="0" w:unhideWhenUsed="1" w:qFormat="1"/>
     <w:lsdException w:name="table of figures" w:semiHidden="1" w:unhideWhenUsed="1"/>
     <w:lsdException w:name="envelope address" w:semiHidden="1" w:unhideWhenUsed="1"/>
     <w:lsdException w:name="envelope return" w:semiHidden="1" w:unhideWhenUsed="1"/>
@@ -5318,7 +7183,6 @@
     <w:name w:val="caption"/>
     <w:basedOn w:val="Normal"/>
     <w:next w:val="Normal"/>
-    <w:uiPriority w:val="35"/>
     <w:unhideWhenUsed/>
     <w:qFormat/>
     <w:rsid w:val="0036567A"/>

</xml_diff>

<commit_message>
Created Pi HAT renders and created tables from testing
</commit_message>
<xml_diff>
--- a/documentation/user_guide/unl_cchil_precise_dispenser_guide.docx
+++ b/documentation/user_guide/unl_cchil_precise_dispenser_guide.docx
@@ -265,949 +265,6 @@
       </w:r>
     </w:p>
     <w:p/>
-    <w:p>
-      <w:pPr>
-        <w:rPr>
-          <w:b/>
-          <w:bCs/>
-        </w:rPr>
-      </w:pPr>
-      <w:r>
-        <w:rPr>
-          <w:b/>
-          <w:bCs/>
-        </w:rPr>
-        <w:t>Dispenser Design</w:t>
-      </w:r>
-    </w:p>
-    <w:p>
-      <w:r>
-        <w:lastRenderedPageBreak/>
-        <w:t>The precise dispenser comprises five major components: the treat jogger, the cover, the top plate, the walls, and the bottom plate.  Each piece was designed in Autodesk Fusion 360 (Autodesk 2021).  The version documented in this paper is v84.</w:t>
-      </w:r>
-    </w:p>
-    <w:p/>
-    <w:p>
-      <w:pPr>
-        <w:keepNext/>
-        <w:jc w:val="center"/>
-      </w:pPr>
-      <w:r>
-        <w:rPr>
-          <w:noProof/>
-        </w:rPr>
-        <w:drawing>
-          <wp:inline distT="0" distB="0" distL="0" distR="0" wp14:anchorId="76C55A8A" wp14:editId="0C2F61E9">
-            <wp:extent cx="2292806" cy="2270760"/>
-            <wp:effectExtent l="0" t="0" r="0" b="0"/>
-            <wp:docPr id="8" name="Picture 8" descr="A picture containing indoor&#10;&#10;Description automatically generated"/>
-            <wp:cNvGraphicFramePr>
-              <a:graphicFrameLocks xmlns:a="http://schemas.openxmlformats.org/drawingml/2006/main" noChangeAspect="1"/>
-            </wp:cNvGraphicFramePr>
-            <a:graphic xmlns:a="http://schemas.openxmlformats.org/drawingml/2006/main">
-              <a:graphicData uri="http://schemas.openxmlformats.org/drawingml/2006/picture">
-                <pic:pic xmlns:pic="http://schemas.openxmlformats.org/drawingml/2006/picture">
-                  <pic:nvPicPr>
-                    <pic:cNvPr id="8" name="Picture 8" descr="A picture containing indoor&#10;&#10;Description automatically generated"/>
-                    <pic:cNvPicPr/>
-                  </pic:nvPicPr>
-                  <pic:blipFill rotWithShape="1">
-                    <a:blip r:embed="rId6" cstate="print">
-                      <a:extLst>
-                        <a:ext uri="{28A0092B-C50C-407E-A947-70E740481C1C}">
-                          <a14:useLocalDpi xmlns:a14="http://schemas.microsoft.com/office/drawing/2010/main" val="0"/>
-                        </a:ext>
-                      </a:extLst>
-                    </a:blip>
-                    <a:srcRect l="15821" t="17549" r="15045" b="13982"/>
-                    <a:stretch/>
-                  </pic:blipFill>
-                  <pic:spPr bwMode="auto">
-                    <a:xfrm>
-                      <a:off x="0" y="0"/>
-                      <a:ext cx="2322104" cy="2299776"/>
-                    </a:xfrm>
-                    <a:prstGeom prst="rect">
-                      <a:avLst/>
-                    </a:prstGeom>
-                    <a:ln>
-                      <a:noFill/>
-                    </a:ln>
-                    <a:extLst>
-                      <a:ext uri="{53640926-AAD7-44D8-BBD7-CCE9431645EC}">
-                        <a14:shadowObscured xmlns:a14="http://schemas.microsoft.com/office/drawing/2010/main"/>
-                      </a:ext>
-                    </a:extLst>
-                  </pic:spPr>
-                </pic:pic>
-              </a:graphicData>
-            </a:graphic>
-          </wp:inline>
-        </w:drawing>
-      </w:r>
-      <w:r>
-        <w:rPr>
-          <w:noProof/>
-        </w:rPr>
-        <w:drawing>
-          <wp:inline distT="0" distB="0" distL="0" distR="0" wp14:anchorId="10CBF234" wp14:editId="7B175E19">
-            <wp:extent cx="2264410" cy="2264410"/>
-            <wp:effectExtent l="0" t="0" r="0" b="0"/>
-            <wp:docPr id="10" name="Picture 10" descr="A picture containing diagram&#10;&#10;Description automatically generated"/>
-            <wp:cNvGraphicFramePr>
-              <a:graphicFrameLocks xmlns:a="http://schemas.openxmlformats.org/drawingml/2006/main" noChangeAspect="1"/>
-            </wp:cNvGraphicFramePr>
-            <a:graphic xmlns:a="http://schemas.openxmlformats.org/drawingml/2006/main">
-              <a:graphicData uri="http://schemas.openxmlformats.org/drawingml/2006/picture">
-                <pic:pic xmlns:pic="http://schemas.openxmlformats.org/drawingml/2006/picture">
-                  <pic:nvPicPr>
-                    <pic:cNvPr id="10" name="Picture 10" descr="A picture containing diagram&#10;&#10;Description automatically generated"/>
-                    <pic:cNvPicPr/>
-                  </pic:nvPicPr>
-                  <pic:blipFill>
-                    <a:blip r:embed="rId7" cstate="print">
-                      <a:extLst>
-                        <a:ext uri="{28A0092B-C50C-407E-A947-70E740481C1C}">
-                          <a14:useLocalDpi xmlns:a14="http://schemas.microsoft.com/office/drawing/2010/main" val="0"/>
-                        </a:ext>
-                      </a:extLst>
-                    </a:blip>
-                    <a:stretch>
-                      <a:fillRect/>
-                    </a:stretch>
-                  </pic:blipFill>
-                  <pic:spPr>
-                    <a:xfrm flipH="1">
-                      <a:off x="0" y="0"/>
-                      <a:ext cx="2264410" cy="2264410"/>
-                    </a:xfrm>
-                    <a:prstGeom prst="rect">
-                      <a:avLst/>
-                    </a:prstGeom>
-                  </pic:spPr>
-                </pic:pic>
-              </a:graphicData>
-            </a:graphic>
-          </wp:inline>
-        </w:drawing>
-      </w:r>
-    </w:p>
-    <w:p>
-      <w:pPr>
-        <w:pStyle w:val="Caption"/>
-        <w:jc w:val="center"/>
-        <w:rPr>
-          <w:color w:val="auto"/>
-        </w:rPr>
-      </w:pPr>
-      <w:r>
-        <w:rPr>
-          <w:color w:val="auto"/>
-        </w:rPr>
-        <w:t xml:space="preserve">Figure </w:t>
-      </w:r>
-      <w:r>
-        <w:rPr>
-          <w:color w:val="auto"/>
-        </w:rPr>
-        <w:fldChar w:fldCharType="begin"/>
-      </w:r>
-      <w:r>
-        <w:rPr>
-          <w:color w:val="auto"/>
-        </w:rPr>
-        <w:instrText xml:space="preserve"> SEQ Figure \* ARABIC </w:instrText>
-      </w:r>
-      <w:r>
-        <w:rPr>
-          <w:color w:val="auto"/>
-        </w:rPr>
-        <w:fldChar w:fldCharType="separate"/>
-      </w:r>
-      <w:r>
-        <w:rPr>
-          <w:noProof/>
-          <w:color w:val="auto"/>
-        </w:rPr>
-        <w:t>1</w:t>
-      </w:r>
-      <w:r>
-        <w:rPr>
-          <w:noProof/>
-          <w:color w:val="auto"/>
-        </w:rPr>
-        <w:fldChar w:fldCharType="end"/>
-      </w:r>
-      <w:r>
-        <w:rPr>
-          <w:color w:val="auto"/>
-        </w:rPr>
-        <w:t xml:space="preserve"> - (Left) Overhead view of the treat jogger and (right) a detail view of the set screw</w:t>
-      </w:r>
-    </w:p>
-    <w:p>
-      <w:r>
-        <w:t xml:space="preserve">The treat jogger consists of a 3D printed wheel with two circles of receptacles for treats, leading to a total treat capacity of 59 treats.  The shaft of a stepper motor is set in the center of the wheel, with a set screw being used to solidly affix the wheel to the motor shaft.  </w:t>
-      </w:r>
-    </w:p>
-    <w:p/>
-    <w:p>
-      <w:pPr>
-        <w:keepNext/>
-        <w:jc w:val="center"/>
-      </w:pPr>
-      <w:r>
-        <w:rPr>
-          <w:noProof/>
-        </w:rPr>
-        <w:drawing>
-          <wp:inline distT="0" distB="0" distL="0" distR="0" wp14:anchorId="4A81E18A" wp14:editId="73B639BB">
-            <wp:extent cx="2240280" cy="2166017"/>
-            <wp:effectExtent l="0" t="0" r="0" b="0"/>
-            <wp:docPr id="5" name="Picture 5" descr="Shape, icon, circle&#10;&#10;Description automatically generated"/>
-            <wp:cNvGraphicFramePr>
-              <a:graphicFrameLocks xmlns:a="http://schemas.openxmlformats.org/drawingml/2006/main" noChangeAspect="1"/>
-            </wp:cNvGraphicFramePr>
-            <a:graphic xmlns:a="http://schemas.openxmlformats.org/drawingml/2006/main">
-              <a:graphicData uri="http://schemas.openxmlformats.org/drawingml/2006/picture">
-                <pic:pic xmlns:pic="http://schemas.openxmlformats.org/drawingml/2006/picture">
-                  <pic:nvPicPr>
-                    <pic:cNvPr id="7" name="Picture 7" descr="Shape, icon, circle&#10;&#10;Description automatically generated"/>
-                    <pic:cNvPicPr/>
-                  </pic:nvPicPr>
-                  <pic:blipFill rotWithShape="1">
-                    <a:blip r:embed="rId8" cstate="print">
-                      <a:extLst>
-                        <a:ext uri="{28A0092B-C50C-407E-A947-70E740481C1C}">
-                          <a14:useLocalDpi xmlns:a14="http://schemas.microsoft.com/office/drawing/2010/main" val="0"/>
-                        </a:ext>
-                      </a:extLst>
-                    </a:blip>
-                    <a:srcRect l="12896" t="12099" r="14913" b="18103"/>
-                    <a:stretch/>
-                  </pic:blipFill>
-                  <pic:spPr bwMode="auto">
-                    <a:xfrm>
-                      <a:off x="0" y="0"/>
-                      <a:ext cx="2250579" cy="2175974"/>
-                    </a:xfrm>
-                    <a:prstGeom prst="rect">
-                      <a:avLst/>
-                    </a:prstGeom>
-                    <a:ln>
-                      <a:noFill/>
-                    </a:ln>
-                    <a:extLst>
-                      <a:ext uri="{53640926-AAD7-44D8-BBD7-CCE9431645EC}">
-                        <a14:shadowObscured xmlns:a14="http://schemas.microsoft.com/office/drawing/2010/main"/>
-                      </a:ext>
-                    </a:extLst>
-                  </pic:spPr>
-                </pic:pic>
-              </a:graphicData>
-            </a:graphic>
-          </wp:inline>
-        </w:drawing>
-      </w:r>
-      <w:r>
-        <w:rPr>
-          <w:noProof/>
-        </w:rPr>
-        <w:drawing>
-          <wp:inline distT="0" distB="0" distL="0" distR="0" wp14:anchorId="30D1A987" wp14:editId="76617DC6">
-            <wp:extent cx="3474720" cy="2158626"/>
-            <wp:effectExtent l="0" t="0" r="0" b="0"/>
-            <wp:docPr id="9" name="Picture 9" descr="Shape&#10;&#10;Description automatically generated"/>
-            <wp:cNvGraphicFramePr>
-              <a:graphicFrameLocks xmlns:a="http://schemas.openxmlformats.org/drawingml/2006/main" noChangeAspect="1"/>
-            </wp:cNvGraphicFramePr>
-            <a:graphic xmlns:a="http://schemas.openxmlformats.org/drawingml/2006/main">
-              <a:graphicData uri="http://schemas.openxmlformats.org/drawingml/2006/picture">
-                <pic:pic xmlns:pic="http://schemas.openxmlformats.org/drawingml/2006/picture">
-                  <pic:nvPicPr>
-                    <pic:cNvPr id="9" name="Picture 9" descr="Shape&#10;&#10;Description automatically generated"/>
-                    <pic:cNvPicPr/>
-                  </pic:nvPicPr>
-                  <pic:blipFill rotWithShape="1">
-                    <a:blip r:embed="rId9" cstate="print">
-                      <a:extLst>
-                        <a:ext uri="{28A0092B-C50C-407E-A947-70E740481C1C}">
-                          <a14:useLocalDpi xmlns:a14="http://schemas.microsoft.com/office/drawing/2010/main" val="0"/>
-                        </a:ext>
-                      </a:extLst>
-                    </a:blip>
-                    <a:srcRect l="7977" t="9638" b="18903"/>
-                    <a:stretch/>
-                  </pic:blipFill>
-                  <pic:spPr bwMode="auto">
-                    <a:xfrm>
-                      <a:off x="0" y="0"/>
-                      <a:ext cx="3521524" cy="2187703"/>
-                    </a:xfrm>
-                    <a:prstGeom prst="rect">
-                      <a:avLst/>
-                    </a:prstGeom>
-                    <a:ln>
-                      <a:noFill/>
-                    </a:ln>
-                    <a:extLst>
-                      <a:ext uri="{53640926-AAD7-44D8-BBD7-CCE9431645EC}">
-                        <a14:shadowObscured xmlns:a14="http://schemas.microsoft.com/office/drawing/2010/main"/>
-                      </a:ext>
-                    </a:extLst>
-                  </pic:spPr>
-                </pic:pic>
-              </a:graphicData>
-            </a:graphic>
-          </wp:inline>
-        </w:drawing>
-      </w:r>
-    </w:p>
-    <w:p>
-      <w:pPr>
-        <w:pStyle w:val="Caption"/>
-        <w:jc w:val="center"/>
-        <w:rPr>
-          <w:noProof/>
-          <w:color w:val="auto"/>
-        </w:rPr>
-      </w:pPr>
-      <w:r>
-        <w:rPr>
-          <w:color w:val="auto"/>
-        </w:rPr>
-        <w:t xml:space="preserve">Figure </w:t>
-      </w:r>
-      <w:r>
-        <w:rPr>
-          <w:color w:val="auto"/>
-        </w:rPr>
-        <w:fldChar w:fldCharType="begin"/>
-      </w:r>
-      <w:r>
-        <w:rPr>
-          <w:color w:val="auto"/>
-        </w:rPr>
-        <w:instrText xml:space="preserve"> SEQ Figure \* ARABIC </w:instrText>
-      </w:r>
-      <w:r>
-        <w:rPr>
-          <w:color w:val="auto"/>
-        </w:rPr>
-        <w:fldChar w:fldCharType="separate"/>
-      </w:r>
-      <w:r>
-        <w:rPr>
-          <w:noProof/>
-          <w:color w:val="auto"/>
-        </w:rPr>
-        <w:t>2</w:t>
-      </w:r>
-      <w:r>
-        <w:rPr>
-          <w:noProof/>
-          <w:color w:val="auto"/>
-        </w:rPr>
-        <w:fldChar w:fldCharType="end"/>
-      </w:r>
-      <w:r>
-        <w:rPr>
-          <w:color w:val="auto"/>
-        </w:rPr>
-        <w:t xml:space="preserve"> - Dispenser cover with a center depression for an 8-inch acrylic disk</w:t>
-      </w:r>
-    </w:p>
-    <w:p>
-      <w:r>
-        <w:t>The cover goes over the top of the dispenser and seals the treats from the canine in the experiment, there is a tab on the backside of the cover to allow is to be removed from the dispenser.</w:t>
-      </w:r>
-    </w:p>
-    <w:p/>
-    <w:p>
-      <w:pPr>
-        <w:keepNext/>
-      </w:pPr>
-      <w:r>
-        <w:rPr>
-          <w:noProof/>
-        </w:rPr>
-        <w:lastRenderedPageBreak/>
-        <w:drawing>
-          <wp:inline distT="0" distB="0" distL="0" distR="0" wp14:anchorId="15231E0D" wp14:editId="7F449BC8">
-            <wp:extent cx="2186940" cy="2136926"/>
-            <wp:effectExtent l="0" t="0" r="0" b="0"/>
-            <wp:docPr id="6" name="Picture 6" descr="Circle&#10;&#10;Description automatically generated"/>
-            <wp:cNvGraphicFramePr>
-              <a:graphicFrameLocks xmlns:a="http://schemas.openxmlformats.org/drawingml/2006/main" noChangeAspect="1"/>
-            </wp:cNvGraphicFramePr>
-            <a:graphic xmlns:a="http://schemas.openxmlformats.org/drawingml/2006/main">
-              <a:graphicData uri="http://schemas.openxmlformats.org/drawingml/2006/picture">
-                <pic:pic xmlns:pic="http://schemas.openxmlformats.org/drawingml/2006/picture">
-                  <pic:nvPicPr>
-                    <pic:cNvPr id="2" name="Picture 2" descr="Circle&#10;&#10;Description automatically generated"/>
-                    <pic:cNvPicPr/>
-                  </pic:nvPicPr>
-                  <pic:blipFill rotWithShape="1">
-                    <a:blip r:embed="rId10" cstate="print">
-                      <a:extLst>
-                        <a:ext uri="{28A0092B-C50C-407E-A947-70E740481C1C}">
-                          <a14:useLocalDpi xmlns:a14="http://schemas.microsoft.com/office/drawing/2010/main" val="0"/>
-                        </a:ext>
-                      </a:extLst>
-                    </a:blip>
-                    <a:srcRect l="18480" t="7811" r="17572" b="14084"/>
-                    <a:stretch/>
-                  </pic:blipFill>
-                  <pic:spPr bwMode="auto">
-                    <a:xfrm>
-                      <a:off x="0" y="0"/>
-                      <a:ext cx="2190074" cy="2139988"/>
-                    </a:xfrm>
-                    <a:prstGeom prst="rect">
-                      <a:avLst/>
-                    </a:prstGeom>
-                    <a:ln>
-                      <a:noFill/>
-                    </a:ln>
-                    <a:extLst>
-                      <a:ext uri="{53640926-AAD7-44D8-BBD7-CCE9431645EC}">
-                        <a14:shadowObscured xmlns:a14="http://schemas.microsoft.com/office/drawing/2010/main"/>
-                      </a:ext>
-                    </a:extLst>
-                  </pic:spPr>
-                </pic:pic>
-              </a:graphicData>
-            </a:graphic>
-          </wp:inline>
-        </w:drawing>
-      </w:r>
-      <w:r>
-        <w:rPr>
-          <w:noProof/>
-        </w:rPr>
-        <w:drawing>
-          <wp:inline distT="0" distB="0" distL="0" distR="0" wp14:anchorId="0619374E" wp14:editId="106B5154">
-            <wp:extent cx="3524206" cy="2080260"/>
-            <wp:effectExtent l="0" t="0" r="0" b="0"/>
-            <wp:docPr id="1" name="Picture 1"/>
-            <wp:cNvGraphicFramePr>
-              <a:graphicFrameLocks xmlns:a="http://schemas.openxmlformats.org/drawingml/2006/main" noChangeAspect="1"/>
-            </wp:cNvGraphicFramePr>
-            <a:graphic xmlns:a="http://schemas.openxmlformats.org/drawingml/2006/main">
-              <a:graphicData uri="http://schemas.openxmlformats.org/drawingml/2006/picture">
-                <pic:pic xmlns:pic="http://schemas.openxmlformats.org/drawingml/2006/picture">
-                  <pic:nvPicPr>
-                    <pic:cNvPr id="1" name="Picture 1"/>
-                    <pic:cNvPicPr/>
-                  </pic:nvPicPr>
-                  <pic:blipFill rotWithShape="1">
-                    <a:blip r:embed="rId11" cstate="print">
-                      <a:extLst>
-                        <a:ext uri="{28A0092B-C50C-407E-A947-70E740481C1C}">
-                          <a14:useLocalDpi xmlns:a14="http://schemas.microsoft.com/office/drawing/2010/main" val="0"/>
-                        </a:ext>
-                      </a:extLst>
-                    </a:blip>
-                    <a:srcRect l="7976" t="9140" r="15444" b="34358"/>
-                    <a:stretch/>
-                  </pic:blipFill>
-                  <pic:spPr bwMode="auto">
-                    <a:xfrm>
-                      <a:off x="0" y="0"/>
-                      <a:ext cx="3541011" cy="2090180"/>
-                    </a:xfrm>
-                    <a:prstGeom prst="rect">
-                      <a:avLst/>
-                    </a:prstGeom>
-                    <a:ln>
-                      <a:noFill/>
-                    </a:ln>
-                    <a:extLst>
-                      <a:ext uri="{53640926-AAD7-44D8-BBD7-CCE9431645EC}">
-                        <a14:shadowObscured xmlns:a14="http://schemas.microsoft.com/office/drawing/2010/main"/>
-                      </a:ext>
-                    </a:extLst>
-                  </pic:spPr>
-                </pic:pic>
-              </a:graphicData>
-            </a:graphic>
-          </wp:inline>
-        </w:drawing>
-      </w:r>
-    </w:p>
-    <w:p>
-      <w:pPr>
-        <w:pStyle w:val="Caption"/>
-        <w:jc w:val="center"/>
-        <w:rPr>
-          <w:color w:val="auto"/>
-        </w:rPr>
-      </w:pPr>
-      <w:r>
-        <w:rPr>
-          <w:color w:val="auto"/>
-        </w:rPr>
-        <w:t xml:space="preserve">Figure </w:t>
-      </w:r>
-      <w:r>
-        <w:rPr>
-          <w:color w:val="auto"/>
-        </w:rPr>
-        <w:fldChar w:fldCharType="begin"/>
-      </w:r>
-      <w:r>
-        <w:rPr>
-          <w:color w:val="auto"/>
-        </w:rPr>
-        <w:instrText xml:space="preserve"> SEQ Figure \* ARABIC </w:instrText>
-      </w:r>
-      <w:r>
-        <w:rPr>
-          <w:color w:val="auto"/>
-        </w:rPr>
-        <w:fldChar w:fldCharType="separate"/>
-      </w:r>
-      <w:r>
-        <w:rPr>
-          <w:noProof/>
-          <w:color w:val="auto"/>
-        </w:rPr>
-        <w:t>3</w:t>
-      </w:r>
-      <w:r>
-        <w:rPr>
-          <w:noProof/>
-          <w:color w:val="auto"/>
-        </w:rPr>
-        <w:fldChar w:fldCharType="end"/>
-      </w:r>
-      <w:r>
-        <w:rPr>
-          <w:color w:val="auto"/>
-        </w:rPr>
-        <w:t xml:space="preserve"> - (Left) Overhead view of the top plate of the dispenser and (right) a detailed view showing the two lips of the plate</w:t>
-      </w:r>
-    </w:p>
-    <w:p>
-      <w:r>
-        <w:t>The top plate of the dispenser has the stepper motor mounted to it and the top of the pellet exhaust exposed, which is elongated to allow either the top or bottom row treat to be dispensed.  The top of this plate has a lip to press fit the dispenser cover and the bottom of this plate has a lip to press fit the walls and complimentary M3 screw holes to mechanically attach the two pieces.</w:t>
-      </w:r>
-    </w:p>
-    <w:p>
-      <w:pPr>
-        <w:keepNext/>
-        <w:jc w:val="center"/>
-      </w:pPr>
-      <w:r>
-        <w:rPr>
-          <w:noProof/>
-        </w:rPr>
-        <w:drawing>
-          <wp:inline distT="0" distB="0" distL="0" distR="0" wp14:anchorId="001BBA84" wp14:editId="42CF19DE">
-            <wp:extent cx="2849880" cy="2279969"/>
-            <wp:effectExtent l="0" t="0" r="0" b="0"/>
-            <wp:docPr id="14" name="Picture 14" descr="A close-up of a space ship&#10;&#10;Description automatically generated with medium confidence"/>
-            <wp:cNvGraphicFramePr>
-              <a:graphicFrameLocks xmlns:a="http://schemas.openxmlformats.org/drawingml/2006/main" noChangeAspect="1"/>
-            </wp:cNvGraphicFramePr>
-            <a:graphic xmlns:a="http://schemas.openxmlformats.org/drawingml/2006/main">
-              <a:graphicData uri="http://schemas.openxmlformats.org/drawingml/2006/picture">
-                <pic:pic xmlns:pic="http://schemas.openxmlformats.org/drawingml/2006/picture">
-                  <pic:nvPicPr>
-                    <pic:cNvPr id="14" name="Picture 14" descr="A close-up of a space ship&#10;&#10;Description automatically generated with medium confidence"/>
-                    <pic:cNvPicPr/>
-                  </pic:nvPicPr>
-                  <pic:blipFill>
-                    <a:blip r:embed="rId12" cstate="print">
-                      <a:extLst>
-                        <a:ext uri="{28A0092B-C50C-407E-A947-70E740481C1C}">
-                          <a14:useLocalDpi xmlns:a14="http://schemas.microsoft.com/office/drawing/2010/main" val="0"/>
-                        </a:ext>
-                      </a:extLst>
-                    </a:blip>
-                    <a:stretch>
-                      <a:fillRect/>
-                    </a:stretch>
-                  </pic:blipFill>
-                  <pic:spPr>
-                    <a:xfrm>
-                      <a:off x="0" y="0"/>
-                      <a:ext cx="2857671" cy="2286202"/>
-                    </a:xfrm>
-                    <a:prstGeom prst="rect">
-                      <a:avLst/>
-                    </a:prstGeom>
-                  </pic:spPr>
-                </pic:pic>
-              </a:graphicData>
-            </a:graphic>
-          </wp:inline>
-        </w:drawing>
-      </w:r>
-      <w:r>
-        <w:rPr>
-          <w:noProof/>
-        </w:rPr>
-        <w:drawing>
-          <wp:inline distT="0" distB="0" distL="0" distR="0" wp14:anchorId="1E20312B" wp14:editId="540B067A">
-            <wp:extent cx="2811780" cy="2249485"/>
-            <wp:effectExtent l="0" t="0" r="0" b="0"/>
-            <wp:docPr id="3" name="Picture 3" descr="A picture containing indoor, white&#10;&#10;Description automatically generated"/>
-            <wp:cNvGraphicFramePr>
-              <a:graphicFrameLocks xmlns:a="http://schemas.openxmlformats.org/drawingml/2006/main" noChangeAspect="1"/>
-            </wp:cNvGraphicFramePr>
-            <a:graphic xmlns:a="http://schemas.openxmlformats.org/drawingml/2006/main">
-              <a:graphicData uri="http://schemas.openxmlformats.org/drawingml/2006/picture">
-                <pic:pic xmlns:pic="http://schemas.openxmlformats.org/drawingml/2006/picture">
-                  <pic:nvPicPr>
-                    <pic:cNvPr id="3" name="Picture 3" descr="A picture containing indoor, white&#10;&#10;Description automatically generated"/>
-                    <pic:cNvPicPr/>
-                  </pic:nvPicPr>
-                  <pic:blipFill>
-                    <a:blip r:embed="rId13" cstate="print">
-                      <a:extLst>
-                        <a:ext uri="{28A0092B-C50C-407E-A947-70E740481C1C}">
-                          <a14:useLocalDpi xmlns:a14="http://schemas.microsoft.com/office/drawing/2010/main" val="0"/>
-                        </a:ext>
-                      </a:extLst>
-                    </a:blip>
-                    <a:stretch>
-                      <a:fillRect/>
-                    </a:stretch>
-                  </pic:blipFill>
-                  <pic:spPr>
-                    <a:xfrm>
-                      <a:off x="0" y="0"/>
-                      <a:ext cx="2837099" cy="2269741"/>
-                    </a:xfrm>
-                    <a:prstGeom prst="rect">
-                      <a:avLst/>
-                    </a:prstGeom>
-                  </pic:spPr>
-                </pic:pic>
-              </a:graphicData>
-            </a:graphic>
-          </wp:inline>
-        </w:drawing>
-      </w:r>
-    </w:p>
-    <w:p>
-      <w:pPr>
-        <w:pStyle w:val="Caption"/>
-        <w:jc w:val="center"/>
-        <w:rPr>
-          <w:color w:val="auto"/>
-        </w:rPr>
-      </w:pPr>
-      <w:r>
-        <w:rPr>
-          <w:color w:val="auto"/>
-        </w:rPr>
-        <w:t xml:space="preserve">Figure </w:t>
-      </w:r>
-      <w:r>
-        <w:rPr>
-          <w:color w:val="auto"/>
-        </w:rPr>
-        <w:fldChar w:fldCharType="begin"/>
-      </w:r>
-      <w:r>
-        <w:rPr>
-          <w:color w:val="auto"/>
-        </w:rPr>
-        <w:instrText xml:space="preserve"> SEQ Figure \* ARABIC </w:instrText>
-      </w:r>
-      <w:r>
-        <w:rPr>
-          <w:color w:val="auto"/>
-        </w:rPr>
-        <w:fldChar w:fldCharType="separate"/>
-      </w:r>
-      <w:r>
-        <w:rPr>
-          <w:noProof/>
-          <w:color w:val="auto"/>
-        </w:rPr>
-        <w:t>4</w:t>
-      </w:r>
-      <w:r>
-        <w:rPr>
-          <w:noProof/>
-          <w:color w:val="auto"/>
-        </w:rPr>
-        <w:fldChar w:fldCharType="end"/>
-      </w:r>
-      <w:r>
-        <w:rPr>
-          <w:color w:val="auto"/>
-        </w:rPr>
-        <w:t xml:space="preserve"> – (Left) The walls of the dispenser which has the connectors and electronics mounted to it and (right) a detail shot of the mounting point for the IR break beam sensor</w:t>
-      </w:r>
-    </w:p>
-    <w:p>
-      <w:r>
-        <w:t>The walls of the dispenser have the electronics mounted to it and exposes the connectors for power and data.  The pellet exhaust can be seen as well as the mounting point for the IR break beam sensor, which has a complimentary detector on the opposite side of the pellet exhaust.  Each of the bottom mounting points for the bottom plate have an M3 nut capture to allow the bottom plate to be screwed on without holding the nut in place.</w:t>
-      </w:r>
-    </w:p>
-    <w:p>
-      <w:pPr>
-        <w:keepNext/>
-        <w:jc w:val="center"/>
-      </w:pPr>
-      <w:r>
-        <w:rPr>
-          <w:noProof/>
-        </w:rPr>
-        <w:lastRenderedPageBreak/>
-        <w:drawing>
-          <wp:inline distT="0" distB="0" distL="0" distR="0" wp14:anchorId="46045794" wp14:editId="2FA099C4">
-            <wp:extent cx="5189220" cy="1760220"/>
-            <wp:effectExtent l="0" t="0" r="0" b="0"/>
-            <wp:docPr id="16" name="Picture 16" descr="A picture containing text, electronics&#10;&#10;Description automatically generated"/>
-            <wp:cNvGraphicFramePr>
-              <a:graphicFrameLocks xmlns:a="http://schemas.openxmlformats.org/drawingml/2006/main" noChangeAspect="1"/>
-            </wp:cNvGraphicFramePr>
-            <a:graphic xmlns:a="http://schemas.openxmlformats.org/drawingml/2006/main">
-              <a:graphicData uri="http://schemas.openxmlformats.org/drawingml/2006/picture">
-                <pic:pic xmlns:pic="http://schemas.openxmlformats.org/drawingml/2006/picture">
-                  <pic:nvPicPr>
-                    <pic:cNvPr id="16" name="Picture 16" descr="A picture containing text, electronics&#10;&#10;Description automatically generated"/>
-                    <pic:cNvPicPr/>
-                  </pic:nvPicPr>
-                  <pic:blipFill rotWithShape="1">
-                    <a:blip r:embed="rId14">
-                      <a:extLst>
-                        <a:ext uri="{28A0092B-C50C-407E-A947-70E740481C1C}">
-                          <a14:useLocalDpi xmlns:a14="http://schemas.microsoft.com/office/drawing/2010/main" val="0"/>
-                        </a:ext>
-                      </a:extLst>
-                    </a:blip>
-                    <a:srcRect l="2260" t="37723" r="7201" b="23888"/>
-                    <a:stretch/>
-                  </pic:blipFill>
-                  <pic:spPr bwMode="auto">
-                    <a:xfrm>
-                      <a:off x="0" y="0"/>
-                      <a:ext cx="5189220" cy="1760220"/>
-                    </a:xfrm>
-                    <a:prstGeom prst="rect">
-                      <a:avLst/>
-                    </a:prstGeom>
-                    <a:ln>
-                      <a:noFill/>
-                    </a:ln>
-                    <a:extLst>
-                      <a:ext uri="{53640926-AAD7-44D8-BBD7-CCE9431645EC}">
-                        <a14:shadowObscured xmlns:a14="http://schemas.microsoft.com/office/drawing/2010/main"/>
-                      </a:ext>
-                    </a:extLst>
-                  </pic:spPr>
-                </pic:pic>
-              </a:graphicData>
-            </a:graphic>
-          </wp:inline>
-        </w:drawing>
-      </w:r>
-    </w:p>
-    <w:p>
-      <w:pPr>
-        <w:pStyle w:val="Caption"/>
-        <w:jc w:val="center"/>
-        <w:rPr>
-          <w:color w:val="auto"/>
-        </w:rPr>
-      </w:pPr>
-      <w:r>
-        <w:rPr>
-          <w:color w:val="auto"/>
-        </w:rPr>
-        <w:t xml:space="preserve">Figure </w:t>
-      </w:r>
-      <w:r>
-        <w:rPr>
-          <w:color w:val="auto"/>
-        </w:rPr>
-        <w:fldChar w:fldCharType="begin"/>
-      </w:r>
-      <w:r>
-        <w:rPr>
-          <w:color w:val="auto"/>
-        </w:rPr>
-        <w:instrText xml:space="preserve"> SEQ Figure \* ARABIC </w:instrText>
-      </w:r>
-      <w:r>
-        <w:rPr>
-          <w:color w:val="auto"/>
-        </w:rPr>
-        <w:fldChar w:fldCharType="separate"/>
-      </w:r>
-      <w:r>
-        <w:rPr>
-          <w:noProof/>
-          <w:color w:val="auto"/>
-        </w:rPr>
-        <w:t>5</w:t>
-      </w:r>
-      <w:r>
-        <w:rPr>
-          <w:noProof/>
-          <w:color w:val="auto"/>
-        </w:rPr>
-        <w:fldChar w:fldCharType="end"/>
-      </w:r>
-      <w:r>
-        <w:rPr>
-          <w:color w:val="auto"/>
-        </w:rPr>
-        <w:t xml:space="preserve"> - Connector panel detail view: (a) global power switch, (b) 12V motor power supply, (c) 5V Raspberry Pi power supply, (d) HDMI panel mount connector, (e) exposed Raspberry Pi 4 connectors</w:t>
-      </w:r>
-    </w:p>
-    <w:p>
-      <w:r>
-        <w:t xml:space="preserve">The connector panel of the dispenser exposes all connection points necessary to interact with the system.  The two power supplies can be disconnected from the system using the DPDT power switch, a display can be connected through the HDMI connector, and USB and Ethernet can be accessed directly on the Raspberry Pi. </w:t>
-      </w:r>
-    </w:p>
-    <w:p/>
-    <w:p>
-      <w:pPr>
-        <w:keepNext/>
-        <w:jc w:val="center"/>
-      </w:pPr>
-      <w:r>
-        <w:rPr>
-          <w:noProof/>
-        </w:rPr>
-        <w:drawing>
-          <wp:inline distT="0" distB="0" distL="0" distR="0" wp14:anchorId="3F37B53E" wp14:editId="5730D879">
-            <wp:extent cx="3855720" cy="2395469"/>
-            <wp:effectExtent l="0" t="0" r="0" b="0"/>
-            <wp:docPr id="4" name="Picture 4"/>
-            <wp:cNvGraphicFramePr>
-              <a:graphicFrameLocks xmlns:a="http://schemas.openxmlformats.org/drawingml/2006/main" noChangeAspect="1"/>
-            </wp:cNvGraphicFramePr>
-            <a:graphic xmlns:a="http://schemas.openxmlformats.org/drawingml/2006/main">
-              <a:graphicData uri="http://schemas.openxmlformats.org/drawingml/2006/picture">
-                <pic:pic xmlns:pic="http://schemas.openxmlformats.org/drawingml/2006/picture">
-                  <pic:nvPicPr>
-                    <pic:cNvPr id="4" name="Picture 4"/>
-                    <pic:cNvPicPr/>
-                  </pic:nvPicPr>
-                  <pic:blipFill rotWithShape="1">
-                    <a:blip r:embed="rId15" cstate="print">
-                      <a:extLst>
-                        <a:ext uri="{28A0092B-C50C-407E-A947-70E740481C1C}">
-                          <a14:useLocalDpi xmlns:a14="http://schemas.microsoft.com/office/drawing/2010/main" val="0"/>
-                        </a:ext>
-                      </a:extLst>
-                    </a:blip>
-                    <a:srcRect l="3457" t="8143" r="2814" b="19069"/>
-                    <a:stretch/>
-                  </pic:blipFill>
-                  <pic:spPr bwMode="auto">
-                    <a:xfrm>
-                      <a:off x="0" y="0"/>
-                      <a:ext cx="3863358" cy="2400214"/>
-                    </a:xfrm>
-                    <a:prstGeom prst="rect">
-                      <a:avLst/>
-                    </a:prstGeom>
-                    <a:ln>
-                      <a:noFill/>
-                    </a:ln>
-                    <a:extLst>
-                      <a:ext uri="{53640926-AAD7-44D8-BBD7-CCE9431645EC}">
-                        <a14:shadowObscured xmlns:a14="http://schemas.microsoft.com/office/drawing/2010/main"/>
-                      </a:ext>
-                    </a:extLst>
-                  </pic:spPr>
-                </pic:pic>
-              </a:graphicData>
-            </a:graphic>
-          </wp:inline>
-        </w:drawing>
-      </w:r>
-    </w:p>
-    <w:p>
-      <w:pPr>
-        <w:pStyle w:val="Caption"/>
-        <w:jc w:val="center"/>
-        <w:rPr>
-          <w:color w:val="auto"/>
-        </w:rPr>
-      </w:pPr>
-      <w:r>
-        <w:rPr>
-          <w:color w:val="auto"/>
-        </w:rPr>
-        <w:t xml:space="preserve">Figure </w:t>
-      </w:r>
-      <w:r>
-        <w:rPr>
-          <w:color w:val="auto"/>
-        </w:rPr>
-        <w:fldChar w:fldCharType="begin"/>
-      </w:r>
-      <w:r>
-        <w:rPr>
-          <w:color w:val="auto"/>
-        </w:rPr>
-        <w:instrText xml:space="preserve"> SEQ Figure \* ARABIC </w:instrText>
-      </w:r>
-      <w:r>
-        <w:rPr>
-          <w:color w:val="auto"/>
-        </w:rPr>
-        <w:fldChar w:fldCharType="separate"/>
-      </w:r>
-      <w:r>
-        <w:rPr>
-          <w:noProof/>
-          <w:color w:val="auto"/>
-        </w:rPr>
-        <w:t>6</w:t>
-      </w:r>
-      <w:r>
-        <w:rPr>
-          <w:noProof/>
-          <w:color w:val="auto"/>
-        </w:rPr>
-        <w:fldChar w:fldCharType="end"/>
-      </w:r>
-      <w:r>
-        <w:rPr>
-          <w:color w:val="auto"/>
-        </w:rPr>
-        <w:t xml:space="preserve"> - Bottom plate of the dispenser with feet to stand it higher off the main surface</w:t>
-      </w:r>
-    </w:p>
-    <w:p>
-      <w:r>
-        <w:t>The bottom plate of the dispenser closes the system up and isolates the electronics from the main experiment area.  Eleven M3 screws are used to secure it to the walls of the dispenser.  This is also the access point for service to the electronics.</w:t>
-      </w:r>
-    </w:p>
-    <w:p>
-      <w:pPr>
-        <w:rPr>
-          <w:b/>
-          <w:bCs/>
-        </w:rPr>
-      </w:pPr>
-    </w:p>
-    <w:p>
-      <w:pPr>
-        <w:rPr>
-          <w:b/>
-          <w:bCs/>
-        </w:rPr>
-      </w:pPr>
-      <w:r>
-        <w:rPr>
-          <w:b/>
-          <w:bCs/>
-        </w:rPr>
-        <w:t>Circuit Descriptions</w:t>
-      </w:r>
-    </w:p>
     <w:p/>
     <w:p>
       <w:pPr>
@@ -2614,7 +1671,7 @@
       <w:r>
         <w:t xml:space="preserve">Using a Raspberry Pi with a fresh installation of Raspbian Buster, there are built-in tools to achieve </w:t>
       </w:r>
-      <w:hyperlink r:id="rId16" w:history="1">
+      <w:hyperlink r:id="rId6" w:history="1">
         <w:r>
           <w:rPr>
             <w:rStyle w:val="Hyperlink"/>
@@ -2766,7 +1823,7 @@
       <w:r>
         <w:t xml:space="preserve">Once in, the </w:t>
       </w:r>
-      <w:hyperlink r:id="rId17" w:history="1">
+      <w:hyperlink r:id="rId7" w:history="1">
         <w:r>
           <w:rPr>
             <w:rStyle w:val="Hyperlink"/>
@@ -2797,7 +1854,7 @@
       <w:r>
         <w:t xml:space="preserve">The </w:t>
       </w:r>
-      <w:hyperlink r:id="rId18" w:history="1">
+      <w:hyperlink r:id="rId8" w:history="1">
         <w:proofErr w:type="spellStart"/>
         <w:r>
           <w:rPr>
@@ -3810,7 +2867,7 @@
       <w:r>
         <w:t xml:space="preserve"> “1”.  By connecting to this, the Raspberry Pi can be accessed through SSH using a program called </w:t>
       </w:r>
-      <w:hyperlink r:id="rId19" w:history="1">
+      <w:hyperlink r:id="rId9" w:history="1">
         <w:r>
           <w:rPr>
             <w:rStyle w:val="Hyperlink"/>
@@ -4014,7 +3071,7 @@
                     <pic:cNvPicPr/>
                   </pic:nvPicPr>
                   <pic:blipFill>
-                    <a:blip r:embed="rId20"/>
+                    <a:blip r:embed="rId10"/>
                     <a:stretch>
                       <a:fillRect/>
                     </a:stretch>
@@ -4350,7 +3407,7 @@
                 <w:u w:val="single"/>
               </w:rPr>
             </w:pPr>
-            <w:hyperlink r:id="rId21" w:history="1">
+            <w:hyperlink r:id="rId11" w:history="1">
               <w:r>
                 <w:rPr>
                   <w:rStyle w:val="Hyperlink"/>
@@ -4432,7 +3489,7 @@
                 <w:u w:val="single"/>
               </w:rPr>
             </w:pPr>
-            <w:hyperlink r:id="rId22" w:history="1">
+            <w:hyperlink r:id="rId12" w:history="1">
               <w:r>
                 <w:rPr>
                   <w:rStyle w:val="Hyperlink"/>
@@ -4506,7 +3563,7 @@
                 <w:u w:val="single"/>
               </w:rPr>
             </w:pPr>
-            <w:hyperlink r:id="rId23" w:history="1">
+            <w:hyperlink r:id="rId13" w:history="1">
               <w:r>
                 <w:rPr>
                   <w:rStyle w:val="Hyperlink"/>
@@ -4580,7 +3637,7 @@
                 <w:u w:val="single"/>
               </w:rPr>
             </w:pPr>
-            <w:hyperlink r:id="rId24" w:history="1">
+            <w:hyperlink r:id="rId14" w:history="1">
               <w:r>
                 <w:rPr>
                   <w:rStyle w:val="Hyperlink"/>
@@ -4654,7 +3711,7 @@
                 <w:u w:val="single"/>
               </w:rPr>
             </w:pPr>
-            <w:hyperlink r:id="rId25" w:history="1">
+            <w:hyperlink r:id="rId15" w:history="1">
               <w:r>
                 <w:rPr>
                   <w:rStyle w:val="Hyperlink"/>
@@ -4728,7 +3785,7 @@
                 <w:u w:val="single"/>
               </w:rPr>
             </w:pPr>
-            <w:hyperlink r:id="rId26" w:history="1">
+            <w:hyperlink r:id="rId16" w:history="1">
               <w:r>
                 <w:rPr>
                   <w:rStyle w:val="Hyperlink"/>
@@ -4810,7 +3867,7 @@
                 <w:u w:val="single"/>
               </w:rPr>
             </w:pPr>
-            <w:hyperlink r:id="rId27" w:history="1">
+            <w:hyperlink r:id="rId17" w:history="1">
               <w:r>
                 <w:rPr>
                   <w:rStyle w:val="Hyperlink"/>
@@ -4884,7 +3941,7 @@
                 <w:u w:val="single"/>
               </w:rPr>
             </w:pPr>
-            <w:hyperlink r:id="rId28" w:history="1">
+            <w:hyperlink r:id="rId18" w:history="1">
               <w:r>
                 <w:rPr>
                   <w:rStyle w:val="Hyperlink"/>
@@ -4958,7 +4015,7 @@
                 <w:u w:val="single"/>
               </w:rPr>
             </w:pPr>
-            <w:hyperlink r:id="rId29" w:history="1">
+            <w:hyperlink r:id="rId19" w:history="1">
               <w:r>
                 <w:rPr>
                   <w:rStyle w:val="Hyperlink"/>
@@ -5032,7 +4089,7 @@
                 <w:u w:val="single"/>
               </w:rPr>
             </w:pPr>
-            <w:hyperlink r:id="rId30" w:history="1">
+            <w:hyperlink r:id="rId20" w:history="1">
               <w:r>
                 <w:rPr>
                   <w:rStyle w:val="Hyperlink"/>
@@ -5106,7 +4163,7 @@
                 <w:u w:val="single"/>
               </w:rPr>
             </w:pPr>
-            <w:hyperlink r:id="rId31" w:history="1">
+            <w:hyperlink r:id="rId21" w:history="1">
               <w:r>
                 <w:rPr>
                   <w:rStyle w:val="Hyperlink"/>
@@ -5188,7 +4245,7 @@
                 <w:u w:val="single"/>
               </w:rPr>
             </w:pPr>
-            <w:hyperlink r:id="rId32" w:history="1">
+            <w:hyperlink r:id="rId22" w:history="1">
               <w:r>
                 <w:rPr>
                   <w:rStyle w:val="Hyperlink"/>
@@ -5270,7 +4327,7 @@
                 <w:u w:val="single"/>
               </w:rPr>
             </w:pPr>
-            <w:hyperlink r:id="rId33" w:history="1">
+            <w:hyperlink r:id="rId23" w:history="1">
               <w:r>
                 <w:rPr>
                   <w:rStyle w:val="Hyperlink"/>
@@ -5344,7 +4401,7 @@
                 <w:u w:val="single"/>
               </w:rPr>
             </w:pPr>
-            <w:hyperlink r:id="rId34" w:history="1">
+            <w:hyperlink r:id="rId24" w:history="1">
               <w:r>
                 <w:rPr>
                   <w:rStyle w:val="Hyperlink"/>
@@ -5418,7 +4475,7 @@
                 <w:u w:val="single"/>
               </w:rPr>
             </w:pPr>
-            <w:hyperlink r:id="rId35" w:history="1">
+            <w:hyperlink r:id="rId25" w:history="1">
               <w:r>
                 <w:rPr>
                   <w:rStyle w:val="Hyperlink"/>
@@ -5504,7 +4561,7 @@
                 <w:u w:val="single"/>
               </w:rPr>
             </w:pPr>
-            <w:hyperlink r:id="rId36" w:history="1">
+            <w:hyperlink r:id="rId26" w:history="1">
               <w:r>
                 <w:rPr>
                   <w:rStyle w:val="Hyperlink"/>
@@ -5809,7 +4866,7 @@
                 <w:u w:val="single"/>
               </w:rPr>
             </w:pPr>
-            <w:hyperlink r:id="rId37" w:history="1">
+            <w:hyperlink r:id="rId27" w:history="1">
               <w:r>
                 <w:rPr>
                   <w:rStyle w:val="Hyperlink"/>
@@ -5883,7 +4940,7 @@
                 <w:u w:val="single"/>
               </w:rPr>
             </w:pPr>
-            <w:hyperlink r:id="rId38" w:tgtFrame="_parent" w:history="1">
+            <w:hyperlink r:id="rId28" w:tgtFrame="_parent" w:history="1">
               <w:r>
                 <w:rPr>
                   <w:rStyle w:val="Hyperlink"/>
@@ -5957,7 +5014,7 @@
                 <w:u w:val="single"/>
               </w:rPr>
             </w:pPr>
-            <w:hyperlink r:id="rId39" w:tgtFrame="_parent" w:history="1">
+            <w:hyperlink r:id="rId29" w:tgtFrame="_parent" w:history="1">
               <w:r>
                 <w:rPr>
                   <w:rStyle w:val="Hyperlink"/>
@@ -6031,7 +5088,7 @@
                 <w:u w:val="single"/>
               </w:rPr>
             </w:pPr>
-            <w:hyperlink r:id="rId40" w:tgtFrame="_parent" w:history="1">
+            <w:hyperlink r:id="rId30" w:tgtFrame="_parent" w:history="1">
               <w:r>
                 <w:rPr>
                   <w:rStyle w:val="Hyperlink"/>
@@ -6105,7 +5162,7 @@
                 <w:u w:val="single"/>
               </w:rPr>
             </w:pPr>
-            <w:hyperlink r:id="rId41" w:tgtFrame="_parent" w:history="1">
+            <w:hyperlink r:id="rId31" w:tgtFrame="_parent" w:history="1">
               <w:r>
                 <w:rPr>
                   <w:rStyle w:val="Hyperlink"/>
@@ -6179,7 +5236,7 @@
                 <w:u w:val="single"/>
               </w:rPr>
             </w:pPr>
-            <w:hyperlink r:id="rId42" w:tgtFrame="_parent" w:history="1">
+            <w:hyperlink r:id="rId32" w:tgtFrame="_parent" w:history="1">
               <w:r>
                 <w:rPr>
                   <w:rStyle w:val="Hyperlink"/>
@@ -6253,7 +5310,7 @@
                 <w:u w:val="single"/>
               </w:rPr>
             </w:pPr>
-            <w:hyperlink r:id="rId43" w:tgtFrame="_parent" w:history="1">
+            <w:hyperlink r:id="rId33" w:tgtFrame="_parent" w:history="1">
               <w:r>
                 <w:rPr>
                   <w:rStyle w:val="Hyperlink"/>
@@ -6339,7 +5396,7 @@
                 <w:u w:val="single"/>
               </w:rPr>
             </w:pPr>
-            <w:hyperlink r:id="rId44" w:tgtFrame="_parent" w:history="1">
+            <w:hyperlink r:id="rId34" w:tgtFrame="_parent" w:history="1">
               <w:r>
                 <w:rPr>
                   <w:rStyle w:val="Hyperlink"/>

</xml_diff>

<commit_message>
Exported user guide to PDF for GitHub rendering
</commit_message>
<xml_diff>
--- a/documentation/user_guide/unl_cchil_precise_dispenser_guide.docx
+++ b/documentation/user_guide/unl_cchil_precise_dispenser_guide.docx
@@ -383,39 +383,7 @@
           <w:sz w:val="20"/>
           <w:szCs w:val="20"/>
         </w:rPr>
-        <w:t xml:space="preserve">Figure </w:t>
-      </w:r>
-      <w:r>
-        <w:rPr>
-          <w:color w:val="auto"/>
-          <w:sz w:val="20"/>
-          <w:szCs w:val="20"/>
-        </w:rPr>
-        <w:t>2</w:t>
-      </w:r>
-      <w:r>
-        <w:rPr>
-          <w:color w:val="auto"/>
-          <w:sz w:val="20"/>
-          <w:szCs w:val="20"/>
-        </w:rPr>
-        <w:t xml:space="preserve"> </w:t>
-      </w:r>
-      <w:r>
-        <w:rPr>
-          <w:color w:val="auto"/>
-          <w:sz w:val="20"/>
-          <w:szCs w:val="20"/>
-        </w:rPr>
-        <w:t>–</w:t>
-      </w:r>
-      <w:r>
-        <w:rPr>
-          <w:color w:val="auto"/>
-          <w:sz w:val="20"/>
-          <w:szCs w:val="20"/>
-        </w:rPr>
-        <w:t xml:space="preserve"> Images of the assembled dispenser, fully loaded with treats</w:t>
+        <w:t>Figure 2 – Images of the assembled dispenser, fully loaded with treats</w:t>
       </w:r>
     </w:p>
     <w:p/>
@@ -487,39 +455,7 @@
           <w:sz w:val="20"/>
           <w:szCs w:val="20"/>
         </w:rPr>
-        <w:t xml:space="preserve">Figure </w:t>
-      </w:r>
-      <w:r>
-        <w:rPr>
-          <w:color w:val="auto"/>
-          <w:sz w:val="20"/>
-          <w:szCs w:val="20"/>
-        </w:rPr>
-        <w:t>3</w:t>
-      </w:r>
-      <w:r>
-        <w:rPr>
-          <w:color w:val="auto"/>
-          <w:sz w:val="20"/>
-          <w:szCs w:val="20"/>
-        </w:rPr>
-        <w:t xml:space="preserve"> </w:t>
-      </w:r>
-      <w:r>
-        <w:rPr>
-          <w:color w:val="auto"/>
-          <w:sz w:val="20"/>
-          <w:szCs w:val="20"/>
-        </w:rPr>
-        <w:t>–</w:t>
-      </w:r>
-      <w:r>
-        <w:rPr>
-          <w:color w:val="auto"/>
-          <w:sz w:val="20"/>
-          <w:szCs w:val="20"/>
-        </w:rPr>
-        <w:t xml:space="preserve"> Assembled dispenser connector backplane</w:t>
+        <w:t>Figure 3 – Assembled dispenser connector backplane</w:t>
       </w:r>
     </w:p>
     <w:p/>
@@ -638,7 +574,15 @@
           </w:tcPr>
           <w:p>
             <w:r>
-              <w:t>Mount the Nema 17 stepper motor using pan head M3 screws.  Ensure the connector is point towards the right side, as shown.</w:t>
+              <w:t xml:space="preserve">Mount the </w:t>
+            </w:r>
+            <w:proofErr w:type="spellStart"/>
+            <w:r>
+              <w:t>Nema</w:t>
+            </w:r>
+            <w:proofErr w:type="spellEnd"/>
+            <w:r>
+              <w:t xml:space="preserve"> 17 stepper motor using pan head M3 screws.  Ensure the connector is point towards the right side, as shown.</w:t>
             </w:r>
           </w:p>
         </w:tc>
@@ -788,8 +732,13 @@
               <w:lastRenderedPageBreak/>
               <w:t xml:space="preserve">Now, mount the Raspberry Pi to the </w:t>
             </w:r>
-            <w:r>
-              <w:t>right angle mount using four M3 screws.  Then, mount this into the walls using a 10mm M3 screw with hex nuts.  Then mount the other panel mount connectors into the walls.</w:t>
+            <w:proofErr w:type="gramStart"/>
+            <w:r>
+              <w:t>right angle</w:t>
+            </w:r>
+            <w:proofErr w:type="gramEnd"/>
+            <w:r>
+              <w:t xml:space="preserve"> mount using four M3 screws.  Then, mount this into the walls using a 10mm M3 screw with hex nuts.  Then mount the other panel mount connectors into the walls.</w:t>
             </w:r>
           </w:p>
         </w:tc>
@@ -866,7 +815,15 @@
           </w:tcPr>
           <w:p>
             <w:r>
-              <w:t xml:space="preserve">With the DPDT switch mounted, cut a USB C to USB C cord and solder the grounds back together.  </w:t>
+              <w:t xml:space="preserve">With the DPDT switch mounted, cut a USB C to USB C </w:t>
+            </w:r>
+            <w:proofErr w:type="gramStart"/>
+            <w:r>
+              <w:t>cord</w:t>
+            </w:r>
+            <w:proofErr w:type="gramEnd"/>
+            <w:r>
+              <w:t xml:space="preserve"> and solder the grounds back together.  </w:t>
             </w:r>
             <w:r>
               <w:t>Cut the barrel jack panel mount connector’s red wire, with one fifth of it being close to the connector and the other four fifths being used to connect to the Pi HAT.  Solder according to image.</w:t>
@@ -1391,8 +1348,18 @@
           <w:sz w:val="18"/>
           <w:szCs w:val="18"/>
         </w:rPr>
-        <w:t>class PreciseDispenser</w:t>
-      </w:r>
+        <w:t xml:space="preserve">class </w:t>
+      </w:r>
+      <w:proofErr w:type="spellStart"/>
+      <w:r>
+        <w:rPr>
+          <w:rFonts w:ascii="Courier New" w:hAnsi="Courier New" w:cs="Courier New"/>
+          <w:sz w:val="18"/>
+          <w:szCs w:val="18"/>
+        </w:rPr>
+        <w:t>PreciseDispenser</w:t>
+      </w:r>
+      <w:proofErr w:type="spellEnd"/>
     </w:p>
     <w:p>
       <w:pPr>
@@ -1409,8 +1376,27 @@
           <w:szCs w:val="18"/>
         </w:rPr>
         <w:tab/>
-        <w:t>self.loaded_treats</w:t>
-      </w:r>
+      </w:r>
+      <w:proofErr w:type="spellStart"/>
+      <w:proofErr w:type="gramStart"/>
+      <w:r>
+        <w:rPr>
+          <w:rFonts w:ascii="Courier New" w:hAnsi="Courier New" w:cs="Courier New"/>
+          <w:sz w:val="18"/>
+          <w:szCs w:val="18"/>
+        </w:rPr>
+        <w:t>self.loaded</w:t>
+      </w:r>
+      <w:proofErr w:type="gramEnd"/>
+      <w:r>
+        <w:rPr>
+          <w:rFonts w:ascii="Courier New" w:hAnsi="Courier New" w:cs="Courier New"/>
+          <w:sz w:val="18"/>
+          <w:szCs w:val="18"/>
+        </w:rPr>
+        <w:t>_treats</w:t>
+      </w:r>
+      <w:proofErr w:type="spellEnd"/>
     </w:p>
     <w:p>
       <w:pPr>
@@ -1453,8 +1439,27 @@
           <w:szCs w:val="18"/>
         </w:rPr>
         <w:tab/>
-        <w:t>self.dispensing_timeout</w:t>
-      </w:r>
+      </w:r>
+      <w:proofErr w:type="spellStart"/>
+      <w:proofErr w:type="gramStart"/>
+      <w:r>
+        <w:rPr>
+          <w:rFonts w:ascii="Courier New" w:hAnsi="Courier New" w:cs="Courier New"/>
+          <w:sz w:val="18"/>
+          <w:szCs w:val="18"/>
+        </w:rPr>
+        <w:t>self.dispensing</w:t>
+      </w:r>
+      <w:proofErr w:type="gramEnd"/>
+      <w:r>
+        <w:rPr>
+          <w:rFonts w:ascii="Courier New" w:hAnsi="Courier New" w:cs="Courier New"/>
+          <w:sz w:val="18"/>
+          <w:szCs w:val="18"/>
+        </w:rPr>
+        <w:t>_timeout</w:t>
+      </w:r>
+      <w:proofErr w:type="spellEnd"/>
     </w:p>
     <w:p>
       <w:pPr>
@@ -1489,8 +1494,19 @@
           <w:szCs w:val="18"/>
         </w:rPr>
         <w:tab/>
+      </w:r>
+      <w:proofErr w:type="spellStart"/>
+      <w:proofErr w:type="gramStart"/>
+      <w:r>
+        <w:rPr>
+          <w:rFonts w:ascii="Courier New" w:hAnsi="Courier New" w:cs="Courier New"/>
+          <w:sz w:val="18"/>
+          <w:szCs w:val="18"/>
+        </w:rPr>
         <w:t>self.dispensing</w:t>
       </w:r>
+      <w:proofErr w:type="spellEnd"/>
+      <w:proofErr w:type="gramEnd"/>
     </w:p>
     <w:p>
       <w:pPr>
@@ -1542,80 +1558,9 @@
           <w:sz w:val="18"/>
           <w:szCs w:val="18"/>
         </w:rPr>
-        <w:t>__init__</w:t>
-      </w:r>
-      <w:r>
-        <w:rPr>
-          <w:rFonts w:ascii="Courier New" w:hAnsi="Courier New" w:cs="Courier New"/>
-          <w:sz w:val="18"/>
-          <w:szCs w:val="18"/>
-        </w:rPr>
-        <w:t>(loaded_treats, timeout=1)</w:t>
-      </w:r>
-    </w:p>
-    <w:p>
-      <w:pPr>
-        <w:ind w:left="1440"/>
-        <w:rPr>
-          <w:rFonts w:ascii="Courier New" w:hAnsi="Courier New" w:cs="Courier New"/>
-          <w:sz w:val="18"/>
-          <w:szCs w:val="18"/>
-        </w:rPr>
-      </w:pPr>
-      <w:r>
-        <w:rPr>
-          <w:rFonts w:ascii="Courier New" w:hAnsi="Courier New" w:cs="Courier New"/>
-          <w:sz w:val="18"/>
-          <w:szCs w:val="18"/>
-        </w:rPr>
-        <w:t>Initializer for the canine treat dispenser, configures control variables and Pi GPIO.</w:t>
-      </w:r>
-    </w:p>
-    <w:p>
-      <w:pPr>
-        <w:ind w:left="1440"/>
-        <w:rPr>
-          <w:rFonts w:ascii="Courier New" w:hAnsi="Courier New" w:cs="Courier New"/>
-          <w:sz w:val="18"/>
-          <w:szCs w:val="18"/>
-        </w:rPr>
-      </w:pPr>
-      <w:r>
-        <w:rPr>
-          <w:rFonts w:ascii="Courier New" w:hAnsi="Courier New" w:cs="Courier New"/>
-          <w:sz w:val="18"/>
-          <w:szCs w:val="18"/>
-        </w:rPr>
-        <w:t>:param loaded_treats: The number of treats that are loaded into the dispenser for this session.  Defaults to max, 59 treats.</w:t>
-      </w:r>
-    </w:p>
-    <w:p>
-      <w:pPr>
-        <w:ind w:left="1440"/>
-        <w:rPr>
-          <w:rFonts w:ascii="Courier New" w:hAnsi="Courier New" w:cs="Courier New"/>
-          <w:sz w:val="18"/>
-          <w:szCs w:val="18"/>
-        </w:rPr>
-      </w:pPr>
-      <w:r>
-        <w:rPr>
-          <w:rFonts w:ascii="Courier New" w:hAnsi="Courier New" w:cs="Courier New"/>
-          <w:sz w:val="18"/>
-          <w:szCs w:val="18"/>
-        </w:rPr>
-        <w:t>:param timeout: The amount of time before the dispenser throw an error between dispensation events</w:t>
-      </w:r>
-    </w:p>
-    <w:p>
-      <w:pPr>
-        <w:ind w:firstLine="720"/>
-        <w:rPr>
-          <w:rFonts w:ascii="Courier New" w:hAnsi="Courier New" w:cs="Courier New"/>
-          <w:sz w:val="18"/>
-          <w:szCs w:val="18"/>
-        </w:rPr>
-      </w:pPr>
+        <w:t>__</w:t>
+      </w:r>
+      <w:proofErr w:type="spellStart"/>
       <w:r>
         <w:rPr>
           <w:rFonts w:ascii="Courier New" w:hAnsi="Courier New" w:cs="Courier New"/>
@@ -1624,69 +1569,9 @@
           <w:sz w:val="18"/>
           <w:szCs w:val="18"/>
         </w:rPr>
-        <w:t>dispense_treat</w:t>
-      </w:r>
-      <w:r>
-        <w:rPr>
-          <w:rFonts w:ascii="Courier New" w:hAnsi="Courier New" w:cs="Courier New"/>
-          <w:sz w:val="18"/>
-          <w:szCs w:val="18"/>
-        </w:rPr>
-        <w:t>()</w:t>
-      </w:r>
-    </w:p>
-    <w:p>
-      <w:pPr>
-        <w:ind w:left="1440"/>
-        <w:rPr>
-          <w:rFonts w:ascii="Courier New" w:hAnsi="Courier New" w:cs="Courier New"/>
-          <w:sz w:val="18"/>
-          <w:szCs w:val="18"/>
-        </w:rPr>
-      </w:pPr>
-      <w:r>
-        <w:rPr>
-          <w:rFonts w:ascii="Courier New" w:hAnsi="Courier New" w:cs="Courier New"/>
-          <w:sz w:val="18"/>
-          <w:szCs w:val="18"/>
-        </w:rPr>
-        <w:t>Function to dispense a single treat.  Should not be used, use dispense_treats for error handling.</w:t>
-      </w:r>
-    </w:p>
-    <w:p>
-      <w:pPr>
-        <w:ind w:left="1440"/>
-        <w:rPr>
-          <w:rFonts w:ascii="Courier New" w:hAnsi="Courier New" w:cs="Courier New"/>
-          <w:sz w:val="18"/>
-          <w:szCs w:val="18"/>
-        </w:rPr>
-      </w:pPr>
-      <w:r>
-        <w:rPr>
-          <w:rFonts w:ascii="Courier New" w:hAnsi="Courier New" w:cs="Courier New"/>
-          <w:sz w:val="18"/>
-          <w:szCs w:val="18"/>
-        </w:rPr>
-        <w:t>:returns: True for successful dispensation of a single treat, False for a failure to dispense the treat.</w:t>
-      </w:r>
-    </w:p>
-    <w:p>
-      <w:pPr>
-        <w:rPr>
-          <w:rFonts w:ascii="Courier New" w:hAnsi="Courier New" w:cs="Courier New"/>
-          <w:sz w:val="18"/>
-          <w:szCs w:val="18"/>
-        </w:rPr>
-      </w:pPr>
-      <w:r>
-        <w:rPr>
-          <w:rFonts w:ascii="Courier New" w:hAnsi="Courier New" w:cs="Courier New"/>
-          <w:sz w:val="18"/>
-          <w:szCs w:val="18"/>
-        </w:rPr>
-        <w:tab/>
-      </w:r>
+        <w:t>init</w:t>
+      </w:r>
+      <w:proofErr w:type="spellEnd"/>
       <w:r>
         <w:rPr>
           <w:rFonts w:ascii="Courier New" w:hAnsi="Courier New" w:cs="Courier New"/>
@@ -1695,125 +1580,9 @@
           <w:sz w:val="18"/>
           <w:szCs w:val="18"/>
         </w:rPr>
-        <w:t>dispense_treats</w:t>
-      </w:r>
-      <w:r>
-        <w:rPr>
-          <w:rFonts w:ascii="Courier New" w:hAnsi="Courier New" w:cs="Courier New"/>
-          <w:sz w:val="18"/>
-          <w:szCs w:val="18"/>
-        </w:rPr>
-        <w:t>(num_treats)</w:t>
-      </w:r>
-    </w:p>
-    <w:p>
-      <w:pPr>
-        <w:ind w:left="1440"/>
-        <w:rPr>
-          <w:rFonts w:ascii="Courier New" w:hAnsi="Courier New" w:cs="Courier New"/>
-          <w:sz w:val="18"/>
-          <w:szCs w:val="18"/>
-        </w:rPr>
-      </w:pPr>
-      <w:r>
-        <w:rPr>
-          <w:rFonts w:ascii="Courier New" w:hAnsi="Courier New" w:cs="Courier New"/>
-          <w:sz w:val="18"/>
-          <w:szCs w:val="18"/>
-        </w:rPr>
-        <w:t>Dispenses the specified number of treats.  If the requested number of treats is greater than the remaining treats, a ValueError is thrown.  If t</w:t>
-      </w:r>
-      <w:r>
-        <w:rPr>
-          <w:rFonts w:ascii="Courier New" w:hAnsi="Courier New" w:cs="Courier New"/>
-          <w:sz w:val="18"/>
-          <w:szCs w:val="18"/>
-        </w:rPr>
-        <w:t>h</w:t>
-      </w:r>
-      <w:r>
-        <w:rPr>
-          <w:rFonts w:ascii="Courier New" w:hAnsi="Courier New" w:cs="Courier New"/>
-          <w:sz w:val="18"/>
-          <w:szCs w:val="18"/>
-        </w:rPr>
-        <w:t>e treat dispenser</w:t>
-      </w:r>
-      <w:r>
-        <w:rPr>
-          <w:rFonts w:ascii="Courier New" w:hAnsi="Courier New" w:cs="Courier New"/>
-          <w:sz w:val="18"/>
-          <w:szCs w:val="18"/>
-        </w:rPr>
-        <w:t xml:space="preserve"> </w:t>
-      </w:r>
-      <w:r>
-        <w:rPr>
-          <w:rFonts w:ascii="Courier New" w:hAnsi="Courier New" w:cs="Courier New"/>
-          <w:sz w:val="18"/>
-          <w:szCs w:val="18"/>
-        </w:rPr>
-        <w:t>loop times out, a ValueError is thrown.</w:t>
-      </w:r>
-    </w:p>
-    <w:p>
-      <w:pPr>
-        <w:ind w:left="1440"/>
-        <w:rPr>
-          <w:rFonts w:ascii="Courier New" w:hAnsi="Courier New" w:cs="Courier New"/>
-          <w:sz w:val="18"/>
-          <w:szCs w:val="18"/>
-        </w:rPr>
-      </w:pPr>
-      <w:r>
-        <w:rPr>
-          <w:rFonts w:ascii="Courier New" w:hAnsi="Courier New" w:cs="Courier New"/>
-          <w:sz w:val="18"/>
-          <w:szCs w:val="18"/>
-        </w:rPr>
-        <w:t>:param num_treats: A number between 1 and the remaining number of treats.</w:t>
-      </w:r>
-    </w:p>
-    <w:p>
-      <w:pPr>
-        <w:rPr>
-          <w:rFonts w:ascii="Courier New" w:hAnsi="Courier New" w:cs="Courier New"/>
-          <w:sz w:val="18"/>
-          <w:szCs w:val="18"/>
-        </w:rPr>
-      </w:pPr>
-      <w:r>
-        <w:rPr>
-          <w:rFonts w:ascii="Courier New" w:hAnsi="Courier New" w:cs="Courier New"/>
-          <w:sz w:val="18"/>
-          <w:szCs w:val="18"/>
-        </w:rPr>
-        <w:t xml:space="preserve">        </w:t>
-      </w:r>
-      <w:r>
-        <w:rPr>
-          <w:rFonts w:ascii="Courier New" w:hAnsi="Courier New" w:cs="Courier New"/>
-          <w:sz w:val="18"/>
-          <w:szCs w:val="18"/>
-        </w:rPr>
-        <w:tab/>
-      </w:r>
-      <w:r>
-        <w:rPr>
-          <w:rFonts w:ascii="Courier New" w:hAnsi="Courier New" w:cs="Courier New"/>
-          <w:sz w:val="18"/>
-          <w:szCs w:val="18"/>
-        </w:rPr>
-        <w:t>:returns: None.  Throws ValueError when an error event is encountered.</w:t>
-      </w:r>
-      <w:r>
-        <w:rPr>
-          <w:rFonts w:ascii="Courier New" w:hAnsi="Courier New" w:cs="Courier New"/>
-          <w:sz w:val="18"/>
-          <w:szCs w:val="18"/>
-        </w:rPr>
-        <w:tab/>
-      </w:r>
+        <w:t>_</w:t>
+      </w:r>
+      <w:proofErr w:type="gramStart"/>
       <w:r>
         <w:rPr>
           <w:rFonts w:ascii="Courier New" w:hAnsi="Courier New" w:cs="Courier New"/>
@@ -1822,15 +1591,34 @@
           <w:sz w:val="18"/>
           <w:szCs w:val="18"/>
         </w:rPr>
-        <w:t>treat_dispensed</w:t>
-      </w:r>
-      <w:r>
-        <w:rPr>
-          <w:rFonts w:ascii="Courier New" w:hAnsi="Courier New" w:cs="Courier New"/>
-          <w:sz w:val="18"/>
-          <w:szCs w:val="18"/>
-        </w:rPr>
-        <w:t>(channel):</w:t>
+        <w:t>_</w:t>
+      </w:r>
+      <w:r>
+        <w:rPr>
+          <w:rFonts w:ascii="Courier New" w:hAnsi="Courier New" w:cs="Courier New"/>
+          <w:sz w:val="18"/>
+          <w:szCs w:val="18"/>
+        </w:rPr>
+        <w:t>(</w:t>
+      </w:r>
+      <w:proofErr w:type="spellStart"/>
+      <w:proofErr w:type="gramEnd"/>
+      <w:r>
+        <w:rPr>
+          <w:rFonts w:ascii="Courier New" w:hAnsi="Courier New" w:cs="Courier New"/>
+          <w:sz w:val="18"/>
+          <w:szCs w:val="18"/>
+        </w:rPr>
+        <w:t>loaded_treats</w:t>
+      </w:r>
+      <w:proofErr w:type="spellEnd"/>
+      <w:r>
+        <w:rPr>
+          <w:rFonts w:ascii="Courier New" w:hAnsi="Courier New" w:cs="Courier New"/>
+          <w:sz w:val="18"/>
+          <w:szCs w:val="18"/>
+        </w:rPr>
+        <w:t>, timeout=1)</w:t>
       </w:r>
     </w:p>
     <w:p>
@@ -1848,81 +1636,81 @@
           <w:sz w:val="18"/>
           <w:szCs w:val="18"/>
         </w:rPr>
-        <w:t>A callback function for when a treat is dispensed.  This is detected on the falling edge of the IR break beam.</w:t>
-      </w:r>
-    </w:p>
-    <w:p>
-      <w:pPr>
-        <w:rPr>
-          <w:rFonts w:ascii="Courier New" w:hAnsi="Courier New" w:cs="Courier New"/>
-          <w:sz w:val="18"/>
-          <w:szCs w:val="18"/>
-        </w:rPr>
-      </w:pPr>
-      <w:r>
-        <w:rPr>
-          <w:rFonts w:ascii="Courier New" w:hAnsi="Courier New" w:cs="Courier New"/>
-          <w:sz w:val="18"/>
-          <w:szCs w:val="18"/>
-        </w:rPr>
-        <w:t xml:space="preserve">       </w:t>
-      </w:r>
-      <w:r>
-        <w:rPr>
-          <w:rFonts w:ascii="Courier New" w:hAnsi="Courier New" w:cs="Courier New"/>
-          <w:sz w:val="18"/>
-          <w:szCs w:val="18"/>
-        </w:rPr>
-        <w:tab/>
-      </w:r>
-      <w:r>
-        <w:rPr>
-          <w:rFonts w:ascii="Courier New" w:hAnsi="Courier New" w:cs="Courier New"/>
-          <w:sz w:val="18"/>
-          <w:szCs w:val="18"/>
-        </w:rPr>
-        <w:t>:param channel: The channel to identify the callback source.</w:t>
-      </w:r>
-    </w:p>
-    <w:p>
-      <w:pPr>
-        <w:rPr>
-          <w:rFonts w:ascii="Courier New" w:hAnsi="Courier New" w:cs="Courier New"/>
-          <w:sz w:val="18"/>
-          <w:szCs w:val="18"/>
-        </w:rPr>
-      </w:pPr>
-      <w:r>
-        <w:rPr>
-          <w:rFonts w:ascii="Courier New" w:hAnsi="Courier New" w:cs="Courier New"/>
-          <w:sz w:val="18"/>
-          <w:szCs w:val="18"/>
-        </w:rPr>
-        <w:t xml:space="preserve">        </w:t>
-      </w:r>
-      <w:r>
-        <w:rPr>
-          <w:rFonts w:ascii="Courier New" w:hAnsi="Courier New" w:cs="Courier New"/>
-          <w:sz w:val="18"/>
-          <w:szCs w:val="18"/>
-        </w:rPr>
-        <w:tab/>
-      </w:r>
-      <w:r>
-        <w:rPr>
-          <w:rFonts w:ascii="Courier New" w:hAnsi="Courier New" w:cs="Courier New"/>
-          <w:sz w:val="18"/>
-          <w:szCs w:val="18"/>
-        </w:rPr>
-        <w:t>:returns: None.</w:t>
-      </w:r>
-      <w:r>
-        <w:rPr>
-          <w:rFonts w:ascii="Courier New" w:hAnsi="Courier New" w:cs="Courier New"/>
-          <w:sz w:val="18"/>
-          <w:szCs w:val="18"/>
-        </w:rPr>
-        <w:tab/>
+        <w:t>Initializer for the canine treat dispenser, configures control variables and Pi GPIO.</w:t>
+      </w:r>
+    </w:p>
+    <w:p>
+      <w:pPr>
+        <w:ind w:left="1440"/>
+        <w:rPr>
+          <w:rFonts w:ascii="Courier New" w:hAnsi="Courier New" w:cs="Courier New"/>
+          <w:sz w:val="18"/>
+          <w:szCs w:val="18"/>
+        </w:rPr>
+      </w:pPr>
+      <w:proofErr w:type="gramStart"/>
+      <w:r>
+        <w:rPr>
+          <w:rFonts w:ascii="Courier New" w:hAnsi="Courier New" w:cs="Courier New"/>
+          <w:sz w:val="18"/>
+          <w:szCs w:val="18"/>
+        </w:rPr>
+        <w:t>:param</w:t>
+      </w:r>
+      <w:proofErr w:type="gramEnd"/>
+      <w:r>
+        <w:rPr>
+          <w:rFonts w:ascii="Courier New" w:hAnsi="Courier New" w:cs="Courier New"/>
+          <w:sz w:val="18"/>
+          <w:szCs w:val="18"/>
+        </w:rPr>
+        <w:t xml:space="preserve"> </w:t>
+      </w:r>
+      <w:proofErr w:type="spellStart"/>
+      <w:r>
+        <w:rPr>
+          <w:rFonts w:ascii="Courier New" w:hAnsi="Courier New" w:cs="Courier New"/>
+          <w:sz w:val="18"/>
+          <w:szCs w:val="18"/>
+        </w:rPr>
+        <w:t>loaded_treats</w:t>
+      </w:r>
+      <w:proofErr w:type="spellEnd"/>
+      <w:r>
+        <w:rPr>
+          <w:rFonts w:ascii="Courier New" w:hAnsi="Courier New" w:cs="Courier New"/>
+          <w:sz w:val="18"/>
+          <w:szCs w:val="18"/>
+        </w:rPr>
+        <w:t>: The number of treats that are loaded into the dispenser for this session.  Defaults to max, 59 treats.</w:t>
+      </w:r>
+    </w:p>
+    <w:p>
+      <w:pPr>
+        <w:ind w:left="1440"/>
+        <w:rPr>
+          <w:rFonts w:ascii="Courier New" w:hAnsi="Courier New" w:cs="Courier New"/>
+          <w:sz w:val="18"/>
+          <w:szCs w:val="18"/>
+        </w:rPr>
+      </w:pPr>
+      <w:proofErr w:type="gramStart"/>
+      <w:r>
+        <w:rPr>
+          <w:rFonts w:ascii="Courier New" w:hAnsi="Courier New" w:cs="Courier New"/>
+          <w:sz w:val="18"/>
+          <w:szCs w:val="18"/>
+        </w:rPr>
+        <w:t>:param</w:t>
+      </w:r>
+      <w:proofErr w:type="gramEnd"/>
+      <w:r>
+        <w:rPr>
+          <w:rFonts w:ascii="Courier New" w:hAnsi="Courier New" w:cs="Courier New"/>
+          <w:sz w:val="18"/>
+          <w:szCs w:val="18"/>
+        </w:rPr>
+        <w:t xml:space="preserve"> timeout: The amount of time before the dispenser throw an error between dispensation events</w:t>
       </w:r>
     </w:p>
     <w:p>
@@ -1934,6 +1722,7 @@
           <w:szCs w:val="18"/>
         </w:rPr>
       </w:pPr>
+      <w:proofErr w:type="spellStart"/>
       <w:r>
         <w:rPr>
           <w:rFonts w:ascii="Courier New" w:hAnsi="Courier New" w:cs="Courier New"/>
@@ -1942,73 +1731,602 @@
           <w:sz w:val="18"/>
           <w:szCs w:val="18"/>
         </w:rPr>
-        <w:t>close</w:t>
-      </w:r>
-      <w:r>
-        <w:rPr>
-          <w:rFonts w:ascii="Courier New" w:hAnsi="Courier New" w:cs="Courier New"/>
-          <w:sz w:val="18"/>
-          <w:szCs w:val="18"/>
-        </w:rPr>
-        <w:t>()</w:t>
-      </w:r>
-    </w:p>
-    <w:p>
-      <w:pPr>
-        <w:ind w:left="720" w:firstLine="720"/>
-        <w:rPr>
-          <w:rFonts w:ascii="Courier New" w:hAnsi="Courier New" w:cs="Courier New"/>
-          <w:sz w:val="18"/>
-          <w:szCs w:val="18"/>
-        </w:rPr>
-      </w:pPr>
-      <w:r>
-        <w:rPr>
-          <w:rFonts w:ascii="Courier New" w:hAnsi="Courier New" w:cs="Courier New"/>
-          <w:sz w:val="18"/>
-          <w:szCs w:val="18"/>
-        </w:rPr>
-        <w:t>Closes the dispenser object and cleans up the GPIO assignments.</w:t>
-      </w:r>
-    </w:p>
-    <w:p>
-      <w:pPr>
-        <w:ind w:firstLine="720"/>
-        <w:rPr>
-          <w:rFonts w:ascii="Courier New" w:hAnsi="Courier New" w:cs="Courier New"/>
-          <w:sz w:val="18"/>
-          <w:szCs w:val="18"/>
-        </w:rPr>
-      </w:pPr>
-      <w:r>
-        <w:rPr>
-          <w:rFonts w:ascii="Courier New" w:hAnsi="Courier New" w:cs="Courier New"/>
-          <w:sz w:val="18"/>
-          <w:szCs w:val="18"/>
-        </w:rPr>
-        <w:t xml:space="preserve">       :returns: None.</w:t>
-      </w:r>
-    </w:p>
-    <w:p>
-      <w:pPr>
-        <w:rPr>
-          <w:rFonts w:ascii="Courier New" w:hAnsi="Courier New" w:cs="Courier New"/>
-          <w:sz w:val="18"/>
-          <w:szCs w:val="18"/>
-        </w:rPr>
-      </w:pPr>
-    </w:p>
-    <w:p>
-      <w:pPr>
-        <w:rPr>
+        <w:t>dispense_</w:t>
+      </w:r>
+      <w:proofErr w:type="gramStart"/>
+      <w:r>
+        <w:rPr>
+          <w:rFonts w:ascii="Courier New" w:hAnsi="Courier New" w:cs="Courier New"/>
           <w:b/>
           <w:bCs/>
-        </w:rPr>
-      </w:pPr>
-      <w:r>
-        <w:rPr>
+          <w:sz w:val="18"/>
+          <w:szCs w:val="18"/>
+        </w:rPr>
+        <w:t>treat</w:t>
+      </w:r>
+      <w:proofErr w:type="spellEnd"/>
+      <w:r>
+        <w:rPr>
+          <w:rFonts w:ascii="Courier New" w:hAnsi="Courier New" w:cs="Courier New"/>
+          <w:sz w:val="18"/>
+          <w:szCs w:val="18"/>
+        </w:rPr>
+        <w:t>(</w:t>
+      </w:r>
+      <w:proofErr w:type="gramEnd"/>
+      <w:r>
+        <w:rPr>
+          <w:rFonts w:ascii="Courier New" w:hAnsi="Courier New" w:cs="Courier New"/>
+          <w:sz w:val="18"/>
+          <w:szCs w:val="18"/>
+        </w:rPr>
+        <w:t>)</w:t>
+      </w:r>
+    </w:p>
+    <w:p>
+      <w:pPr>
+        <w:ind w:left="1440"/>
+        <w:rPr>
+          <w:rFonts w:ascii="Courier New" w:hAnsi="Courier New" w:cs="Courier New"/>
+          <w:sz w:val="18"/>
+          <w:szCs w:val="18"/>
+        </w:rPr>
+      </w:pPr>
+      <w:r>
+        <w:rPr>
+          <w:rFonts w:ascii="Courier New" w:hAnsi="Courier New" w:cs="Courier New"/>
+          <w:sz w:val="18"/>
+          <w:szCs w:val="18"/>
+        </w:rPr>
+        <w:t xml:space="preserve">Function to dispense a single treat.  Should not be used, use </w:t>
+      </w:r>
+      <w:proofErr w:type="spellStart"/>
+      <w:r>
+        <w:rPr>
+          <w:rFonts w:ascii="Courier New" w:hAnsi="Courier New" w:cs="Courier New"/>
+          <w:sz w:val="18"/>
+          <w:szCs w:val="18"/>
+        </w:rPr>
+        <w:t>dispense_treats</w:t>
+      </w:r>
+      <w:proofErr w:type="spellEnd"/>
+      <w:r>
+        <w:rPr>
+          <w:rFonts w:ascii="Courier New" w:hAnsi="Courier New" w:cs="Courier New"/>
+          <w:sz w:val="18"/>
+          <w:szCs w:val="18"/>
+        </w:rPr>
+        <w:t xml:space="preserve"> for error handling.</w:t>
+      </w:r>
+    </w:p>
+    <w:p>
+      <w:pPr>
+        <w:ind w:left="1440"/>
+        <w:rPr>
+          <w:rFonts w:ascii="Courier New" w:hAnsi="Courier New" w:cs="Courier New"/>
+          <w:sz w:val="18"/>
+          <w:szCs w:val="18"/>
+        </w:rPr>
+      </w:pPr>
+      <w:proofErr w:type="gramStart"/>
+      <w:r>
+        <w:rPr>
+          <w:rFonts w:ascii="Courier New" w:hAnsi="Courier New" w:cs="Courier New"/>
+          <w:sz w:val="18"/>
+          <w:szCs w:val="18"/>
+        </w:rPr>
+        <w:t>:returns</w:t>
+      </w:r>
+      <w:proofErr w:type="gramEnd"/>
+      <w:r>
+        <w:rPr>
+          <w:rFonts w:ascii="Courier New" w:hAnsi="Courier New" w:cs="Courier New"/>
+          <w:sz w:val="18"/>
+          <w:szCs w:val="18"/>
+        </w:rPr>
+        <w:t>: True for successful dispensation of a single treat, False for a failure to dispense the treat.</w:t>
+      </w:r>
+    </w:p>
+    <w:p>
+      <w:pPr>
+        <w:rPr>
+          <w:rFonts w:ascii="Courier New" w:hAnsi="Courier New" w:cs="Courier New"/>
+          <w:sz w:val="18"/>
+          <w:szCs w:val="18"/>
+        </w:rPr>
+      </w:pPr>
+      <w:r>
+        <w:rPr>
+          <w:rFonts w:ascii="Courier New" w:hAnsi="Courier New" w:cs="Courier New"/>
+          <w:sz w:val="18"/>
+          <w:szCs w:val="18"/>
+        </w:rPr>
+        <w:tab/>
+      </w:r>
+      <w:proofErr w:type="spellStart"/>
+      <w:r>
+        <w:rPr>
+          <w:rFonts w:ascii="Courier New" w:hAnsi="Courier New" w:cs="Courier New"/>
           <w:b/>
           <w:bCs/>
+          <w:sz w:val="18"/>
+          <w:szCs w:val="18"/>
+        </w:rPr>
+        <w:t>dispense_treats</w:t>
+      </w:r>
+      <w:proofErr w:type="spellEnd"/>
+      <w:r>
+        <w:rPr>
+          <w:rFonts w:ascii="Courier New" w:hAnsi="Courier New" w:cs="Courier New"/>
+          <w:sz w:val="18"/>
+          <w:szCs w:val="18"/>
+        </w:rPr>
+        <w:t>(</w:t>
+      </w:r>
+      <w:proofErr w:type="spellStart"/>
+      <w:r>
+        <w:rPr>
+          <w:rFonts w:ascii="Courier New" w:hAnsi="Courier New" w:cs="Courier New"/>
+          <w:sz w:val="18"/>
+          <w:szCs w:val="18"/>
+        </w:rPr>
+        <w:t>num_treats</w:t>
+      </w:r>
+      <w:proofErr w:type="spellEnd"/>
+      <w:r>
+        <w:rPr>
+          <w:rFonts w:ascii="Courier New" w:hAnsi="Courier New" w:cs="Courier New"/>
+          <w:sz w:val="18"/>
+          <w:szCs w:val="18"/>
+        </w:rPr>
+        <w:t>)</w:t>
+      </w:r>
+    </w:p>
+    <w:p>
+      <w:pPr>
+        <w:ind w:left="1440"/>
+        <w:rPr>
+          <w:rFonts w:ascii="Courier New" w:hAnsi="Courier New" w:cs="Courier New"/>
+          <w:sz w:val="18"/>
+          <w:szCs w:val="18"/>
+        </w:rPr>
+      </w:pPr>
+      <w:r>
+        <w:rPr>
+          <w:rFonts w:ascii="Courier New" w:hAnsi="Courier New" w:cs="Courier New"/>
+          <w:sz w:val="18"/>
+          <w:szCs w:val="18"/>
+        </w:rPr>
+        <w:t xml:space="preserve">Dispenses the specified number of treats.  If the requested number of treats is greater than the remaining treats, a </w:t>
+      </w:r>
+      <w:proofErr w:type="spellStart"/>
+      <w:r>
+        <w:rPr>
+          <w:rFonts w:ascii="Courier New" w:hAnsi="Courier New" w:cs="Courier New"/>
+          <w:sz w:val="18"/>
+          <w:szCs w:val="18"/>
+        </w:rPr>
+        <w:t>ValueError</w:t>
+      </w:r>
+      <w:proofErr w:type="spellEnd"/>
+      <w:r>
+        <w:rPr>
+          <w:rFonts w:ascii="Courier New" w:hAnsi="Courier New" w:cs="Courier New"/>
+          <w:sz w:val="18"/>
+          <w:szCs w:val="18"/>
+        </w:rPr>
+        <w:t xml:space="preserve"> is thrown.  If t</w:t>
+      </w:r>
+      <w:r>
+        <w:rPr>
+          <w:rFonts w:ascii="Courier New" w:hAnsi="Courier New" w:cs="Courier New"/>
+          <w:sz w:val="18"/>
+          <w:szCs w:val="18"/>
+        </w:rPr>
+        <w:t>h</w:t>
+      </w:r>
+      <w:r>
+        <w:rPr>
+          <w:rFonts w:ascii="Courier New" w:hAnsi="Courier New" w:cs="Courier New"/>
+          <w:sz w:val="18"/>
+          <w:szCs w:val="18"/>
+        </w:rPr>
+        <w:t>e treat dispenser</w:t>
+      </w:r>
+      <w:r>
+        <w:rPr>
+          <w:rFonts w:ascii="Courier New" w:hAnsi="Courier New" w:cs="Courier New"/>
+          <w:sz w:val="18"/>
+          <w:szCs w:val="18"/>
+        </w:rPr>
+        <w:t xml:space="preserve"> </w:t>
+      </w:r>
+      <w:r>
+        <w:rPr>
+          <w:rFonts w:ascii="Courier New" w:hAnsi="Courier New" w:cs="Courier New"/>
+          <w:sz w:val="18"/>
+          <w:szCs w:val="18"/>
+        </w:rPr>
+        <w:t xml:space="preserve">loop times out, a </w:t>
+      </w:r>
+      <w:proofErr w:type="spellStart"/>
+      <w:r>
+        <w:rPr>
+          <w:rFonts w:ascii="Courier New" w:hAnsi="Courier New" w:cs="Courier New"/>
+          <w:sz w:val="18"/>
+          <w:szCs w:val="18"/>
+        </w:rPr>
+        <w:t>ValueError</w:t>
+      </w:r>
+      <w:proofErr w:type="spellEnd"/>
+      <w:r>
+        <w:rPr>
+          <w:rFonts w:ascii="Courier New" w:hAnsi="Courier New" w:cs="Courier New"/>
+          <w:sz w:val="18"/>
+          <w:szCs w:val="18"/>
+        </w:rPr>
+        <w:t xml:space="preserve"> is thrown.</w:t>
+      </w:r>
+    </w:p>
+    <w:p>
+      <w:pPr>
+        <w:ind w:left="1440"/>
+        <w:rPr>
+          <w:rFonts w:ascii="Courier New" w:hAnsi="Courier New" w:cs="Courier New"/>
+          <w:sz w:val="18"/>
+          <w:szCs w:val="18"/>
+        </w:rPr>
+      </w:pPr>
+      <w:proofErr w:type="gramStart"/>
+      <w:r>
+        <w:rPr>
+          <w:rFonts w:ascii="Courier New" w:hAnsi="Courier New" w:cs="Courier New"/>
+          <w:sz w:val="18"/>
+          <w:szCs w:val="18"/>
+        </w:rPr>
+        <w:t>:param</w:t>
+      </w:r>
+      <w:proofErr w:type="gramEnd"/>
+      <w:r>
+        <w:rPr>
+          <w:rFonts w:ascii="Courier New" w:hAnsi="Courier New" w:cs="Courier New"/>
+          <w:sz w:val="18"/>
+          <w:szCs w:val="18"/>
+        </w:rPr>
+        <w:t xml:space="preserve"> </w:t>
+      </w:r>
+      <w:proofErr w:type="spellStart"/>
+      <w:r>
+        <w:rPr>
+          <w:rFonts w:ascii="Courier New" w:hAnsi="Courier New" w:cs="Courier New"/>
+          <w:sz w:val="18"/>
+          <w:szCs w:val="18"/>
+        </w:rPr>
+        <w:t>num_treats</w:t>
+      </w:r>
+      <w:proofErr w:type="spellEnd"/>
+      <w:r>
+        <w:rPr>
+          <w:rFonts w:ascii="Courier New" w:hAnsi="Courier New" w:cs="Courier New"/>
+          <w:sz w:val="18"/>
+          <w:szCs w:val="18"/>
+        </w:rPr>
+        <w:t>: A number between 1 and the remaining number of treats.</w:t>
+      </w:r>
+    </w:p>
+    <w:p>
+      <w:pPr>
+        <w:rPr>
+          <w:rFonts w:ascii="Courier New" w:hAnsi="Courier New" w:cs="Courier New"/>
+          <w:sz w:val="18"/>
+          <w:szCs w:val="18"/>
+        </w:rPr>
+      </w:pPr>
+      <w:r>
+        <w:rPr>
+          <w:rFonts w:ascii="Courier New" w:hAnsi="Courier New" w:cs="Courier New"/>
+          <w:sz w:val="18"/>
+          <w:szCs w:val="18"/>
+        </w:rPr>
+        <w:t xml:space="preserve">        </w:t>
+      </w:r>
+      <w:r>
+        <w:rPr>
+          <w:rFonts w:ascii="Courier New" w:hAnsi="Courier New" w:cs="Courier New"/>
+          <w:sz w:val="18"/>
+          <w:szCs w:val="18"/>
+        </w:rPr>
+        <w:tab/>
+      </w:r>
+      <w:proofErr w:type="gramStart"/>
+      <w:r>
+        <w:rPr>
+          <w:rFonts w:ascii="Courier New" w:hAnsi="Courier New" w:cs="Courier New"/>
+          <w:sz w:val="18"/>
+          <w:szCs w:val="18"/>
+        </w:rPr>
+        <w:t>:returns</w:t>
+      </w:r>
+      <w:proofErr w:type="gramEnd"/>
+      <w:r>
+        <w:rPr>
+          <w:rFonts w:ascii="Courier New" w:hAnsi="Courier New" w:cs="Courier New"/>
+          <w:sz w:val="18"/>
+          <w:szCs w:val="18"/>
+        </w:rPr>
+        <w:t xml:space="preserve">: None.  Throws </w:t>
+      </w:r>
+      <w:proofErr w:type="spellStart"/>
+      <w:r>
+        <w:rPr>
+          <w:rFonts w:ascii="Courier New" w:hAnsi="Courier New" w:cs="Courier New"/>
+          <w:sz w:val="18"/>
+          <w:szCs w:val="18"/>
+        </w:rPr>
+        <w:t>ValueError</w:t>
+      </w:r>
+      <w:proofErr w:type="spellEnd"/>
+      <w:r>
+        <w:rPr>
+          <w:rFonts w:ascii="Courier New" w:hAnsi="Courier New" w:cs="Courier New"/>
+          <w:sz w:val="18"/>
+          <w:szCs w:val="18"/>
+        </w:rPr>
+        <w:t xml:space="preserve"> when an error event is encountered.</w:t>
+      </w:r>
+      <w:r>
+        <w:rPr>
+          <w:rFonts w:ascii="Courier New" w:hAnsi="Courier New" w:cs="Courier New"/>
+          <w:sz w:val="18"/>
+          <w:szCs w:val="18"/>
+        </w:rPr>
+        <w:tab/>
+      </w:r>
+      <w:proofErr w:type="spellStart"/>
+      <w:r>
+        <w:rPr>
+          <w:rFonts w:ascii="Courier New" w:hAnsi="Courier New" w:cs="Courier New"/>
+          <w:b/>
+          <w:bCs/>
+          <w:sz w:val="18"/>
+          <w:szCs w:val="18"/>
+        </w:rPr>
+        <w:t>treat_dispensed</w:t>
+      </w:r>
+      <w:proofErr w:type="spellEnd"/>
+      <w:r>
+        <w:rPr>
+          <w:rFonts w:ascii="Courier New" w:hAnsi="Courier New" w:cs="Courier New"/>
+          <w:sz w:val="18"/>
+          <w:szCs w:val="18"/>
+        </w:rPr>
+        <w:t>(channel):</w:t>
+      </w:r>
+    </w:p>
+    <w:p>
+      <w:pPr>
+        <w:ind w:left="1440"/>
+        <w:rPr>
+          <w:rFonts w:ascii="Courier New" w:hAnsi="Courier New" w:cs="Courier New"/>
+          <w:sz w:val="18"/>
+          <w:szCs w:val="18"/>
+        </w:rPr>
+      </w:pPr>
+      <w:r>
+        <w:rPr>
+          <w:rFonts w:ascii="Courier New" w:hAnsi="Courier New" w:cs="Courier New"/>
+          <w:sz w:val="18"/>
+          <w:szCs w:val="18"/>
+        </w:rPr>
+        <w:t>A callback function for when a treat is dispensed.  This is detected on the falling edge of the IR break beam.</w:t>
+      </w:r>
+    </w:p>
+    <w:p>
+      <w:pPr>
+        <w:rPr>
+          <w:rFonts w:ascii="Courier New" w:hAnsi="Courier New" w:cs="Courier New"/>
+          <w:sz w:val="18"/>
+          <w:szCs w:val="18"/>
+        </w:rPr>
+      </w:pPr>
+      <w:r>
+        <w:rPr>
+          <w:rFonts w:ascii="Courier New" w:hAnsi="Courier New" w:cs="Courier New"/>
+          <w:sz w:val="18"/>
+          <w:szCs w:val="18"/>
+        </w:rPr>
+        <w:t xml:space="preserve">       </w:t>
+      </w:r>
+      <w:r>
+        <w:rPr>
+          <w:rFonts w:ascii="Courier New" w:hAnsi="Courier New" w:cs="Courier New"/>
+          <w:sz w:val="18"/>
+          <w:szCs w:val="18"/>
+        </w:rPr>
+        <w:tab/>
+      </w:r>
+      <w:proofErr w:type="gramStart"/>
+      <w:r>
+        <w:rPr>
+          <w:rFonts w:ascii="Courier New" w:hAnsi="Courier New" w:cs="Courier New"/>
+          <w:sz w:val="18"/>
+          <w:szCs w:val="18"/>
+        </w:rPr>
+        <w:t>:param</w:t>
+      </w:r>
+      <w:proofErr w:type="gramEnd"/>
+      <w:r>
+        <w:rPr>
+          <w:rFonts w:ascii="Courier New" w:hAnsi="Courier New" w:cs="Courier New"/>
+          <w:sz w:val="18"/>
+          <w:szCs w:val="18"/>
+        </w:rPr>
+        <w:t xml:space="preserve"> channel: The channel to identify the callback source.</w:t>
+      </w:r>
+    </w:p>
+    <w:p>
+      <w:pPr>
+        <w:rPr>
+          <w:rFonts w:ascii="Courier New" w:hAnsi="Courier New" w:cs="Courier New"/>
+          <w:sz w:val="18"/>
+          <w:szCs w:val="18"/>
+        </w:rPr>
+      </w:pPr>
+      <w:r>
+        <w:rPr>
+          <w:rFonts w:ascii="Courier New" w:hAnsi="Courier New" w:cs="Courier New"/>
+          <w:sz w:val="18"/>
+          <w:szCs w:val="18"/>
+        </w:rPr>
+        <w:t xml:space="preserve">        </w:t>
+      </w:r>
+      <w:r>
+        <w:rPr>
+          <w:rFonts w:ascii="Courier New" w:hAnsi="Courier New" w:cs="Courier New"/>
+          <w:sz w:val="18"/>
+          <w:szCs w:val="18"/>
+        </w:rPr>
+        <w:tab/>
+      </w:r>
+      <w:proofErr w:type="gramStart"/>
+      <w:r>
+        <w:rPr>
+          <w:rFonts w:ascii="Courier New" w:hAnsi="Courier New" w:cs="Courier New"/>
+          <w:sz w:val="18"/>
+          <w:szCs w:val="18"/>
+        </w:rPr>
+        <w:t>:returns</w:t>
+      </w:r>
+      <w:proofErr w:type="gramEnd"/>
+      <w:r>
+        <w:rPr>
+          <w:rFonts w:ascii="Courier New" w:hAnsi="Courier New" w:cs="Courier New"/>
+          <w:sz w:val="18"/>
+          <w:szCs w:val="18"/>
+        </w:rPr>
+        <w:t>: None.</w:t>
+      </w:r>
+      <w:r>
+        <w:rPr>
+          <w:rFonts w:ascii="Courier New" w:hAnsi="Courier New" w:cs="Courier New"/>
+          <w:sz w:val="18"/>
+          <w:szCs w:val="18"/>
+        </w:rPr>
+        <w:tab/>
+      </w:r>
+    </w:p>
+    <w:p>
+      <w:pPr>
+        <w:ind w:firstLine="720"/>
+        <w:rPr>
+          <w:rFonts w:ascii="Courier New" w:hAnsi="Courier New" w:cs="Courier New"/>
+          <w:sz w:val="18"/>
+          <w:szCs w:val="18"/>
+        </w:rPr>
+      </w:pPr>
+      <w:proofErr w:type="gramStart"/>
+      <w:r>
+        <w:rPr>
+          <w:rFonts w:ascii="Courier New" w:hAnsi="Courier New" w:cs="Courier New"/>
+          <w:b/>
+          <w:bCs/>
+          <w:sz w:val="18"/>
+          <w:szCs w:val="18"/>
+        </w:rPr>
+        <w:t>close</w:t>
+      </w:r>
+      <w:r>
+        <w:rPr>
+          <w:rFonts w:ascii="Courier New" w:hAnsi="Courier New" w:cs="Courier New"/>
+          <w:sz w:val="18"/>
+          <w:szCs w:val="18"/>
+        </w:rPr>
+        <w:t>(</w:t>
+      </w:r>
+      <w:proofErr w:type="gramEnd"/>
+      <w:r>
+        <w:rPr>
+          <w:rFonts w:ascii="Courier New" w:hAnsi="Courier New" w:cs="Courier New"/>
+          <w:sz w:val="18"/>
+          <w:szCs w:val="18"/>
+        </w:rPr>
+        <w:t>)</w:t>
+      </w:r>
+    </w:p>
+    <w:p>
+      <w:pPr>
+        <w:ind w:left="720" w:firstLine="720"/>
+        <w:rPr>
+          <w:rFonts w:ascii="Courier New" w:hAnsi="Courier New" w:cs="Courier New"/>
+          <w:sz w:val="18"/>
+          <w:szCs w:val="18"/>
+        </w:rPr>
+      </w:pPr>
+      <w:r>
+        <w:rPr>
+          <w:rFonts w:ascii="Courier New" w:hAnsi="Courier New" w:cs="Courier New"/>
+          <w:sz w:val="18"/>
+          <w:szCs w:val="18"/>
+        </w:rPr>
+        <w:t>Closes the dispenser object and cleans up the GPIO assignments.</w:t>
+      </w:r>
+    </w:p>
+    <w:p>
+      <w:pPr>
+        <w:ind w:firstLine="720"/>
+        <w:rPr>
+          <w:rFonts w:ascii="Courier New" w:hAnsi="Courier New" w:cs="Courier New"/>
+          <w:sz w:val="18"/>
+          <w:szCs w:val="18"/>
+        </w:rPr>
+      </w:pPr>
+      <w:r>
+        <w:rPr>
+          <w:rFonts w:ascii="Courier New" w:hAnsi="Courier New" w:cs="Courier New"/>
+          <w:sz w:val="18"/>
+          <w:szCs w:val="18"/>
+        </w:rPr>
+        <w:t xml:space="preserve">       </w:t>
+      </w:r>
+      <w:proofErr w:type="gramStart"/>
+      <w:r>
+        <w:rPr>
+          <w:rFonts w:ascii="Courier New" w:hAnsi="Courier New" w:cs="Courier New"/>
+          <w:sz w:val="18"/>
+          <w:szCs w:val="18"/>
+        </w:rPr>
+        <w:t>:returns</w:t>
+      </w:r>
+      <w:proofErr w:type="gramEnd"/>
+      <w:r>
+        <w:rPr>
+          <w:rFonts w:ascii="Courier New" w:hAnsi="Courier New" w:cs="Courier New"/>
+          <w:sz w:val="18"/>
+          <w:szCs w:val="18"/>
+        </w:rPr>
+        <w:t>: None.</w:t>
+      </w:r>
+    </w:p>
+    <w:p>
+      <w:pPr>
+        <w:rPr>
+          <w:rFonts w:ascii="Courier New" w:hAnsi="Courier New" w:cs="Courier New"/>
+          <w:sz w:val="18"/>
+          <w:szCs w:val="18"/>
+        </w:rPr>
+      </w:pPr>
+    </w:p>
+    <w:p>
+      <w:pPr>
+        <w:rPr>
+          <w:b/>
+          <w:bCs/>
+        </w:rPr>
+      </w:pPr>
+      <w:r>
+        <w:rPr>
+          <w:b/>
+          <w:bCs/>
         </w:rPr>
         <w:t>Interfacing Example</w:t>
       </w:r>
@@ -2028,33 +2346,89 @@
           <w:sz w:val="18"/>
           <w:szCs w:val="18"/>
         </w:rPr>
-        <w:t>from precise_dispenser_driver import PreciseDispenser</w:t>
-      </w:r>
-    </w:p>
-    <w:p>
-      <w:pPr>
-        <w:rPr>
-          <w:rFonts w:ascii="Courier New" w:hAnsi="Courier New" w:cs="Courier New"/>
-          <w:sz w:val="18"/>
-          <w:szCs w:val="18"/>
-        </w:rPr>
-      </w:pPr>
-    </w:p>
-    <w:p>
-      <w:pPr>
-        <w:rPr>
-          <w:rFonts w:ascii="Courier New" w:hAnsi="Courier New" w:cs="Courier New"/>
-          <w:sz w:val="18"/>
-          <w:szCs w:val="18"/>
-        </w:rPr>
-      </w:pPr>
-      <w:r>
-        <w:rPr>
-          <w:rFonts w:ascii="Courier New" w:hAnsi="Courier New" w:cs="Courier New"/>
-          <w:sz w:val="18"/>
-          <w:szCs w:val="18"/>
-        </w:rPr>
-        <w:t>dispenser = PreciseDispenser()</w:t>
+        <w:t xml:space="preserve">from </w:t>
+      </w:r>
+      <w:proofErr w:type="spellStart"/>
+      <w:r>
+        <w:rPr>
+          <w:rFonts w:ascii="Courier New" w:hAnsi="Courier New" w:cs="Courier New"/>
+          <w:sz w:val="18"/>
+          <w:szCs w:val="18"/>
+        </w:rPr>
+        <w:t>precise_dispenser_driver</w:t>
+      </w:r>
+      <w:proofErr w:type="spellEnd"/>
+      <w:r>
+        <w:rPr>
+          <w:rFonts w:ascii="Courier New" w:hAnsi="Courier New" w:cs="Courier New"/>
+          <w:sz w:val="18"/>
+          <w:szCs w:val="18"/>
+        </w:rPr>
+        <w:t xml:space="preserve"> import </w:t>
+      </w:r>
+      <w:proofErr w:type="spellStart"/>
+      <w:r>
+        <w:rPr>
+          <w:rFonts w:ascii="Courier New" w:hAnsi="Courier New" w:cs="Courier New"/>
+          <w:sz w:val="18"/>
+          <w:szCs w:val="18"/>
+        </w:rPr>
+        <w:t>PreciseDispenser</w:t>
+      </w:r>
+      <w:proofErr w:type="spellEnd"/>
+    </w:p>
+    <w:p>
+      <w:pPr>
+        <w:rPr>
+          <w:rFonts w:ascii="Courier New" w:hAnsi="Courier New" w:cs="Courier New"/>
+          <w:sz w:val="18"/>
+          <w:szCs w:val="18"/>
+        </w:rPr>
+      </w:pPr>
+    </w:p>
+    <w:p>
+      <w:pPr>
+        <w:rPr>
+          <w:rFonts w:ascii="Courier New" w:hAnsi="Courier New" w:cs="Courier New"/>
+          <w:sz w:val="18"/>
+          <w:szCs w:val="18"/>
+        </w:rPr>
+      </w:pPr>
+      <w:r>
+        <w:rPr>
+          <w:rFonts w:ascii="Courier New" w:hAnsi="Courier New" w:cs="Courier New"/>
+          <w:sz w:val="18"/>
+          <w:szCs w:val="18"/>
+        </w:rPr>
+        <w:t xml:space="preserve">dispenser = </w:t>
+      </w:r>
+      <w:proofErr w:type="spellStart"/>
+      <w:proofErr w:type="gramStart"/>
+      <w:r>
+        <w:rPr>
+          <w:rFonts w:ascii="Courier New" w:hAnsi="Courier New" w:cs="Courier New"/>
+          <w:sz w:val="18"/>
+          <w:szCs w:val="18"/>
+        </w:rPr>
+        <w:t>PreciseDispenser</w:t>
+      </w:r>
+      <w:proofErr w:type="spellEnd"/>
+      <w:r>
+        <w:rPr>
+          <w:rFonts w:ascii="Courier New" w:hAnsi="Courier New" w:cs="Courier New"/>
+          <w:sz w:val="18"/>
+          <w:szCs w:val="18"/>
+        </w:rPr>
+        <w:t>(</w:t>
+      </w:r>
+      <w:proofErr w:type="gramEnd"/>
+      <w:r>
+        <w:rPr>
+          <w:rFonts w:ascii="Courier New" w:hAnsi="Courier New" w:cs="Courier New"/>
+          <w:sz w:val="18"/>
+          <w:szCs w:val="18"/>
+        </w:rPr>
+        <w:t>)</w:t>
       </w:r>
     </w:p>
     <w:p>
@@ -2089,7 +2463,34 @@
           <w:szCs w:val="18"/>
         </w:rPr>
         <w:tab/>
-        <w:t>dispenser.dispense_treats(10)</w:t>
+      </w:r>
+      <w:proofErr w:type="spellStart"/>
+      <w:proofErr w:type="gramStart"/>
+      <w:r>
+        <w:rPr>
+          <w:rFonts w:ascii="Courier New" w:hAnsi="Courier New" w:cs="Courier New"/>
+          <w:sz w:val="18"/>
+          <w:szCs w:val="18"/>
+        </w:rPr>
+        <w:t>dispenser.dispense</w:t>
+      </w:r>
+      <w:proofErr w:type="gramEnd"/>
+      <w:r>
+        <w:rPr>
+          <w:rFonts w:ascii="Courier New" w:hAnsi="Courier New" w:cs="Courier New"/>
+          <w:sz w:val="18"/>
+          <w:szCs w:val="18"/>
+        </w:rPr>
+        <w:t>_treats</w:t>
+      </w:r>
+      <w:proofErr w:type="spellEnd"/>
+      <w:r>
+        <w:rPr>
+          <w:rFonts w:ascii="Courier New" w:hAnsi="Courier New" w:cs="Courier New"/>
+          <w:sz w:val="18"/>
+          <w:szCs w:val="18"/>
+        </w:rPr>
+        <w:t>(10)</w:t>
       </w:r>
     </w:p>
     <w:p>
@@ -2107,24 +2508,59 @@
           <w:szCs w:val="18"/>
         </w:rPr>
         <w:tab/>
-        <w:t>print(“Successfully dispensed ten treats.”)</w:t>
-      </w:r>
-    </w:p>
-    <w:p>
-      <w:pPr>
-        <w:rPr>
-          <w:rFonts w:ascii="Courier New" w:hAnsi="Courier New" w:cs="Courier New"/>
-          <w:sz w:val="18"/>
-          <w:szCs w:val="18"/>
-        </w:rPr>
-      </w:pPr>
-      <w:r>
-        <w:rPr>
-          <w:rFonts w:ascii="Courier New" w:hAnsi="Courier New" w:cs="Courier New"/>
-          <w:sz w:val="18"/>
-          <w:szCs w:val="18"/>
-        </w:rPr>
-        <w:t>except ValueError as e:</w:t>
+      </w:r>
+      <w:proofErr w:type="gramStart"/>
+      <w:r>
+        <w:rPr>
+          <w:rFonts w:ascii="Courier New" w:hAnsi="Courier New" w:cs="Courier New"/>
+          <w:sz w:val="18"/>
+          <w:szCs w:val="18"/>
+        </w:rPr>
+        <w:t>print(</w:t>
+      </w:r>
+      <w:proofErr w:type="gramEnd"/>
+      <w:r>
+        <w:rPr>
+          <w:rFonts w:ascii="Courier New" w:hAnsi="Courier New" w:cs="Courier New"/>
+          <w:sz w:val="18"/>
+          <w:szCs w:val="18"/>
+        </w:rPr>
+        <w:t>“Successfully dispensed ten treats.”)</w:t>
+      </w:r>
+    </w:p>
+    <w:p>
+      <w:pPr>
+        <w:rPr>
+          <w:rFonts w:ascii="Courier New" w:hAnsi="Courier New" w:cs="Courier New"/>
+          <w:sz w:val="18"/>
+          <w:szCs w:val="18"/>
+        </w:rPr>
+      </w:pPr>
+      <w:r>
+        <w:rPr>
+          <w:rFonts w:ascii="Courier New" w:hAnsi="Courier New" w:cs="Courier New"/>
+          <w:sz w:val="18"/>
+          <w:szCs w:val="18"/>
+        </w:rPr>
+        <w:t xml:space="preserve">except </w:t>
+      </w:r>
+      <w:proofErr w:type="spellStart"/>
+      <w:r>
+        <w:rPr>
+          <w:rFonts w:ascii="Courier New" w:hAnsi="Courier New" w:cs="Courier New"/>
+          <w:sz w:val="18"/>
+          <w:szCs w:val="18"/>
+        </w:rPr>
+        <w:t>ValueError</w:t>
+      </w:r>
+      <w:proofErr w:type="spellEnd"/>
+      <w:r>
+        <w:rPr>
+          <w:rFonts w:ascii="Courier New" w:hAnsi="Courier New" w:cs="Courier New"/>
+          <w:sz w:val="18"/>
+          <w:szCs w:val="18"/>
+        </w:rPr>
+        <w:t xml:space="preserve"> as e:</w:t>
       </w:r>
     </w:p>
     <w:p>
@@ -2153,13 +2589,25 @@
           <w:szCs w:val="18"/>
         </w:rPr>
       </w:pPr>
-      <w:r>
-        <w:rPr>
-          <w:rFonts w:ascii="Courier New" w:hAnsi="Courier New" w:cs="Courier New"/>
-          <w:sz w:val="18"/>
-          <w:szCs w:val="18"/>
-        </w:rPr>
-        <w:t>dispenser.close()</w:t>
+      <w:proofErr w:type="spellStart"/>
+      <w:proofErr w:type="gramStart"/>
+      <w:r>
+        <w:rPr>
+          <w:rFonts w:ascii="Courier New" w:hAnsi="Courier New" w:cs="Courier New"/>
+          <w:sz w:val="18"/>
+          <w:szCs w:val="18"/>
+        </w:rPr>
+        <w:t>dispenser.close</w:t>
+      </w:r>
+      <w:proofErr w:type="spellEnd"/>
+      <w:proofErr w:type="gramEnd"/>
+      <w:r>
+        <w:rPr>
+          <w:rFonts w:ascii="Courier New" w:hAnsi="Courier New" w:cs="Courier New"/>
+          <w:sz w:val="18"/>
+          <w:szCs w:val="18"/>
+        </w:rPr>
+        <w:t>()</w:t>
       </w:r>
     </w:p>
     <w:p/>
@@ -2196,7 +2644,15 @@
     </w:p>
     <w:p>
       <w:r>
-        <w:t>The experiments on canine operant conditioning are run using a Python package called PsychoPy.  It essentially acts as a development environment for psychology experiments and provides a variety of utilities for user interface development, trigger conditions, experiment logging, and so on.  Our aim is to integrate this directly into a Raspberry Pi 4, to allow the entire setup to become a mobile testing unit.  To do this, we will have a few requirements:</w:t>
+        <w:t xml:space="preserve">The experiments on canine operant conditioning are run using a Python package called </w:t>
+      </w:r>
+      <w:proofErr w:type="spellStart"/>
+      <w:r>
+        <w:t>PsychoPy</w:t>
+      </w:r>
+      <w:proofErr w:type="spellEnd"/>
+      <w:r>
+        <w:t>.  It essentially acts as a development environment for psychology experiments and provides a variety of utilities for user interface development, trigger conditions, experiment logging, and so on.  Our aim is to integrate this directly into a Raspberry Pi 4, to allow the entire setup to become a mobile testing unit.  To do this, we will have a few requirements:</w:t>
       </w:r>
     </w:p>
     <w:p>
@@ -2220,7 +2676,15 @@
         </w:numPr>
       </w:pPr>
       <w:r>
-        <w:t>The Raspberry Pi 4 should host its own WiFi access point (AP), which allows the experimenter to connect to the Pi and run experiments, download results, and interact with the main system.</w:t>
+        <w:t xml:space="preserve">The Raspberry Pi 4 should host its own </w:t>
+      </w:r>
+      <w:proofErr w:type="spellStart"/>
+      <w:r>
+        <w:t>WiFi</w:t>
+      </w:r>
+      <w:proofErr w:type="spellEnd"/>
+      <w:r>
+        <w:t xml:space="preserve"> access point (AP), which allows the experimenter to connect to the Pi and run experiments, download results, and interact with the main system.</w:t>
       </w:r>
     </w:p>
     <w:p>
@@ -2286,7 +2750,15 @@
         </w:numPr>
       </w:pPr>
       <w:r>
-        <w:t>Flash a new SD card with an image from the iso_images folder</w:t>
+        <w:t xml:space="preserve">Flash a new SD card with an image from the </w:t>
+      </w:r>
+      <w:proofErr w:type="spellStart"/>
+      <w:r>
+        <w:t>iso_images</w:t>
+      </w:r>
+      <w:proofErr w:type="spellEnd"/>
+      <w:r>
+        <w:t xml:space="preserve"> folder</w:t>
       </w:r>
     </w:p>
     <w:p>
@@ -2309,7 +2781,47 @@
         </w:r>
       </w:hyperlink>
       <w:r>
-        <w:t>.  “The SD Card Copier application, which can be found on the Accessories menu of the Raspberry Pi Desktop, will copy Raspbian from one card to another. To use it, you will need a USB SD card writer.  To back up your existing Raspbian installation, put a blank SD card in your USB card writer and plug it into your Pi, and then launch SD Card Copier. In the ‘Copy From Device’ box, select the internal SD Card. This could have a number of different names and may have something like (/dev/mmcblk0) in its entry, but will usually be the first item in the list. Then select the USB card writer in the ‘Copy To Device’ box (where it will probably be the only device listed). Press ‘Start’. The copy, depending on the size of the SD card, can take ten or fifteen minutes, and when complete you should have a clone of your current installation on the new SD card. You can test it by putting the newly-copied card into the Pi’s SD card slot and booting it; it should boot and look exactly the same as your original installation, with all your data and applications intact.”</w:t>
+        <w:t xml:space="preserve">.  “The SD Card Copier application, which can be found on the Accessories menu of the Raspberry Pi Desktop, will copy Raspbian from one card to another. To use it, you will need a USB SD card writer.  To back up </w:t>
+      </w:r>
+      <w:proofErr w:type="gramStart"/>
+      <w:r>
+        <w:t>your</w:t>
+      </w:r>
+      <w:proofErr w:type="gramEnd"/>
+      <w:r>
+        <w:t xml:space="preserve"> existing Raspbian installation, put a blank SD card in your USB card writer and plug it into your Pi, and then launch SD Card Copier. In the ‘Copy </w:t>
+      </w:r>
+      <w:proofErr w:type="gramStart"/>
+      <w:r>
+        <w:t>From</w:t>
+      </w:r>
+      <w:proofErr w:type="gramEnd"/>
+      <w:r>
+        <w:t xml:space="preserve"> Device’ box, select the internal SD Card. This could have a number of different names and may have something like (/dev/mmcblk0) in its </w:t>
+      </w:r>
+      <w:proofErr w:type="gramStart"/>
+      <w:r>
+        <w:t>entry, but</w:t>
+      </w:r>
+      <w:proofErr w:type="gramEnd"/>
+      <w:r>
+        <w:t xml:space="preserve"> will usually be the first item in the list. Then select the USB card writer in the ‘Copy </w:t>
+      </w:r>
+      <w:proofErr w:type="gramStart"/>
+      <w:r>
+        <w:t>To</w:t>
+      </w:r>
+      <w:proofErr w:type="gramEnd"/>
+      <w:r>
+        <w:t xml:space="preserve"> Device’ box (where it will probably be the only device listed). Press ‘Start’. The copy, depending on the size of the SD card, can take ten or fifteen minutes, and when complete you should have a clone of your current installation on the new SD card. You can test it by putting the newly-copied card into the Pi’s SD card slot and booting it; it should boot and look </w:t>
+      </w:r>
+      <w:proofErr w:type="gramStart"/>
+      <w:r>
+        <w:t>exactly the same</w:t>
+      </w:r>
+      <w:proofErr w:type="gramEnd"/>
+      <w:r>
+        <w:t xml:space="preserve"> as your original installation, with all your data and applications intact.”</w:t>
       </w:r>
     </w:p>
     <w:p>
@@ -2333,7 +2845,31 @@
         </w:numPr>
       </w:pPr>
       <w:r>
-        <w:t>Flash a new copy of Rasbian Buster onto a micro SD card and place an empty file named “ssh” onto the boot partition.  There is no file extension.</w:t>
+        <w:t xml:space="preserve">Flash a new copy of </w:t>
+      </w:r>
+      <w:proofErr w:type="spellStart"/>
+      <w:r>
+        <w:t>Rasbian</w:t>
+      </w:r>
+      <w:proofErr w:type="spellEnd"/>
+      <w:r>
+        <w:t xml:space="preserve"> Buster onto a </w:t>
+      </w:r>
+      <w:proofErr w:type="gramStart"/>
+      <w:r>
+        <w:t>micro SD</w:t>
+      </w:r>
+      <w:proofErr w:type="gramEnd"/>
+      <w:r>
+        <w:t xml:space="preserve"> card and place an empty file named “</w:t>
+      </w:r>
+      <w:proofErr w:type="spellStart"/>
+      <w:r>
+        <w:t>ssh</w:t>
+      </w:r>
+      <w:proofErr w:type="spellEnd"/>
+      <w:r>
+        <w:t>” onto the boot partition.  There is no file extension.</w:t>
       </w:r>
     </w:p>
     <w:p>
@@ -2397,7 +2933,15 @@
         </w:r>
       </w:hyperlink>
       <w:r>
-        <w:t xml:space="preserve"> can be installed to create the access point.  Note, the dog_operant repository does contain a copy of this, but the main repository will contain the most recent version. </w:t>
+        <w:t xml:space="preserve"> can be installed to create the access point.  Note, the </w:t>
+      </w:r>
+      <w:proofErr w:type="spellStart"/>
+      <w:r>
+        <w:t>dog_operant</w:t>
+      </w:r>
+      <w:proofErr w:type="spellEnd"/>
+      <w:r>
+        <w:t xml:space="preserve"> repository does contain a copy of this, but the main repository will contain the most recent version. </w:t>
       </w:r>
     </w:p>
     <w:p>
@@ -2412,12 +2956,14 @@
         <w:t xml:space="preserve">The </w:t>
       </w:r>
       <w:hyperlink r:id="rId20" w:history="1">
+        <w:proofErr w:type="spellStart"/>
         <w:r>
           <w:rPr>
             <w:rStyle w:val="Hyperlink"/>
           </w:rPr>
           <w:t>dog_operant</w:t>
         </w:r>
+        <w:proofErr w:type="spellEnd"/>
       </w:hyperlink>
       <w:r>
         <w:t xml:space="preserve"> repository can be cloned using the </w:t>
@@ -2451,13 +2997,23 @@
         </w:rPr>
         <w:t xml:space="preserve">Run the command </w:t>
       </w:r>
-      <w:r>
-        <w:rPr>
-          <w:rFonts w:ascii="Courier New" w:hAnsi="Courier New" w:cs="Courier New"/>
-          <w:sz w:val="18"/>
-          <w:szCs w:val="18"/>
-        </w:rPr>
-        <w:t>sudo apt-get update</w:t>
+      <w:proofErr w:type="spellStart"/>
+      <w:r>
+        <w:rPr>
+          <w:rFonts w:ascii="Courier New" w:hAnsi="Courier New" w:cs="Courier New"/>
+          <w:sz w:val="18"/>
+          <w:szCs w:val="18"/>
+        </w:rPr>
+        <w:t>sudo</w:t>
+      </w:r>
+      <w:proofErr w:type="spellEnd"/>
+      <w:r>
+        <w:rPr>
+          <w:rFonts w:ascii="Courier New" w:hAnsi="Courier New" w:cs="Courier New"/>
+          <w:sz w:val="18"/>
+          <w:szCs w:val="18"/>
+        </w:rPr>
+        <w:t xml:space="preserve"> apt-get update</w:t>
       </w:r>
     </w:p>
     <w:p>
@@ -2533,7 +3089,25 @@
           <w:sz w:val="18"/>
           <w:szCs w:val="18"/>
         </w:rPr>
-        <w:t>python3 -m pip install psychopy==3.2.4</w:t>
+        <w:t xml:space="preserve">python3 -m pip install </w:t>
+      </w:r>
+      <w:proofErr w:type="spellStart"/>
+      <w:r>
+        <w:rPr>
+          <w:rFonts w:ascii="Courier New" w:hAnsi="Courier New" w:cs="Courier New"/>
+          <w:sz w:val="18"/>
+          <w:szCs w:val="18"/>
+        </w:rPr>
+        <w:t>psychopy</w:t>
+      </w:r>
+      <w:proofErr w:type="spellEnd"/>
+      <w:r>
+        <w:rPr>
+          <w:rFonts w:ascii="Courier New" w:hAnsi="Courier New" w:cs="Courier New"/>
+          <w:sz w:val="18"/>
+          <w:szCs w:val="18"/>
+        </w:rPr>
+        <w:t>==3.2.4</w:t>
       </w:r>
       <w:r>
         <w:rPr>
@@ -2555,7 +3129,21 @@
         <w:rPr>
           <w:rFonts w:cs="Times New Roman"/>
         </w:rPr>
-        <w:t>which will install all the needed packages.  Using the older version of PsychoPy will prevent a ‘Segmentation fault’ caused when rendering a new Window.</w:t>
+        <w:t xml:space="preserve">which will install all the needed packages.  Using the older version of </w:t>
+      </w:r>
+      <w:proofErr w:type="spellStart"/>
+      <w:r>
+        <w:rPr>
+          <w:rFonts w:cs="Times New Roman"/>
+        </w:rPr>
+        <w:t>PsychoPy</w:t>
+      </w:r>
+      <w:proofErr w:type="spellEnd"/>
+      <w:r>
+        <w:rPr>
+          <w:rFonts w:cs="Times New Roman"/>
+        </w:rPr>
+        <w:t xml:space="preserve"> will prevent a ‘Segmentation fault’ caused when rendering a new Window.</w:t>
       </w:r>
     </w:p>
     <w:p>
@@ -2583,13 +3171,23 @@
         </w:rPr>
         <w:br/>
       </w:r>
-      <w:r>
-        <w:rPr>
-          <w:rFonts w:ascii="Courier New" w:hAnsi="Courier New" w:cs="Courier New"/>
-          <w:sz w:val="18"/>
-          <w:szCs w:val="18"/>
-        </w:rPr>
-        <w:t>sudo apt-get update</w:t>
+      <w:proofErr w:type="spellStart"/>
+      <w:r>
+        <w:rPr>
+          <w:rFonts w:ascii="Courier New" w:hAnsi="Courier New" w:cs="Courier New"/>
+          <w:sz w:val="18"/>
+          <w:szCs w:val="18"/>
+        </w:rPr>
+        <w:t>sudo</w:t>
+      </w:r>
+      <w:proofErr w:type="spellEnd"/>
+      <w:r>
+        <w:rPr>
+          <w:rFonts w:ascii="Courier New" w:hAnsi="Courier New" w:cs="Courier New"/>
+          <w:sz w:val="18"/>
+          <w:szCs w:val="18"/>
+        </w:rPr>
+        <w:t xml:space="preserve"> apt-get update</w:t>
       </w:r>
     </w:p>
     <w:p>
@@ -2602,13 +3200,23 @@
           <w:szCs w:val="18"/>
         </w:rPr>
       </w:pPr>
-      <w:r>
-        <w:rPr>
-          <w:rFonts w:ascii="Courier New" w:hAnsi="Courier New" w:cs="Courier New"/>
-          <w:sz w:val="18"/>
-          <w:szCs w:val="18"/>
-        </w:rPr>
-        <w:t>sudo apt-get install qt5-default pyqt5-dev pyqt5-dev-tools</w:t>
+      <w:proofErr w:type="spellStart"/>
+      <w:r>
+        <w:rPr>
+          <w:rFonts w:ascii="Courier New" w:hAnsi="Courier New" w:cs="Courier New"/>
+          <w:sz w:val="18"/>
+          <w:szCs w:val="18"/>
+        </w:rPr>
+        <w:t>sudo</w:t>
+      </w:r>
+      <w:proofErr w:type="spellEnd"/>
+      <w:r>
+        <w:rPr>
+          <w:rFonts w:ascii="Courier New" w:hAnsi="Courier New" w:cs="Courier New"/>
+          <w:sz w:val="18"/>
+          <w:szCs w:val="18"/>
+        </w:rPr>
+        <w:t xml:space="preserve"> apt-get install qt5-default pyqt5-dev pyqt5-dev-tools</w:t>
       </w:r>
     </w:p>
     <w:p>
@@ -2636,13 +3244,41 @@
         </w:rPr>
         <w:br/>
       </w:r>
-      <w:r>
-        <w:rPr>
-          <w:rFonts w:ascii="Courier New" w:hAnsi="Courier New" w:cs="Courier New"/>
-          <w:sz w:val="18"/>
-          <w:szCs w:val="18"/>
-        </w:rPr>
-        <w:t>sudo apt-get install libatlas-base-dev</w:t>
+      <w:proofErr w:type="spellStart"/>
+      <w:r>
+        <w:rPr>
+          <w:rFonts w:ascii="Courier New" w:hAnsi="Courier New" w:cs="Courier New"/>
+          <w:sz w:val="18"/>
+          <w:szCs w:val="18"/>
+        </w:rPr>
+        <w:t>sudo</w:t>
+      </w:r>
+      <w:proofErr w:type="spellEnd"/>
+      <w:r>
+        <w:rPr>
+          <w:rFonts w:ascii="Courier New" w:hAnsi="Courier New" w:cs="Courier New"/>
+          <w:sz w:val="18"/>
+          <w:szCs w:val="18"/>
+        </w:rPr>
+        <w:t xml:space="preserve"> apt-get install </w:t>
+      </w:r>
+      <w:proofErr w:type="spellStart"/>
+      <w:r>
+        <w:rPr>
+          <w:rFonts w:ascii="Courier New" w:hAnsi="Courier New" w:cs="Courier New"/>
+          <w:sz w:val="18"/>
+          <w:szCs w:val="18"/>
+        </w:rPr>
+        <w:t>libatlas</w:t>
+      </w:r>
+      <w:proofErr w:type="spellEnd"/>
+      <w:r>
+        <w:rPr>
+          <w:rFonts w:ascii="Courier New" w:hAnsi="Courier New" w:cs="Courier New"/>
+          <w:sz w:val="18"/>
+          <w:szCs w:val="18"/>
+        </w:rPr>
+        <w:t>-base-dev</w:t>
       </w:r>
     </w:p>
     <w:p>
@@ -2660,12 +3296,26 @@
         <w:rPr>
           <w:rFonts w:cs="Times New Roman"/>
         </w:rPr>
-        <w:t xml:space="preserve">You may get an error saying that there is no package called ‘wx’, in which case you need to run the command </w:t>
-      </w:r>
+        <w:t>You may get an error saying that there is no package called ‘</w:t>
+      </w:r>
+      <w:proofErr w:type="spellStart"/>
       <w:r>
         <w:rPr>
           <w:rFonts w:cs="Times New Roman"/>
         </w:rPr>
+        <w:t>wx</w:t>
+      </w:r>
+      <w:proofErr w:type="spellEnd"/>
+      <w:r>
+        <w:rPr>
+          <w:rFonts w:cs="Times New Roman"/>
+        </w:rPr>
+        <w:t xml:space="preserve">’, in which case you need to run the command </w:t>
+      </w:r>
+      <w:r>
+        <w:rPr>
+          <w:rFonts w:cs="Times New Roman"/>
+        </w:rPr>
         <w:br/>
       </w:r>
       <w:r>
@@ -2674,7 +3324,25 @@
           <w:sz w:val="18"/>
           <w:szCs w:val="18"/>
         </w:rPr>
-        <w:t xml:space="preserve">python3 -m pip install wxPython </w:t>
+        <w:t xml:space="preserve">python3 -m pip install </w:t>
+      </w:r>
+      <w:proofErr w:type="spellStart"/>
+      <w:r>
+        <w:rPr>
+          <w:rFonts w:ascii="Courier New" w:hAnsi="Courier New" w:cs="Courier New"/>
+          <w:sz w:val="18"/>
+          <w:szCs w:val="18"/>
+        </w:rPr>
+        <w:t>wxPython</w:t>
+      </w:r>
+      <w:proofErr w:type="spellEnd"/>
+      <w:r>
+        <w:rPr>
+          <w:rFonts w:ascii="Courier New" w:hAnsi="Courier New" w:cs="Courier New"/>
+          <w:sz w:val="18"/>
+          <w:szCs w:val="18"/>
+        </w:rPr>
+        <w:t xml:space="preserve"> </w:t>
       </w:r>
     </w:p>
     <w:p>
@@ -2702,13 +3370,113 @@
         </w:rPr>
         <w:br/>
       </w:r>
-      <w:r>
-        <w:rPr>
-          <w:rFonts w:ascii="Courier New" w:hAnsi="Courier New" w:cs="Courier New"/>
-          <w:sz w:val="18"/>
-          <w:szCs w:val="18"/>
-        </w:rPr>
-        <w:t>sudo apt-get install dpkg-dev build-essential libjpeg-dev libtiff-dev libsdl1.2-dev libgstreamer-plugins-base0.10-dev libnotify-dev freeglut3 freeglut3-dev libwebkitgtk-dev libghc-gtk3-dev libwxgtk3.0-gtk3-dev</w:t>
+      <w:proofErr w:type="spellStart"/>
+      <w:r>
+        <w:rPr>
+          <w:rFonts w:ascii="Courier New" w:hAnsi="Courier New" w:cs="Courier New"/>
+          <w:sz w:val="18"/>
+          <w:szCs w:val="18"/>
+        </w:rPr>
+        <w:t>sudo</w:t>
+      </w:r>
+      <w:proofErr w:type="spellEnd"/>
+      <w:r>
+        <w:rPr>
+          <w:rFonts w:ascii="Courier New" w:hAnsi="Courier New" w:cs="Courier New"/>
+          <w:sz w:val="18"/>
+          <w:szCs w:val="18"/>
+        </w:rPr>
+        <w:t xml:space="preserve"> apt-get install </w:t>
+      </w:r>
+      <w:proofErr w:type="spellStart"/>
+      <w:r>
+        <w:rPr>
+          <w:rFonts w:ascii="Courier New" w:hAnsi="Courier New" w:cs="Courier New"/>
+          <w:sz w:val="18"/>
+          <w:szCs w:val="18"/>
+        </w:rPr>
+        <w:t>dpkg</w:t>
+      </w:r>
+      <w:proofErr w:type="spellEnd"/>
+      <w:r>
+        <w:rPr>
+          <w:rFonts w:ascii="Courier New" w:hAnsi="Courier New" w:cs="Courier New"/>
+          <w:sz w:val="18"/>
+          <w:szCs w:val="18"/>
+        </w:rPr>
+        <w:t xml:space="preserve">-dev build-essential </w:t>
+      </w:r>
+      <w:proofErr w:type="spellStart"/>
+      <w:r>
+        <w:rPr>
+          <w:rFonts w:ascii="Courier New" w:hAnsi="Courier New" w:cs="Courier New"/>
+          <w:sz w:val="18"/>
+          <w:szCs w:val="18"/>
+        </w:rPr>
+        <w:t>libjpeg</w:t>
+      </w:r>
+      <w:proofErr w:type="spellEnd"/>
+      <w:r>
+        <w:rPr>
+          <w:rFonts w:ascii="Courier New" w:hAnsi="Courier New" w:cs="Courier New"/>
+          <w:sz w:val="18"/>
+          <w:szCs w:val="18"/>
+        </w:rPr>
+        <w:t xml:space="preserve">-dev </w:t>
+      </w:r>
+      <w:proofErr w:type="spellStart"/>
+      <w:r>
+        <w:rPr>
+          <w:rFonts w:ascii="Courier New" w:hAnsi="Courier New" w:cs="Courier New"/>
+          <w:sz w:val="18"/>
+          <w:szCs w:val="18"/>
+        </w:rPr>
+        <w:t>libtiff</w:t>
+      </w:r>
+      <w:proofErr w:type="spellEnd"/>
+      <w:r>
+        <w:rPr>
+          <w:rFonts w:ascii="Courier New" w:hAnsi="Courier New" w:cs="Courier New"/>
+          <w:sz w:val="18"/>
+          <w:szCs w:val="18"/>
+        </w:rPr>
+        <w:t xml:space="preserve">-dev libsdl1.2-dev libgstreamer-plugins-base0.10-dev </w:t>
+      </w:r>
+      <w:proofErr w:type="spellStart"/>
+      <w:r>
+        <w:rPr>
+          <w:rFonts w:ascii="Courier New" w:hAnsi="Courier New" w:cs="Courier New"/>
+          <w:sz w:val="18"/>
+          <w:szCs w:val="18"/>
+        </w:rPr>
+        <w:t>libnotify</w:t>
+      </w:r>
+      <w:proofErr w:type="spellEnd"/>
+      <w:r>
+        <w:rPr>
+          <w:rFonts w:ascii="Courier New" w:hAnsi="Courier New" w:cs="Courier New"/>
+          <w:sz w:val="18"/>
+          <w:szCs w:val="18"/>
+        </w:rPr>
+        <w:t xml:space="preserve">-dev freeglut3 freeglut3-dev </w:t>
+      </w:r>
+      <w:proofErr w:type="spellStart"/>
+      <w:r>
+        <w:rPr>
+          <w:rFonts w:ascii="Courier New" w:hAnsi="Courier New" w:cs="Courier New"/>
+          <w:sz w:val="18"/>
+          <w:szCs w:val="18"/>
+        </w:rPr>
+        <w:t>libwebkitgtk</w:t>
+      </w:r>
+      <w:proofErr w:type="spellEnd"/>
+      <w:r>
+        <w:rPr>
+          <w:rFonts w:ascii="Courier New" w:hAnsi="Courier New" w:cs="Courier New"/>
+          <w:sz w:val="18"/>
+          <w:szCs w:val="18"/>
+        </w:rPr>
+        <w:t>-dev libghc-gtk3-dev libwxgtk3.0-gtk3-dev</w:t>
       </w:r>
     </w:p>
     <w:p>
@@ -2736,13 +3504,23 @@
         </w:rPr>
         <w:br/>
       </w:r>
-      <w:r>
-        <w:rPr>
-          <w:rFonts w:ascii="Courier New" w:hAnsi="Courier New" w:cs="Courier New"/>
-          <w:sz w:val="18"/>
-          <w:szCs w:val="18"/>
-        </w:rPr>
-        <w:t xml:space="preserve">sudo apt-get install portaudio19-dev </w:t>
+      <w:proofErr w:type="spellStart"/>
+      <w:r>
+        <w:rPr>
+          <w:rFonts w:ascii="Courier New" w:hAnsi="Courier New" w:cs="Courier New"/>
+          <w:sz w:val="18"/>
+          <w:szCs w:val="18"/>
+        </w:rPr>
+        <w:t>sudo</w:t>
+      </w:r>
+      <w:proofErr w:type="spellEnd"/>
+      <w:r>
+        <w:rPr>
+          <w:rFonts w:ascii="Courier New" w:hAnsi="Courier New" w:cs="Courier New"/>
+          <w:sz w:val="18"/>
+          <w:szCs w:val="18"/>
+        </w:rPr>
+        <w:t xml:space="preserve"> apt-get install portaudio19-dev </w:t>
       </w:r>
     </w:p>
     <w:p>
@@ -2761,8 +3539,18 @@
           <w:sz w:val="18"/>
           <w:szCs w:val="18"/>
         </w:rPr>
-        <w:t>python3 -m pip install pysine</w:t>
-      </w:r>
+        <w:t xml:space="preserve">python3 -m pip install </w:t>
+      </w:r>
+      <w:proofErr w:type="spellStart"/>
+      <w:r>
+        <w:rPr>
+          <w:rFonts w:ascii="Courier New" w:hAnsi="Courier New" w:cs="Courier New"/>
+          <w:sz w:val="18"/>
+          <w:szCs w:val="18"/>
+        </w:rPr>
+        <w:t>pysine</w:t>
+      </w:r>
+      <w:proofErr w:type="spellEnd"/>
     </w:p>
     <w:p>
       <w:pPr>
@@ -2793,8 +3581,18 @@
           <w:sz w:val="18"/>
           <w:szCs w:val="18"/>
         </w:rPr>
-        <w:t>python3 -m pip install pyserial</w:t>
-      </w:r>
+        <w:t xml:space="preserve">python3 -m pip install </w:t>
+      </w:r>
+      <w:proofErr w:type="spellStart"/>
+      <w:r>
+        <w:rPr>
+          <w:rFonts w:ascii="Courier New" w:hAnsi="Courier New" w:cs="Courier New"/>
+          <w:sz w:val="18"/>
+          <w:szCs w:val="18"/>
+        </w:rPr>
+        <w:t>pyserial</w:t>
+      </w:r>
+      <w:proofErr w:type="spellEnd"/>
     </w:p>
     <w:p>
       <w:pPr>
@@ -2825,13 +3623,23 @@
           <w:rFonts w:cs="Times New Roman"/>
         </w:rPr>
       </w:pPr>
-      <w:r>
-        <w:rPr>
-          <w:rFonts w:ascii="Courier New" w:hAnsi="Courier New" w:cs="Courier New"/>
-          <w:sz w:val="18"/>
-          <w:szCs w:val="18"/>
-        </w:rPr>
-        <w:t xml:space="preserve">sudo nano /boot/config.txt </w:t>
+      <w:proofErr w:type="spellStart"/>
+      <w:r>
+        <w:rPr>
+          <w:rFonts w:ascii="Courier New" w:hAnsi="Courier New" w:cs="Courier New"/>
+          <w:sz w:val="18"/>
+          <w:szCs w:val="18"/>
+        </w:rPr>
+        <w:t>sudo</w:t>
+      </w:r>
+      <w:proofErr w:type="spellEnd"/>
+      <w:r>
+        <w:rPr>
+          <w:rFonts w:ascii="Courier New" w:hAnsi="Courier New" w:cs="Courier New"/>
+          <w:sz w:val="18"/>
+          <w:szCs w:val="18"/>
+        </w:rPr>
+        <w:t xml:space="preserve"> nano /boot/config.txt </w:t>
       </w:r>
     </w:p>
     <w:p>
@@ -2863,13 +3671,23 @@
           <w:rFonts w:cs="Times New Roman"/>
         </w:rPr>
       </w:pPr>
-      <w:r>
-        <w:rPr>
-          <w:rFonts w:ascii="Courier New" w:hAnsi="Courier New" w:cs="Courier New"/>
-          <w:sz w:val="18"/>
-          <w:szCs w:val="18"/>
-        </w:rPr>
-        <w:t>hdmi_force_hotplug=1</w:t>
+      <w:proofErr w:type="spellStart"/>
+      <w:r>
+        <w:rPr>
+          <w:rFonts w:ascii="Courier New" w:hAnsi="Courier New" w:cs="Courier New"/>
+          <w:sz w:val="18"/>
+          <w:szCs w:val="18"/>
+        </w:rPr>
+        <w:t>hdmi_force_hotplug</w:t>
+      </w:r>
+      <w:proofErr w:type="spellEnd"/>
+      <w:r>
+        <w:rPr>
+          <w:rFonts w:ascii="Courier New" w:hAnsi="Courier New" w:cs="Courier New"/>
+          <w:sz w:val="18"/>
+          <w:szCs w:val="18"/>
+        </w:rPr>
+        <w:t>=1</w:t>
       </w:r>
     </w:p>
     <w:p>
@@ -2883,13 +3701,23 @@
           <w:rFonts w:cs="Times New Roman"/>
         </w:rPr>
       </w:pPr>
-      <w:r>
-        <w:rPr>
-          <w:rFonts w:ascii="Courier New" w:hAnsi="Courier New" w:cs="Courier New"/>
-          <w:sz w:val="18"/>
-          <w:szCs w:val="18"/>
-        </w:rPr>
-        <w:t>hdmi_drive=2</w:t>
+      <w:proofErr w:type="spellStart"/>
+      <w:r>
+        <w:rPr>
+          <w:rFonts w:ascii="Courier New" w:hAnsi="Courier New" w:cs="Courier New"/>
+          <w:sz w:val="18"/>
+          <w:szCs w:val="18"/>
+        </w:rPr>
+        <w:t>hdmi_drive</w:t>
+      </w:r>
+      <w:proofErr w:type="spellEnd"/>
+      <w:r>
+        <w:rPr>
+          <w:rFonts w:ascii="Courier New" w:hAnsi="Courier New" w:cs="Courier New"/>
+          <w:sz w:val="18"/>
+          <w:szCs w:val="18"/>
+        </w:rPr>
+        <w:t>=2</w:t>
       </w:r>
     </w:p>
     <w:p>
@@ -2921,13 +3749,23 @@
           <w:rFonts w:cs="Times New Roman"/>
         </w:rPr>
       </w:pPr>
-      <w:r>
-        <w:rPr>
-          <w:rFonts w:ascii="Courier New" w:hAnsi="Courier New" w:cs="Courier New"/>
-          <w:sz w:val="18"/>
-          <w:szCs w:val="18"/>
-        </w:rPr>
-        <w:t>hdmi_safe=1</w:t>
+      <w:proofErr w:type="spellStart"/>
+      <w:r>
+        <w:rPr>
+          <w:rFonts w:ascii="Courier New" w:hAnsi="Courier New" w:cs="Courier New"/>
+          <w:sz w:val="18"/>
+          <w:szCs w:val="18"/>
+        </w:rPr>
+        <w:t>hdmi_safe</w:t>
+      </w:r>
+      <w:proofErr w:type="spellEnd"/>
+      <w:r>
+        <w:rPr>
+          <w:rFonts w:ascii="Courier New" w:hAnsi="Courier New" w:cs="Courier New"/>
+          <w:sz w:val="18"/>
+          <w:szCs w:val="18"/>
+        </w:rPr>
+        <w:t>=1</w:t>
       </w:r>
     </w:p>
     <w:p>
@@ -2959,7 +3797,25 @@
           <w:sz w:val="18"/>
           <w:szCs w:val="18"/>
         </w:rPr>
-        <w:t xml:space="preserve">export DISPLAY=:0 ; python3 </w:t>
+        <w:t>export DISPLAY=:</w:t>
+      </w:r>
+      <w:proofErr w:type="gramStart"/>
+      <w:r>
+        <w:rPr>
+          <w:rFonts w:ascii="Courier New" w:hAnsi="Courier New" w:cs="Courier New"/>
+          <w:sz w:val="18"/>
+          <w:szCs w:val="18"/>
+        </w:rPr>
+        <w:t>0 ;</w:t>
+      </w:r>
+      <w:proofErr w:type="gramEnd"/>
+      <w:r>
+        <w:rPr>
+          <w:rFonts w:ascii="Courier New" w:hAnsi="Courier New" w:cs="Courier New"/>
+          <w:sz w:val="18"/>
+          <w:szCs w:val="18"/>
+        </w:rPr>
+        <w:t xml:space="preserve"> python3 </w:t>
       </w:r>
       <w:r>
         <w:rPr>
@@ -3011,12 +3867,26 @@
         <w:rPr>
           <w:rFonts w:cs="Times New Roman"/>
         </w:rPr>
-        <w:t xml:space="preserve">To transfer the results of the experiments, copy the contents of the data directory from the dog_operant directory.  Use the following command structure: </w:t>
-      </w:r>
+        <w:t xml:space="preserve">To transfer the results of the experiments, copy the contents of the data directory from the </w:t>
+      </w:r>
+      <w:proofErr w:type="spellStart"/>
       <w:r>
         <w:rPr>
           <w:rFonts w:cs="Times New Roman"/>
         </w:rPr>
+        <w:t>dog_operant</w:t>
+      </w:r>
+      <w:proofErr w:type="spellEnd"/>
+      <w:r>
+        <w:rPr>
+          <w:rFonts w:cs="Times New Roman"/>
+        </w:rPr>
+        <w:t xml:space="preserve"> directory.  Use the following command structure: </w:t>
+      </w:r>
+      <w:r>
+        <w:rPr>
+          <w:rFonts w:cs="Times New Roman"/>
+        </w:rPr>
         <w:br/>
       </w:r>
       <w:r>
@@ -3025,13 +3895,23 @@
         </w:rPr>
         <w:br/>
       </w:r>
-      <w:r>
-        <w:rPr>
-          <w:rFonts w:ascii="Courier New" w:hAnsi="Courier New" w:cs="Courier New"/>
-          <w:sz w:val="18"/>
-          <w:szCs w:val="18"/>
-        </w:rPr>
-        <w:t>scp -r user@ssh.example.com:/path/to/remote/source /path/to/local/destination</w:t>
+      <w:proofErr w:type="spellStart"/>
+      <w:r>
+        <w:rPr>
+          <w:rFonts w:ascii="Courier New" w:hAnsi="Courier New" w:cs="Courier New"/>
+          <w:sz w:val="18"/>
+          <w:szCs w:val="18"/>
+        </w:rPr>
+        <w:t>scp</w:t>
+      </w:r>
+      <w:proofErr w:type="spellEnd"/>
+      <w:r>
+        <w:rPr>
+          <w:rFonts w:ascii="Courier New" w:hAnsi="Courier New" w:cs="Courier New"/>
+          <w:sz w:val="18"/>
+          <w:szCs w:val="18"/>
+        </w:rPr>
+        <w:t xml:space="preserve"> -r user@ssh.example.com:/path/to/remote/source /path/to/local/destination</w:t>
       </w:r>
     </w:p>
     <w:p>
@@ -3075,13 +3955,34 @@
     </w:p>
     <w:p>
       <w:r>
-        <w:t>The dispenser, when turned on, will create a WiFi access point called, “</w:t>
-      </w:r>
-      <w:r>
-        <w:t>cchil-precise-stevens-x</w:t>
-      </w:r>
-      <w:r>
-        <w:t xml:space="preserve">”, with “x” being the number, i.e. “1”.  By connecting to this, the Raspberry Pi can be accessed through SSH using a program called </w:t>
+        <w:t xml:space="preserve">The dispenser, when turned on, will create a </w:t>
+      </w:r>
+      <w:proofErr w:type="spellStart"/>
+      <w:r>
+        <w:t>WiFi</w:t>
+      </w:r>
+      <w:proofErr w:type="spellEnd"/>
+      <w:r>
+        <w:t xml:space="preserve"> access point called, “</w:t>
+      </w:r>
+      <w:proofErr w:type="spellStart"/>
+      <w:r>
+        <w:t>cchil</w:t>
+      </w:r>
+      <w:proofErr w:type="spellEnd"/>
+      <w:r>
+        <w:t>-precise-stevens-x</w:t>
+      </w:r>
+      <w:r>
+        <w:t xml:space="preserve">”, with “x” being the number, </w:t>
+      </w:r>
+      <w:proofErr w:type="gramStart"/>
+      <w:r>
+        <w:t>i.e.</w:t>
+      </w:r>
+      <w:proofErr w:type="gramEnd"/>
+      <w:r>
+        <w:t xml:space="preserve"> “1”.  By connecting to this, the Raspberry Pi can be accessed through SSH using a program called </w:t>
       </w:r>
       <w:hyperlink r:id="rId21" w:history="1">
         <w:r>
@@ -6701,7 +7602,15 @@
               <w:jc w:val="center"/>
             </w:pPr>
             <w:r>
-              <w:t xml:space="preserve"> $  22.99 </w:t>
+              <w:t xml:space="preserve"> </w:t>
+            </w:r>
+            <w:proofErr w:type="gramStart"/>
+            <w:r>
+              <w:t>$  22.99</w:t>
+            </w:r>
+            <w:proofErr w:type="gramEnd"/>
+            <w:r>
+              <w:t xml:space="preserve"> </w:t>
             </w:r>
           </w:p>
         </w:tc>
@@ -6778,7 +7687,15 @@
               <w:jc w:val="center"/>
             </w:pPr>
             <w:r>
-              <w:t xml:space="preserve"> $  55.00 </w:t>
+              <w:t xml:space="preserve"> </w:t>
+            </w:r>
+            <w:proofErr w:type="gramStart"/>
+            <w:r>
+              <w:t>$  55.00</w:t>
+            </w:r>
+            <w:proofErr w:type="gramEnd"/>
+            <w:r>
+              <w:t xml:space="preserve"> </w:t>
             </w:r>
           </w:p>
         </w:tc>
@@ -7148,7 +8065,15 @@
               <w:jc w:val="center"/>
             </w:pPr>
             <w:r>
-              <w:t xml:space="preserve"> $  11.61 </w:t>
+              <w:t xml:space="preserve"> </w:t>
+            </w:r>
+            <w:proofErr w:type="gramStart"/>
+            <w:r>
+              <w:t>$  11.61</w:t>
+            </w:r>
+            <w:proofErr w:type="gramEnd"/>
+            <w:r>
+              <w:t xml:space="preserve"> </w:t>
             </w:r>
           </w:p>
         </w:tc>
@@ -7518,7 +8443,15 @@
               <w:jc w:val="center"/>
             </w:pPr>
             <w:r>
-              <w:t xml:space="preserve"> $  26.99 </w:t>
+              <w:t xml:space="preserve"> </w:t>
+            </w:r>
+            <w:proofErr w:type="gramStart"/>
+            <w:r>
+              <w:t>$  26.99</w:t>
+            </w:r>
+            <w:proofErr w:type="gramEnd"/>
+            <w:r>
+              <w:t xml:space="preserve"> </w:t>
             </w:r>
           </w:p>
         </w:tc>
@@ -7592,7 +8525,15 @@
               <w:jc w:val="center"/>
             </w:pPr>
             <w:r>
-              <w:t xml:space="preserve"> $  14.99 </w:t>
+              <w:t xml:space="preserve"> </w:t>
+            </w:r>
+            <w:proofErr w:type="gramStart"/>
+            <w:r>
+              <w:t>$  14.99</w:t>
+            </w:r>
+            <w:proofErr w:type="gramEnd"/>
+            <w:r>
+              <w:t xml:space="preserve"> </w:t>
             </w:r>
           </w:p>
         </w:tc>
@@ -8054,8 +8995,13 @@
             <w:pPr>
               <w:jc w:val="center"/>
             </w:pPr>
-            <w:r>
-              <w:t>$  28.45</w:t>
+            <w:proofErr w:type="gramStart"/>
+            <w:r>
+              <w:t>$  28</w:t>
+            </w:r>
+            <w:proofErr w:type="gramEnd"/>
+            <w:r>
+              <w:t>.45</w:t>
             </w:r>
           </w:p>
         </w:tc>
@@ -8073,7 +9019,15 @@
               <w:jc w:val="center"/>
             </w:pPr>
             <w:r>
-              <w:t>[Add OSHPark Link]</w:t>
+              <w:t xml:space="preserve">[Add </w:t>
+            </w:r>
+            <w:proofErr w:type="spellStart"/>
+            <w:r>
+              <w:t>OSHPark</w:t>
+            </w:r>
+            <w:proofErr w:type="spellEnd"/>
+            <w:r>
+              <w:t xml:space="preserve"> Link]</w:t>
             </w:r>
           </w:p>
         </w:tc>

</xml_diff>